<commit_message>
Aislado el error de la comprobacion de tipos
</commit_message>
<xml_diff>
--- a/Proyecto_DLP/metalenguajes/Code Specification.docx
+++ b/Proyecto_DLP/metalenguajes/Code Specification.docx
@@ -1246,11 +1246,11 @@
         </w:trPr>
         <w:tc>
           <w:tcPr>
-            <w:cnfStyle w:val="001000000000" w:firstRow="0" w:lastRow="0" w:firstColumn="1" w:lastColumn="0" w:oddVBand="0" w:evenVBand="0" w:oddHBand="0" w:evenHBand="0" w:firstRowFirstColumn="0" w:firstRowLastColumn="0" w:lastRowFirstColumn="0" w:lastRowLastColumn="0"/>
             <w:tcW w:w="0" w:type="auto"/>
           </w:tcPr>
           <w:p>
             <w:pPr>
+              <w:cnfStyle w:val="001000000000" w:firstRow="0" w:lastRow="0" w:firstColumn="1" w:lastColumn="0" w:oddVBand="0" w:evenVBand="0" w:oddHBand="0" w:evenHBand="0" w:firstRowFirstColumn="0" w:firstRowLastColumn="0" w:lastRowFirstColumn="0" w:lastRowLastColumn="0"/>
               <w:rPr>
                 <w:rFonts w:asciiTheme="minorHAnsi" w:eastAsia="Times New Roman" w:hAnsiTheme="minorHAnsi" w:cstheme="minorHAnsi"/>
                 <w:b w:val="0"/>
@@ -1267,7 +1267,6 @@
           </w:tcPr>
           <w:p>
             <w:pPr>
-              <w:cnfStyle w:val="000000000000" w:firstRow="0" w:lastRow="0" w:firstColumn="0" w:lastColumn="0" w:oddVBand="0" w:evenVBand="0" w:oddHBand="0" w:evenHBand="0" w:firstRowFirstColumn="0" w:firstRowLastColumn="0" w:lastRowFirstColumn="0" w:lastRowLastColumn="0"/>
               <w:rPr>
                 <w:rFonts w:asciiTheme="minorHAnsi" w:hAnsiTheme="minorHAnsi" w:cstheme="minorHAnsi"/>
                 <w:sz w:val="20"/>
@@ -1336,7 +1335,6 @@
           </w:p>
           <w:p>
             <w:pPr>
-              <w:cnfStyle w:val="000000000000" w:firstRow="0" w:lastRow="0" w:firstColumn="0" w:lastColumn="0" w:oddVBand="0" w:evenVBand="0" w:oddHBand="0" w:evenHBand="0" w:firstRowFirstColumn="0" w:firstRowLastColumn="0" w:lastRowFirstColumn="0" w:lastRowLastColumn="0"/>
               <w:rPr>
                 <w:rFonts w:asciiTheme="minorHAnsi" w:eastAsia="Times New Roman" w:hAnsiTheme="minorHAnsi" w:cstheme="minorHAnsi"/>
                 <w:sz w:val="20"/>
@@ -1363,7 +1361,6 @@
           </w:p>
           <w:p>
             <w:pPr>
-              <w:cnfStyle w:val="000000000000" w:firstRow="0" w:lastRow="0" w:firstColumn="0" w:lastColumn="0" w:oddVBand="0" w:evenVBand="0" w:oddHBand="0" w:evenHBand="0" w:firstRowFirstColumn="0" w:firstRowLastColumn="0" w:lastRowFirstColumn="0" w:lastRowLastColumn="0"/>
               <w:rPr>
                 <w:rFonts w:asciiTheme="minorHAnsi" w:eastAsia="Times New Roman" w:hAnsiTheme="minorHAnsi" w:cstheme="minorHAnsi"/>
                 <w:sz w:val="20"/>
@@ -1383,159 +1380,43 @@
           <w:p>
             <w:pPr>
               <w:pStyle w:val="Sinespaciado"/>
-              <w:cnfStyle w:val="000000000000" w:firstRow="0" w:lastRow="0" w:firstColumn="0" w:lastColumn="0" w:oddVBand="0" w:evenVBand="0" w:oddHBand="0" w:evenHBand="0" w:firstRowFirstColumn="0" w:firstRowLastColumn="0" w:lastRowFirstColumn="0" w:lastRowLastColumn="0"/>
+              <w:rPr>
+                <w:rFonts w:eastAsia="Times New Roman" w:cstheme="minorHAnsi"/>
+                <w:sz w:val="20"/>
+                <w:szCs w:val="20"/>
+              </w:rPr>
+            </w:pPr>
+            <w:r>
               <w:rPr>
                 <w:rFonts w:cstheme="minorHAnsi"/>
                 <w:sz w:val="20"/>
                 <w:szCs w:val="20"/>
               </w:rPr>
-            </w:pPr>
+              <w:tab/>
+            </w:r>
             <w:r>
               <w:rPr>
                 <w:rFonts w:cstheme="minorHAnsi"/>
                 <w:sz w:val="20"/>
                 <w:szCs w:val="20"/>
               </w:rPr>
-              <w:tab/>
-              <w:t>si operador == “+”</w:t>
-            </w:r>
-          </w:p>
-          <w:p>
-            <w:pPr>
-              <w:pStyle w:val="Sinespaciado"/>
-              <w:cnfStyle w:val="000000000000" w:firstRow="0" w:lastRow="0" w:firstColumn="0" w:lastColumn="0" w:oddVBand="0" w:evenVBand="0" w:oddHBand="0" w:evenHBand="0" w:firstRowFirstColumn="0" w:firstRowLastColumn="0" w:lastRowFirstColumn="0" w:lastRowLastColumn="0"/>
+              <w:t>{</w:t>
+            </w:r>
+            <w:r>
               <w:rPr>
                 <w:rFonts w:cstheme="minorHAnsi"/>
                 <w:sz w:val="20"/>
                 <w:szCs w:val="20"/>
               </w:rPr>
-            </w:pPr>
+              <w:t>operador</w:t>
+            </w:r>
             <w:r>
               <w:rPr>
                 <w:rFonts w:cstheme="minorHAnsi"/>
                 <w:sz w:val="20"/>
                 <w:szCs w:val="20"/>
               </w:rPr>
-              <w:tab/>
-            </w:r>
-            <w:r>
-              <w:rPr>
-                <w:rFonts w:cstheme="minorHAnsi"/>
-                <w:sz w:val="20"/>
-                <w:szCs w:val="20"/>
-              </w:rPr>
-              <w:tab/>
-              <w:t>ADD</w:t>
-            </w:r>
-            <w:r>
-              <w:rPr>
-                <w:rFonts w:cstheme="minorHAnsi"/>
-                <w:sz w:val="20"/>
-                <w:szCs w:val="20"/>
-                <w:vertAlign w:val="subscript"/>
-              </w:rPr>
-              <w:t>&lt;</w:t>
-            </w:r>
-            <w:r>
-              <w:rPr>
-                <w:rFonts w:cstheme="minorHAnsi"/>
-                <w:sz w:val="20"/>
-                <w:szCs w:val="20"/>
-              </w:rPr>
-              <w:t xml:space="preserve"> </w:t>
-            </w:r>
-            <w:r>
-              <w:rPr>
-                <w:rFonts w:cstheme="minorHAnsi"/>
-                <w:sz w:val="20"/>
-                <w:szCs w:val="20"/>
-                <w:vertAlign w:val="subscript"/>
-              </w:rPr>
-              <w:t>expr_binaria.type&gt;</w:t>
-            </w:r>
-          </w:p>
-          <w:p>
-            <w:pPr>
-              <w:pStyle w:val="Sinespaciado"/>
-              <w:cnfStyle w:val="000000000000" w:firstRow="0" w:lastRow="0" w:firstColumn="0" w:lastColumn="0" w:oddVBand="0" w:evenVBand="0" w:oddHBand="0" w:evenHBand="0" w:firstRowFirstColumn="0" w:firstRowLastColumn="0" w:lastRowFirstColumn="0" w:lastRowLastColumn="0"/>
-              <w:rPr>
-                <w:rFonts w:eastAsia="Times New Roman" w:cstheme="minorHAnsi"/>
-                <w:sz w:val="20"/>
-                <w:szCs w:val="20"/>
-              </w:rPr>
-            </w:pPr>
-            <w:r>
-              <w:rPr>
-                <w:rFonts w:cstheme="minorHAnsi"/>
-                <w:sz w:val="20"/>
-                <w:szCs w:val="20"/>
-              </w:rPr>
-              <w:tab/>
-            </w:r>
-            <w:r>
-              <w:rPr>
-                <w:rFonts w:cstheme="minorHAnsi"/>
-                <w:sz w:val="20"/>
-                <w:szCs w:val="20"/>
-              </w:rPr>
-              <w:tab/>
-              <w:t>.</w:t>
-            </w:r>
-          </w:p>
-          <w:p>
-            <w:pPr>
-              <w:pStyle w:val="Sinespaciado"/>
-              <w:cnfStyle w:val="000000000000" w:firstRow="0" w:lastRow="0" w:firstColumn="0" w:lastColumn="0" w:oddVBand="0" w:evenVBand="0" w:oddHBand="0" w:evenHBand="0" w:firstRowFirstColumn="0" w:firstRowLastColumn="0" w:lastRowFirstColumn="0" w:lastRowLastColumn="0"/>
-              <w:rPr>
-                <w:rFonts w:eastAsia="Times New Roman" w:cstheme="minorHAnsi"/>
-                <w:sz w:val="20"/>
-                <w:szCs w:val="20"/>
-              </w:rPr>
-            </w:pPr>
-            <w:r>
-              <w:rPr>
-                <w:rFonts w:cstheme="minorHAnsi"/>
-                <w:sz w:val="20"/>
-                <w:szCs w:val="20"/>
-              </w:rPr>
-              <w:tab/>
-            </w:r>
-            <w:r>
-              <w:rPr>
-                <w:rFonts w:cstheme="minorHAnsi"/>
-                <w:sz w:val="20"/>
-                <w:szCs w:val="20"/>
-              </w:rPr>
-              <w:tab/>
-              <w:t>.</w:t>
-            </w:r>
-          </w:p>
-          <w:p>
-            <w:pPr>
-              <w:pStyle w:val="Sinespaciado"/>
-              <w:cnfStyle w:val="000000000000" w:firstRow="0" w:lastRow="0" w:firstColumn="0" w:lastColumn="0" w:oddVBand="0" w:evenVBand="0" w:oddHBand="0" w:evenHBand="0" w:firstRowFirstColumn="0" w:firstRowLastColumn="0" w:lastRowFirstColumn="0" w:lastRowLastColumn="0"/>
-              <w:rPr>
-                <w:rFonts w:eastAsia="Times New Roman" w:cstheme="minorHAnsi"/>
-                <w:sz w:val="20"/>
-                <w:szCs w:val="20"/>
-              </w:rPr>
-            </w:pPr>
-            <w:r>
-              <w:rPr>
-                <w:rFonts w:cstheme="minorHAnsi"/>
-                <w:sz w:val="20"/>
-                <w:szCs w:val="20"/>
-              </w:rPr>
-              <w:tab/>
-            </w:r>
-            <w:r>
-              <w:rPr>
-                <w:rFonts w:cstheme="minorHAnsi"/>
-                <w:sz w:val="20"/>
-                <w:szCs w:val="20"/>
-              </w:rPr>
-              <w:tab/>
-              <w:t>.</w:t>
+              <w:t>.instruccion}</w:t>
             </w:r>
           </w:p>
         </w:tc>
@@ -3594,7 +3475,7 @@
 </file>
 
 <file path=customXml/itemProps1.xml><?xml version="1.0" encoding="utf-8"?>
-<ds:datastoreItem xmlns:ds="http://schemas.openxmlformats.org/officeDocument/2006/customXml" ds:itemID="{266E5145-CA5F-423A-A2DD-987566C4A78D}">
+<ds:datastoreItem xmlns:ds="http://schemas.openxmlformats.org/officeDocument/2006/customXml" ds:itemID="{89BD3E80-C2E3-46B1-9456-A0BDB20A425A}">
   <ds:schemaRefs>
     <ds:schemaRef ds:uri="http://schemas.openxmlformats.org/officeDocument/2006/bibliography"/>
   </ds:schemaRefs>

</xml_diff>

<commit_message>
Cambios hechos en clase el 11_04
</commit_message>
<xml_diff>
--- a/Proyecto_DLP/metalenguajes/Code Specification.docx
+++ b/Proyecto_DLP/metalenguajes/Code Specification.docx
@@ -1,10 +1,10 @@
 
 <file path=word/document.xml><?xml version="1.0" encoding="utf-8"?>
-<w:document xmlns:wpc="http://schemas.microsoft.com/office/word/2010/wordprocessingCanvas" xmlns:cx="http://schemas.microsoft.com/office/drawing/2014/chartex" xmlns:cx1="http://schemas.microsoft.com/office/drawing/2015/9/8/chartex" xmlns:cx2="http://schemas.microsoft.com/office/drawing/2015/10/21/chartex" xmlns:cx3="http://schemas.microsoft.com/office/drawing/2016/5/9/chartex" xmlns:cx4="http://schemas.microsoft.com/office/drawing/2016/5/10/chartex" xmlns:cx5="http://schemas.microsoft.com/office/drawing/2016/5/11/chartex" xmlns:cx6="http://schemas.microsoft.com/office/drawing/2016/5/12/chartex" xmlns:cx7="http://schemas.microsoft.com/office/drawing/2016/5/13/chartex" xmlns:cx8="http://schemas.microsoft.com/office/drawing/2016/5/14/chartex" xmlns:mc="http://schemas.openxmlformats.org/markup-compatibility/2006" xmlns:aink="http://schemas.microsoft.com/office/drawing/2016/ink" xmlns:am3d="http://schemas.microsoft.com/office/drawing/2017/model3d" xmlns:o="urn:schemas-microsoft-com:office:office" xmlns:r="http://schemas.openxmlformats.org/officeDocument/2006/relationships" xmlns:m="http://schemas.openxmlformats.org/officeDocument/2006/math" xmlns:v="urn:schemas-microsoft-com:vml" xmlns:wp14="http://schemas.microsoft.com/office/word/2010/wordprocessingDrawing" xmlns:wp="http://schemas.openxmlformats.org/drawingml/2006/wordprocessingDrawing" xmlns:w10="urn:schemas-microsoft-com:office:word" xmlns:w="http://schemas.openxmlformats.org/wordprocessingml/2006/main" xmlns:w14="http://schemas.microsoft.com/office/word/2010/wordml" xmlns:w15="http://schemas.microsoft.com/office/word/2012/wordml" xmlns:w16cid="http://schemas.microsoft.com/office/word/2016/wordml/cid" xmlns:w16se="http://schemas.microsoft.com/office/word/2015/wordml/symex" xmlns:wpg="http://schemas.microsoft.com/office/word/2010/wordprocessingGroup" xmlns:wpi="http://schemas.microsoft.com/office/word/2010/wordprocessingInk" xmlns:wne="http://schemas.microsoft.com/office/word/2006/wordml" xmlns:wps="http://schemas.microsoft.com/office/word/2010/wordprocessingShape" mc:Ignorable="w14 w15 w16se w16cid wp14">
+<w:document xmlns:wpc="http://schemas.microsoft.com/office/word/2010/wordprocessingCanvas" xmlns:cx="http://schemas.microsoft.com/office/drawing/2014/chartex" xmlns:cx1="http://schemas.microsoft.com/office/drawing/2015/9/8/chartex" xmlns:mc="http://schemas.openxmlformats.org/markup-compatibility/2006" xmlns:o="urn:schemas-microsoft-com:office:office" xmlns:r="http://schemas.openxmlformats.org/officeDocument/2006/relationships" xmlns:m="http://schemas.openxmlformats.org/officeDocument/2006/math" xmlns:v="urn:schemas-microsoft-com:vml" xmlns:wp14="http://schemas.microsoft.com/office/word/2010/wordprocessingDrawing" xmlns:wp="http://schemas.openxmlformats.org/drawingml/2006/wordprocessingDrawing" xmlns:w10="urn:schemas-microsoft-com:office:word" xmlns:w="http://schemas.openxmlformats.org/wordprocessingml/2006/main" xmlns:w14="http://schemas.microsoft.com/office/word/2010/wordml" xmlns:w15="http://schemas.microsoft.com/office/word/2012/wordml" xmlns:w16se="http://schemas.microsoft.com/office/word/2015/wordml/symex" xmlns:wpg="http://schemas.microsoft.com/office/word/2010/wordprocessingGroup" xmlns:wpi="http://schemas.microsoft.com/office/word/2010/wordprocessingInk" xmlns:wne="http://schemas.microsoft.com/office/word/2006/wordml" xmlns:wps="http://schemas.microsoft.com/office/word/2010/wordprocessingShape" mc:Ignorable="w14 w15 w16se wp14">
   <w:body>
     <w:p>
       <w:pPr>
-        <w:pStyle w:val="Ttulo2"/>
+        <w:pStyle w:val="Heading2"/>
         <w:rPr>
           <w:rFonts w:ascii="Cambria" w:eastAsia="Times New Roman" w:hAnsi="Cambria"/>
         </w:rPr>
@@ -23,8 +23,8 @@
         <w:tblLook w:val="04A0" w:firstRow="1" w:lastRow="0" w:firstColumn="1" w:lastColumn="0" w:noHBand="0" w:noVBand="1"/>
       </w:tblPr>
       <w:tblGrid>
-        <w:gridCol w:w="3261"/>
-        <w:gridCol w:w="6741"/>
+        <w:gridCol w:w="2518"/>
+        <w:gridCol w:w="7484"/>
       </w:tblGrid>
       <w:tr>
         <w:trPr>
@@ -34,7 +34,7 @@
         <w:tc>
           <w:tcPr>
             <w:cnfStyle w:val="001000000000" w:firstRow="0" w:lastRow="0" w:firstColumn="1" w:lastColumn="0" w:oddVBand="0" w:evenVBand="0" w:oddHBand="0" w:evenHBand="0" w:firstRowFirstColumn="0" w:firstRowLastColumn="0" w:lastRowFirstColumn="0" w:lastRowLastColumn="0"/>
-            <w:tcW w:w="0" w:type="auto"/>
+            <w:tcW w:w="2518" w:type="dxa"/>
             <w:hideMark/>
           </w:tcPr>
           <w:p>
@@ -48,7 +48,7 @@
             </w:pPr>
             <w:r>
               <w:rPr>
-                <w:rStyle w:val="Textoennegrita"/>
+                <w:rStyle w:val="Strong"/>
                 <w:rFonts w:asciiTheme="minorHAnsi" w:eastAsia="Times New Roman" w:hAnsiTheme="minorHAnsi" w:cstheme="minorHAnsi"/>
                 <w:color w:val="000000" w:themeColor="text1"/>
                 <w:sz w:val="20"/>
@@ -60,7 +60,7 @@
         </w:tc>
         <w:tc>
           <w:tcPr>
-            <w:tcW w:w="6741" w:type="dxa"/>
+            <w:tcW w:w="7484" w:type="dxa"/>
             <w:hideMark/>
           </w:tcPr>
           <w:p>
@@ -75,7 +75,7 @@
             </w:pPr>
             <w:r>
               <w:rPr>
-                <w:rStyle w:val="Textoennegrita"/>
+                <w:rStyle w:val="Strong"/>
                 <w:rFonts w:asciiTheme="minorHAnsi" w:eastAsia="Times New Roman" w:hAnsiTheme="minorHAnsi" w:cstheme="minorHAnsi"/>
                 <w:color w:val="000000" w:themeColor="text1"/>
                 <w:sz w:val="20"/>
@@ -93,31 +93,31 @@
         <w:tc>
           <w:tcPr>
             <w:cnfStyle w:val="001000000000" w:firstRow="0" w:lastRow="0" w:firstColumn="1" w:lastColumn="0" w:oddVBand="0" w:evenVBand="0" w:oddHBand="0" w:evenHBand="0" w:firstRowFirstColumn="0" w:firstRowLastColumn="0" w:lastRowFirstColumn="0" w:lastRowLastColumn="0"/>
-            <w:tcW w:w="0" w:type="auto"/>
+            <w:tcW w:w="2518" w:type="dxa"/>
             <w:shd w:val="clear" w:color="auto" w:fill="C6D9F1" w:themeFill="text2" w:themeFillTint="33"/>
           </w:tcPr>
           <w:p>
             <w:pPr>
               <w:rPr>
-                <w:rStyle w:val="Textoennegrita"/>
-                <w:rFonts w:asciiTheme="minorHAnsi" w:eastAsia="Times New Roman" w:hAnsiTheme="minorHAnsi" w:cstheme="minorHAnsi"/>
-                <w:color w:val="000000" w:themeColor="text1"/>
-                <w:sz w:val="20"/>
-                <w:szCs w:val="20"/>
-              </w:rPr>
-            </w:pPr>
-          </w:p>
-        </w:tc>
-        <w:tc>
-          <w:tcPr>
-            <w:tcW w:w="6741" w:type="dxa"/>
+                <w:rStyle w:val="Strong"/>
+                <w:rFonts w:asciiTheme="minorHAnsi" w:eastAsia="Times New Roman" w:hAnsiTheme="minorHAnsi" w:cstheme="minorHAnsi"/>
+                <w:color w:val="000000" w:themeColor="text1"/>
+                <w:sz w:val="20"/>
+                <w:szCs w:val="20"/>
+              </w:rPr>
+            </w:pPr>
+          </w:p>
+        </w:tc>
+        <w:tc>
+          <w:tcPr>
+            <w:tcW w:w="7484" w:type="dxa"/>
             <w:shd w:val="clear" w:color="auto" w:fill="C6D9F1" w:themeFill="text2" w:themeFillTint="33"/>
           </w:tcPr>
           <w:p>
             <w:pPr>
               <w:cnfStyle w:val="000000000000" w:firstRow="0" w:lastRow="0" w:firstColumn="0" w:lastColumn="0" w:oddVBand="0" w:evenVBand="0" w:oddHBand="0" w:evenHBand="0" w:firstRowFirstColumn="0" w:firstRowLastColumn="0" w:lastRowFirstColumn="0" w:lastRowLastColumn="0"/>
               <w:rPr>
-                <w:rStyle w:val="Textoennegrita"/>
+                <w:rStyle w:val="Strong"/>
                 <w:rFonts w:asciiTheme="minorHAnsi" w:eastAsia="Times New Roman" w:hAnsiTheme="minorHAnsi" w:cstheme="minorHAnsi"/>
                 <w:b w:val="0"/>
                 <w:color w:val="000000" w:themeColor="text1"/>
@@ -135,7 +135,7 @@
         <w:tc>
           <w:tcPr>
             <w:cnfStyle w:val="001000000000" w:firstRow="0" w:lastRow="0" w:firstColumn="1" w:lastColumn="0" w:oddVBand="0" w:evenVBand="0" w:oddHBand="0" w:evenHBand="0" w:firstRowFirstColumn="0" w:firstRowLastColumn="0" w:lastRowFirstColumn="0" w:lastRowLastColumn="0"/>
-            <w:tcW w:w="0" w:type="auto"/>
+            <w:tcW w:w="2518" w:type="dxa"/>
             <w:noWrap/>
             <w:hideMark/>
           </w:tcPr>
@@ -161,7 +161,7 @@
         </w:tc>
         <w:tc>
           <w:tcPr>
-            <w:tcW w:w="6741" w:type="dxa"/>
+            <w:tcW w:w="7484" w:type="dxa"/>
             <w:hideMark/>
           </w:tcPr>
           <w:p>
@@ -169,58 +169,108 @@
               <w:cnfStyle w:val="000000000000" w:firstRow="0" w:lastRow="0" w:firstColumn="0" w:lastColumn="0" w:oddVBand="0" w:evenVBand="0" w:oddHBand="0" w:evenHBand="0" w:firstRowFirstColumn="0" w:firstRowLastColumn="0" w:lastRowFirstColumn="0" w:lastRowLastColumn="0"/>
               <w:rPr>
                 <w:rFonts w:asciiTheme="minorHAnsi" w:eastAsia="Times New Roman" w:hAnsiTheme="minorHAnsi" w:cstheme="minorHAnsi"/>
+                <w:color w:val="000000" w:themeColor="text1"/>
+                <w:sz w:val="20"/>
+                <w:szCs w:val="20"/>
+                <w:lang w:val="en-US"/>
+              </w:rPr>
+            </w:pPr>
+            <w:r>
+              <w:rPr>
+                <w:rFonts w:asciiTheme="minorHAnsi" w:eastAsia="Times New Roman" w:hAnsiTheme="minorHAnsi" w:cstheme="minorHAnsi"/>
+                <w:color w:val="000000" w:themeColor="text1"/>
+                <w:sz w:val="20"/>
+                <w:szCs w:val="20"/>
+                <w:lang w:val="en-US"/>
+              </w:rPr>
+              <w:t>run[[program  →  bloque:bloque* ]] =</w:t>
+            </w:r>
+          </w:p>
+          <w:p>
+            <w:pPr>
+              <w:cnfStyle w:val="000000000000" w:firstRow="0" w:lastRow="0" w:firstColumn="0" w:lastColumn="0" w:oddVBand="0" w:evenVBand="0" w:oddHBand="0" w:evenHBand="0" w:firstRowFirstColumn="0" w:firstRowLastColumn="0" w:lastRowFirstColumn="0" w:lastRowLastColumn="0"/>
+              <w:rPr>
+                <w:rFonts w:asciiTheme="minorHAnsi" w:eastAsia="Times New Roman" w:hAnsiTheme="minorHAnsi" w:cstheme="minorHAnsi"/>
+                <w:color w:val="000000" w:themeColor="text1"/>
+                <w:sz w:val="20"/>
+                <w:szCs w:val="20"/>
+                <w:lang w:val="en-US"/>
+              </w:rPr>
+            </w:pPr>
+            <w:r>
+              <w:rPr>
+                <w:rFonts w:asciiTheme="minorHAnsi" w:eastAsia="Times New Roman" w:hAnsiTheme="minorHAnsi" w:cstheme="minorHAnsi"/>
+                <w:color w:val="000000" w:themeColor="text1"/>
+                <w:sz w:val="20"/>
+                <w:szCs w:val="20"/>
+                <w:lang w:val="en-US"/>
+              </w:rPr>
+              <w:tab/>
+              <w:t>#SOURCE {file}</w:t>
+            </w:r>
+          </w:p>
+          <w:p>
+            <w:pPr>
+              <w:cnfStyle w:val="000000000000" w:firstRow="0" w:lastRow="0" w:firstColumn="0" w:lastColumn="0" w:oddVBand="0" w:evenVBand="0" w:oddHBand="0" w:evenHBand="0" w:firstRowFirstColumn="0" w:firstRowLastColumn="0" w:lastRowFirstColumn="0" w:lastRowLastColumn="0"/>
+              <w:rPr>
+                <w:rFonts w:asciiTheme="minorHAnsi" w:eastAsia="Times New Roman" w:hAnsiTheme="minorHAnsi" w:cstheme="minorHAnsi"/>
+                <w:color w:val="000000" w:themeColor="text1"/>
+                <w:sz w:val="20"/>
+                <w:szCs w:val="20"/>
+                <w:lang w:val="en-US"/>
+              </w:rPr>
+            </w:pPr>
+            <w:r>
+              <w:rPr>
+                <w:rFonts w:asciiTheme="minorHAnsi" w:eastAsia="Times New Roman" w:hAnsiTheme="minorHAnsi" w:cstheme="minorHAnsi"/>
+                <w:color w:val="000000" w:themeColor="text1"/>
+                <w:sz w:val="20"/>
+                <w:szCs w:val="20"/>
+                <w:lang w:val="en-US"/>
+              </w:rPr>
+              <w:tab/>
+              <w:t>CALL main</w:t>
+            </w:r>
+            <w:r>
+              <w:rPr>
+                <w:rFonts w:asciiTheme="minorHAnsi" w:eastAsia="Times New Roman" w:hAnsiTheme="minorHAnsi" w:cstheme="minorHAnsi"/>
+                <w:color w:val="000000" w:themeColor="text1"/>
+                <w:sz w:val="20"/>
+                <w:szCs w:val="20"/>
+                <w:lang w:val="en-US"/>
+              </w:rPr>
+              <w:br/>
+            </w:r>
+            <w:r>
+              <w:rPr>
+                <w:rFonts w:asciiTheme="minorHAnsi" w:eastAsia="Times New Roman" w:hAnsiTheme="minorHAnsi" w:cstheme="minorHAnsi"/>
+                <w:color w:val="000000" w:themeColor="text1"/>
+                <w:sz w:val="20"/>
+                <w:szCs w:val="20"/>
+                <w:lang w:val="en-US"/>
+              </w:rPr>
+              <w:tab/>
+              <w:t>HALT</w:t>
+            </w:r>
+          </w:p>
+          <w:p>
+            <w:pPr>
+              <w:cnfStyle w:val="000000000000" w:firstRow="0" w:lastRow="0" w:firstColumn="0" w:lastColumn="0" w:oddVBand="0" w:evenVBand="0" w:oddHBand="0" w:evenHBand="0" w:firstRowFirstColumn="0" w:firstRowLastColumn="0" w:lastRowFirstColumn="0" w:lastRowLastColumn="0"/>
+              <w:rPr>
+                <w:rFonts w:asciiTheme="minorHAnsi" w:eastAsia="Times New Roman" w:hAnsiTheme="minorHAnsi" w:cstheme="minorHAnsi"/>
                 <w:color w:val="F79646" w:themeColor="accent6"/>
                 <w:sz w:val="20"/>
                 <w:szCs w:val="20"/>
-              </w:rPr>
-            </w:pPr>
-            <w:r>
-              <w:rPr>
-                <w:rFonts w:asciiTheme="minorHAnsi" w:eastAsia="Times New Roman" w:hAnsiTheme="minorHAnsi" w:cstheme="minorHAnsi"/>
-                <w:color w:val="F79646" w:themeColor="accent6"/>
-                <w:sz w:val="20"/>
-                <w:szCs w:val="20"/>
-              </w:rPr>
-              <w:t>run[[program  →  bloque:bloque* ]] =</w:t>
-            </w:r>
-          </w:p>
-          <w:p>
-            <w:pPr>
-              <w:cnfStyle w:val="000000000000" w:firstRow="0" w:lastRow="0" w:firstColumn="0" w:lastColumn="0" w:oddVBand="0" w:evenVBand="0" w:oddHBand="0" w:evenHBand="0" w:firstRowFirstColumn="0" w:firstRowLastColumn="0" w:lastRowFirstColumn="0" w:lastRowLastColumn="0"/>
-              <w:rPr>
-                <w:rFonts w:asciiTheme="minorHAnsi" w:eastAsia="Times New Roman" w:hAnsiTheme="minorHAnsi" w:cstheme="minorHAnsi"/>
-                <w:color w:val="F79646" w:themeColor="accent6"/>
-                <w:sz w:val="20"/>
-                <w:szCs w:val="20"/>
-              </w:rPr>
-            </w:pPr>
-            <w:r>
-              <w:rPr>
-                <w:rFonts w:asciiTheme="minorHAnsi" w:eastAsia="Times New Roman" w:hAnsiTheme="minorHAnsi" w:cstheme="minorHAnsi"/>
-                <w:color w:val="F79646" w:themeColor="accent6"/>
-                <w:sz w:val="20"/>
-                <w:szCs w:val="20"/>
-              </w:rPr>
-              <w:tab/>
-              <w:t>#SOURCE {file}</w:t>
-            </w:r>
-          </w:p>
-          <w:p>
-            <w:pPr>
-              <w:cnfStyle w:val="000000000000" w:firstRow="0" w:lastRow="0" w:firstColumn="0" w:lastColumn="0" w:oddVBand="0" w:evenVBand="0" w:oddHBand="0" w:evenHBand="0" w:firstRowFirstColumn="0" w:firstRowLastColumn="0" w:lastRowFirstColumn="0" w:lastRowLastColumn="0"/>
-              <w:rPr>
-                <w:rFonts w:asciiTheme="minorHAnsi" w:eastAsia="Times New Roman" w:hAnsiTheme="minorHAnsi" w:cstheme="minorHAnsi"/>
-                <w:color w:val="F79646" w:themeColor="accent6"/>
-                <w:sz w:val="20"/>
-                <w:szCs w:val="20"/>
-              </w:rPr>
-            </w:pPr>
-            <w:r>
-              <w:rPr>
-                <w:rFonts w:asciiTheme="minorHAnsi" w:eastAsia="Times New Roman" w:hAnsiTheme="minorHAnsi" w:cstheme="minorHAnsi"/>
-                <w:color w:val="F79646" w:themeColor="accent6"/>
-                <w:sz w:val="20"/>
-                <w:szCs w:val="20"/>
+                <w:lang w:val="en-US"/>
+              </w:rPr>
+            </w:pPr>
+            <w:r>
+              <w:rPr>
+                <w:rFonts w:asciiTheme="minorHAnsi" w:eastAsia="Times New Roman" w:hAnsiTheme="minorHAnsi" w:cstheme="minorHAnsi"/>
+                <w:color w:val="000000" w:themeColor="text1"/>
+                <w:sz w:val="20"/>
+                <w:szCs w:val="20"/>
+                <w:lang w:val="en-US"/>
               </w:rPr>
               <w:tab/>
               <w:t>define[[</w:t>
@@ -228,50 +278,33 @@
             <w:r>
               <w:rPr>
                 <w:rFonts w:asciiTheme="minorHAnsi" w:eastAsia="Times New Roman" w:hAnsiTheme="minorHAnsi" w:cstheme="minorHAnsi"/>
-                <w:color w:val="F79646" w:themeColor="accent6"/>
-                <w:sz w:val="20"/>
-                <w:szCs w:val="20"/>
+                <w:color w:val="000000" w:themeColor="text1"/>
+                <w:sz w:val="20"/>
+                <w:szCs w:val="20"/>
+                <w:lang w:val="en-US"/>
               </w:rPr>
               <w:t>bloque</w:t>
             </w:r>
             <w:r>
               <w:rPr>
                 <w:rFonts w:asciiTheme="minorHAnsi" w:eastAsia="Times New Roman" w:hAnsiTheme="minorHAnsi" w:cstheme="minorHAnsi"/>
-                <w:color w:val="F79646" w:themeColor="accent6"/>
+                <w:color w:val="000000" w:themeColor="text1"/>
                 <w:sz w:val="20"/>
                 <w:szCs w:val="20"/>
                 <w:vertAlign w:val="subscript"/>
+                <w:lang w:val="en-US"/>
               </w:rPr>
               <w:t>i</w:t>
             </w:r>
             <w:r>
               <w:rPr>
                 <w:rFonts w:asciiTheme="minorHAnsi" w:eastAsia="Times New Roman" w:hAnsiTheme="minorHAnsi" w:cstheme="minorHAnsi"/>
-                <w:color w:val="F79646" w:themeColor="accent6"/>
-                <w:sz w:val="20"/>
-                <w:szCs w:val="20"/>
+                <w:color w:val="000000" w:themeColor="text1"/>
+                <w:sz w:val="20"/>
+                <w:szCs w:val="20"/>
+                <w:lang w:val="en-US"/>
               </w:rPr>
               <w:t>]]</w:t>
-            </w:r>
-          </w:p>
-          <w:p>
-            <w:pPr>
-              <w:cnfStyle w:val="000000000000" w:firstRow="0" w:lastRow="0" w:firstColumn="0" w:lastColumn="0" w:oddVBand="0" w:evenVBand="0" w:oddHBand="0" w:evenHBand="0" w:firstRowFirstColumn="0" w:firstRowLastColumn="0" w:lastRowFirstColumn="0" w:lastRowLastColumn="0"/>
-              <w:rPr>
-                <w:rFonts w:asciiTheme="minorHAnsi" w:eastAsia="Times New Roman" w:hAnsiTheme="minorHAnsi" w:cstheme="minorHAnsi"/>
-                <w:sz w:val="20"/>
-                <w:szCs w:val="20"/>
-              </w:rPr>
-            </w:pPr>
-            <w:r>
-              <w:rPr>
-                <w:rFonts w:asciiTheme="minorHAnsi" w:eastAsia="Times New Roman" w:hAnsiTheme="minorHAnsi" w:cstheme="minorHAnsi"/>
-                <w:color w:val="F79646" w:themeColor="accent6"/>
-                <w:sz w:val="20"/>
-                <w:szCs w:val="20"/>
-              </w:rPr>
-              <w:tab/>
-              <w:t>HALT</w:t>
             </w:r>
           </w:p>
         </w:tc>
@@ -283,7 +316,7 @@
         <w:tc>
           <w:tcPr>
             <w:cnfStyle w:val="001000000000" w:firstRow="0" w:lastRow="0" w:firstColumn="1" w:lastColumn="0" w:oddVBand="0" w:evenVBand="0" w:oddHBand="0" w:evenHBand="0" w:firstRowFirstColumn="0" w:firstRowLastColumn="0" w:lastRowFirstColumn="0" w:lastRowLastColumn="0"/>
-            <w:tcW w:w="0" w:type="auto"/>
+            <w:tcW w:w="2518" w:type="dxa"/>
             <w:shd w:val="clear" w:color="auto" w:fill="C6D9F1" w:themeFill="text2" w:themeFillTint="33"/>
             <w:hideMark/>
           </w:tcPr>
@@ -294,6 +327,7 @@
                 <w:b w:val="0"/>
                 <w:sz w:val="20"/>
                 <w:szCs w:val="20"/>
+                <w:lang w:val="en-US"/>
               </w:rPr>
             </w:pPr>
             <w:r>
@@ -302,6 +336,7 @@
                 <w:b w:val="0"/>
                 <w:sz w:val="20"/>
                 <w:szCs w:val="20"/>
+                <w:lang w:val="en-US"/>
               </w:rPr>
               <w:t> </w:t>
             </w:r>
@@ -309,7 +344,7 @@
         </w:tc>
         <w:tc>
           <w:tcPr>
-            <w:tcW w:w="6741" w:type="dxa"/>
+            <w:tcW w:w="7484" w:type="dxa"/>
             <w:shd w:val="clear" w:color="auto" w:fill="C6D9F1" w:themeFill="text2" w:themeFillTint="33"/>
             <w:hideMark/>
           </w:tcPr>
@@ -321,6 +356,7 @@
                 <w:color w:val="00B0F0"/>
                 <w:sz w:val="20"/>
                 <w:szCs w:val="20"/>
+                <w:lang w:val="en-US"/>
               </w:rPr>
             </w:pPr>
           </w:p>
@@ -333,7 +369,7 @@
         <w:tc>
           <w:tcPr>
             <w:cnfStyle w:val="001000000000" w:firstRow="0" w:lastRow="0" w:firstColumn="1" w:lastColumn="0" w:oddVBand="0" w:evenVBand="0" w:oddHBand="0" w:evenHBand="0" w:firstRowFirstColumn="0" w:firstRowLastColumn="0" w:lastRowFirstColumn="0" w:lastRowLastColumn="0"/>
-            <w:tcW w:w="0" w:type="auto"/>
+            <w:tcW w:w="2518" w:type="dxa"/>
             <w:noWrap/>
             <w:hideMark/>
           </w:tcPr>
@@ -359,7 +395,7 @@
         </w:tc>
         <w:tc>
           <w:tcPr>
-            <w:tcW w:w="6741" w:type="dxa"/>
+            <w:tcW w:w="7484" w:type="dxa"/>
             <w:hideMark/>
           </w:tcPr>
           <w:p>
@@ -367,15 +403,15 @@
               <w:cnfStyle w:val="000000000000" w:firstRow="0" w:lastRow="0" w:firstColumn="0" w:lastColumn="0" w:oddVBand="0" w:evenVBand="0" w:oddHBand="0" w:evenHBand="0" w:firstRowFirstColumn="0" w:firstRowLastColumn="0" w:lastRowFirstColumn="0" w:lastRowLastColumn="0"/>
               <w:rPr>
                 <w:rFonts w:asciiTheme="minorHAnsi" w:eastAsia="Times New Roman" w:hAnsiTheme="minorHAnsi" w:cstheme="minorHAnsi"/>
-                <w:color w:val="FFC000"/>
-                <w:sz w:val="20"/>
-                <w:szCs w:val="20"/>
-              </w:rPr>
-            </w:pPr>
-            <w:r>
-              <w:rPr>
-                <w:rFonts w:asciiTheme="minorHAnsi" w:eastAsia="Times New Roman" w:hAnsiTheme="minorHAnsi" w:cstheme="minorHAnsi"/>
-                <w:color w:val="F79646" w:themeColor="accent6"/>
+                <w:color w:val="000000" w:themeColor="text1"/>
+                <w:sz w:val="20"/>
+                <w:szCs w:val="20"/>
+              </w:rPr>
+            </w:pPr>
+            <w:r>
+              <w:rPr>
+                <w:rFonts w:asciiTheme="minorHAnsi" w:eastAsia="Times New Roman" w:hAnsiTheme="minorHAnsi" w:cstheme="minorHAnsi"/>
+                <w:color w:val="000000" w:themeColor="text1"/>
                 <w:sz w:val="20"/>
                 <w:szCs w:val="20"/>
               </w:rPr>
@@ -384,31 +420,158 @@
             <w:r>
               <w:rPr>
                 <w:rFonts w:asciiTheme="minorHAnsi" w:eastAsia="Times New Roman" w:hAnsiTheme="minorHAnsi" w:cstheme="minorHAnsi"/>
-                <w:color w:val="F79646" w:themeColor="accent6"/>
-                <w:sz w:val="20"/>
-                <w:szCs w:val="20"/>
-              </w:rPr>
-              <w:tab/>
-              <w:t>ejecuta[[sentencias</w:t>
-            </w:r>
-            <w:r>
-              <w:rPr>
-                <w:rFonts w:asciiTheme="minorHAnsi" w:eastAsia="Times New Roman" w:hAnsiTheme="minorHAnsi" w:cstheme="minorHAnsi"/>
-                <w:color w:val="F79646" w:themeColor="accent6"/>
-                <w:sz w:val="20"/>
-                <w:szCs w:val="20"/>
-                <w:vertAlign w:val="subscript"/>
-              </w:rPr>
-              <w:t>i</w:t>
-            </w:r>
-            <w:r>
-              <w:rPr>
-                <w:rFonts w:asciiTheme="minorHAnsi" w:eastAsia="Times New Roman" w:hAnsiTheme="minorHAnsi" w:cstheme="minorHAnsi"/>
-                <w:color w:val="F79646" w:themeColor="accent6"/>
-                <w:sz w:val="20"/>
-                <w:szCs w:val="20"/>
-              </w:rPr>
-              <w:t>]]</w:t>
+                <w:color w:val="000000" w:themeColor="text1"/>
+                <w:sz w:val="20"/>
+                <w:szCs w:val="20"/>
+              </w:rPr>
+              <w:tab/>
+            </w:r>
+          </w:p>
+          <w:p>
+            <w:pPr>
+              <w:cnfStyle w:val="000000000000" w:firstRow="0" w:lastRow="0" w:firstColumn="0" w:lastColumn="0" w:oddVBand="0" w:evenVBand="0" w:oddHBand="0" w:evenHBand="0" w:firstRowFirstColumn="0" w:firstRowLastColumn="0" w:lastRowFirstColumn="0" w:lastRowLastColumn="0"/>
+              <w:rPr>
+                <w:rFonts w:asciiTheme="minorHAnsi" w:eastAsia="Times New Roman" w:hAnsiTheme="minorHAnsi" w:cstheme="minorHAnsi"/>
+                <w:color w:val="000000" w:themeColor="text1"/>
+                <w:sz w:val="20"/>
+                <w:szCs w:val="20"/>
+              </w:rPr>
+            </w:pPr>
+            <w:r>
+              <w:rPr>
+                <w:rFonts w:asciiTheme="minorHAnsi" w:eastAsia="Times New Roman" w:hAnsiTheme="minorHAnsi" w:cstheme="minorHAnsi"/>
+                <w:color w:val="000000" w:themeColor="text1"/>
+                <w:sz w:val="20"/>
+                <w:szCs w:val="20"/>
+              </w:rPr>
+              <w:tab/>
+            </w:r>
+            <w:r>
+              <w:rPr>
+                <w:rFonts w:asciiTheme="minorHAnsi" w:eastAsia="Times New Roman" w:hAnsiTheme="minorHAnsi" w:cstheme="minorHAnsi"/>
+                <w:color w:val="000000" w:themeColor="text1"/>
+                <w:sz w:val="20"/>
+                <w:szCs w:val="20"/>
+              </w:rPr>
+              <w:t>{nombre}:</w:t>
+            </w:r>
+          </w:p>
+          <w:p>
+            <w:pPr>
+              <w:cnfStyle w:val="000000000000" w:firstRow="0" w:lastRow="0" w:firstColumn="0" w:lastColumn="0" w:oddVBand="0" w:evenVBand="0" w:oddHBand="0" w:evenHBand="0" w:firstRowFirstColumn="0" w:firstRowLastColumn="0" w:lastRowFirstColumn="0" w:lastRowLastColumn="0"/>
+              <w:rPr>
+                <w:rFonts w:asciiTheme="minorHAnsi" w:eastAsia="Times New Roman" w:hAnsiTheme="minorHAnsi" w:cstheme="minorHAnsi"/>
+                <w:color w:val="000000" w:themeColor="text1"/>
+                <w:sz w:val="20"/>
+                <w:szCs w:val="20"/>
+              </w:rPr>
+            </w:pPr>
+            <w:r>
+              <w:rPr>
+                <w:rFonts w:asciiTheme="minorHAnsi" w:eastAsia="Times New Roman" w:hAnsiTheme="minorHAnsi" w:cstheme="minorHAnsi"/>
+                <w:color w:val="000000" w:themeColor="text1"/>
+                <w:sz w:val="20"/>
+                <w:szCs w:val="20"/>
+              </w:rPr>
+              <w:tab/>
+            </w:r>
+            <w:r>
+              <w:rPr>
+                <w:rFonts w:asciiTheme="minorHAnsi" w:eastAsia="Times New Roman" w:hAnsiTheme="minorHAnsi" w:cstheme="minorHAnsi"/>
+                <w:color w:val="000000" w:themeColor="text1"/>
+                <w:sz w:val="20"/>
+                <w:szCs w:val="20"/>
+              </w:rPr>
+              <w:t>ENTER {∑localesi.tipo.size}</w:t>
+            </w:r>
+          </w:p>
+          <w:p>
+            <w:pPr>
+              <w:cnfStyle w:val="000000000000" w:firstRow="0" w:lastRow="0" w:firstColumn="0" w:lastColumn="0" w:oddVBand="0" w:evenVBand="0" w:oddHBand="0" w:evenHBand="0" w:firstRowFirstColumn="0" w:firstRowLastColumn="0" w:lastRowFirstColumn="0" w:lastRowLastColumn="0"/>
+              <w:rPr>
+                <w:rFonts w:asciiTheme="minorHAnsi" w:eastAsia="Times New Roman" w:hAnsiTheme="minorHAnsi" w:cstheme="minorHAnsi"/>
+                <w:color w:val="000000" w:themeColor="text1"/>
+                <w:sz w:val="20"/>
+                <w:szCs w:val="20"/>
+              </w:rPr>
+            </w:pPr>
+            <w:r>
+              <w:rPr>
+                <w:rFonts w:asciiTheme="minorHAnsi" w:eastAsia="Times New Roman" w:hAnsiTheme="minorHAnsi" w:cstheme="minorHAnsi"/>
+                <w:color w:val="000000" w:themeColor="text1"/>
+                <w:sz w:val="20"/>
+                <w:szCs w:val="20"/>
+              </w:rPr>
+              <w:tab/>
+            </w:r>
+            <w:r>
+              <w:rPr>
+                <w:rFonts w:asciiTheme="minorHAnsi" w:eastAsia="Times New Roman" w:hAnsiTheme="minorHAnsi" w:cstheme="minorHAnsi"/>
+                <w:color w:val="000000" w:themeColor="text1"/>
+                <w:sz w:val="20"/>
+                <w:szCs w:val="20"/>
+              </w:rPr>
+              <w:t>ejecuta[[sentenciasi]]</w:t>
+            </w:r>
+          </w:p>
+          <w:p>
+            <w:pPr>
+              <w:cnfStyle w:val="000000000000" w:firstRow="0" w:lastRow="0" w:firstColumn="0" w:lastColumn="0" w:oddVBand="0" w:evenVBand="0" w:oddHBand="0" w:evenHBand="0" w:firstRowFirstColumn="0" w:firstRowLastColumn="0" w:lastRowFirstColumn="0" w:lastRowLastColumn="0"/>
+              <w:rPr>
+                <w:rFonts w:asciiTheme="minorHAnsi" w:eastAsia="Times New Roman" w:hAnsiTheme="minorHAnsi" w:cstheme="minorHAnsi"/>
+                <w:color w:val="000000" w:themeColor="text1"/>
+                <w:sz w:val="20"/>
+                <w:szCs w:val="20"/>
+              </w:rPr>
+            </w:pPr>
+            <w:r>
+              <w:rPr>
+                <w:rFonts w:asciiTheme="minorHAnsi" w:eastAsia="Times New Roman" w:hAnsiTheme="minorHAnsi" w:cstheme="minorHAnsi"/>
+                <w:color w:val="000000" w:themeColor="text1"/>
+                <w:sz w:val="20"/>
+                <w:szCs w:val="20"/>
+              </w:rPr>
+              <w:tab/>
+              <w:t>si retorno == VOID</w:t>
+            </w:r>
+          </w:p>
+          <w:p>
+            <w:pPr>
+              <w:cnfStyle w:val="000000000000" w:firstRow="0" w:lastRow="0" w:firstColumn="0" w:lastColumn="0" w:oddVBand="0" w:evenVBand="0" w:oddHBand="0" w:evenHBand="0" w:firstRowFirstColumn="0" w:firstRowLastColumn="0" w:lastRowFirstColumn="0" w:lastRowLastColumn="0"/>
+              <w:rPr>
+                <w:rFonts w:asciiTheme="minorHAnsi" w:eastAsia="Times New Roman" w:hAnsiTheme="minorHAnsi" w:cstheme="minorHAnsi"/>
+                <w:color w:val="000000" w:themeColor="text1"/>
+                <w:sz w:val="20"/>
+                <w:szCs w:val="20"/>
+              </w:rPr>
+            </w:pPr>
+            <w:r>
+              <w:rPr>
+                <w:rFonts w:asciiTheme="minorHAnsi" w:eastAsia="Times New Roman" w:hAnsiTheme="minorHAnsi" w:cstheme="minorHAnsi"/>
+                <w:color w:val="000000" w:themeColor="text1"/>
+                <w:sz w:val="20"/>
+                <w:szCs w:val="20"/>
+              </w:rPr>
+              <w:tab/>
+            </w:r>
+            <w:r>
+              <w:rPr>
+                <w:rFonts w:asciiTheme="minorHAnsi" w:eastAsia="Times New Roman" w:hAnsiTheme="minorHAnsi" w:cstheme="minorHAnsi"/>
+                <w:color w:val="000000" w:themeColor="text1"/>
+                <w:sz w:val="20"/>
+                <w:szCs w:val="20"/>
+              </w:rPr>
+              <w:tab/>
+              <w:t xml:space="preserve">RET 0, </w:t>
+            </w:r>
+            <w:r>
+              <w:rPr>
+                <w:rFonts w:asciiTheme="minorHAnsi" w:eastAsia="Times New Roman" w:hAnsiTheme="minorHAnsi" w:cstheme="minorHAnsi"/>
+                <w:color w:val="000000" w:themeColor="text1"/>
+                <w:sz w:val="20"/>
+                <w:szCs w:val="20"/>
+              </w:rPr>
+              <w:t>{∑localesi.tipo.size}, {∑parametrosi.tipo.size}</w:t>
             </w:r>
           </w:p>
         </w:tc>
@@ -420,7 +583,7 @@
         <w:tc>
           <w:tcPr>
             <w:cnfStyle w:val="001000000000" w:firstRow="0" w:lastRow="0" w:firstColumn="1" w:lastColumn="0" w:oddVBand="0" w:evenVBand="0" w:oddHBand="0" w:evenHBand="0" w:firstRowFirstColumn="0" w:firstRowLastColumn="0" w:lastRowFirstColumn="0" w:lastRowLastColumn="0"/>
-            <w:tcW w:w="0" w:type="auto"/>
+            <w:tcW w:w="2518" w:type="dxa"/>
             <w:shd w:val="clear" w:color="auto" w:fill="C6D9F1" w:themeFill="text2" w:themeFillTint="33"/>
             <w:hideMark/>
           </w:tcPr>
@@ -446,7 +609,7 @@
         </w:tc>
         <w:tc>
           <w:tcPr>
-            <w:tcW w:w="6741" w:type="dxa"/>
+            <w:tcW w:w="7484" w:type="dxa"/>
             <w:shd w:val="clear" w:color="auto" w:fill="C6D9F1" w:themeFill="text2" w:themeFillTint="33"/>
             <w:hideMark/>
           </w:tcPr>
@@ -470,7 +633,7 @@
         <w:tc>
           <w:tcPr>
             <w:cnfStyle w:val="001000000000" w:firstRow="0" w:lastRow="0" w:firstColumn="1" w:lastColumn="0" w:oddVBand="0" w:evenVBand="0" w:oddHBand="0" w:evenHBand="0" w:firstRowFirstColumn="0" w:firstRowLastColumn="0" w:lastRowFirstColumn="0" w:lastRowLastColumn="0"/>
-            <w:tcW w:w="0" w:type="auto"/>
+            <w:tcW w:w="2518" w:type="dxa"/>
             <w:hideMark/>
           </w:tcPr>
           <w:p>
@@ -489,31 +652,13 @@
                 <w:sz w:val="20"/>
                 <w:szCs w:val="20"/>
               </w:rPr>
-              <w:t>ejecuta : </w:t>
-            </w:r>
-            <w:r>
-              <w:rPr>
-                <w:rStyle w:val="categoria1"/>
-                <w:rFonts w:asciiTheme="minorHAnsi" w:eastAsia="Times New Roman" w:hAnsiTheme="minorHAnsi" w:cstheme="minorHAnsi"/>
-                <w:sz w:val="20"/>
-                <w:szCs w:val="20"/>
-              </w:rPr>
-              <w:t>Sentencia</w:t>
-            </w:r>
-            <w:r>
-              <w:rPr>
-                <w:rFonts w:asciiTheme="minorHAnsi" w:eastAsia="Times New Roman" w:hAnsiTheme="minorHAnsi" w:cstheme="minorHAnsi"/>
-                <w:b w:val="0"/>
-                <w:sz w:val="20"/>
-                <w:szCs w:val="20"/>
-              </w:rPr>
-              <w:t> → Instruccion*  </w:t>
-            </w:r>
-          </w:p>
-        </w:tc>
-        <w:tc>
-          <w:tcPr>
-            <w:tcW w:w="6741" w:type="dxa"/>
+              <w:t>ejecuta[[sentencia]]</w:t>
+            </w:r>
+          </w:p>
+        </w:tc>
+        <w:tc>
+          <w:tcPr>
+            <w:tcW w:w="7484" w:type="dxa"/>
             <w:hideMark/>
           </w:tcPr>
           <w:p>
@@ -521,13 +666,15 @@
               <w:cnfStyle w:val="000000000000" w:firstRow="0" w:lastRow="0" w:firstColumn="0" w:lastColumn="0" w:oddVBand="0" w:evenVBand="0" w:oddHBand="0" w:evenHBand="0" w:firstRowFirstColumn="0" w:firstRowLastColumn="0" w:lastRowFirstColumn="0" w:lastRowLastColumn="0"/>
               <w:rPr>
                 <w:rFonts w:asciiTheme="minorHAnsi" w:eastAsia="Times New Roman" w:hAnsiTheme="minorHAnsi" w:cstheme="minorHAnsi"/>
-                <w:sz w:val="20"/>
-                <w:szCs w:val="20"/>
-              </w:rPr>
-            </w:pPr>
-            <w:r>
-              <w:rPr>
-                <w:rFonts w:asciiTheme="minorHAnsi" w:eastAsia="Times New Roman" w:hAnsiTheme="minorHAnsi" w:cstheme="minorHAnsi"/>
+                <w:color w:val="548DD4" w:themeColor="text2" w:themeTint="99"/>
+                <w:sz w:val="20"/>
+                <w:szCs w:val="20"/>
+              </w:rPr>
+            </w:pPr>
+            <w:r>
+              <w:rPr>
+                <w:rFonts w:asciiTheme="minorHAnsi" w:eastAsia="Times New Roman" w:hAnsiTheme="minorHAnsi" w:cstheme="minorHAnsi"/>
+                <w:color w:val="548DD4" w:themeColor="text2" w:themeTint="99"/>
                 <w:sz w:val="20"/>
                 <w:szCs w:val="20"/>
               </w:rPr>
@@ -539,17 +686,29 @@
               <w:cnfStyle w:val="000000000000" w:firstRow="0" w:lastRow="0" w:firstColumn="0" w:lastColumn="0" w:oddVBand="0" w:evenVBand="0" w:oddHBand="0" w:evenHBand="0" w:firstRowFirstColumn="0" w:firstRowLastColumn="0" w:lastRowFirstColumn="0" w:lastRowLastColumn="0"/>
               <w:rPr>
                 <w:rFonts w:asciiTheme="minorHAnsi" w:eastAsia="Times New Roman" w:hAnsiTheme="minorHAnsi" w:cstheme="minorHAnsi"/>
-                <w:sz w:val="20"/>
-                <w:szCs w:val="20"/>
-              </w:rPr>
-            </w:pPr>
-            <w:r>
-              <w:rPr>
-                <w:rFonts w:asciiTheme="minorHAnsi" w:eastAsia="Times New Roman" w:hAnsiTheme="minorHAnsi" w:cstheme="minorHAnsi"/>
-                <w:sz w:val="20"/>
-                <w:szCs w:val="20"/>
-              </w:rPr>
-              <w:tab/>
+                <w:color w:val="548DD4" w:themeColor="text2" w:themeTint="99"/>
+                <w:sz w:val="20"/>
+                <w:szCs w:val="20"/>
+                <w:lang w:val="en-US"/>
+              </w:rPr>
+            </w:pPr>
+            <w:r>
+              <w:rPr>
+                <w:rFonts w:asciiTheme="minorHAnsi" w:eastAsia="Times New Roman" w:hAnsiTheme="minorHAnsi" w:cstheme="minorHAnsi"/>
+                <w:color w:val="548DD4" w:themeColor="text2" w:themeTint="99"/>
+                <w:sz w:val="20"/>
+                <w:szCs w:val="20"/>
+              </w:rPr>
+              <w:tab/>
+            </w:r>
+            <w:r>
+              <w:rPr>
+                <w:rFonts w:asciiTheme="minorHAnsi" w:eastAsia="Times New Roman" w:hAnsiTheme="minorHAnsi" w:cstheme="minorHAnsi"/>
+                <w:color w:val="548DD4" w:themeColor="text2" w:themeTint="99"/>
+                <w:sz w:val="20"/>
+                <w:szCs w:val="20"/>
+                <w:lang w:val="en-US"/>
+              </w:rPr>
               <w:t>#LINE {end.line}</w:t>
             </w:r>
           </w:p>
@@ -558,22 +717,26 @@
               <w:cnfStyle w:val="000000000000" w:firstRow="0" w:lastRow="0" w:firstColumn="0" w:lastColumn="0" w:oddVBand="0" w:evenVBand="0" w:oddHBand="0" w:evenHBand="0" w:firstRowFirstColumn="0" w:firstRowLastColumn="0" w:lastRowFirstColumn="0" w:lastRowLastColumn="0"/>
               <w:rPr>
                 <w:rFonts w:asciiTheme="minorHAnsi" w:eastAsia="Times New Roman" w:hAnsiTheme="minorHAnsi" w:cstheme="minorHAnsi"/>
-                <w:sz w:val="20"/>
-                <w:szCs w:val="20"/>
-                <w:lang w:val="en-US"/>
-              </w:rPr>
-            </w:pPr>
-            <w:r>
-              <w:rPr>
-                <w:rFonts w:asciiTheme="minorHAnsi" w:eastAsia="Times New Roman" w:hAnsiTheme="minorHAnsi" w:cstheme="minorHAnsi"/>
-                <w:sz w:val="20"/>
-                <w:szCs w:val="20"/>
-              </w:rPr>
-              <w:tab/>
-            </w:r>
-            <w:r>
-              <w:rPr>
-                <w:rFonts w:asciiTheme="minorHAnsi" w:eastAsia="Times New Roman" w:hAnsiTheme="minorHAnsi" w:cstheme="minorHAnsi"/>
+                <w:color w:val="548DD4" w:themeColor="text2" w:themeTint="99"/>
+                <w:sz w:val="20"/>
+                <w:szCs w:val="20"/>
+                <w:lang w:val="en-US"/>
+              </w:rPr>
+            </w:pPr>
+            <w:r>
+              <w:rPr>
+                <w:rFonts w:asciiTheme="minorHAnsi" w:eastAsia="Times New Roman" w:hAnsiTheme="minorHAnsi" w:cstheme="minorHAnsi"/>
+                <w:color w:val="548DD4" w:themeColor="text2" w:themeTint="99"/>
+                <w:sz w:val="20"/>
+                <w:szCs w:val="20"/>
+                <w:lang w:val="en-US"/>
+              </w:rPr>
+              <w:tab/>
+            </w:r>
+            <w:r>
+              <w:rPr>
+                <w:rFonts w:asciiTheme="minorHAnsi" w:eastAsia="Times New Roman" w:hAnsiTheme="minorHAnsi" w:cstheme="minorHAnsi"/>
+                <w:color w:val="548DD4" w:themeColor="text2" w:themeTint="99"/>
                 <w:sz w:val="20"/>
                 <w:szCs w:val="20"/>
                 <w:lang w:val="en-US"/>
@@ -586,22 +749,25 @@
               <w:cnfStyle w:val="000000000000" w:firstRow="0" w:lastRow="0" w:firstColumn="0" w:lastColumn="0" w:oddVBand="0" w:evenVBand="0" w:oddHBand="0" w:evenHBand="0" w:firstRowFirstColumn="0" w:firstRowLastColumn="0" w:lastRowFirstColumn="0" w:lastRowLastColumn="0"/>
               <w:rPr>
                 <w:rFonts w:asciiTheme="minorHAnsi" w:eastAsia="Times New Roman" w:hAnsiTheme="minorHAnsi" w:cstheme="minorHAnsi"/>
-                <w:sz w:val="20"/>
-                <w:szCs w:val="20"/>
-              </w:rPr>
-            </w:pPr>
-            <w:r>
-              <w:rPr>
-                <w:rFonts w:asciiTheme="minorHAnsi" w:eastAsia="Times New Roman" w:hAnsiTheme="minorHAnsi" w:cstheme="minorHAnsi"/>
-                <w:sz w:val="20"/>
-                <w:szCs w:val="20"/>
-                <w:lang w:val="en-US"/>
-              </w:rPr>
-              <w:tab/>
-            </w:r>
-            <w:r>
-              <w:rPr>
-                <w:rFonts w:asciiTheme="minorHAnsi" w:eastAsia="Times New Roman" w:hAnsiTheme="minorHAnsi" w:cstheme="minorHAnsi"/>
+                <w:color w:val="548DD4" w:themeColor="text2" w:themeTint="99"/>
+                <w:sz w:val="20"/>
+                <w:szCs w:val="20"/>
+              </w:rPr>
+            </w:pPr>
+            <w:r>
+              <w:rPr>
+                <w:rFonts w:asciiTheme="minorHAnsi" w:eastAsia="Times New Roman" w:hAnsiTheme="minorHAnsi" w:cstheme="minorHAnsi"/>
+                <w:color w:val="548DD4" w:themeColor="text2" w:themeTint="99"/>
+                <w:sz w:val="20"/>
+                <w:szCs w:val="20"/>
+                <w:lang w:val="en-US"/>
+              </w:rPr>
+              <w:tab/>
+            </w:r>
+            <w:r>
+              <w:rPr>
+                <w:rFonts w:asciiTheme="minorHAnsi" w:eastAsia="Times New Roman" w:hAnsiTheme="minorHAnsi" w:cstheme="minorHAnsi"/>
+                <w:color w:val="548DD4" w:themeColor="text2" w:themeTint="99"/>
                 <w:sz w:val="20"/>
                 <w:szCs w:val="20"/>
               </w:rPr>
@@ -613,14 +779,15 @@
               <w:cnfStyle w:val="000000000000" w:firstRow="0" w:lastRow="0" w:firstColumn="0" w:lastColumn="0" w:oddVBand="0" w:evenVBand="0" w:oddHBand="0" w:evenHBand="0" w:firstRowFirstColumn="0" w:firstRowLastColumn="0" w:lastRowFirstColumn="0" w:lastRowLastColumn="0"/>
               <w:rPr>
                 <w:rFonts w:asciiTheme="minorHAnsi" w:eastAsia="Times New Roman" w:hAnsiTheme="minorHAnsi" w:cstheme="minorHAnsi"/>
-                <w:sz w:val="20"/>
-                <w:szCs w:val="20"/>
-                <w:lang w:val="en-US"/>
-              </w:rPr>
-            </w:pPr>
-            <w:r>
-              <w:rPr>
-                <w:rFonts w:asciiTheme="minorHAnsi" w:eastAsia="Times New Roman" w:hAnsiTheme="minorHAnsi" w:cstheme="minorHAnsi"/>
+                <w:color w:val="548DD4" w:themeColor="text2" w:themeTint="99"/>
+                <w:sz w:val="20"/>
+                <w:szCs w:val="20"/>
+              </w:rPr>
+            </w:pPr>
+            <w:r>
+              <w:rPr>
+                <w:rFonts w:asciiTheme="minorHAnsi" w:eastAsia="Times New Roman" w:hAnsiTheme="minorHAnsi" w:cstheme="minorHAnsi"/>
+                <w:color w:val="548DD4" w:themeColor="text2" w:themeTint="99"/>
                 <w:sz w:val="20"/>
                 <w:szCs w:val="20"/>
               </w:rPr>
@@ -637,7 +804,7 @@
         <w:tc>
           <w:tcPr>
             <w:cnfStyle w:val="001000000000" w:firstRow="0" w:lastRow="0" w:firstColumn="1" w:lastColumn="0" w:oddVBand="0" w:evenVBand="0" w:oddHBand="0" w:evenHBand="0" w:firstRowFirstColumn="0" w:firstRowLastColumn="0" w:lastRowFirstColumn="0" w:lastRowLastColumn="0"/>
-            <w:tcW w:w="0" w:type="auto"/>
+            <w:tcW w:w="2518" w:type="dxa"/>
             <w:hideMark/>
           </w:tcPr>
           <w:p>
@@ -653,7 +820,7 @@
         </w:tc>
         <w:tc>
           <w:tcPr>
-            <w:tcW w:w="6741" w:type="dxa"/>
+            <w:tcW w:w="7484" w:type="dxa"/>
             <w:hideMark/>
           </w:tcPr>
           <w:p>
@@ -661,13 +828,15 @@
               <w:cnfStyle w:val="000000000000" w:firstRow="0" w:lastRow="0" w:firstColumn="0" w:lastColumn="0" w:oddVBand="0" w:evenVBand="0" w:oddHBand="0" w:evenHBand="0" w:firstRowFirstColumn="0" w:firstRowLastColumn="0" w:lastRowFirstColumn="0" w:lastRowLastColumn="0"/>
               <w:rPr>
                 <w:rFonts w:asciiTheme="minorHAnsi" w:eastAsia="Times New Roman" w:hAnsiTheme="minorHAnsi" w:cstheme="minorHAnsi"/>
-                <w:sz w:val="20"/>
-                <w:szCs w:val="20"/>
-              </w:rPr>
-            </w:pPr>
-            <w:r>
-              <w:rPr>
-                <w:rFonts w:asciiTheme="minorHAnsi" w:eastAsia="Times New Roman" w:hAnsiTheme="minorHAnsi" w:cstheme="minorHAnsi"/>
+                <w:color w:val="548DD4" w:themeColor="text2" w:themeTint="99"/>
+                <w:sz w:val="20"/>
+                <w:szCs w:val="20"/>
+              </w:rPr>
+            </w:pPr>
+            <w:r>
+              <w:rPr>
+                <w:rFonts w:asciiTheme="minorHAnsi" w:eastAsia="Times New Roman" w:hAnsiTheme="minorHAnsi" w:cstheme="minorHAnsi"/>
+                <w:color w:val="548DD4" w:themeColor="text2" w:themeTint="99"/>
                 <w:sz w:val="20"/>
                 <w:szCs w:val="20"/>
               </w:rPr>
@@ -679,17 +848,29 @@
               <w:cnfStyle w:val="000000000000" w:firstRow="0" w:lastRow="0" w:firstColumn="0" w:lastColumn="0" w:oddVBand="0" w:evenVBand="0" w:oddHBand="0" w:evenHBand="0" w:firstRowFirstColumn="0" w:firstRowLastColumn="0" w:lastRowFirstColumn="0" w:lastRowLastColumn="0"/>
               <w:rPr>
                 <w:rFonts w:asciiTheme="minorHAnsi" w:eastAsia="Times New Roman" w:hAnsiTheme="minorHAnsi" w:cstheme="minorHAnsi"/>
-                <w:sz w:val="20"/>
-                <w:szCs w:val="20"/>
-              </w:rPr>
-            </w:pPr>
-            <w:r>
-              <w:rPr>
-                <w:rFonts w:asciiTheme="minorHAnsi" w:eastAsia="Times New Roman" w:hAnsiTheme="minorHAnsi" w:cstheme="minorHAnsi"/>
-                <w:sz w:val="20"/>
-                <w:szCs w:val="20"/>
-              </w:rPr>
-              <w:tab/>
+                <w:color w:val="548DD4" w:themeColor="text2" w:themeTint="99"/>
+                <w:sz w:val="20"/>
+                <w:szCs w:val="20"/>
+                <w:lang w:val="en-US"/>
+              </w:rPr>
+            </w:pPr>
+            <w:r>
+              <w:rPr>
+                <w:rFonts w:asciiTheme="minorHAnsi" w:eastAsia="Times New Roman" w:hAnsiTheme="minorHAnsi" w:cstheme="minorHAnsi"/>
+                <w:color w:val="548DD4" w:themeColor="text2" w:themeTint="99"/>
+                <w:sz w:val="20"/>
+                <w:szCs w:val="20"/>
+              </w:rPr>
+              <w:tab/>
+            </w:r>
+            <w:r>
+              <w:rPr>
+                <w:rFonts w:asciiTheme="minorHAnsi" w:eastAsia="Times New Roman" w:hAnsiTheme="minorHAnsi" w:cstheme="minorHAnsi"/>
+                <w:color w:val="548DD4" w:themeColor="text2" w:themeTint="99"/>
+                <w:sz w:val="20"/>
+                <w:szCs w:val="20"/>
+                <w:lang w:val="en-US"/>
+              </w:rPr>
               <w:t>#LINE {end.line}</w:t>
             </w:r>
           </w:p>
@@ -698,22 +879,26 @@
               <w:cnfStyle w:val="000000000000" w:firstRow="0" w:lastRow="0" w:firstColumn="0" w:lastColumn="0" w:oddVBand="0" w:evenVBand="0" w:oddHBand="0" w:evenHBand="0" w:firstRowFirstColumn="0" w:firstRowLastColumn="0" w:lastRowFirstColumn="0" w:lastRowLastColumn="0"/>
               <w:rPr>
                 <w:rFonts w:asciiTheme="minorHAnsi" w:eastAsia="Times New Roman" w:hAnsiTheme="minorHAnsi" w:cstheme="minorHAnsi"/>
-                <w:sz w:val="20"/>
-                <w:szCs w:val="20"/>
-                <w:lang w:val="en-US"/>
-              </w:rPr>
-            </w:pPr>
-            <w:r>
-              <w:rPr>
-                <w:rFonts w:asciiTheme="minorHAnsi" w:eastAsia="Times New Roman" w:hAnsiTheme="minorHAnsi" w:cstheme="minorHAnsi"/>
-                <w:sz w:val="20"/>
-                <w:szCs w:val="20"/>
-              </w:rPr>
-              <w:tab/>
-            </w:r>
-            <w:r>
-              <w:rPr>
-                <w:rFonts w:asciiTheme="minorHAnsi" w:eastAsia="Times New Roman" w:hAnsiTheme="minorHAnsi" w:cstheme="minorHAnsi"/>
+                <w:color w:val="548DD4" w:themeColor="text2" w:themeTint="99"/>
+                <w:sz w:val="20"/>
+                <w:szCs w:val="20"/>
+                <w:lang w:val="en-US"/>
+              </w:rPr>
+            </w:pPr>
+            <w:r>
+              <w:rPr>
+                <w:rFonts w:asciiTheme="minorHAnsi" w:eastAsia="Times New Roman" w:hAnsiTheme="minorHAnsi" w:cstheme="minorHAnsi"/>
+                <w:color w:val="548DD4" w:themeColor="text2" w:themeTint="99"/>
+                <w:sz w:val="20"/>
+                <w:szCs w:val="20"/>
+                <w:lang w:val="en-US"/>
+              </w:rPr>
+              <w:tab/>
+            </w:r>
+            <w:r>
+              <w:rPr>
+                <w:rFonts w:asciiTheme="minorHAnsi" w:eastAsia="Times New Roman" w:hAnsiTheme="minorHAnsi" w:cstheme="minorHAnsi"/>
+                <w:color w:val="548DD4" w:themeColor="text2" w:themeTint="99"/>
                 <w:sz w:val="20"/>
                 <w:szCs w:val="20"/>
                 <w:lang w:val="en-US"/>
@@ -726,20 +911,1485 @@
               <w:cnfStyle w:val="000000000000" w:firstRow="0" w:lastRow="0" w:firstColumn="0" w:lastColumn="0" w:oddVBand="0" w:evenVBand="0" w:oddHBand="0" w:evenHBand="0" w:firstRowFirstColumn="0" w:firstRowLastColumn="0" w:lastRowFirstColumn="0" w:lastRowLastColumn="0"/>
               <w:rPr>
                 <w:rFonts w:asciiTheme="minorHAnsi" w:eastAsia="Times New Roman" w:hAnsiTheme="minorHAnsi" w:cstheme="minorHAnsi"/>
-                <w:sz w:val="20"/>
-                <w:szCs w:val="20"/>
-                <w:lang w:val="en-US"/>
-              </w:rPr>
-            </w:pPr>
-            <w:r>
-              <w:rPr>
-                <w:rFonts w:asciiTheme="minorHAnsi" w:eastAsia="Times New Roman" w:hAnsiTheme="minorHAnsi" w:cstheme="minorHAnsi"/>
+                <w:color w:val="548DD4" w:themeColor="text2" w:themeTint="99"/>
+                <w:sz w:val="20"/>
+                <w:szCs w:val="20"/>
+                <w:lang w:val="en-US"/>
+              </w:rPr>
+            </w:pPr>
+            <w:r>
+              <w:rPr>
+                <w:rFonts w:asciiTheme="minorHAnsi" w:eastAsia="Times New Roman" w:hAnsiTheme="minorHAnsi" w:cstheme="minorHAnsi"/>
+                <w:color w:val="548DD4" w:themeColor="text2" w:themeTint="99"/>
                 <w:sz w:val="20"/>
                 <w:szCs w:val="20"/>
                 <w:lang w:val="en-US"/>
               </w:rPr>
               <w:tab/>
               <w:t>OUT&lt; expresiones.tipo&gt;</w:t>
+            </w:r>
+          </w:p>
+        </w:tc>
+      </w:tr>
+      <w:tr>
+        <w:trPr>
+          <w:trHeight w:val="842"/>
+        </w:trPr>
+        <w:tc>
+          <w:tcPr>
+            <w:cnfStyle w:val="001000000000" w:firstRow="0" w:lastRow="0" w:firstColumn="1" w:lastColumn="0" w:oddVBand="0" w:evenVBand="0" w:oddHBand="0" w:evenHBand="0" w:firstRowFirstColumn="0" w:firstRowLastColumn="0" w:lastRowFirstColumn="0" w:lastRowLastColumn="0"/>
+            <w:tcW w:w="2518" w:type="dxa"/>
+          </w:tcPr>
+          <w:p>
+            <w:pPr>
+              <w:rPr>
+                <w:rFonts w:asciiTheme="minorHAnsi" w:eastAsia="Times New Roman" w:hAnsiTheme="minorHAnsi" w:cstheme="minorHAnsi"/>
+                <w:b w:val="0"/>
+                <w:sz w:val="20"/>
+                <w:szCs w:val="20"/>
+              </w:rPr>
+            </w:pPr>
+          </w:p>
+        </w:tc>
+        <w:tc>
+          <w:tcPr>
+            <w:tcW w:w="7484" w:type="dxa"/>
+          </w:tcPr>
+          <w:p>
+            <w:pPr>
+              <w:cnfStyle w:val="000000000000" w:firstRow="0" w:lastRow="0" w:firstColumn="0" w:lastColumn="0" w:oddVBand="0" w:evenVBand="0" w:oddHBand="0" w:evenHBand="0" w:firstRowFirstColumn="0" w:firstRowLastColumn="0" w:lastRowFirstColumn="0" w:lastRowLastColumn="0"/>
+              <w:rPr>
+                <w:rFonts w:asciiTheme="minorHAnsi" w:eastAsia="Times New Roman" w:hAnsiTheme="minorHAnsi" w:cstheme="minorHAnsi"/>
+                <w:color w:val="000000" w:themeColor="text1"/>
+                <w:sz w:val="20"/>
+                <w:szCs w:val="20"/>
+              </w:rPr>
+            </w:pPr>
+            <w:r>
+              <w:rPr>
+                <w:rFonts w:asciiTheme="minorHAnsi" w:eastAsia="Times New Roman" w:hAnsiTheme="minorHAnsi" w:cstheme="minorHAnsi"/>
+                <w:color w:val="000000" w:themeColor="text1"/>
+                <w:sz w:val="20"/>
+                <w:szCs w:val="20"/>
+              </w:rPr>
+              <w:t>ejecuta [[sentencia_read  →  expresiones:expr ]] =</w:t>
+            </w:r>
+          </w:p>
+          <w:p>
+            <w:pPr>
+              <w:cnfStyle w:val="000000000000" w:firstRow="0" w:lastRow="0" w:firstColumn="0" w:lastColumn="0" w:oddVBand="0" w:evenVBand="0" w:oddHBand="0" w:evenHBand="0" w:firstRowFirstColumn="0" w:firstRowLastColumn="0" w:lastRowFirstColumn="0" w:lastRowLastColumn="0"/>
+              <w:rPr>
+                <w:rFonts w:asciiTheme="minorHAnsi" w:eastAsia="Times New Roman" w:hAnsiTheme="minorHAnsi" w:cstheme="minorHAnsi"/>
+                <w:color w:val="000000" w:themeColor="text1"/>
+                <w:sz w:val="20"/>
+                <w:szCs w:val="20"/>
+                <w:lang w:val="en-US"/>
+              </w:rPr>
+            </w:pPr>
+            <w:r>
+              <w:rPr>
+                <w:rFonts w:asciiTheme="minorHAnsi" w:eastAsia="Times New Roman" w:hAnsiTheme="minorHAnsi" w:cstheme="minorHAnsi"/>
+                <w:color w:val="000000" w:themeColor="text1"/>
+                <w:sz w:val="20"/>
+                <w:szCs w:val="20"/>
+              </w:rPr>
+              <w:tab/>
+            </w:r>
+            <w:r>
+              <w:rPr>
+                <w:rFonts w:asciiTheme="minorHAnsi" w:eastAsia="Times New Roman" w:hAnsiTheme="minorHAnsi" w:cstheme="minorHAnsi"/>
+                <w:color w:val="000000" w:themeColor="text1"/>
+                <w:sz w:val="20"/>
+                <w:szCs w:val="20"/>
+                <w:lang w:val="en-US"/>
+              </w:rPr>
+              <w:t>#LINE {end.line}</w:t>
+            </w:r>
+          </w:p>
+          <w:p>
+            <w:pPr>
+              <w:cnfStyle w:val="000000000000" w:firstRow="0" w:lastRow="0" w:firstColumn="0" w:lastColumn="0" w:oddVBand="0" w:evenVBand="0" w:oddHBand="0" w:evenHBand="0" w:firstRowFirstColumn="0" w:firstRowLastColumn="0" w:lastRowFirstColumn="0" w:lastRowLastColumn="0"/>
+              <w:rPr>
+                <w:rFonts w:asciiTheme="minorHAnsi" w:eastAsia="Times New Roman" w:hAnsiTheme="minorHAnsi" w:cstheme="minorHAnsi"/>
+                <w:color w:val="000000" w:themeColor="text1"/>
+                <w:sz w:val="20"/>
+                <w:szCs w:val="20"/>
+                <w:lang w:val="en-US"/>
+              </w:rPr>
+            </w:pPr>
+            <w:r>
+              <w:rPr>
+                <w:rFonts w:asciiTheme="minorHAnsi" w:eastAsia="Times New Roman" w:hAnsiTheme="minorHAnsi" w:cstheme="minorHAnsi"/>
+                <w:color w:val="000000" w:themeColor="text1"/>
+                <w:sz w:val="20"/>
+                <w:szCs w:val="20"/>
+                <w:lang w:val="en-US"/>
+              </w:rPr>
+              <w:tab/>
+              <w:t>value[[expresiones]]</w:t>
+            </w:r>
+          </w:p>
+          <w:p>
+            <w:pPr>
+              <w:cnfStyle w:val="000000000000" w:firstRow="0" w:lastRow="0" w:firstColumn="0" w:lastColumn="0" w:oddVBand="0" w:evenVBand="0" w:oddHBand="0" w:evenHBand="0" w:firstRowFirstColumn="0" w:firstRowLastColumn="0" w:lastRowFirstColumn="0" w:lastRowLastColumn="0"/>
+              <w:rPr>
+                <w:rFonts w:asciiTheme="minorHAnsi" w:eastAsia="Times New Roman" w:hAnsiTheme="minorHAnsi" w:cstheme="minorHAnsi"/>
+                <w:color w:val="000000" w:themeColor="text1"/>
+                <w:sz w:val="20"/>
+                <w:szCs w:val="20"/>
+              </w:rPr>
+            </w:pPr>
+            <w:r>
+              <w:rPr>
+                <w:rFonts w:asciiTheme="minorHAnsi" w:eastAsia="Times New Roman" w:hAnsiTheme="minorHAnsi" w:cstheme="minorHAnsi"/>
+                <w:color w:val="000000" w:themeColor="text1"/>
+                <w:sz w:val="20"/>
+                <w:szCs w:val="20"/>
+                <w:lang w:val="en-US"/>
+              </w:rPr>
+              <w:tab/>
+            </w:r>
+            <w:r>
+              <w:rPr>
+                <w:rFonts w:asciiTheme="minorHAnsi" w:eastAsia="Times New Roman" w:hAnsiTheme="minorHAnsi" w:cstheme="minorHAnsi"/>
+                <w:color w:val="000000" w:themeColor="text1"/>
+                <w:sz w:val="20"/>
+                <w:szCs w:val="20"/>
+              </w:rPr>
+              <w:t>IN&lt;expresiones.tipo&gt;</w:t>
+            </w:r>
+          </w:p>
+        </w:tc>
+      </w:tr>
+      <w:tr>
+        <w:trPr>
+          <w:trHeight w:val="842"/>
+        </w:trPr>
+        <w:tc>
+          <w:tcPr>
+            <w:tcW w:w="2518" w:type="dxa"/>
+          </w:tcPr>
+          <w:p>
+            <w:pPr>
+              <w:cnfStyle w:val="001000000000" w:firstRow="0" w:lastRow="0" w:firstColumn="1" w:lastColumn="0" w:oddVBand="0" w:evenVBand="0" w:oddHBand="0" w:evenHBand="0" w:firstRowFirstColumn="0" w:firstRowLastColumn="0" w:lastRowFirstColumn="0" w:lastRowLastColumn="0"/>
+              <w:rPr>
+                <w:rFonts w:asciiTheme="minorHAnsi" w:eastAsia="Times New Roman" w:hAnsiTheme="minorHAnsi" w:cstheme="minorHAnsi"/>
+                <w:b w:val="0"/>
+                <w:sz w:val="20"/>
+                <w:szCs w:val="20"/>
+              </w:rPr>
+            </w:pPr>
+          </w:p>
+        </w:tc>
+        <w:tc>
+          <w:tcPr>
+            <w:tcW w:w="7484" w:type="dxa"/>
+          </w:tcPr>
+          <w:p>
+            <w:pPr>
+              <w:rPr>
+                <w:rFonts w:asciiTheme="minorHAnsi" w:eastAsia="Times New Roman" w:hAnsiTheme="minorHAnsi" w:cstheme="minorHAnsi"/>
+                <w:color w:val="000000" w:themeColor="text1"/>
+                <w:sz w:val="20"/>
+                <w:szCs w:val="20"/>
+              </w:rPr>
+            </w:pPr>
+            <w:r>
+              <w:rPr>
+                <w:rFonts w:asciiTheme="minorHAnsi" w:eastAsia="Times New Roman" w:hAnsiTheme="minorHAnsi" w:cstheme="minorHAnsi"/>
+                <w:color w:val="000000" w:themeColor="text1"/>
+                <w:sz w:val="20"/>
+                <w:szCs w:val="20"/>
+              </w:rPr>
+              <w:t xml:space="preserve">ejecuta </w:t>
+            </w:r>
+            <w:r>
+              <w:rPr>
+                <w:rFonts w:asciiTheme="minorHAnsi" w:eastAsia="Times New Roman" w:hAnsiTheme="minorHAnsi" w:cstheme="minorHAnsi"/>
+                <w:color w:val="000000" w:themeColor="text1"/>
+                <w:sz w:val="20"/>
+                <w:szCs w:val="20"/>
+              </w:rPr>
+              <w:t>[[sentencia_if  →  condicion:expr  sentencias:sentencia*  sino:sentencia* ]] =</w:t>
+            </w:r>
+          </w:p>
+          <w:p>
+            <w:pPr>
+              <w:rPr>
+                <w:rFonts w:asciiTheme="minorHAnsi" w:eastAsia="Times New Roman" w:hAnsiTheme="minorHAnsi" w:cstheme="minorHAnsi"/>
+                <w:color w:val="A6A6A6" w:themeColor="background1" w:themeShade="A6"/>
+                <w:sz w:val="20"/>
+                <w:szCs w:val="20"/>
+              </w:rPr>
+            </w:pPr>
+            <w:r>
+              <w:rPr>
+                <w:rFonts w:asciiTheme="minorHAnsi" w:eastAsia="Times New Roman" w:hAnsiTheme="minorHAnsi" w:cstheme="minorHAnsi"/>
+                <w:color w:val="000000" w:themeColor="text1"/>
+                <w:sz w:val="20"/>
+                <w:szCs w:val="20"/>
+              </w:rPr>
+              <w:tab/>
+            </w:r>
+            <w:r>
+              <w:rPr>
+                <w:rFonts w:asciiTheme="minorHAnsi" w:eastAsia="Times New Roman" w:hAnsiTheme="minorHAnsi" w:cstheme="minorHAnsi"/>
+                <w:color w:val="A6A6A6" w:themeColor="background1" w:themeShade="A6"/>
+                <w:sz w:val="20"/>
+                <w:szCs w:val="20"/>
+              </w:rPr>
+              <w:t>{conta</w:t>
+            </w:r>
+            <w:r>
+              <w:rPr>
+                <w:rFonts w:asciiTheme="minorHAnsi" w:eastAsia="Times New Roman" w:hAnsiTheme="minorHAnsi" w:cstheme="minorHAnsi"/>
+                <w:color w:val="A6A6A6" w:themeColor="background1" w:themeShade="A6"/>
+                <w:sz w:val="20"/>
+                <w:szCs w:val="20"/>
+              </w:rPr>
+              <w:t>dorIF</w:t>
+            </w:r>
+            <w:r>
+              <w:rPr>
+                <w:rFonts w:asciiTheme="minorHAnsi" w:eastAsia="Times New Roman" w:hAnsiTheme="minorHAnsi" w:cstheme="minorHAnsi"/>
+                <w:color w:val="A6A6A6" w:themeColor="background1" w:themeShade="A6"/>
+                <w:sz w:val="20"/>
+                <w:szCs w:val="20"/>
+              </w:rPr>
+              <w:t xml:space="preserve"> = ++contadorGeneral</w:t>
+            </w:r>
+            <w:r>
+              <w:rPr>
+                <w:rFonts w:asciiTheme="minorHAnsi" w:eastAsia="Times New Roman" w:hAnsiTheme="minorHAnsi" w:cstheme="minorHAnsi"/>
+                <w:color w:val="A6A6A6" w:themeColor="background1" w:themeShade="A6"/>
+                <w:sz w:val="20"/>
+                <w:szCs w:val="20"/>
+              </w:rPr>
+              <w:t>IF</w:t>
+            </w:r>
+            <w:r>
+              <w:rPr>
+                <w:rFonts w:asciiTheme="minorHAnsi" w:eastAsia="Times New Roman" w:hAnsiTheme="minorHAnsi" w:cstheme="minorHAnsi"/>
+                <w:color w:val="A6A6A6" w:themeColor="background1" w:themeShade="A6"/>
+                <w:sz w:val="20"/>
+                <w:szCs w:val="20"/>
+              </w:rPr>
+              <w:t>}</w:t>
+            </w:r>
+          </w:p>
+          <w:p>
+            <w:pPr>
+              <w:rPr>
+                <w:rFonts w:asciiTheme="minorHAnsi" w:eastAsia="Times New Roman" w:hAnsiTheme="minorHAnsi" w:cstheme="minorHAnsi"/>
+                <w:color w:val="000000" w:themeColor="text1"/>
+                <w:sz w:val="20"/>
+                <w:szCs w:val="20"/>
+              </w:rPr>
+            </w:pPr>
+            <w:r>
+              <w:rPr>
+                <w:rFonts w:asciiTheme="minorHAnsi" w:eastAsia="Times New Roman" w:hAnsiTheme="minorHAnsi" w:cstheme="minorHAnsi"/>
+                <w:color w:val="000000" w:themeColor="text1"/>
+                <w:sz w:val="20"/>
+                <w:szCs w:val="20"/>
+              </w:rPr>
+              <w:tab/>
+            </w:r>
+            <w:r>
+              <w:rPr>
+                <w:rFonts w:asciiTheme="minorHAnsi" w:eastAsia="Times New Roman" w:hAnsiTheme="minorHAnsi" w:cstheme="minorHAnsi"/>
+                <w:color w:val="000000" w:themeColor="text1"/>
+                <w:sz w:val="20"/>
+                <w:szCs w:val="20"/>
+                <w:lang w:val="en-US"/>
+              </w:rPr>
+              <w:t>#LINE {end.line}</w:t>
+            </w:r>
+          </w:p>
+          <w:p>
+            <w:pPr>
+              <w:rPr>
+                <w:rFonts w:asciiTheme="minorHAnsi" w:eastAsia="Times New Roman" w:hAnsiTheme="minorHAnsi" w:cstheme="minorHAnsi"/>
+                <w:color w:val="000000" w:themeColor="text1"/>
+                <w:sz w:val="20"/>
+                <w:szCs w:val="20"/>
+              </w:rPr>
+            </w:pPr>
+            <w:r>
+              <w:rPr>
+                <w:rFonts w:asciiTheme="minorHAnsi" w:eastAsia="Times New Roman" w:hAnsiTheme="minorHAnsi" w:cstheme="minorHAnsi"/>
+                <w:color w:val="000000" w:themeColor="text1"/>
+                <w:sz w:val="20"/>
+                <w:szCs w:val="20"/>
+              </w:rPr>
+              <w:tab/>
+            </w:r>
+            <w:r>
+              <w:rPr>
+                <w:rFonts w:asciiTheme="minorHAnsi" w:eastAsia="Times New Roman" w:hAnsiTheme="minorHAnsi" w:cstheme="minorHAnsi"/>
+                <w:color w:val="000000" w:themeColor="text1"/>
+                <w:sz w:val="20"/>
+                <w:szCs w:val="20"/>
+              </w:rPr>
+              <w:t>if</w:t>
+            </w:r>
+            <w:r>
+              <w:rPr>
+                <w:rFonts w:asciiTheme="minorHAnsi" w:eastAsia="Times New Roman" w:hAnsiTheme="minorHAnsi" w:cstheme="minorHAnsi"/>
+                <w:color w:val="000000" w:themeColor="text1"/>
+                <w:sz w:val="20"/>
+                <w:szCs w:val="20"/>
+              </w:rPr>
+              <w:t>{cont</w:t>
+            </w:r>
+            <w:r>
+              <w:rPr>
+                <w:rFonts w:asciiTheme="minorHAnsi" w:eastAsia="Times New Roman" w:hAnsiTheme="minorHAnsi" w:cstheme="minorHAnsi"/>
+                <w:color w:val="000000" w:themeColor="text1"/>
+                <w:sz w:val="20"/>
+                <w:szCs w:val="20"/>
+              </w:rPr>
+              <w:t>adorIf</w:t>
+            </w:r>
+            <w:r>
+              <w:rPr>
+                <w:rFonts w:asciiTheme="minorHAnsi" w:eastAsia="Times New Roman" w:hAnsiTheme="minorHAnsi" w:cstheme="minorHAnsi"/>
+                <w:color w:val="000000" w:themeColor="text1"/>
+                <w:sz w:val="20"/>
+                <w:szCs w:val="20"/>
+              </w:rPr>
+              <w:t>}:</w:t>
+            </w:r>
+          </w:p>
+          <w:p>
+            <w:pPr>
+              <w:rPr>
+                <w:rFonts w:asciiTheme="minorHAnsi" w:eastAsia="Times New Roman" w:hAnsiTheme="minorHAnsi" w:cstheme="minorHAnsi"/>
+                <w:color w:val="000000" w:themeColor="text1"/>
+                <w:sz w:val="20"/>
+                <w:szCs w:val="20"/>
+              </w:rPr>
+            </w:pPr>
+            <w:r>
+              <w:rPr>
+                <w:rFonts w:asciiTheme="minorHAnsi" w:eastAsia="Times New Roman" w:hAnsiTheme="minorHAnsi" w:cstheme="minorHAnsi"/>
+                <w:color w:val="000000" w:themeColor="text1"/>
+                <w:sz w:val="20"/>
+                <w:szCs w:val="20"/>
+              </w:rPr>
+              <w:tab/>
+              <w:t>valor[[condicion]]</w:t>
+            </w:r>
+          </w:p>
+          <w:p>
+            <w:pPr>
+              <w:rPr>
+                <w:rFonts w:asciiTheme="minorHAnsi" w:eastAsia="Times New Roman" w:hAnsiTheme="minorHAnsi" w:cstheme="minorHAnsi"/>
+                <w:color w:val="000000" w:themeColor="text1"/>
+                <w:sz w:val="20"/>
+                <w:szCs w:val="20"/>
+              </w:rPr>
+            </w:pPr>
+            <w:r>
+              <w:rPr>
+                <w:rFonts w:asciiTheme="minorHAnsi" w:eastAsia="Times New Roman" w:hAnsiTheme="minorHAnsi" w:cstheme="minorHAnsi"/>
+                <w:color w:val="000000" w:themeColor="text1"/>
+                <w:sz w:val="20"/>
+                <w:szCs w:val="20"/>
+              </w:rPr>
+              <w:tab/>
+              <w:t xml:space="preserve">jz </w:t>
+            </w:r>
+            <w:r>
+              <w:rPr>
+                <w:rFonts w:asciiTheme="minorHAnsi" w:eastAsia="Times New Roman" w:hAnsiTheme="minorHAnsi" w:cstheme="minorHAnsi"/>
+                <w:color w:val="000000" w:themeColor="text1"/>
+                <w:sz w:val="20"/>
+                <w:szCs w:val="20"/>
+              </w:rPr>
+              <w:t>else</w:t>
+            </w:r>
+            <w:r>
+              <w:rPr>
+                <w:rFonts w:asciiTheme="minorHAnsi" w:eastAsia="Times New Roman" w:hAnsiTheme="minorHAnsi" w:cstheme="minorHAnsi"/>
+                <w:color w:val="000000" w:themeColor="text1"/>
+                <w:sz w:val="20"/>
+                <w:szCs w:val="20"/>
+              </w:rPr>
+              <w:t>{cont</w:t>
+            </w:r>
+            <w:r>
+              <w:rPr>
+                <w:rFonts w:asciiTheme="minorHAnsi" w:eastAsia="Times New Roman" w:hAnsiTheme="minorHAnsi" w:cstheme="minorHAnsi"/>
+                <w:color w:val="000000" w:themeColor="text1"/>
+                <w:sz w:val="20"/>
+                <w:szCs w:val="20"/>
+              </w:rPr>
+              <w:t>adorIf</w:t>
+            </w:r>
+            <w:r>
+              <w:rPr>
+                <w:rFonts w:asciiTheme="minorHAnsi" w:eastAsia="Times New Roman" w:hAnsiTheme="minorHAnsi" w:cstheme="minorHAnsi"/>
+                <w:color w:val="000000" w:themeColor="text1"/>
+                <w:sz w:val="20"/>
+                <w:szCs w:val="20"/>
+              </w:rPr>
+              <w:t>}</w:t>
+            </w:r>
+          </w:p>
+          <w:p>
+            <w:pPr>
+              <w:rPr>
+                <w:rFonts w:asciiTheme="minorHAnsi" w:eastAsia="Times New Roman" w:hAnsiTheme="minorHAnsi" w:cstheme="minorHAnsi"/>
+                <w:color w:val="000000" w:themeColor="text1"/>
+                <w:sz w:val="20"/>
+                <w:szCs w:val="20"/>
+              </w:rPr>
+            </w:pPr>
+            <w:r>
+              <w:rPr>
+                <w:rFonts w:asciiTheme="minorHAnsi" w:eastAsia="Times New Roman" w:hAnsiTheme="minorHAnsi" w:cstheme="minorHAnsi"/>
+                <w:color w:val="000000" w:themeColor="text1"/>
+                <w:sz w:val="20"/>
+                <w:szCs w:val="20"/>
+              </w:rPr>
+              <w:tab/>
+            </w:r>
+            <w:r>
+              <w:rPr>
+                <w:rFonts w:asciiTheme="minorHAnsi" w:eastAsia="Times New Roman" w:hAnsiTheme="minorHAnsi" w:cstheme="minorHAnsi"/>
+                <w:color w:val="000000" w:themeColor="text1"/>
+                <w:sz w:val="20"/>
+                <w:szCs w:val="20"/>
+              </w:rPr>
+              <w:t>ejecuta[[sentenciasi]]</w:t>
+            </w:r>
+          </w:p>
+          <w:p>
+            <w:pPr>
+              <w:rPr>
+                <w:rFonts w:asciiTheme="minorHAnsi" w:eastAsia="Times New Roman" w:hAnsiTheme="minorHAnsi" w:cstheme="minorHAnsi"/>
+                <w:color w:val="000000" w:themeColor="text1"/>
+                <w:sz w:val="20"/>
+                <w:szCs w:val="20"/>
+              </w:rPr>
+            </w:pPr>
+            <w:r>
+              <w:rPr>
+                <w:rFonts w:asciiTheme="minorHAnsi" w:eastAsia="Times New Roman" w:hAnsiTheme="minorHAnsi" w:cstheme="minorHAnsi"/>
+                <w:color w:val="000000" w:themeColor="text1"/>
+                <w:sz w:val="20"/>
+                <w:szCs w:val="20"/>
+              </w:rPr>
+              <w:tab/>
+              <w:t xml:space="preserve">jmp </w:t>
+            </w:r>
+            <w:r>
+              <w:rPr>
+                <w:rFonts w:asciiTheme="minorHAnsi" w:eastAsia="Times New Roman" w:hAnsiTheme="minorHAnsi" w:cstheme="minorHAnsi"/>
+                <w:color w:val="000000" w:themeColor="text1"/>
+                <w:sz w:val="20"/>
+                <w:szCs w:val="20"/>
+              </w:rPr>
+              <w:t>finIf</w:t>
+            </w:r>
+            <w:r>
+              <w:rPr>
+                <w:rFonts w:asciiTheme="minorHAnsi" w:eastAsia="Times New Roman" w:hAnsiTheme="minorHAnsi" w:cstheme="minorHAnsi"/>
+                <w:color w:val="000000" w:themeColor="text1"/>
+                <w:sz w:val="20"/>
+                <w:szCs w:val="20"/>
+              </w:rPr>
+              <w:t>{contado</w:t>
+            </w:r>
+            <w:r>
+              <w:rPr>
+                <w:rFonts w:asciiTheme="minorHAnsi" w:eastAsia="Times New Roman" w:hAnsiTheme="minorHAnsi" w:cstheme="minorHAnsi"/>
+                <w:color w:val="000000" w:themeColor="text1"/>
+                <w:sz w:val="20"/>
+                <w:szCs w:val="20"/>
+              </w:rPr>
+              <w:t>rIf</w:t>
+            </w:r>
+            <w:r>
+              <w:rPr>
+                <w:rFonts w:asciiTheme="minorHAnsi" w:eastAsia="Times New Roman" w:hAnsiTheme="minorHAnsi" w:cstheme="minorHAnsi"/>
+                <w:color w:val="000000" w:themeColor="text1"/>
+                <w:sz w:val="20"/>
+                <w:szCs w:val="20"/>
+              </w:rPr>
+              <w:t>}</w:t>
+            </w:r>
+          </w:p>
+          <w:p>
+            <w:pPr>
+              <w:rPr>
+                <w:rFonts w:asciiTheme="minorHAnsi" w:eastAsia="Times New Roman" w:hAnsiTheme="minorHAnsi" w:cstheme="minorHAnsi"/>
+                <w:color w:val="000000" w:themeColor="text1"/>
+                <w:sz w:val="20"/>
+                <w:szCs w:val="20"/>
+              </w:rPr>
+            </w:pPr>
+            <w:r>
+              <w:rPr>
+                <w:rFonts w:asciiTheme="minorHAnsi" w:eastAsia="Times New Roman" w:hAnsiTheme="minorHAnsi" w:cstheme="minorHAnsi"/>
+                <w:color w:val="000000" w:themeColor="text1"/>
+                <w:sz w:val="20"/>
+                <w:szCs w:val="20"/>
+              </w:rPr>
+              <w:tab/>
+              <w:t>else{contadorIf}:</w:t>
+            </w:r>
+          </w:p>
+          <w:p>
+            <w:pPr>
+              <w:rPr>
+                <w:rFonts w:asciiTheme="minorHAnsi" w:eastAsia="Times New Roman" w:hAnsiTheme="minorHAnsi" w:cstheme="minorHAnsi"/>
+                <w:color w:val="000000" w:themeColor="text1"/>
+                <w:sz w:val="20"/>
+                <w:szCs w:val="20"/>
+              </w:rPr>
+            </w:pPr>
+            <w:r>
+              <w:rPr>
+                <w:rFonts w:asciiTheme="minorHAnsi" w:eastAsia="Times New Roman" w:hAnsiTheme="minorHAnsi" w:cstheme="minorHAnsi"/>
+                <w:color w:val="000000" w:themeColor="text1"/>
+                <w:sz w:val="20"/>
+                <w:szCs w:val="20"/>
+              </w:rPr>
+              <w:tab/>
+              <w:t>ejecuta[[sino</w:t>
+            </w:r>
+            <w:r>
+              <w:rPr>
+                <w:rFonts w:asciiTheme="minorHAnsi" w:eastAsia="Times New Roman" w:hAnsiTheme="minorHAnsi" w:cstheme="minorHAnsi"/>
+                <w:color w:val="000000" w:themeColor="text1"/>
+                <w:sz w:val="20"/>
+                <w:szCs w:val="20"/>
+              </w:rPr>
+              <w:t>i]]</w:t>
+            </w:r>
+          </w:p>
+          <w:p>
+            <w:pPr>
+              <w:rPr>
+                <w:rFonts w:asciiTheme="minorHAnsi" w:eastAsia="Times New Roman" w:hAnsiTheme="minorHAnsi" w:cstheme="minorHAnsi"/>
+                <w:color w:val="000000" w:themeColor="text1"/>
+                <w:sz w:val="20"/>
+                <w:szCs w:val="20"/>
+              </w:rPr>
+            </w:pPr>
+            <w:r>
+              <w:rPr>
+                <w:rFonts w:asciiTheme="minorHAnsi" w:eastAsia="Times New Roman" w:hAnsiTheme="minorHAnsi" w:cstheme="minorHAnsi"/>
+                <w:color w:val="000000" w:themeColor="text1"/>
+                <w:sz w:val="20"/>
+                <w:szCs w:val="20"/>
+              </w:rPr>
+              <w:tab/>
+              <w:t>fin</w:t>
+            </w:r>
+            <w:r>
+              <w:rPr>
+                <w:rFonts w:asciiTheme="minorHAnsi" w:eastAsia="Times New Roman" w:hAnsiTheme="minorHAnsi" w:cstheme="minorHAnsi"/>
+                <w:color w:val="000000" w:themeColor="text1"/>
+                <w:sz w:val="20"/>
+                <w:szCs w:val="20"/>
+              </w:rPr>
+              <w:t>If</w:t>
+            </w:r>
+            <w:r>
+              <w:rPr>
+                <w:rFonts w:asciiTheme="minorHAnsi" w:eastAsia="Times New Roman" w:hAnsiTheme="minorHAnsi" w:cstheme="minorHAnsi"/>
+                <w:color w:val="000000" w:themeColor="text1"/>
+                <w:sz w:val="20"/>
+                <w:szCs w:val="20"/>
+              </w:rPr>
+              <w:t>{conta</w:t>
+            </w:r>
+            <w:r>
+              <w:rPr>
+                <w:rFonts w:asciiTheme="minorHAnsi" w:eastAsia="Times New Roman" w:hAnsiTheme="minorHAnsi" w:cstheme="minorHAnsi"/>
+                <w:color w:val="000000" w:themeColor="text1"/>
+                <w:sz w:val="20"/>
+                <w:szCs w:val="20"/>
+              </w:rPr>
+              <w:t>dorIf</w:t>
+            </w:r>
+            <w:r>
+              <w:rPr>
+                <w:rFonts w:asciiTheme="minorHAnsi" w:eastAsia="Times New Roman" w:hAnsiTheme="minorHAnsi" w:cstheme="minorHAnsi"/>
+                <w:color w:val="000000" w:themeColor="text1"/>
+                <w:sz w:val="20"/>
+                <w:szCs w:val="20"/>
+              </w:rPr>
+              <w:t>}:</w:t>
+            </w:r>
+          </w:p>
+        </w:tc>
+      </w:tr>
+      <w:tr>
+        <w:trPr>
+          <w:trHeight w:val="842"/>
+        </w:trPr>
+        <w:tc>
+          <w:tcPr>
+            <w:tcW w:w="2518" w:type="dxa"/>
+          </w:tcPr>
+          <w:p>
+            <w:pPr>
+              <w:cnfStyle w:val="001000000000" w:firstRow="0" w:lastRow="0" w:firstColumn="1" w:lastColumn="0" w:oddVBand="0" w:evenVBand="0" w:oddHBand="0" w:evenHBand="0" w:firstRowFirstColumn="0" w:firstRowLastColumn="0" w:lastRowFirstColumn="0" w:lastRowLastColumn="0"/>
+              <w:rPr>
+                <w:rFonts w:asciiTheme="minorHAnsi" w:eastAsia="Times New Roman" w:hAnsiTheme="minorHAnsi" w:cstheme="minorHAnsi"/>
+                <w:b w:val="0"/>
+                <w:sz w:val="20"/>
+                <w:szCs w:val="20"/>
+              </w:rPr>
+            </w:pPr>
+          </w:p>
+        </w:tc>
+        <w:tc>
+          <w:tcPr>
+            <w:tcW w:w="7484" w:type="dxa"/>
+          </w:tcPr>
+          <w:p>
+            <w:pPr>
+              <w:rPr>
+                <w:rFonts w:asciiTheme="minorHAnsi" w:eastAsia="Times New Roman" w:hAnsiTheme="minorHAnsi" w:cstheme="minorHAnsi"/>
+                <w:color w:val="000000" w:themeColor="text1"/>
+                <w:sz w:val="20"/>
+                <w:szCs w:val="20"/>
+              </w:rPr>
+            </w:pPr>
+            <w:r>
+              <w:rPr>
+                <w:rFonts w:asciiTheme="minorHAnsi" w:eastAsia="Times New Roman" w:hAnsiTheme="minorHAnsi" w:cstheme="minorHAnsi"/>
+                <w:color w:val="000000" w:themeColor="text1"/>
+                <w:sz w:val="20"/>
+                <w:szCs w:val="20"/>
+              </w:rPr>
+              <w:t xml:space="preserve">ejecuta </w:t>
+            </w:r>
+            <w:r>
+              <w:rPr>
+                <w:rFonts w:asciiTheme="minorHAnsi" w:eastAsia="Times New Roman" w:hAnsiTheme="minorHAnsi" w:cstheme="minorHAnsi"/>
+                <w:color w:val="000000" w:themeColor="text1"/>
+                <w:sz w:val="20"/>
+                <w:szCs w:val="20"/>
+              </w:rPr>
+              <w:t>[[sentencia_while  →  condicion:expr  sentencias:sentencia* ]] =</w:t>
+            </w:r>
+          </w:p>
+          <w:p>
+            <w:pPr>
+              <w:rPr>
+                <w:rFonts w:asciiTheme="minorHAnsi" w:eastAsia="Times New Roman" w:hAnsiTheme="minorHAnsi" w:cstheme="minorHAnsi"/>
+                <w:color w:val="A6A6A6" w:themeColor="background1" w:themeShade="A6"/>
+                <w:sz w:val="20"/>
+                <w:szCs w:val="20"/>
+              </w:rPr>
+            </w:pPr>
+            <w:r>
+              <w:rPr>
+                <w:rFonts w:asciiTheme="minorHAnsi" w:eastAsia="Times New Roman" w:hAnsiTheme="minorHAnsi" w:cstheme="minorHAnsi"/>
+                <w:color w:val="000000" w:themeColor="text1"/>
+                <w:sz w:val="20"/>
+                <w:szCs w:val="20"/>
+              </w:rPr>
+              <w:tab/>
+            </w:r>
+            <w:r>
+              <w:rPr>
+                <w:rFonts w:asciiTheme="minorHAnsi" w:eastAsia="Times New Roman" w:hAnsiTheme="minorHAnsi" w:cstheme="minorHAnsi"/>
+                <w:color w:val="A6A6A6" w:themeColor="background1" w:themeShade="A6"/>
+                <w:sz w:val="20"/>
+                <w:szCs w:val="20"/>
+              </w:rPr>
+              <w:t>{contadorWhile = ++contadorGeneralWhile}</w:t>
+            </w:r>
+          </w:p>
+          <w:p>
+            <w:pPr>
+              <w:rPr>
+                <w:rFonts w:asciiTheme="minorHAnsi" w:eastAsia="Times New Roman" w:hAnsiTheme="minorHAnsi" w:cstheme="minorHAnsi"/>
+                <w:color w:val="000000" w:themeColor="text1"/>
+                <w:sz w:val="20"/>
+                <w:szCs w:val="20"/>
+              </w:rPr>
+            </w:pPr>
+            <w:r>
+              <w:rPr>
+                <w:rFonts w:asciiTheme="minorHAnsi" w:eastAsia="Times New Roman" w:hAnsiTheme="minorHAnsi" w:cstheme="minorHAnsi"/>
+                <w:color w:val="A6A6A6" w:themeColor="background1" w:themeShade="A6"/>
+                <w:sz w:val="20"/>
+                <w:szCs w:val="20"/>
+              </w:rPr>
+              <w:tab/>
+            </w:r>
+            <w:r>
+              <w:rPr>
+                <w:rFonts w:asciiTheme="minorHAnsi" w:eastAsia="Times New Roman" w:hAnsiTheme="minorHAnsi" w:cstheme="minorHAnsi"/>
+                <w:color w:val="000000" w:themeColor="text1"/>
+                <w:sz w:val="20"/>
+                <w:szCs w:val="20"/>
+                <w:lang w:val="en-US"/>
+              </w:rPr>
+              <w:t>#LINE {end.line}</w:t>
+            </w:r>
+          </w:p>
+          <w:p>
+            <w:pPr>
+              <w:rPr>
+                <w:rFonts w:asciiTheme="minorHAnsi" w:eastAsia="Times New Roman" w:hAnsiTheme="minorHAnsi" w:cstheme="minorHAnsi"/>
+                <w:color w:val="000000" w:themeColor="text1"/>
+                <w:sz w:val="20"/>
+                <w:szCs w:val="20"/>
+              </w:rPr>
+            </w:pPr>
+            <w:r>
+              <w:rPr>
+                <w:rFonts w:asciiTheme="minorHAnsi" w:eastAsia="Times New Roman" w:hAnsiTheme="minorHAnsi" w:cstheme="minorHAnsi"/>
+                <w:color w:val="000000" w:themeColor="text1"/>
+                <w:sz w:val="20"/>
+                <w:szCs w:val="20"/>
+              </w:rPr>
+              <w:tab/>
+              <w:t>while{contadorWhile}:</w:t>
+            </w:r>
+          </w:p>
+          <w:p>
+            <w:pPr>
+              <w:rPr>
+                <w:rFonts w:asciiTheme="minorHAnsi" w:eastAsia="Times New Roman" w:hAnsiTheme="minorHAnsi" w:cstheme="minorHAnsi"/>
+                <w:color w:val="000000" w:themeColor="text1"/>
+                <w:sz w:val="20"/>
+                <w:szCs w:val="20"/>
+              </w:rPr>
+            </w:pPr>
+            <w:r>
+              <w:rPr>
+                <w:rFonts w:asciiTheme="minorHAnsi" w:eastAsia="Times New Roman" w:hAnsiTheme="minorHAnsi" w:cstheme="minorHAnsi"/>
+                <w:color w:val="000000" w:themeColor="text1"/>
+                <w:sz w:val="20"/>
+                <w:szCs w:val="20"/>
+              </w:rPr>
+              <w:tab/>
+              <w:t>valor[[condicion]]</w:t>
+            </w:r>
+          </w:p>
+          <w:p>
+            <w:pPr>
+              <w:rPr>
+                <w:rFonts w:asciiTheme="minorHAnsi" w:eastAsia="Times New Roman" w:hAnsiTheme="minorHAnsi" w:cstheme="minorHAnsi"/>
+                <w:color w:val="000000" w:themeColor="text1"/>
+                <w:sz w:val="20"/>
+                <w:szCs w:val="20"/>
+              </w:rPr>
+            </w:pPr>
+            <w:r>
+              <w:rPr>
+                <w:rFonts w:asciiTheme="minorHAnsi" w:eastAsia="Times New Roman" w:hAnsiTheme="minorHAnsi" w:cstheme="minorHAnsi"/>
+                <w:color w:val="000000" w:themeColor="text1"/>
+                <w:sz w:val="20"/>
+                <w:szCs w:val="20"/>
+              </w:rPr>
+              <w:tab/>
+              <w:t>jz finWhile{contadorWhile}</w:t>
+            </w:r>
+          </w:p>
+          <w:p>
+            <w:pPr>
+              <w:rPr>
+                <w:rFonts w:asciiTheme="minorHAnsi" w:eastAsia="Times New Roman" w:hAnsiTheme="minorHAnsi" w:cstheme="minorHAnsi"/>
+                <w:color w:val="000000" w:themeColor="text1"/>
+                <w:sz w:val="20"/>
+                <w:szCs w:val="20"/>
+              </w:rPr>
+            </w:pPr>
+            <w:r>
+              <w:rPr>
+                <w:rFonts w:asciiTheme="minorHAnsi" w:eastAsia="Times New Roman" w:hAnsiTheme="minorHAnsi" w:cstheme="minorHAnsi"/>
+                <w:color w:val="000000" w:themeColor="text1"/>
+                <w:sz w:val="20"/>
+                <w:szCs w:val="20"/>
+              </w:rPr>
+              <w:tab/>
+            </w:r>
+            <w:r>
+              <w:rPr>
+                <w:rFonts w:asciiTheme="minorHAnsi" w:eastAsia="Times New Roman" w:hAnsiTheme="minorHAnsi" w:cstheme="minorHAnsi"/>
+                <w:color w:val="000000" w:themeColor="text1"/>
+                <w:sz w:val="20"/>
+                <w:szCs w:val="20"/>
+              </w:rPr>
+              <w:t>ejecuta[[sentenciasi]]</w:t>
+            </w:r>
+          </w:p>
+          <w:p>
+            <w:pPr>
+              <w:rPr>
+                <w:rFonts w:asciiTheme="minorHAnsi" w:eastAsia="Times New Roman" w:hAnsiTheme="minorHAnsi" w:cstheme="minorHAnsi"/>
+                <w:color w:val="000000" w:themeColor="text1"/>
+                <w:sz w:val="20"/>
+                <w:szCs w:val="20"/>
+              </w:rPr>
+            </w:pPr>
+            <w:r>
+              <w:rPr>
+                <w:rFonts w:asciiTheme="minorHAnsi" w:eastAsia="Times New Roman" w:hAnsiTheme="minorHAnsi" w:cstheme="minorHAnsi"/>
+                <w:color w:val="000000" w:themeColor="text1"/>
+                <w:sz w:val="20"/>
+                <w:szCs w:val="20"/>
+              </w:rPr>
+              <w:tab/>
+              <w:t>jmp while{contadorWhile}</w:t>
+            </w:r>
+          </w:p>
+          <w:p>
+            <w:pPr>
+              <w:rPr>
+                <w:rFonts w:asciiTheme="minorHAnsi" w:eastAsia="Times New Roman" w:hAnsiTheme="minorHAnsi" w:cstheme="minorHAnsi"/>
+                <w:color w:val="000000" w:themeColor="text1"/>
+                <w:sz w:val="20"/>
+                <w:szCs w:val="20"/>
+              </w:rPr>
+            </w:pPr>
+            <w:r>
+              <w:rPr>
+                <w:rFonts w:asciiTheme="minorHAnsi" w:eastAsia="Times New Roman" w:hAnsiTheme="minorHAnsi" w:cstheme="minorHAnsi"/>
+                <w:color w:val="000000" w:themeColor="text1"/>
+                <w:sz w:val="20"/>
+                <w:szCs w:val="20"/>
+              </w:rPr>
+              <w:tab/>
+              <w:t>finWhile{contadorWhile}:</w:t>
+            </w:r>
+          </w:p>
+        </w:tc>
+      </w:tr>
+      <w:tr>
+        <w:trPr>
+          <w:trHeight w:val="842"/>
+        </w:trPr>
+        <w:tc>
+          <w:tcPr>
+            <w:tcW w:w="2518" w:type="dxa"/>
+          </w:tcPr>
+          <w:p>
+            <w:pPr>
+              <w:cnfStyle w:val="001000000000" w:firstRow="0" w:lastRow="0" w:firstColumn="1" w:lastColumn="0" w:oddVBand="0" w:evenVBand="0" w:oddHBand="0" w:evenHBand="0" w:firstRowFirstColumn="0" w:firstRowLastColumn="0" w:lastRowFirstColumn="0" w:lastRowLastColumn="0"/>
+              <w:rPr>
+                <w:rFonts w:asciiTheme="minorHAnsi" w:eastAsia="Times New Roman" w:hAnsiTheme="minorHAnsi" w:cstheme="minorHAnsi"/>
+                <w:b w:val="0"/>
+                <w:sz w:val="20"/>
+                <w:szCs w:val="20"/>
+              </w:rPr>
+            </w:pPr>
+          </w:p>
+        </w:tc>
+        <w:tc>
+          <w:tcPr>
+            <w:tcW w:w="7484" w:type="dxa"/>
+          </w:tcPr>
+          <w:p>
+            <w:pPr>
+              <w:rPr>
+                <w:rFonts w:asciiTheme="minorHAnsi" w:eastAsia="Times New Roman" w:hAnsiTheme="minorHAnsi" w:cstheme="minorHAnsi"/>
+                <w:color w:val="000000" w:themeColor="text1"/>
+                <w:sz w:val="20"/>
+                <w:szCs w:val="20"/>
+              </w:rPr>
+            </w:pPr>
+            <w:r>
+              <w:rPr>
+                <w:rFonts w:asciiTheme="minorHAnsi" w:eastAsia="Times New Roman" w:hAnsiTheme="minorHAnsi" w:cstheme="minorHAnsi"/>
+                <w:color w:val="000000" w:themeColor="text1"/>
+                <w:sz w:val="20"/>
+                <w:szCs w:val="20"/>
+              </w:rPr>
+              <w:t xml:space="preserve">ejecuta </w:t>
+            </w:r>
+            <w:r>
+              <w:rPr>
+                <w:rFonts w:asciiTheme="minorHAnsi" w:eastAsia="Times New Roman" w:hAnsiTheme="minorHAnsi" w:cstheme="minorHAnsi"/>
+                <w:color w:val="000000" w:themeColor="text1"/>
+                <w:sz w:val="20"/>
+                <w:szCs w:val="20"/>
+              </w:rPr>
+              <w:t>[[sentencia_llamada_funcion  →  nombre:String  parametros:expr* ]] =</w:t>
+            </w:r>
+          </w:p>
+          <w:p>
+            <w:pPr>
+              <w:rPr>
+                <w:rFonts w:asciiTheme="minorHAnsi" w:eastAsia="Times New Roman" w:hAnsiTheme="minorHAnsi" w:cstheme="minorHAnsi"/>
+                <w:color w:val="000000" w:themeColor="text1"/>
+                <w:sz w:val="20"/>
+                <w:szCs w:val="20"/>
+              </w:rPr>
+            </w:pPr>
+            <w:r>
+              <w:rPr>
+                <w:rFonts w:asciiTheme="minorHAnsi" w:eastAsia="Times New Roman" w:hAnsiTheme="minorHAnsi" w:cstheme="minorHAnsi"/>
+                <w:color w:val="000000" w:themeColor="text1"/>
+                <w:sz w:val="20"/>
+                <w:szCs w:val="20"/>
+              </w:rPr>
+              <w:tab/>
+            </w:r>
+            <w:r>
+              <w:rPr>
+                <w:rFonts w:asciiTheme="minorHAnsi" w:eastAsia="Times New Roman" w:hAnsiTheme="minorHAnsi" w:cstheme="minorHAnsi"/>
+                <w:color w:val="000000" w:themeColor="text1"/>
+                <w:sz w:val="20"/>
+                <w:szCs w:val="20"/>
+                <w:lang w:val="en-US"/>
+              </w:rPr>
+              <w:t>#LINE {end.line}</w:t>
+            </w:r>
+          </w:p>
+          <w:p>
+            <w:pPr>
+              <w:rPr>
+                <w:rFonts w:asciiTheme="minorHAnsi" w:eastAsia="Times New Roman" w:hAnsiTheme="minorHAnsi" w:cstheme="minorHAnsi"/>
+                <w:color w:val="000000" w:themeColor="text1"/>
+                <w:sz w:val="20"/>
+                <w:szCs w:val="20"/>
+              </w:rPr>
+            </w:pPr>
+            <w:r>
+              <w:rPr>
+                <w:rFonts w:asciiTheme="minorHAnsi" w:eastAsia="Times New Roman" w:hAnsiTheme="minorHAnsi" w:cstheme="minorHAnsi"/>
+                <w:color w:val="000000" w:themeColor="text1"/>
+                <w:sz w:val="20"/>
+                <w:szCs w:val="20"/>
+              </w:rPr>
+              <w:tab/>
+              <w:t>valor[[parametrosi]]</w:t>
+            </w:r>
+          </w:p>
+          <w:p>
+            <w:pPr>
+              <w:rPr>
+                <w:rFonts w:asciiTheme="minorHAnsi" w:eastAsia="Times New Roman" w:hAnsiTheme="minorHAnsi" w:cstheme="minorHAnsi"/>
+                <w:color w:val="000000" w:themeColor="text1"/>
+                <w:sz w:val="20"/>
+                <w:szCs w:val="20"/>
+              </w:rPr>
+            </w:pPr>
+            <w:r>
+              <w:rPr>
+                <w:rFonts w:asciiTheme="minorHAnsi" w:eastAsia="Times New Roman" w:hAnsiTheme="minorHAnsi" w:cstheme="minorHAnsi"/>
+                <w:color w:val="000000" w:themeColor="text1"/>
+                <w:sz w:val="20"/>
+                <w:szCs w:val="20"/>
+              </w:rPr>
+              <w:tab/>
+              <w:t>CALL {nombre}</w:t>
+            </w:r>
+          </w:p>
+          <w:p>
+            <w:pPr>
+              <w:rPr>
+                <w:rFonts w:asciiTheme="minorHAnsi" w:eastAsia="Times New Roman" w:hAnsiTheme="minorHAnsi" w:cstheme="minorHAnsi"/>
+                <w:color w:val="000000" w:themeColor="text1"/>
+                <w:sz w:val="20"/>
+                <w:szCs w:val="20"/>
+              </w:rPr>
+            </w:pPr>
+            <w:r>
+              <w:rPr>
+                <w:rFonts w:asciiTheme="minorHAnsi" w:eastAsia="Times New Roman" w:hAnsiTheme="minorHAnsi" w:cstheme="minorHAnsi"/>
+                <w:color w:val="000000" w:themeColor="text1"/>
+                <w:sz w:val="20"/>
+                <w:szCs w:val="20"/>
+              </w:rPr>
+              <w:tab/>
+            </w:r>
+            <w:r>
+              <w:rPr>
+                <w:rFonts w:asciiTheme="minorHAnsi" w:eastAsia="Times New Roman" w:hAnsiTheme="minorHAnsi" w:cstheme="minorHAnsi"/>
+                <w:color w:val="000000" w:themeColor="text1"/>
+                <w:sz w:val="20"/>
+                <w:szCs w:val="20"/>
+              </w:rPr>
+              <w:t xml:space="preserve">si </w:t>
+            </w:r>
+            <w:r>
+              <w:rPr>
+                <w:rFonts w:asciiTheme="minorHAnsi" w:eastAsia="Times New Roman" w:hAnsiTheme="minorHAnsi" w:cstheme="minorHAnsi"/>
+                <w:color w:val="000000" w:themeColor="text1"/>
+                <w:sz w:val="20"/>
+                <w:szCs w:val="20"/>
+              </w:rPr>
+              <w:t>sentencia_llamada_funcion</w:t>
+            </w:r>
+            <w:r>
+              <w:rPr>
+                <w:rFonts w:asciiTheme="minorHAnsi" w:eastAsia="Times New Roman" w:hAnsiTheme="minorHAnsi" w:cstheme="minorHAnsi"/>
+                <w:color w:val="000000" w:themeColor="text1"/>
+                <w:sz w:val="20"/>
+                <w:szCs w:val="20"/>
+              </w:rPr>
+              <w:t>.definic</w:t>
+            </w:r>
+            <w:r>
+              <w:rPr>
+                <w:rFonts w:asciiTheme="minorHAnsi" w:eastAsia="Times New Roman" w:hAnsiTheme="minorHAnsi" w:cstheme="minorHAnsi"/>
+                <w:color w:val="000000" w:themeColor="text1"/>
+                <w:sz w:val="20"/>
+                <w:szCs w:val="20"/>
+              </w:rPr>
+              <w:t>ion.retorno != tipoVoid</w:t>
+            </w:r>
+          </w:p>
+          <w:p>
+            <w:pPr>
+              <w:rPr>
+                <w:rFonts w:asciiTheme="minorHAnsi" w:eastAsia="Times New Roman" w:hAnsiTheme="minorHAnsi" w:cstheme="minorHAnsi"/>
+                <w:color w:val="000000" w:themeColor="text1"/>
+                <w:sz w:val="20"/>
+                <w:szCs w:val="20"/>
+              </w:rPr>
+            </w:pPr>
+            <w:r>
+              <w:rPr>
+                <w:rFonts w:asciiTheme="minorHAnsi" w:eastAsia="Times New Roman" w:hAnsiTheme="minorHAnsi" w:cstheme="minorHAnsi"/>
+                <w:color w:val="000000" w:themeColor="text1"/>
+                <w:sz w:val="20"/>
+                <w:szCs w:val="20"/>
+              </w:rPr>
+              <w:tab/>
+            </w:r>
+            <w:r>
+              <w:rPr>
+                <w:rFonts w:asciiTheme="minorHAnsi" w:eastAsia="Times New Roman" w:hAnsiTheme="minorHAnsi" w:cstheme="minorHAnsi"/>
+                <w:color w:val="000000" w:themeColor="text1"/>
+                <w:sz w:val="20"/>
+                <w:szCs w:val="20"/>
+              </w:rPr>
+              <w:tab/>
+            </w:r>
+            <w:r>
+              <w:rPr>
+                <w:rFonts w:asciiTheme="minorHAnsi" w:eastAsia="Times New Roman" w:hAnsiTheme="minorHAnsi" w:cstheme="minorHAnsi"/>
+                <w:color w:val="000000" w:themeColor="text1"/>
+                <w:sz w:val="20"/>
+                <w:szCs w:val="20"/>
+              </w:rPr>
+              <w:t>POP&lt;</w:t>
+            </w:r>
+            <w:r>
+              <w:rPr>
+                <w:rFonts w:asciiTheme="minorHAnsi" w:eastAsia="Times New Roman" w:hAnsiTheme="minorHAnsi" w:cstheme="minorHAnsi"/>
+                <w:color w:val="000000" w:themeColor="text1"/>
+                <w:sz w:val="20"/>
+                <w:szCs w:val="20"/>
+              </w:rPr>
+              <w:t xml:space="preserve"> </w:t>
+            </w:r>
+            <w:r>
+              <w:rPr>
+                <w:rFonts w:asciiTheme="minorHAnsi" w:eastAsia="Times New Roman" w:hAnsiTheme="minorHAnsi" w:cstheme="minorHAnsi"/>
+                <w:color w:val="000000" w:themeColor="text1"/>
+                <w:sz w:val="20"/>
+                <w:szCs w:val="20"/>
+              </w:rPr>
+              <w:t>sentencia_llamada_funcion</w:t>
+            </w:r>
+            <w:r>
+              <w:rPr>
+                <w:rFonts w:asciiTheme="minorHAnsi" w:eastAsia="Times New Roman" w:hAnsiTheme="minorHAnsi" w:cstheme="minorHAnsi"/>
+                <w:color w:val="000000" w:themeColor="text1"/>
+                <w:sz w:val="20"/>
+                <w:szCs w:val="20"/>
+              </w:rPr>
+              <w:t>.definición.retorno&gt;</w:t>
+            </w:r>
+          </w:p>
+        </w:tc>
+      </w:tr>
+      <w:tr>
+        <w:trPr>
+          <w:trHeight w:val="842"/>
+        </w:trPr>
+        <w:tc>
+          <w:tcPr>
+            <w:tcW w:w="2518" w:type="dxa"/>
+          </w:tcPr>
+          <w:p>
+            <w:pPr>
+              <w:cnfStyle w:val="001000000000" w:firstRow="0" w:lastRow="0" w:firstColumn="1" w:lastColumn="0" w:oddVBand="0" w:evenVBand="0" w:oddHBand="0" w:evenHBand="0" w:firstRowFirstColumn="0" w:firstRowLastColumn="0" w:lastRowFirstColumn="0" w:lastRowLastColumn="0"/>
+              <w:rPr>
+                <w:rFonts w:asciiTheme="minorHAnsi" w:eastAsia="Times New Roman" w:hAnsiTheme="minorHAnsi" w:cstheme="minorHAnsi"/>
+                <w:b w:val="0"/>
+                <w:sz w:val="20"/>
+                <w:szCs w:val="20"/>
+              </w:rPr>
+            </w:pPr>
+          </w:p>
+        </w:tc>
+        <w:tc>
+          <w:tcPr>
+            <w:tcW w:w="7484" w:type="dxa"/>
+          </w:tcPr>
+          <w:p>
+            <w:pPr>
+              <w:rPr>
+                <w:rFonts w:asciiTheme="minorHAnsi" w:eastAsia="Times New Roman" w:hAnsiTheme="minorHAnsi" w:cstheme="minorHAnsi"/>
+                <w:color w:val="000000" w:themeColor="text1"/>
+                <w:sz w:val="20"/>
+                <w:szCs w:val="20"/>
+              </w:rPr>
+            </w:pPr>
+            <w:r>
+              <w:rPr>
+                <w:rFonts w:asciiTheme="minorHAnsi" w:eastAsia="Times New Roman" w:hAnsiTheme="minorHAnsi" w:cstheme="minorHAnsi"/>
+                <w:color w:val="000000" w:themeColor="text1"/>
+                <w:sz w:val="20"/>
+                <w:szCs w:val="20"/>
+              </w:rPr>
+              <w:t xml:space="preserve">ejecuta </w:t>
+            </w:r>
+            <w:r>
+              <w:rPr>
+                <w:rFonts w:asciiTheme="minorHAnsi" w:eastAsia="Times New Roman" w:hAnsiTheme="minorHAnsi" w:cstheme="minorHAnsi"/>
+                <w:color w:val="000000" w:themeColor="text1"/>
+                <w:sz w:val="20"/>
+                <w:szCs w:val="20"/>
+              </w:rPr>
+              <w:t>[[sentencia_return  →  expresion:expr ]] =</w:t>
+            </w:r>
+          </w:p>
+          <w:p>
+            <w:pPr>
+              <w:rPr>
+                <w:rFonts w:asciiTheme="minorHAnsi" w:eastAsia="Times New Roman" w:hAnsiTheme="minorHAnsi" w:cstheme="minorHAnsi"/>
+                <w:color w:val="000000" w:themeColor="text1"/>
+                <w:sz w:val="20"/>
+                <w:szCs w:val="20"/>
+              </w:rPr>
+            </w:pPr>
+            <w:r>
+              <w:rPr>
+                <w:rFonts w:asciiTheme="minorHAnsi" w:eastAsia="Times New Roman" w:hAnsiTheme="minorHAnsi" w:cstheme="minorHAnsi"/>
+                <w:color w:val="000000" w:themeColor="text1"/>
+                <w:sz w:val="20"/>
+                <w:szCs w:val="20"/>
+              </w:rPr>
+              <w:tab/>
+            </w:r>
+            <w:r>
+              <w:rPr>
+                <w:rFonts w:asciiTheme="minorHAnsi" w:eastAsia="Times New Roman" w:hAnsiTheme="minorHAnsi" w:cstheme="minorHAnsi"/>
+                <w:color w:val="000000" w:themeColor="text1"/>
+                <w:sz w:val="20"/>
+                <w:szCs w:val="20"/>
+                <w:lang w:val="en-US"/>
+              </w:rPr>
+              <w:t>#LINE {end.line}</w:t>
+            </w:r>
+          </w:p>
+          <w:p>
+            <w:pPr>
+              <w:rPr>
+                <w:rFonts w:asciiTheme="minorHAnsi" w:eastAsia="Times New Roman" w:hAnsiTheme="minorHAnsi" w:cstheme="minorHAnsi"/>
+                <w:color w:val="000000" w:themeColor="text1"/>
+                <w:sz w:val="20"/>
+                <w:szCs w:val="20"/>
+              </w:rPr>
+            </w:pPr>
+            <w:r>
+              <w:rPr>
+                <w:rFonts w:asciiTheme="minorHAnsi" w:eastAsia="Times New Roman" w:hAnsiTheme="minorHAnsi" w:cstheme="minorHAnsi"/>
+                <w:color w:val="000000" w:themeColor="text1"/>
+                <w:sz w:val="20"/>
+                <w:szCs w:val="20"/>
+              </w:rPr>
+              <w:tab/>
+            </w:r>
+            <w:r>
+              <w:rPr>
+                <w:rFonts w:asciiTheme="minorHAnsi" w:eastAsia="Times New Roman" w:hAnsiTheme="minorHAnsi" w:cstheme="minorHAnsi"/>
+                <w:color w:val="000000" w:themeColor="text1"/>
+                <w:sz w:val="20"/>
+                <w:szCs w:val="20"/>
+              </w:rPr>
+              <w:t xml:space="preserve">si </w:t>
+            </w:r>
+            <w:r>
+              <w:rPr>
+                <w:rFonts w:asciiTheme="minorHAnsi" w:eastAsia="Times New Roman" w:hAnsiTheme="minorHAnsi" w:cstheme="minorHAnsi"/>
+                <w:color w:val="000000" w:themeColor="text1"/>
+                <w:sz w:val="20"/>
+                <w:szCs w:val="20"/>
+              </w:rPr>
+              <w:t>expresion</w:t>
+            </w:r>
+            <w:r>
+              <w:rPr>
+                <w:rFonts w:asciiTheme="minorHAnsi" w:eastAsia="Times New Roman" w:hAnsiTheme="minorHAnsi" w:cstheme="minorHAnsi"/>
+                <w:color w:val="000000" w:themeColor="text1"/>
+                <w:sz w:val="20"/>
+                <w:szCs w:val="20"/>
+              </w:rPr>
+              <w:t xml:space="preserve"> ≠ null</w:t>
+            </w:r>
+          </w:p>
+          <w:p>
+            <w:pPr>
+              <w:rPr>
+                <w:rFonts w:asciiTheme="minorHAnsi" w:eastAsia="Times New Roman" w:hAnsiTheme="minorHAnsi" w:cstheme="minorHAnsi"/>
+                <w:color w:val="000000" w:themeColor="text1"/>
+                <w:sz w:val="20"/>
+                <w:szCs w:val="20"/>
+              </w:rPr>
+            </w:pPr>
+            <w:r>
+              <w:rPr>
+                <w:rFonts w:asciiTheme="minorHAnsi" w:eastAsia="Times New Roman" w:hAnsiTheme="minorHAnsi" w:cstheme="minorHAnsi"/>
+                <w:color w:val="000000" w:themeColor="text1"/>
+                <w:sz w:val="20"/>
+                <w:szCs w:val="20"/>
+              </w:rPr>
+              <w:tab/>
+            </w:r>
+            <w:r>
+              <w:rPr>
+                <w:rFonts w:asciiTheme="minorHAnsi" w:eastAsia="Times New Roman" w:hAnsiTheme="minorHAnsi" w:cstheme="minorHAnsi"/>
+                <w:color w:val="000000" w:themeColor="text1"/>
+                <w:sz w:val="20"/>
+                <w:szCs w:val="20"/>
+              </w:rPr>
+              <w:tab/>
+            </w:r>
+            <w:r>
+              <w:rPr>
+                <w:rFonts w:asciiTheme="minorHAnsi" w:eastAsia="Times New Roman" w:hAnsiTheme="minorHAnsi" w:cstheme="minorHAnsi"/>
+                <w:color w:val="000000" w:themeColor="text1"/>
+                <w:sz w:val="20"/>
+                <w:szCs w:val="20"/>
+              </w:rPr>
+              <w:t>valor[[expr]]</w:t>
+            </w:r>
+          </w:p>
+          <w:p>
+            <w:pPr>
+              <w:rPr>
+                <w:rFonts w:asciiTheme="minorHAnsi" w:eastAsia="Times New Roman" w:hAnsiTheme="minorHAnsi" w:cstheme="minorHAnsi"/>
+                <w:color w:val="000000" w:themeColor="text1"/>
+                <w:sz w:val="20"/>
+                <w:szCs w:val="20"/>
+              </w:rPr>
+            </w:pPr>
+            <w:r>
+              <w:rPr>
+                <w:rFonts w:asciiTheme="minorHAnsi" w:eastAsia="Times New Roman" w:hAnsiTheme="minorHAnsi" w:cstheme="minorHAnsi"/>
+                <w:color w:val="000000" w:themeColor="text1"/>
+                <w:sz w:val="20"/>
+                <w:szCs w:val="20"/>
+              </w:rPr>
+              <w:tab/>
+            </w:r>
+            <w:r>
+              <w:rPr>
+                <w:rFonts w:asciiTheme="minorHAnsi" w:eastAsia="Times New Roman" w:hAnsiTheme="minorHAnsi" w:cstheme="minorHAnsi"/>
+                <w:color w:val="000000" w:themeColor="text1"/>
+                <w:sz w:val="20"/>
+                <w:szCs w:val="20"/>
+              </w:rPr>
+              <w:t xml:space="preserve">RET </w:t>
+            </w:r>
+            <w:r>
+              <w:rPr>
+                <w:rFonts w:asciiTheme="minorHAnsi" w:eastAsia="Times New Roman" w:hAnsiTheme="minorHAnsi" w:cstheme="minorHAnsi"/>
+                <w:color w:val="000000" w:themeColor="text1"/>
+                <w:sz w:val="20"/>
+                <w:szCs w:val="20"/>
+              </w:rPr>
+              <w:t xml:space="preserve"> </w:t>
+            </w:r>
+            <w:r>
+              <w:rPr>
+                <w:rFonts w:asciiTheme="minorHAnsi" w:eastAsia="Times New Roman" w:hAnsiTheme="minorHAnsi" w:cstheme="minorHAnsi"/>
+                <w:color w:val="000000" w:themeColor="text1"/>
+                <w:sz w:val="20"/>
+                <w:szCs w:val="20"/>
+              </w:rPr>
+              <w:t>{</w:t>
+            </w:r>
+            <w:r>
+              <w:rPr>
+                <w:rFonts w:asciiTheme="minorHAnsi" w:eastAsia="Times New Roman" w:hAnsiTheme="minorHAnsi" w:cstheme="minorHAnsi"/>
+                <w:color w:val="000000" w:themeColor="text1"/>
+                <w:sz w:val="20"/>
+                <w:szCs w:val="20"/>
+              </w:rPr>
+              <w:t>sentencia_return</w:t>
+            </w:r>
+            <w:r>
+              <w:rPr>
+                <w:rFonts w:asciiTheme="minorHAnsi" w:eastAsia="Times New Roman" w:hAnsiTheme="minorHAnsi" w:cstheme="minorHAnsi"/>
+                <w:color w:val="000000" w:themeColor="text1"/>
+                <w:sz w:val="20"/>
+                <w:szCs w:val="20"/>
+              </w:rPr>
+              <w:t>.funcio</w:t>
+            </w:r>
+            <w:r>
+              <w:rPr>
+                <w:rFonts w:asciiTheme="minorHAnsi" w:eastAsia="Times New Roman" w:hAnsiTheme="minorHAnsi" w:cstheme="minorHAnsi"/>
+                <w:color w:val="000000" w:themeColor="text1"/>
+                <w:sz w:val="20"/>
+                <w:szCs w:val="20"/>
+              </w:rPr>
+              <w:t>n.retorno.size},</w:t>
+            </w:r>
+          </w:p>
+          <w:p>
+            <w:pPr>
+              <w:rPr>
+                <w:rFonts w:asciiTheme="minorHAnsi" w:eastAsia="Times New Roman" w:hAnsiTheme="minorHAnsi" w:cstheme="minorHAnsi"/>
+                <w:color w:val="000000" w:themeColor="text1"/>
+                <w:sz w:val="20"/>
+                <w:szCs w:val="20"/>
+              </w:rPr>
+            </w:pPr>
+            <w:r>
+              <w:rPr>
+                <w:rFonts w:asciiTheme="minorHAnsi" w:eastAsia="Times New Roman" w:hAnsiTheme="minorHAnsi" w:cstheme="minorHAnsi"/>
+                <w:color w:val="000000" w:themeColor="text1"/>
+                <w:sz w:val="20"/>
+                <w:szCs w:val="20"/>
+              </w:rPr>
+              <w:tab/>
+            </w:r>
+            <w:r>
+              <w:rPr>
+                <w:rFonts w:asciiTheme="minorHAnsi" w:eastAsia="Times New Roman" w:hAnsiTheme="minorHAnsi" w:cstheme="minorHAnsi"/>
+                <w:color w:val="000000" w:themeColor="text1"/>
+                <w:sz w:val="20"/>
+                <w:szCs w:val="20"/>
+              </w:rPr>
+              <w:tab/>
+            </w:r>
+            <w:r>
+              <w:rPr>
+                <w:rFonts w:asciiTheme="minorHAnsi" w:eastAsia="Times New Roman" w:hAnsiTheme="minorHAnsi" w:cstheme="minorHAnsi"/>
+                <w:color w:val="000000" w:themeColor="text1"/>
+                <w:sz w:val="20"/>
+                <w:szCs w:val="20"/>
+              </w:rPr>
+              <w:t>{∑</w:t>
+            </w:r>
+            <w:r>
+              <w:rPr>
+                <w:rFonts w:asciiTheme="minorHAnsi" w:eastAsia="Times New Roman" w:hAnsiTheme="minorHAnsi" w:cstheme="minorHAnsi"/>
+                <w:color w:val="000000" w:themeColor="text1"/>
+                <w:sz w:val="20"/>
+                <w:szCs w:val="20"/>
+              </w:rPr>
+              <w:t>sentencia_return</w:t>
+            </w:r>
+            <w:r>
+              <w:rPr>
+                <w:rFonts w:asciiTheme="minorHAnsi" w:eastAsia="Times New Roman" w:hAnsiTheme="minorHAnsi" w:cstheme="minorHAnsi"/>
+                <w:color w:val="000000" w:themeColor="text1"/>
+                <w:sz w:val="20"/>
+                <w:szCs w:val="20"/>
+              </w:rPr>
+              <w:t>.funci</w:t>
+            </w:r>
+            <w:r>
+              <w:rPr>
+                <w:rFonts w:asciiTheme="minorHAnsi" w:eastAsia="Times New Roman" w:hAnsiTheme="minorHAnsi" w:cstheme="minorHAnsi"/>
+                <w:color w:val="000000" w:themeColor="text1"/>
+                <w:sz w:val="20"/>
+                <w:szCs w:val="20"/>
+              </w:rPr>
+              <w:t>o</w:t>
+            </w:r>
+            <w:r>
+              <w:rPr>
+                <w:rFonts w:asciiTheme="minorHAnsi" w:eastAsia="Times New Roman" w:hAnsiTheme="minorHAnsi" w:cstheme="minorHAnsi"/>
+                <w:color w:val="000000" w:themeColor="text1"/>
+                <w:sz w:val="20"/>
+                <w:szCs w:val="20"/>
+              </w:rPr>
+              <w:t>n.localesi.tipo.size},</w:t>
+            </w:r>
+          </w:p>
+          <w:p>
+            <w:pPr>
+              <w:rPr>
+                <w:rFonts w:asciiTheme="minorHAnsi" w:eastAsia="Times New Roman" w:hAnsiTheme="minorHAnsi" w:cstheme="minorHAnsi"/>
+                <w:color w:val="000000" w:themeColor="text1"/>
+                <w:sz w:val="20"/>
+                <w:szCs w:val="20"/>
+              </w:rPr>
+            </w:pPr>
+            <w:r>
+              <w:rPr>
+                <w:rFonts w:asciiTheme="minorHAnsi" w:eastAsia="Times New Roman" w:hAnsiTheme="minorHAnsi" w:cstheme="minorHAnsi"/>
+                <w:color w:val="000000" w:themeColor="text1"/>
+                <w:sz w:val="20"/>
+                <w:szCs w:val="20"/>
+              </w:rPr>
+              <w:tab/>
+            </w:r>
+            <w:r>
+              <w:rPr>
+                <w:rFonts w:asciiTheme="minorHAnsi" w:eastAsia="Times New Roman" w:hAnsiTheme="minorHAnsi" w:cstheme="minorHAnsi"/>
+                <w:color w:val="000000" w:themeColor="text1"/>
+                <w:sz w:val="20"/>
+                <w:szCs w:val="20"/>
+              </w:rPr>
+              <w:tab/>
+            </w:r>
+            <w:r>
+              <w:rPr>
+                <w:rFonts w:asciiTheme="minorHAnsi" w:eastAsia="Times New Roman" w:hAnsiTheme="minorHAnsi" w:cstheme="minorHAnsi"/>
+                <w:color w:val="000000" w:themeColor="text1"/>
+                <w:sz w:val="20"/>
+                <w:szCs w:val="20"/>
+              </w:rPr>
+              <w:t>{∑</w:t>
+            </w:r>
+            <w:r>
+              <w:rPr>
+                <w:rFonts w:asciiTheme="minorHAnsi" w:eastAsia="Times New Roman" w:hAnsiTheme="minorHAnsi" w:cstheme="minorHAnsi"/>
+                <w:color w:val="000000" w:themeColor="text1"/>
+                <w:sz w:val="20"/>
+                <w:szCs w:val="20"/>
+              </w:rPr>
+              <w:t>sentencia_return</w:t>
+            </w:r>
+            <w:r>
+              <w:rPr>
+                <w:rFonts w:asciiTheme="minorHAnsi" w:eastAsia="Times New Roman" w:hAnsiTheme="minorHAnsi" w:cstheme="minorHAnsi"/>
+                <w:color w:val="000000" w:themeColor="text1"/>
+                <w:sz w:val="20"/>
+                <w:szCs w:val="20"/>
+              </w:rPr>
+              <w:t>.funci</w:t>
+            </w:r>
+            <w:r>
+              <w:rPr>
+                <w:rFonts w:asciiTheme="minorHAnsi" w:eastAsia="Times New Roman" w:hAnsiTheme="minorHAnsi" w:cstheme="minorHAnsi"/>
+                <w:color w:val="000000" w:themeColor="text1"/>
+                <w:sz w:val="20"/>
+                <w:szCs w:val="20"/>
+              </w:rPr>
+              <w:t>o</w:t>
+            </w:r>
+            <w:r>
+              <w:rPr>
+                <w:rFonts w:asciiTheme="minorHAnsi" w:eastAsia="Times New Roman" w:hAnsiTheme="minorHAnsi" w:cstheme="minorHAnsi"/>
+                <w:color w:val="000000" w:themeColor="text1"/>
+                <w:sz w:val="20"/>
+                <w:szCs w:val="20"/>
+              </w:rPr>
+              <w:t>n.parametrosi.tipo.size}</w:t>
             </w:r>
           </w:p>
         </w:tc>
@@ -751,7 +2401,7 @@
         <w:tc>
           <w:tcPr>
             <w:cnfStyle w:val="001000000000" w:firstRow="0" w:lastRow="0" w:firstColumn="1" w:lastColumn="0" w:oddVBand="0" w:evenVBand="0" w:oddHBand="0" w:evenHBand="0" w:firstRowFirstColumn="0" w:firstRowLastColumn="0" w:lastRowFirstColumn="0" w:lastRowLastColumn="0"/>
-            <w:tcW w:w="0" w:type="auto"/>
+            <w:tcW w:w="2518" w:type="dxa"/>
             <w:shd w:val="clear" w:color="auto" w:fill="C6D9F1" w:themeFill="text2" w:themeFillTint="33"/>
             <w:hideMark/>
           </w:tcPr>
@@ -762,7 +2412,6 @@
                 <w:b w:val="0"/>
                 <w:sz w:val="20"/>
                 <w:szCs w:val="20"/>
-                <w:lang w:val="en-US"/>
               </w:rPr>
             </w:pPr>
             <w:r>
@@ -771,7 +2420,6 @@
                 <w:b w:val="0"/>
                 <w:sz w:val="20"/>
                 <w:szCs w:val="20"/>
-                <w:lang w:val="en-US"/>
               </w:rPr>
               <w:t> </w:t>
             </w:r>
@@ -779,7 +2427,7 @@
         </w:tc>
         <w:tc>
           <w:tcPr>
-            <w:tcW w:w="6741" w:type="dxa"/>
+            <w:tcW w:w="7484" w:type="dxa"/>
             <w:shd w:val="clear" w:color="auto" w:fill="C6D9F1" w:themeFill="text2" w:themeFillTint="33"/>
             <w:hideMark/>
           </w:tcPr>
@@ -788,9 +2436,9 @@
               <w:cnfStyle w:val="000000000000" w:firstRow="0" w:lastRow="0" w:firstColumn="0" w:lastColumn="0" w:oddVBand="0" w:evenVBand="0" w:oddHBand="0" w:evenHBand="0" w:firstRowFirstColumn="0" w:firstRowLastColumn="0" w:lastRowFirstColumn="0" w:lastRowLastColumn="0"/>
               <w:rPr>
                 <w:rFonts w:asciiTheme="minorHAnsi" w:eastAsia="Times New Roman" w:hAnsiTheme="minorHAnsi" w:cstheme="minorHAnsi"/>
-                <w:sz w:val="20"/>
-                <w:szCs w:val="20"/>
-                <w:lang w:val="en-US"/>
+                <w:color w:val="548DD4" w:themeColor="text2" w:themeTint="99"/>
+                <w:sz w:val="20"/>
+                <w:szCs w:val="20"/>
               </w:rPr>
             </w:pPr>
           </w:p>
@@ -803,7 +2451,7 @@
         <w:tc>
           <w:tcPr>
             <w:cnfStyle w:val="001000000000" w:firstRow="0" w:lastRow="0" w:firstColumn="1" w:lastColumn="0" w:oddVBand="0" w:evenVBand="0" w:oddHBand="0" w:evenHBand="0" w:firstRowFirstColumn="0" w:firstRowLastColumn="0" w:lastRowFirstColumn="0" w:lastRowLastColumn="0"/>
-            <w:tcW w:w="0" w:type="auto"/>
+            <w:tcW w:w="2518" w:type="dxa"/>
             <w:hideMark/>
           </w:tcPr>
           <w:p>
@@ -828,13 +2476,14 @@
         </w:tc>
         <w:tc>
           <w:tcPr>
-            <w:tcW w:w="6741" w:type="dxa"/>
+            <w:tcW w:w="7484" w:type="dxa"/>
           </w:tcPr>
           <w:p>
             <w:pPr>
               <w:cnfStyle w:val="000000000000" w:firstRow="0" w:lastRow="0" w:firstColumn="0" w:lastColumn="0" w:oddVBand="0" w:evenVBand="0" w:oddHBand="0" w:evenHBand="0" w:firstRowFirstColumn="0" w:firstRowLastColumn="0" w:lastRowFirstColumn="0" w:lastRowLastColumn="0"/>
               <w:rPr>
                 <w:rFonts w:asciiTheme="minorHAnsi" w:hAnsiTheme="minorHAnsi" w:cstheme="minorHAnsi"/>
+                <w:color w:val="548DD4" w:themeColor="text2" w:themeTint="99"/>
                 <w:sz w:val="20"/>
                 <w:szCs w:val="20"/>
                 <w:lang w:val="en-US"/>
@@ -843,54 +2492,39 @@
             <w:r>
               <w:rPr>
                 <w:rFonts w:asciiTheme="minorHAnsi" w:hAnsiTheme="minorHAnsi" w:cstheme="minorHAnsi"/>
-                <w:sz w:val="20"/>
-                <w:szCs w:val="20"/>
-                <w:lang w:val="en-US"/>
-              </w:rPr>
-              <w:t>valor [[expr_int  →  string</w:t>
-            </w:r>
-            <w:r>
-              <w:rPr>
-                <w:rFonts w:asciiTheme="minorHAnsi" w:hAnsiTheme="minorHAnsi" w:cstheme="minorHAnsi"/>
-                <w:color w:val="808080"/>
-                <w:sz w:val="20"/>
-                <w:szCs w:val="20"/>
-                <w:lang w:val="en-US"/>
-              </w:rPr>
-              <w:t>:String</w:t>
-            </w:r>
-            <w:r>
-              <w:rPr>
-                <w:rFonts w:asciiTheme="minorHAnsi" w:hAnsiTheme="minorHAnsi" w:cstheme="minorHAnsi"/>
-                <w:sz w:val="20"/>
-                <w:szCs w:val="20"/>
-                <w:lang w:val="en-US"/>
-              </w:rPr>
-              <w:t xml:space="preserve"> ]] = </w:t>
-            </w:r>
-          </w:p>
-          <w:p>
-            <w:pPr>
-              <w:cnfStyle w:val="000000000000" w:firstRow="0" w:lastRow="0" w:firstColumn="0" w:lastColumn="0" w:oddVBand="0" w:evenVBand="0" w:oddHBand="0" w:evenHBand="0" w:firstRowFirstColumn="0" w:firstRowLastColumn="0" w:lastRowFirstColumn="0" w:lastRowLastColumn="0"/>
-              <w:rPr>
-                <w:rFonts w:asciiTheme="minorHAnsi" w:eastAsia="Times New Roman" w:hAnsiTheme="minorHAnsi" w:cstheme="minorHAnsi"/>
-                <w:sz w:val="20"/>
-                <w:szCs w:val="20"/>
-                <w:lang w:val="en-US"/>
-              </w:rPr>
-            </w:pPr>
-            <w:r>
-              <w:rPr>
-                <w:rFonts w:asciiTheme="minorHAnsi" w:eastAsia="Times New Roman" w:hAnsiTheme="minorHAnsi" w:cstheme="minorHAnsi"/>
-                <w:sz w:val="20"/>
-                <w:szCs w:val="20"/>
-                <w:lang w:val="en-US"/>
-              </w:rPr>
-              <w:tab/>
-            </w:r>
-            <w:r>
-              <w:rPr>
-                <w:rFonts w:asciiTheme="minorHAnsi" w:eastAsia="Times New Roman" w:hAnsiTheme="minorHAnsi" w:cstheme="minorHAnsi"/>
+                <w:color w:val="548DD4" w:themeColor="text2" w:themeTint="99"/>
+                <w:sz w:val="20"/>
+                <w:szCs w:val="20"/>
+                <w:lang w:val="en-US"/>
+              </w:rPr>
+              <w:t xml:space="preserve">valor [[expr_int  →  string:String ]] = </w:t>
+            </w:r>
+          </w:p>
+          <w:p>
+            <w:pPr>
+              <w:cnfStyle w:val="000000000000" w:firstRow="0" w:lastRow="0" w:firstColumn="0" w:lastColumn="0" w:oddVBand="0" w:evenVBand="0" w:oddHBand="0" w:evenHBand="0" w:firstRowFirstColumn="0" w:firstRowLastColumn="0" w:lastRowFirstColumn="0" w:lastRowLastColumn="0"/>
+              <w:rPr>
+                <w:rFonts w:asciiTheme="minorHAnsi" w:eastAsia="Times New Roman" w:hAnsiTheme="minorHAnsi" w:cstheme="minorHAnsi"/>
+                <w:color w:val="548DD4" w:themeColor="text2" w:themeTint="99"/>
+                <w:sz w:val="20"/>
+                <w:szCs w:val="20"/>
+                <w:lang w:val="en-US"/>
+              </w:rPr>
+            </w:pPr>
+            <w:r>
+              <w:rPr>
+                <w:rFonts w:asciiTheme="minorHAnsi" w:eastAsia="Times New Roman" w:hAnsiTheme="minorHAnsi" w:cstheme="minorHAnsi"/>
+                <w:color w:val="548DD4" w:themeColor="text2" w:themeTint="99"/>
+                <w:sz w:val="20"/>
+                <w:szCs w:val="20"/>
+                <w:lang w:val="en-US"/>
+              </w:rPr>
+              <w:tab/>
+            </w:r>
+            <w:r>
+              <w:rPr>
+                <w:rFonts w:asciiTheme="minorHAnsi" w:eastAsia="Times New Roman" w:hAnsiTheme="minorHAnsi" w:cstheme="minorHAnsi"/>
+                <w:color w:val="548DD4" w:themeColor="text2" w:themeTint="99"/>
                 <w:sz w:val="20"/>
                 <w:szCs w:val="20"/>
               </w:rPr>
@@ -906,7 +2540,7 @@
         <w:tc>
           <w:tcPr>
             <w:cnfStyle w:val="001000000000" w:firstRow="0" w:lastRow="0" w:firstColumn="1" w:lastColumn="0" w:oddVBand="0" w:evenVBand="0" w:oddHBand="0" w:evenHBand="0" w:firstRowFirstColumn="0" w:firstRowLastColumn="0" w:lastRowFirstColumn="0" w:lastRowLastColumn="0"/>
-            <w:tcW w:w="0" w:type="auto"/>
+            <w:tcW w:w="2518" w:type="dxa"/>
           </w:tcPr>
           <w:p>
             <w:pPr>
@@ -922,13 +2556,14 @@
         </w:tc>
         <w:tc>
           <w:tcPr>
-            <w:tcW w:w="6741" w:type="dxa"/>
+            <w:tcW w:w="7484" w:type="dxa"/>
           </w:tcPr>
           <w:p>
             <w:pPr>
               <w:cnfStyle w:val="000000000000" w:firstRow="0" w:lastRow="0" w:firstColumn="0" w:lastColumn="0" w:oddVBand="0" w:evenVBand="0" w:oddHBand="0" w:evenHBand="0" w:firstRowFirstColumn="0" w:firstRowLastColumn="0" w:lastRowFirstColumn="0" w:lastRowLastColumn="0"/>
               <w:rPr>
                 <w:rFonts w:asciiTheme="minorHAnsi" w:hAnsiTheme="minorHAnsi" w:cstheme="minorHAnsi"/>
+                <w:color w:val="548DD4" w:themeColor="text2" w:themeTint="99"/>
                 <w:sz w:val="20"/>
                 <w:szCs w:val="20"/>
                 <w:lang w:val="en-US"/>
@@ -937,54 +2572,39 @@
             <w:r>
               <w:rPr>
                 <w:rFonts w:asciiTheme="minorHAnsi" w:hAnsiTheme="minorHAnsi" w:cstheme="minorHAnsi"/>
-                <w:sz w:val="20"/>
-                <w:szCs w:val="20"/>
-                <w:lang w:val="en-US"/>
-              </w:rPr>
-              <w:t>valor [[expr_real  →  string</w:t>
-            </w:r>
-            <w:r>
-              <w:rPr>
-                <w:rFonts w:asciiTheme="minorHAnsi" w:hAnsiTheme="minorHAnsi" w:cstheme="minorHAnsi"/>
-                <w:color w:val="808080"/>
-                <w:sz w:val="20"/>
-                <w:szCs w:val="20"/>
-                <w:lang w:val="en-US"/>
-              </w:rPr>
-              <w:t>:String</w:t>
-            </w:r>
-            <w:r>
-              <w:rPr>
-                <w:rFonts w:asciiTheme="minorHAnsi" w:hAnsiTheme="minorHAnsi" w:cstheme="minorHAnsi"/>
-                <w:sz w:val="20"/>
-                <w:szCs w:val="20"/>
-                <w:lang w:val="en-US"/>
-              </w:rPr>
-              <w:t xml:space="preserve"> ]] = </w:t>
-            </w:r>
-          </w:p>
-          <w:p>
-            <w:pPr>
-              <w:cnfStyle w:val="000000000000" w:firstRow="0" w:lastRow="0" w:firstColumn="0" w:lastColumn="0" w:oddVBand="0" w:evenVBand="0" w:oddHBand="0" w:evenHBand="0" w:firstRowFirstColumn="0" w:firstRowLastColumn="0" w:lastRowFirstColumn="0" w:lastRowLastColumn="0"/>
-              <w:rPr>
-                <w:rFonts w:asciiTheme="minorHAnsi" w:eastAsia="Times New Roman" w:hAnsiTheme="minorHAnsi" w:cstheme="minorHAnsi"/>
-                <w:sz w:val="20"/>
-                <w:szCs w:val="20"/>
-                <w:lang w:val="en-US"/>
-              </w:rPr>
-            </w:pPr>
-            <w:r>
-              <w:rPr>
-                <w:rFonts w:asciiTheme="minorHAnsi" w:eastAsia="Times New Roman" w:hAnsiTheme="minorHAnsi" w:cstheme="minorHAnsi"/>
-                <w:sz w:val="20"/>
-                <w:szCs w:val="20"/>
-                <w:lang w:val="en-US"/>
-              </w:rPr>
-              <w:tab/>
-            </w:r>
-            <w:r>
-              <w:rPr>
-                <w:rFonts w:asciiTheme="minorHAnsi" w:eastAsia="Times New Roman" w:hAnsiTheme="minorHAnsi" w:cstheme="minorHAnsi"/>
+                <w:color w:val="548DD4" w:themeColor="text2" w:themeTint="99"/>
+                <w:sz w:val="20"/>
+                <w:szCs w:val="20"/>
+                <w:lang w:val="en-US"/>
+              </w:rPr>
+              <w:t xml:space="preserve">valor [[expr_real  →  string:String ]] = </w:t>
+            </w:r>
+          </w:p>
+          <w:p>
+            <w:pPr>
+              <w:cnfStyle w:val="000000000000" w:firstRow="0" w:lastRow="0" w:firstColumn="0" w:lastColumn="0" w:oddVBand="0" w:evenVBand="0" w:oddHBand="0" w:evenHBand="0" w:firstRowFirstColumn="0" w:firstRowLastColumn="0" w:lastRowFirstColumn="0" w:lastRowLastColumn="0"/>
+              <w:rPr>
+                <w:rFonts w:asciiTheme="minorHAnsi" w:eastAsia="Times New Roman" w:hAnsiTheme="minorHAnsi" w:cstheme="minorHAnsi"/>
+                <w:color w:val="548DD4" w:themeColor="text2" w:themeTint="99"/>
+                <w:sz w:val="20"/>
+                <w:szCs w:val="20"/>
+                <w:lang w:val="en-US"/>
+              </w:rPr>
+            </w:pPr>
+            <w:r>
+              <w:rPr>
+                <w:rFonts w:asciiTheme="minorHAnsi" w:eastAsia="Times New Roman" w:hAnsiTheme="minorHAnsi" w:cstheme="minorHAnsi"/>
+                <w:color w:val="548DD4" w:themeColor="text2" w:themeTint="99"/>
+                <w:sz w:val="20"/>
+                <w:szCs w:val="20"/>
+                <w:lang w:val="en-US"/>
+              </w:rPr>
+              <w:tab/>
+            </w:r>
+            <w:r>
+              <w:rPr>
+                <w:rFonts w:asciiTheme="minorHAnsi" w:eastAsia="Times New Roman" w:hAnsiTheme="minorHAnsi" w:cstheme="minorHAnsi"/>
+                <w:color w:val="548DD4" w:themeColor="text2" w:themeTint="99"/>
                 <w:sz w:val="20"/>
                 <w:szCs w:val="20"/>
               </w:rPr>
@@ -1000,7 +2620,7 @@
         <w:tc>
           <w:tcPr>
             <w:cnfStyle w:val="001000000000" w:firstRow="0" w:lastRow="0" w:firstColumn="1" w:lastColumn="0" w:oddVBand="0" w:evenVBand="0" w:oddHBand="0" w:evenHBand="0" w:firstRowFirstColumn="0" w:firstRowLastColumn="0" w:lastRowFirstColumn="0" w:lastRowLastColumn="0"/>
-            <w:tcW w:w="0" w:type="auto"/>
+            <w:tcW w:w="2518" w:type="dxa"/>
           </w:tcPr>
           <w:p>
             <w:pPr>
@@ -1016,13 +2636,14 @@
         </w:tc>
         <w:tc>
           <w:tcPr>
-            <w:tcW w:w="6741" w:type="dxa"/>
+            <w:tcW w:w="7484" w:type="dxa"/>
           </w:tcPr>
           <w:p>
             <w:pPr>
               <w:cnfStyle w:val="000000000000" w:firstRow="0" w:lastRow="0" w:firstColumn="0" w:lastColumn="0" w:oddVBand="0" w:evenVBand="0" w:oddHBand="0" w:evenHBand="0" w:firstRowFirstColumn="0" w:firstRowLastColumn="0" w:lastRowFirstColumn="0" w:lastRowLastColumn="0"/>
               <w:rPr>
                 <w:rFonts w:asciiTheme="minorHAnsi" w:hAnsiTheme="minorHAnsi" w:cstheme="minorHAnsi"/>
+                <w:color w:val="548DD4" w:themeColor="text2" w:themeTint="99"/>
                 <w:sz w:val="20"/>
                 <w:szCs w:val="20"/>
                 <w:lang w:val="en-US"/>
@@ -1031,54 +2652,39 @@
             <w:r>
               <w:rPr>
                 <w:rFonts w:asciiTheme="minorHAnsi" w:hAnsiTheme="minorHAnsi" w:cstheme="minorHAnsi"/>
-                <w:sz w:val="20"/>
-                <w:szCs w:val="20"/>
-                <w:lang w:val="en-US"/>
-              </w:rPr>
-              <w:t>valor [[expr_char  →  string</w:t>
-            </w:r>
-            <w:r>
-              <w:rPr>
-                <w:rFonts w:asciiTheme="minorHAnsi" w:hAnsiTheme="minorHAnsi" w:cstheme="minorHAnsi"/>
-                <w:color w:val="808080"/>
-                <w:sz w:val="20"/>
-                <w:szCs w:val="20"/>
-                <w:lang w:val="en-US"/>
-              </w:rPr>
-              <w:t>:String</w:t>
-            </w:r>
-            <w:r>
-              <w:rPr>
-                <w:rFonts w:asciiTheme="minorHAnsi" w:hAnsiTheme="minorHAnsi" w:cstheme="minorHAnsi"/>
-                <w:sz w:val="20"/>
-                <w:szCs w:val="20"/>
-                <w:lang w:val="en-US"/>
-              </w:rPr>
-              <w:t xml:space="preserve"> ]] = </w:t>
-            </w:r>
-          </w:p>
-          <w:p>
-            <w:pPr>
-              <w:cnfStyle w:val="000000000000" w:firstRow="0" w:lastRow="0" w:firstColumn="0" w:lastColumn="0" w:oddVBand="0" w:evenVBand="0" w:oddHBand="0" w:evenHBand="0" w:firstRowFirstColumn="0" w:firstRowLastColumn="0" w:lastRowFirstColumn="0" w:lastRowLastColumn="0"/>
-              <w:rPr>
-                <w:rFonts w:asciiTheme="minorHAnsi" w:eastAsia="Times New Roman" w:hAnsiTheme="minorHAnsi" w:cstheme="minorHAnsi"/>
-                <w:sz w:val="20"/>
-                <w:szCs w:val="20"/>
-                <w:lang w:val="en-US"/>
-              </w:rPr>
-            </w:pPr>
-            <w:r>
-              <w:rPr>
-                <w:rFonts w:asciiTheme="minorHAnsi" w:eastAsia="Times New Roman" w:hAnsiTheme="minorHAnsi" w:cstheme="minorHAnsi"/>
-                <w:sz w:val="20"/>
-                <w:szCs w:val="20"/>
-                <w:lang w:val="en-US"/>
-              </w:rPr>
-              <w:tab/>
-            </w:r>
-            <w:r>
-              <w:rPr>
-                <w:rFonts w:asciiTheme="minorHAnsi" w:eastAsia="Times New Roman" w:hAnsiTheme="minorHAnsi" w:cstheme="minorHAnsi"/>
+                <w:color w:val="548DD4" w:themeColor="text2" w:themeTint="99"/>
+                <w:sz w:val="20"/>
+                <w:szCs w:val="20"/>
+                <w:lang w:val="en-US"/>
+              </w:rPr>
+              <w:t xml:space="preserve">valor [[expr_char  →  string:String ]] = </w:t>
+            </w:r>
+          </w:p>
+          <w:p>
+            <w:pPr>
+              <w:cnfStyle w:val="000000000000" w:firstRow="0" w:lastRow="0" w:firstColumn="0" w:lastColumn="0" w:oddVBand="0" w:evenVBand="0" w:oddHBand="0" w:evenHBand="0" w:firstRowFirstColumn="0" w:firstRowLastColumn="0" w:lastRowFirstColumn="0" w:lastRowLastColumn="0"/>
+              <w:rPr>
+                <w:rFonts w:asciiTheme="minorHAnsi" w:eastAsia="Times New Roman" w:hAnsiTheme="minorHAnsi" w:cstheme="minorHAnsi"/>
+                <w:color w:val="548DD4" w:themeColor="text2" w:themeTint="99"/>
+                <w:sz w:val="20"/>
+                <w:szCs w:val="20"/>
+                <w:lang w:val="en-US"/>
+              </w:rPr>
+            </w:pPr>
+            <w:r>
+              <w:rPr>
+                <w:rFonts w:asciiTheme="minorHAnsi" w:eastAsia="Times New Roman" w:hAnsiTheme="minorHAnsi" w:cstheme="minorHAnsi"/>
+                <w:color w:val="548DD4" w:themeColor="text2" w:themeTint="99"/>
+                <w:sz w:val="20"/>
+                <w:szCs w:val="20"/>
+                <w:lang w:val="en-US"/>
+              </w:rPr>
+              <w:tab/>
+            </w:r>
+            <w:r>
+              <w:rPr>
+                <w:rFonts w:asciiTheme="minorHAnsi" w:eastAsia="Times New Roman" w:hAnsiTheme="minorHAnsi" w:cstheme="minorHAnsi"/>
+                <w:color w:val="548DD4" w:themeColor="text2" w:themeTint="99"/>
                 <w:sz w:val="20"/>
                 <w:szCs w:val="20"/>
               </w:rPr>
@@ -1094,7 +2700,7 @@
         <w:tc>
           <w:tcPr>
             <w:cnfStyle w:val="001000000000" w:firstRow="0" w:lastRow="0" w:firstColumn="1" w:lastColumn="0" w:oddVBand="0" w:evenVBand="0" w:oddHBand="0" w:evenHBand="0" w:firstRowFirstColumn="0" w:firstRowLastColumn="0" w:lastRowFirstColumn="0" w:lastRowLastColumn="0"/>
-            <w:tcW w:w="0" w:type="auto"/>
+            <w:tcW w:w="2518" w:type="dxa"/>
           </w:tcPr>
           <w:p>
             <w:pPr>
@@ -1110,13 +2716,14 @@
         </w:tc>
         <w:tc>
           <w:tcPr>
-            <w:tcW w:w="6741" w:type="dxa"/>
+            <w:tcW w:w="7484" w:type="dxa"/>
           </w:tcPr>
           <w:p>
             <w:pPr>
               <w:cnfStyle w:val="000000000000" w:firstRow="0" w:lastRow="0" w:firstColumn="0" w:lastColumn="0" w:oddVBand="0" w:evenVBand="0" w:oddHBand="0" w:evenHBand="0" w:firstRowFirstColumn="0" w:firstRowLastColumn="0" w:lastRowFirstColumn="0" w:lastRowLastColumn="0"/>
               <w:rPr>
                 <w:rFonts w:asciiTheme="minorHAnsi" w:hAnsiTheme="minorHAnsi" w:cstheme="minorHAnsi"/>
+                <w:color w:val="548DD4" w:themeColor="text2" w:themeTint="99"/>
                 <w:sz w:val="20"/>
                 <w:szCs w:val="20"/>
                 <w:lang w:val="en-US"/>
@@ -1125,115 +2732,107 @@
             <w:r>
               <w:rPr>
                 <w:rFonts w:asciiTheme="minorHAnsi" w:hAnsiTheme="minorHAnsi" w:cstheme="minorHAnsi"/>
-                <w:sz w:val="20"/>
-                <w:szCs w:val="20"/>
-                <w:lang w:val="en-US"/>
-              </w:rPr>
-              <w:t>valor [[expr_ident  →  string</w:t>
+                <w:color w:val="548DD4" w:themeColor="text2" w:themeTint="99"/>
+                <w:sz w:val="20"/>
+                <w:szCs w:val="20"/>
+                <w:lang w:val="en-US"/>
+              </w:rPr>
+              <w:t xml:space="preserve">valor [[expr_ident  →  string:String ]] = </w:t>
+            </w:r>
+          </w:p>
+          <w:p>
+            <w:pPr>
+              <w:cnfStyle w:val="000000000000" w:firstRow="0" w:lastRow="0" w:firstColumn="0" w:lastColumn="0" w:oddVBand="0" w:evenVBand="0" w:oddHBand="0" w:evenHBand="0" w:firstRowFirstColumn="0" w:firstRowLastColumn="0" w:lastRowFirstColumn="0" w:lastRowLastColumn="0"/>
+              <w:rPr>
+                <w:rFonts w:asciiTheme="minorHAnsi" w:eastAsia="Times New Roman" w:hAnsiTheme="minorHAnsi" w:cstheme="minorHAnsi"/>
+                <w:color w:val="548DD4" w:themeColor="text2" w:themeTint="99"/>
+                <w:sz w:val="20"/>
+                <w:szCs w:val="20"/>
+                <w:lang w:val="en-US"/>
+              </w:rPr>
+            </w:pPr>
+            <w:r>
+              <w:rPr>
+                <w:rFonts w:asciiTheme="minorHAnsi" w:eastAsia="Times New Roman" w:hAnsiTheme="minorHAnsi" w:cstheme="minorHAnsi"/>
+                <w:color w:val="548DD4" w:themeColor="text2" w:themeTint="99"/>
+                <w:sz w:val="20"/>
+                <w:szCs w:val="20"/>
+                <w:lang w:val="en-US"/>
+              </w:rPr>
+              <w:tab/>
             </w:r>
             <w:r>
               <w:rPr>
                 <w:rFonts w:asciiTheme="minorHAnsi" w:hAnsiTheme="minorHAnsi" w:cstheme="minorHAnsi"/>
-                <w:color w:val="808080"/>
-                <w:sz w:val="20"/>
-                <w:szCs w:val="20"/>
-                <w:lang w:val="en-US"/>
-              </w:rPr>
-              <w:t>:String</w:t>
+                <w:color w:val="548DD4" w:themeColor="text2" w:themeTint="99"/>
+                <w:sz w:val="20"/>
+                <w:szCs w:val="20"/>
+                <w:lang w:val="en-US"/>
+              </w:rPr>
+              <w:t>address</w:t>
+            </w:r>
+            <w:r>
+              <w:rPr>
+                <w:rFonts w:asciiTheme="minorHAnsi" w:eastAsia="Times New Roman" w:hAnsiTheme="minorHAnsi" w:cstheme="minorHAnsi"/>
+                <w:color w:val="548DD4" w:themeColor="text2" w:themeTint="99"/>
+                <w:sz w:val="20"/>
+                <w:szCs w:val="20"/>
+                <w:lang w:val="en-US"/>
+              </w:rPr>
+              <w:t xml:space="preserve"> [[expr_ident]]</w:t>
+            </w:r>
+          </w:p>
+          <w:p>
+            <w:pPr>
+              <w:cnfStyle w:val="000000000000" w:firstRow="0" w:lastRow="0" w:firstColumn="0" w:lastColumn="0" w:oddVBand="0" w:evenVBand="0" w:oddHBand="0" w:evenHBand="0" w:firstRowFirstColumn="0" w:firstRowLastColumn="0" w:lastRowFirstColumn="0" w:lastRowLastColumn="0"/>
+              <w:rPr>
+                <w:rFonts w:asciiTheme="minorHAnsi" w:eastAsia="Times New Roman" w:hAnsiTheme="minorHAnsi" w:cstheme="minorHAnsi"/>
+                <w:color w:val="548DD4" w:themeColor="text2" w:themeTint="99"/>
+                <w:sz w:val="20"/>
+                <w:szCs w:val="20"/>
+                <w:lang w:val="en-US"/>
+              </w:rPr>
+            </w:pPr>
+            <w:r>
+              <w:rPr>
+                <w:rFonts w:asciiTheme="minorHAnsi" w:eastAsia="Times New Roman" w:hAnsiTheme="minorHAnsi" w:cstheme="minorHAnsi"/>
+                <w:color w:val="548DD4" w:themeColor="text2" w:themeTint="99"/>
+                <w:sz w:val="20"/>
+                <w:szCs w:val="20"/>
+                <w:lang w:val="en-US"/>
+              </w:rPr>
+              <w:tab/>
+              <w:t>LOAD</w:t>
+            </w:r>
+            <w:r>
+              <w:rPr>
+                <w:rFonts w:asciiTheme="minorHAnsi" w:eastAsia="Times New Roman" w:hAnsiTheme="minorHAnsi" w:cstheme="minorHAnsi"/>
+                <w:color w:val="548DD4" w:themeColor="text2" w:themeTint="99"/>
+                <w:sz w:val="20"/>
+                <w:szCs w:val="20"/>
+                <w:vertAlign w:val="subscript"/>
+                <w:lang w:val="en-US"/>
+              </w:rPr>
+              <w:t>&lt;</w:t>
             </w:r>
             <w:r>
               <w:rPr>
                 <w:rFonts w:asciiTheme="minorHAnsi" w:hAnsiTheme="minorHAnsi" w:cstheme="minorHAnsi"/>
-                <w:sz w:val="20"/>
-                <w:szCs w:val="20"/>
-                <w:lang w:val="en-US"/>
-              </w:rPr>
-              <w:t xml:space="preserve"> ]] = </w:t>
-            </w:r>
-          </w:p>
-          <w:p>
-            <w:pPr>
-              <w:cnfStyle w:val="000000000000" w:firstRow="0" w:lastRow="0" w:firstColumn="0" w:lastColumn="0" w:oddVBand="0" w:evenVBand="0" w:oddHBand="0" w:evenHBand="0" w:firstRowFirstColumn="0" w:firstRowLastColumn="0" w:lastRowFirstColumn="0" w:lastRowLastColumn="0"/>
-              <w:rPr>
-                <w:rFonts w:asciiTheme="minorHAnsi" w:eastAsia="Times New Roman" w:hAnsiTheme="minorHAnsi" w:cstheme="minorHAnsi"/>
-                <w:sz w:val="20"/>
-                <w:szCs w:val="20"/>
-              </w:rPr>
-            </w:pPr>
-            <w:r>
-              <w:rPr>
-                <w:rFonts w:asciiTheme="minorHAnsi" w:eastAsia="Times New Roman" w:hAnsiTheme="minorHAnsi" w:cstheme="minorHAnsi"/>
-                <w:sz w:val="20"/>
-                <w:szCs w:val="20"/>
-              </w:rPr>
-              <w:tab/>
-            </w:r>
-            <w:r>
-              <w:rPr>
-                <w:rFonts w:asciiTheme="minorHAnsi" w:hAnsiTheme="minorHAnsi" w:cstheme="minorHAnsi"/>
-                <w:sz w:val="20"/>
-                <w:szCs w:val="20"/>
-              </w:rPr>
-              <w:t>address</w:t>
-            </w:r>
-            <w:r>
-              <w:rPr>
-                <w:rFonts w:asciiTheme="minorHAnsi" w:eastAsia="Times New Roman" w:hAnsiTheme="minorHAnsi" w:cstheme="minorHAnsi"/>
-                <w:sz w:val="20"/>
-                <w:szCs w:val="20"/>
+                <w:color w:val="548DD4" w:themeColor="text2" w:themeTint="99"/>
+                <w:sz w:val="20"/>
+                <w:szCs w:val="20"/>
+                <w:lang w:val="en-US"/>
               </w:rPr>
               <w:t xml:space="preserve"> </w:t>
             </w:r>
             <w:r>
               <w:rPr>
                 <w:rFonts w:asciiTheme="minorHAnsi" w:eastAsia="Times New Roman" w:hAnsiTheme="minorHAnsi" w:cstheme="minorHAnsi"/>
-                <w:sz w:val="20"/>
-                <w:szCs w:val="20"/>
-              </w:rPr>
-              <w:t>[[expr_ident]]</w:t>
-            </w:r>
-          </w:p>
-          <w:p>
-            <w:pPr>
-              <w:cnfStyle w:val="000000000000" w:firstRow="0" w:lastRow="0" w:firstColumn="0" w:lastColumn="0" w:oddVBand="0" w:evenVBand="0" w:oddHBand="0" w:evenHBand="0" w:firstRowFirstColumn="0" w:firstRowLastColumn="0" w:lastRowFirstColumn="0" w:lastRowLastColumn="0"/>
-              <w:rPr>
-                <w:rFonts w:asciiTheme="minorHAnsi" w:eastAsia="Times New Roman" w:hAnsiTheme="minorHAnsi" w:cstheme="minorHAnsi"/>
-                <w:sz w:val="20"/>
-                <w:szCs w:val="20"/>
-              </w:rPr>
-            </w:pPr>
-            <w:r>
-              <w:rPr>
-                <w:rFonts w:asciiTheme="minorHAnsi" w:eastAsia="Times New Roman" w:hAnsiTheme="minorHAnsi" w:cstheme="minorHAnsi"/>
-                <w:sz w:val="20"/>
-                <w:szCs w:val="20"/>
-              </w:rPr>
-              <w:tab/>
-              <w:t>LOAD</w:t>
-            </w:r>
-            <w:r>
-              <w:rPr>
-                <w:rFonts w:asciiTheme="minorHAnsi" w:eastAsia="Times New Roman" w:hAnsiTheme="minorHAnsi" w:cstheme="minorHAnsi"/>
+                <w:color w:val="548DD4" w:themeColor="text2" w:themeTint="99"/>
                 <w:sz w:val="20"/>
                 <w:szCs w:val="20"/>
                 <w:vertAlign w:val="subscript"/>
-              </w:rPr>
-              <w:t>&lt;</w:t>
-            </w:r>
-            <w:r>
-              <w:rPr>
-                <w:rFonts w:asciiTheme="minorHAnsi" w:hAnsiTheme="minorHAnsi" w:cstheme="minorHAnsi"/>
-                <w:sz w:val="20"/>
-                <w:szCs w:val="20"/>
-              </w:rPr>
-              <w:t xml:space="preserve"> </w:t>
-            </w:r>
-            <w:r>
-              <w:rPr>
-                <w:rFonts w:asciiTheme="minorHAnsi" w:eastAsia="Times New Roman" w:hAnsiTheme="minorHAnsi" w:cstheme="minorHAnsi"/>
-                <w:sz w:val="20"/>
-                <w:szCs w:val="20"/>
-                <w:vertAlign w:val="subscript"/>
+                <w:lang w:val="en-US"/>
               </w:rPr>
               <w:t>expr_ident.type&gt;</w:t>
             </w:r>
@@ -1246,11 +2845,11 @@
         </w:trPr>
         <w:tc>
           <w:tcPr>
-            <w:tcW w:w="0" w:type="auto"/>
-          </w:tcPr>
-          <w:p>
-            <w:pPr>
-              <w:cnfStyle w:val="001000000000" w:firstRow="0" w:lastRow="0" w:firstColumn="1" w:lastColumn="0" w:oddVBand="0" w:evenVBand="0" w:oddHBand="0" w:evenHBand="0" w:firstRowFirstColumn="0" w:firstRowLastColumn="0" w:lastRowFirstColumn="0" w:lastRowLastColumn="0"/>
+            <w:cnfStyle w:val="001000000000" w:firstRow="0" w:lastRow="0" w:firstColumn="1" w:lastColumn="0" w:oddVBand="0" w:evenVBand="0" w:oddHBand="0" w:evenHBand="0" w:firstRowFirstColumn="0" w:firstRowLastColumn="0" w:lastRowFirstColumn="0" w:lastRowLastColumn="0"/>
+            <w:tcW w:w="2518" w:type="dxa"/>
+          </w:tcPr>
+          <w:p>
+            <w:pPr>
               <w:rPr>
                 <w:rFonts w:asciiTheme="minorHAnsi" w:eastAsia="Times New Roman" w:hAnsiTheme="minorHAnsi" w:cstheme="minorHAnsi"/>
                 <w:b w:val="0"/>
@@ -1263,12 +2862,14 @@
         </w:tc>
         <w:tc>
           <w:tcPr>
-            <w:tcW w:w="6741" w:type="dxa"/>
-          </w:tcPr>
-          <w:p>
-            <w:pPr>
+            <w:tcW w:w="7484" w:type="dxa"/>
+          </w:tcPr>
+          <w:p>
+            <w:pPr>
+              <w:cnfStyle w:val="000000000000" w:firstRow="0" w:lastRow="0" w:firstColumn="0" w:lastColumn="0" w:oddVBand="0" w:evenVBand="0" w:oddHBand="0" w:evenHBand="0" w:firstRowFirstColumn="0" w:firstRowLastColumn="0" w:lastRowFirstColumn="0" w:lastRowLastColumn="0"/>
               <w:rPr>
                 <w:rFonts w:asciiTheme="minorHAnsi" w:hAnsiTheme="minorHAnsi" w:cstheme="minorHAnsi"/>
+                <w:color w:val="548DD4" w:themeColor="text2" w:themeTint="99"/>
                 <w:sz w:val="20"/>
                 <w:szCs w:val="20"/>
               </w:rPr>
@@ -1276,100 +2877,48 @@
             <w:r>
               <w:rPr>
                 <w:rFonts w:asciiTheme="minorHAnsi" w:hAnsiTheme="minorHAnsi" w:cstheme="minorHAnsi"/>
-                <w:sz w:val="20"/>
-                <w:szCs w:val="20"/>
-              </w:rPr>
-              <w:t>valor [[expr_binaria  →  izquierda</w:t>
-            </w:r>
-            <w:r>
-              <w:rPr>
-                <w:rFonts w:asciiTheme="minorHAnsi" w:hAnsiTheme="minorHAnsi" w:cstheme="minorHAnsi"/>
-                <w:color w:val="808080"/>
-                <w:sz w:val="20"/>
-                <w:szCs w:val="20"/>
-              </w:rPr>
-              <w:t>:expr</w:t>
-            </w:r>
-            <w:r>
-              <w:rPr>
-                <w:rFonts w:asciiTheme="minorHAnsi" w:hAnsiTheme="minorHAnsi" w:cstheme="minorHAnsi"/>
-                <w:sz w:val="20"/>
-                <w:szCs w:val="20"/>
-              </w:rPr>
-              <w:t xml:space="preserve">  operador</w:t>
-            </w:r>
-            <w:r>
-              <w:rPr>
-                <w:rFonts w:asciiTheme="minorHAnsi" w:hAnsiTheme="minorHAnsi" w:cstheme="minorHAnsi"/>
-                <w:color w:val="808080"/>
-                <w:sz w:val="20"/>
-                <w:szCs w:val="20"/>
-              </w:rPr>
-              <w:t>:operador</w:t>
-            </w:r>
-            <w:r>
-              <w:rPr>
-                <w:rFonts w:asciiTheme="minorHAnsi" w:hAnsiTheme="minorHAnsi" w:cstheme="minorHAnsi"/>
-                <w:sz w:val="20"/>
-                <w:szCs w:val="20"/>
-              </w:rPr>
-              <w:t xml:space="preserve">  derecha</w:t>
-            </w:r>
-            <w:r>
-              <w:rPr>
-                <w:rFonts w:asciiTheme="minorHAnsi" w:hAnsiTheme="minorHAnsi" w:cstheme="minorHAnsi"/>
-                <w:color w:val="808080"/>
-                <w:sz w:val="20"/>
-                <w:szCs w:val="20"/>
-              </w:rPr>
-              <w:t>:expr</w:t>
-            </w:r>
-            <w:r>
-              <w:rPr>
-                <w:rFonts w:asciiTheme="minorHAnsi" w:hAnsiTheme="minorHAnsi" w:cstheme="minorHAnsi"/>
-                <w:sz w:val="20"/>
-                <w:szCs w:val="20"/>
-              </w:rPr>
-              <w:t xml:space="preserve"> ]] = </w:t>
-            </w:r>
-          </w:p>
-          <w:p>
-            <w:pPr>
-              <w:rPr>
-                <w:rFonts w:asciiTheme="minorHAnsi" w:eastAsia="Times New Roman" w:hAnsiTheme="minorHAnsi" w:cstheme="minorHAnsi"/>
-                <w:sz w:val="20"/>
-                <w:szCs w:val="20"/>
-              </w:rPr>
-            </w:pPr>
-            <w:r>
-              <w:rPr>
-                <w:rFonts w:asciiTheme="minorHAnsi" w:eastAsia="Times New Roman" w:hAnsiTheme="minorHAnsi" w:cstheme="minorHAnsi"/>
-                <w:sz w:val="20"/>
-                <w:szCs w:val="20"/>
-                <w:lang w:val="en-US"/>
-              </w:rPr>
-              <w:tab/>
-            </w:r>
-            <w:r>
-              <w:rPr>
-                <w:rFonts w:asciiTheme="minorHAnsi" w:eastAsia="Times New Roman" w:hAnsiTheme="minorHAnsi" w:cstheme="minorHAnsi"/>
-                <w:sz w:val="20"/>
-                <w:szCs w:val="20"/>
-              </w:rPr>
+                <w:color w:val="548DD4" w:themeColor="text2" w:themeTint="99"/>
+                <w:sz w:val="20"/>
+                <w:szCs w:val="20"/>
+              </w:rPr>
+              <w:t xml:space="preserve">valor [[expr_binaria  →  izquierda:expr  operador:operador  derecha:expr ]] = </w:t>
+            </w:r>
+          </w:p>
+          <w:p>
+            <w:pPr>
+              <w:cnfStyle w:val="000000000000" w:firstRow="0" w:lastRow="0" w:firstColumn="0" w:lastColumn="0" w:oddVBand="0" w:evenVBand="0" w:oddHBand="0" w:evenHBand="0" w:firstRowFirstColumn="0" w:firstRowLastColumn="0" w:lastRowFirstColumn="0" w:lastRowLastColumn="0"/>
+              <w:rPr>
+                <w:rFonts w:asciiTheme="minorHAnsi" w:eastAsia="Times New Roman" w:hAnsiTheme="minorHAnsi" w:cstheme="minorHAnsi"/>
+                <w:color w:val="548DD4" w:themeColor="text2" w:themeTint="99"/>
+                <w:sz w:val="20"/>
+                <w:szCs w:val="20"/>
+              </w:rPr>
+            </w:pPr>
+            <w:r>
+              <w:rPr>
+                <w:rFonts w:asciiTheme="minorHAnsi" w:eastAsia="Times New Roman" w:hAnsiTheme="minorHAnsi" w:cstheme="minorHAnsi"/>
+                <w:color w:val="548DD4" w:themeColor="text2" w:themeTint="99"/>
+                <w:sz w:val="20"/>
+                <w:szCs w:val="20"/>
+              </w:rPr>
+              <w:tab/>
               <w:t>value[[izquierda]]</w:t>
             </w:r>
           </w:p>
           <w:p>
             <w:pPr>
-              <w:rPr>
-                <w:rFonts w:asciiTheme="minorHAnsi" w:eastAsia="Times New Roman" w:hAnsiTheme="minorHAnsi" w:cstheme="minorHAnsi"/>
-                <w:sz w:val="20"/>
-                <w:szCs w:val="20"/>
-              </w:rPr>
-            </w:pPr>
-            <w:r>
-              <w:rPr>
-                <w:rFonts w:asciiTheme="minorHAnsi" w:eastAsia="Times New Roman" w:hAnsiTheme="minorHAnsi" w:cstheme="minorHAnsi"/>
+              <w:cnfStyle w:val="000000000000" w:firstRow="0" w:lastRow="0" w:firstColumn="0" w:lastColumn="0" w:oddVBand="0" w:evenVBand="0" w:oddHBand="0" w:evenHBand="0" w:firstRowFirstColumn="0" w:firstRowLastColumn="0" w:lastRowFirstColumn="0" w:lastRowLastColumn="0"/>
+              <w:rPr>
+                <w:rFonts w:asciiTheme="minorHAnsi" w:eastAsia="Times New Roman" w:hAnsiTheme="minorHAnsi" w:cstheme="minorHAnsi"/>
+                <w:color w:val="548DD4" w:themeColor="text2" w:themeTint="99"/>
+                <w:sz w:val="20"/>
+                <w:szCs w:val="20"/>
+              </w:rPr>
+            </w:pPr>
+            <w:r>
+              <w:rPr>
+                <w:rFonts w:asciiTheme="minorHAnsi" w:eastAsia="Times New Roman" w:hAnsiTheme="minorHAnsi" w:cstheme="minorHAnsi"/>
+                <w:color w:val="548DD4" w:themeColor="text2" w:themeTint="99"/>
                 <w:sz w:val="20"/>
                 <w:szCs w:val="20"/>
               </w:rPr>
@@ -1379,9 +2928,11 @@
           </w:p>
           <w:p>
             <w:pPr>
-              <w:pStyle w:val="Sinespaciado"/>
+              <w:pStyle w:val="NoSpacing"/>
+              <w:cnfStyle w:val="000000000000" w:firstRow="0" w:lastRow="0" w:firstColumn="0" w:lastColumn="0" w:oddVBand="0" w:evenVBand="0" w:oddHBand="0" w:evenHBand="0" w:firstRowFirstColumn="0" w:firstRowLastColumn="0" w:lastRowFirstColumn="0" w:lastRowLastColumn="0"/>
               <w:rPr>
                 <w:rFonts w:eastAsia="Times New Roman" w:cstheme="minorHAnsi"/>
+                <w:color w:val="548DD4" w:themeColor="text2" w:themeTint="99"/>
                 <w:sz w:val="20"/>
                 <w:szCs w:val="20"/>
               </w:rPr>
@@ -1389,6 +2940,7 @@
             <w:r>
               <w:rPr>
                 <w:rFonts w:cstheme="minorHAnsi"/>
+                <w:color w:val="548DD4" w:themeColor="text2" w:themeTint="99"/>
                 <w:sz w:val="20"/>
                 <w:szCs w:val="20"/>
               </w:rPr>
@@ -1397,6 +2949,7 @@
             <w:r>
               <w:rPr>
                 <w:rFonts w:cstheme="minorHAnsi"/>
+                <w:color w:val="548DD4" w:themeColor="text2" w:themeTint="99"/>
                 <w:sz w:val="20"/>
                 <w:szCs w:val="20"/>
               </w:rPr>
@@ -1405,6 +2958,7 @@
             <w:r>
               <w:rPr>
                 <w:rFonts w:cstheme="minorHAnsi"/>
+                <w:color w:val="548DD4" w:themeColor="text2" w:themeTint="99"/>
                 <w:sz w:val="20"/>
                 <w:szCs w:val="20"/>
               </w:rPr>
@@ -1413,6 +2967,7 @@
             <w:r>
               <w:rPr>
                 <w:rFonts w:cstheme="minorHAnsi"/>
+                <w:color w:val="548DD4" w:themeColor="text2" w:themeTint="99"/>
                 <w:sz w:val="20"/>
                 <w:szCs w:val="20"/>
               </w:rPr>
@@ -1428,7 +2983,7 @@
         <w:tc>
           <w:tcPr>
             <w:cnfStyle w:val="001000000000" w:firstRow="0" w:lastRow="0" w:firstColumn="1" w:lastColumn="0" w:oddVBand="0" w:evenVBand="0" w:oddHBand="0" w:evenHBand="0" w:firstRowFirstColumn="0" w:firstRowLastColumn="0" w:lastRowFirstColumn="0" w:lastRowLastColumn="0"/>
-            <w:tcW w:w="0" w:type="auto"/>
+            <w:tcW w:w="2518" w:type="dxa"/>
           </w:tcPr>
           <w:p>
             <w:pPr>
@@ -1443,13 +2998,14 @@
         </w:tc>
         <w:tc>
           <w:tcPr>
-            <w:tcW w:w="6741" w:type="dxa"/>
+            <w:tcW w:w="7484" w:type="dxa"/>
           </w:tcPr>
           <w:p>
             <w:pPr>
               <w:cnfStyle w:val="000000000000" w:firstRow="0" w:lastRow="0" w:firstColumn="0" w:lastColumn="0" w:oddVBand="0" w:evenVBand="0" w:oddHBand="0" w:evenHBand="0" w:firstRowFirstColumn="0" w:firstRowLastColumn="0" w:lastRowFirstColumn="0" w:lastRowLastColumn="0"/>
               <w:rPr>
                 <w:rFonts w:asciiTheme="minorHAnsi" w:hAnsiTheme="minorHAnsi" w:cstheme="minorHAnsi"/>
+                <w:color w:val="548DD4" w:themeColor="text2" w:themeTint="99"/>
                 <w:sz w:val="20"/>
                 <w:szCs w:val="20"/>
               </w:rPr>
@@ -1457,70 +3013,88 @@
             <w:r>
               <w:rPr>
                 <w:rFonts w:asciiTheme="minorHAnsi" w:hAnsiTheme="minorHAnsi" w:cstheme="minorHAnsi"/>
-                <w:sz w:val="20"/>
-                <w:szCs w:val="20"/>
-              </w:rPr>
-              <w:t>valor [[expr_vector  →  fuera</w:t>
-            </w:r>
+                <w:color w:val="548DD4" w:themeColor="text2" w:themeTint="99"/>
+                <w:sz w:val="20"/>
+                <w:szCs w:val="20"/>
+              </w:rPr>
+              <w:t xml:space="preserve">valor [[expr_vector  →  fuera:expr  dentro:expr ]] = </w:t>
+            </w:r>
+          </w:p>
+          <w:p>
+            <w:pPr>
+              <w:cnfStyle w:val="000000000000" w:firstRow="0" w:lastRow="0" w:firstColumn="0" w:lastColumn="0" w:oddVBand="0" w:evenVBand="0" w:oddHBand="0" w:evenHBand="0" w:firstRowFirstColumn="0" w:firstRowLastColumn="0" w:lastRowFirstColumn="0" w:lastRowLastColumn="0"/>
+              <w:rPr>
+                <w:rFonts w:asciiTheme="minorHAnsi" w:eastAsia="Times New Roman" w:hAnsiTheme="minorHAnsi" w:cstheme="minorHAnsi"/>
+                <w:color w:val="548DD4" w:themeColor="text2" w:themeTint="99"/>
+                <w:sz w:val="20"/>
+                <w:szCs w:val="20"/>
+                <w:lang w:val="en-US"/>
+              </w:rPr>
+            </w:pPr>
             <w:r>
               <w:rPr>
                 <w:rFonts w:asciiTheme="minorHAnsi" w:hAnsiTheme="minorHAnsi" w:cstheme="minorHAnsi"/>
-                <w:color w:val="808080"/>
-                <w:sz w:val="20"/>
-                <w:szCs w:val="20"/>
-              </w:rPr>
-              <w:t>:expr</w:t>
-            </w:r>
-            <w:r>
+                <w:color w:val="548DD4" w:themeColor="text2" w:themeTint="99"/>
+                <w:sz w:val="20"/>
+                <w:szCs w:val="20"/>
+              </w:rPr>
+              <w:tab/>
+            </w:r>
+            <w:r>
+              <w:rPr>
+                <w:rFonts w:asciiTheme="minorHAnsi" w:eastAsia="Times New Roman" w:hAnsiTheme="minorHAnsi" w:cstheme="minorHAnsi"/>
+                <w:color w:val="548DD4" w:themeColor="text2" w:themeTint="99"/>
+                <w:sz w:val="20"/>
+                <w:szCs w:val="20"/>
+                <w:lang w:val="en-US"/>
+              </w:rPr>
+              <w:t>address[[fuera]]</w:t>
+            </w:r>
+          </w:p>
+          <w:p>
+            <w:pPr>
+              <w:cnfStyle w:val="000000000000" w:firstRow="0" w:lastRow="0" w:firstColumn="0" w:lastColumn="0" w:oddVBand="0" w:evenVBand="0" w:oddHBand="0" w:evenHBand="0" w:firstRowFirstColumn="0" w:firstRowLastColumn="0" w:lastRowFirstColumn="0" w:lastRowLastColumn="0"/>
               <w:rPr>
                 <w:rFonts w:asciiTheme="minorHAnsi" w:hAnsiTheme="minorHAnsi" w:cstheme="minorHAnsi"/>
-                <w:sz w:val="20"/>
-                <w:szCs w:val="20"/>
-              </w:rPr>
-              <w:t xml:space="preserve">  dentro</w:t>
-            </w:r>
+                <w:color w:val="548DD4" w:themeColor="text2" w:themeTint="99"/>
+                <w:sz w:val="20"/>
+                <w:szCs w:val="20"/>
+                <w:lang w:val="en-US"/>
+              </w:rPr>
+            </w:pPr>
             <w:r>
               <w:rPr>
                 <w:rFonts w:asciiTheme="minorHAnsi" w:hAnsiTheme="minorHAnsi" w:cstheme="minorHAnsi"/>
-                <w:color w:val="808080"/>
-                <w:sz w:val="20"/>
-                <w:szCs w:val="20"/>
-              </w:rPr>
-              <w:t>:expr</w:t>
-            </w:r>
-            <w:r>
+                <w:color w:val="548DD4" w:themeColor="text2" w:themeTint="99"/>
+                <w:sz w:val="20"/>
+                <w:szCs w:val="20"/>
+                <w:lang w:val="en-US"/>
+              </w:rPr>
+              <w:tab/>
+              <w:t>value[[dentro]]</w:t>
+            </w:r>
+          </w:p>
+          <w:p>
+            <w:pPr>
+              <w:cnfStyle w:val="000000000000" w:firstRow="0" w:lastRow="0" w:firstColumn="0" w:lastColumn="0" w:oddVBand="0" w:evenVBand="0" w:oddHBand="0" w:evenHBand="0" w:firstRowFirstColumn="0" w:firstRowLastColumn="0" w:lastRowFirstColumn="0" w:lastRowLastColumn="0"/>
               <w:rPr>
                 <w:rFonts w:asciiTheme="minorHAnsi" w:hAnsiTheme="minorHAnsi" w:cstheme="minorHAnsi"/>
-                <w:sz w:val="20"/>
-                <w:szCs w:val="20"/>
-              </w:rPr>
-              <w:t xml:space="preserve"> ]] = </w:t>
-            </w:r>
-          </w:p>
-          <w:p>
-            <w:pPr>
-              <w:cnfStyle w:val="000000000000" w:firstRow="0" w:lastRow="0" w:firstColumn="0" w:lastColumn="0" w:oddVBand="0" w:evenVBand="0" w:oddHBand="0" w:evenHBand="0" w:firstRowFirstColumn="0" w:firstRowLastColumn="0" w:lastRowFirstColumn="0" w:lastRowLastColumn="0"/>
-              <w:rPr>
-                <w:rFonts w:asciiTheme="minorHAnsi" w:eastAsia="Times New Roman" w:hAnsiTheme="minorHAnsi" w:cstheme="minorHAnsi"/>
-                <w:sz w:val="20"/>
-                <w:szCs w:val="20"/>
+                <w:color w:val="548DD4" w:themeColor="text2" w:themeTint="99"/>
+                <w:sz w:val="20"/>
+                <w:szCs w:val="20"/>
+                <w:lang w:val="en-US"/>
               </w:rPr>
             </w:pPr>
             <w:r>
               <w:rPr>
                 <w:rFonts w:asciiTheme="minorHAnsi" w:hAnsiTheme="minorHAnsi" w:cstheme="minorHAnsi"/>
-                <w:sz w:val="20"/>
-                <w:szCs w:val="20"/>
-              </w:rPr>
-              <w:tab/>
-            </w:r>
-            <w:r>
-              <w:rPr>
-                <w:rFonts w:asciiTheme="minorHAnsi" w:eastAsia="Times New Roman" w:hAnsiTheme="minorHAnsi" w:cstheme="minorHAnsi"/>
-                <w:sz w:val="20"/>
-                <w:szCs w:val="20"/>
-              </w:rPr>
-              <w:t>address[[fuera]]</w:t>
+                <w:color w:val="548DD4" w:themeColor="text2" w:themeTint="99"/>
+                <w:sz w:val="20"/>
+                <w:szCs w:val="20"/>
+                <w:lang w:val="en-US"/>
+              </w:rPr>
+              <w:tab/>
+              <w:t>PUSHA {tipo.size}</w:t>
             </w:r>
           </w:p>
           <w:p>
@@ -1528,72 +3102,42 @@
               <w:cnfStyle w:val="000000000000" w:firstRow="0" w:lastRow="0" w:firstColumn="0" w:lastColumn="0" w:oddVBand="0" w:evenVBand="0" w:oddHBand="0" w:evenHBand="0" w:firstRowFirstColumn="0" w:firstRowLastColumn="0" w:lastRowFirstColumn="0" w:lastRowLastColumn="0"/>
               <w:rPr>
                 <w:rFonts w:asciiTheme="minorHAnsi" w:hAnsiTheme="minorHAnsi" w:cstheme="minorHAnsi"/>
-                <w:sz w:val="20"/>
-                <w:szCs w:val="20"/>
+                <w:color w:val="548DD4" w:themeColor="text2" w:themeTint="99"/>
+                <w:sz w:val="20"/>
+                <w:szCs w:val="20"/>
+                <w:lang w:val="en-US"/>
               </w:rPr>
             </w:pPr>
             <w:r>
               <w:rPr>
                 <w:rFonts w:asciiTheme="minorHAnsi" w:hAnsiTheme="minorHAnsi" w:cstheme="minorHAnsi"/>
-                <w:sz w:val="20"/>
-                <w:szCs w:val="20"/>
-              </w:rPr>
-              <w:tab/>
-              <w:t>value[[dentro]]</w:t>
-            </w:r>
-          </w:p>
-          <w:p>
-            <w:pPr>
-              <w:cnfStyle w:val="000000000000" w:firstRow="0" w:lastRow="0" w:firstColumn="0" w:lastColumn="0" w:oddVBand="0" w:evenVBand="0" w:oddHBand="0" w:evenHBand="0" w:firstRowFirstColumn="0" w:firstRowLastColumn="0" w:lastRowFirstColumn="0" w:lastRowLastColumn="0"/>
+                <w:color w:val="548DD4" w:themeColor="text2" w:themeTint="99"/>
+                <w:sz w:val="20"/>
+                <w:szCs w:val="20"/>
+                <w:lang w:val="en-US"/>
+              </w:rPr>
+              <w:tab/>
+              <w:t>MUL</w:t>
+            </w:r>
+          </w:p>
+          <w:p>
+            <w:pPr>
+              <w:cnfStyle w:val="000000000000" w:firstRow="0" w:lastRow="0" w:firstColumn="0" w:lastColumn="0" w:oddVBand="0" w:evenVBand="0" w:oddHBand="0" w:evenHBand="0" w:firstRowFirstColumn="0" w:firstRowLastColumn="0" w:lastRowFirstColumn="0" w:lastRowLastColumn="0"/>
+              <w:rPr>
+                <w:rFonts w:asciiTheme="minorHAnsi" w:eastAsia="Times New Roman" w:hAnsiTheme="minorHAnsi" w:cstheme="minorHAnsi"/>
+                <w:color w:val="548DD4" w:themeColor="text2" w:themeTint="99"/>
+                <w:sz w:val="20"/>
+                <w:szCs w:val="20"/>
+                <w:lang w:val="en-US"/>
+              </w:rPr>
+            </w:pPr>
+            <w:r>
               <w:rPr>
                 <w:rFonts w:asciiTheme="minorHAnsi" w:hAnsiTheme="minorHAnsi" w:cstheme="minorHAnsi"/>
-                <w:sz w:val="20"/>
-                <w:szCs w:val="20"/>
-              </w:rPr>
-            </w:pPr>
-            <w:r>
-              <w:rPr>
-                <w:rFonts w:asciiTheme="minorHAnsi" w:hAnsiTheme="minorHAnsi" w:cstheme="minorHAnsi"/>
-                <w:sz w:val="20"/>
-                <w:szCs w:val="20"/>
-              </w:rPr>
-              <w:tab/>
-              <w:t>PUSHA {tipo.size}</w:t>
-            </w:r>
-          </w:p>
-          <w:p>
-            <w:pPr>
-              <w:cnfStyle w:val="000000000000" w:firstRow="0" w:lastRow="0" w:firstColumn="0" w:lastColumn="0" w:oddVBand="0" w:evenVBand="0" w:oddHBand="0" w:evenHBand="0" w:firstRowFirstColumn="0" w:firstRowLastColumn="0" w:lastRowFirstColumn="0" w:lastRowLastColumn="0"/>
-              <w:rPr>
-                <w:rFonts w:asciiTheme="minorHAnsi" w:hAnsiTheme="minorHAnsi" w:cstheme="minorHAnsi"/>
-                <w:sz w:val="20"/>
-                <w:szCs w:val="20"/>
-              </w:rPr>
-            </w:pPr>
-            <w:r>
-              <w:rPr>
-                <w:rFonts w:asciiTheme="minorHAnsi" w:hAnsiTheme="minorHAnsi" w:cstheme="minorHAnsi"/>
-                <w:sz w:val="20"/>
-                <w:szCs w:val="20"/>
-              </w:rPr>
-              <w:tab/>
-              <w:t>MUL</w:t>
-            </w:r>
-          </w:p>
-          <w:p>
-            <w:pPr>
-              <w:cnfStyle w:val="000000000000" w:firstRow="0" w:lastRow="0" w:firstColumn="0" w:lastColumn="0" w:oddVBand="0" w:evenVBand="0" w:oddHBand="0" w:evenHBand="0" w:firstRowFirstColumn="0" w:firstRowLastColumn="0" w:lastRowFirstColumn="0" w:lastRowLastColumn="0"/>
-              <w:rPr>
-                <w:rFonts w:asciiTheme="minorHAnsi" w:eastAsia="Times New Roman" w:hAnsiTheme="minorHAnsi" w:cstheme="minorHAnsi"/>
-                <w:sz w:val="20"/>
-                <w:szCs w:val="20"/>
-              </w:rPr>
-            </w:pPr>
-            <w:r>
-              <w:rPr>
-                <w:rFonts w:asciiTheme="minorHAnsi" w:hAnsiTheme="minorHAnsi" w:cstheme="minorHAnsi"/>
-                <w:sz w:val="20"/>
-                <w:szCs w:val="20"/>
+                <w:color w:val="548DD4" w:themeColor="text2" w:themeTint="99"/>
+                <w:sz w:val="20"/>
+                <w:szCs w:val="20"/>
+                <w:lang w:val="en-US"/>
               </w:rPr>
               <w:tab/>
               <w:t>ADD</w:t>
@@ -1608,7 +3152,7 @@
         <w:tc>
           <w:tcPr>
             <w:cnfStyle w:val="001000000000" w:firstRow="0" w:lastRow="0" w:firstColumn="1" w:lastColumn="0" w:oddVBand="0" w:evenVBand="0" w:oddHBand="0" w:evenHBand="0" w:firstRowFirstColumn="0" w:firstRowLastColumn="0" w:lastRowFirstColumn="0" w:lastRowLastColumn="0"/>
-            <w:tcW w:w="0" w:type="auto"/>
+            <w:tcW w:w="2518" w:type="dxa"/>
           </w:tcPr>
           <w:p>
             <w:pPr>
@@ -1617,19 +3161,21 @@
                 <w:b w:val="0"/>
                 <w:sz w:val="20"/>
                 <w:szCs w:val="20"/>
-              </w:rPr>
-            </w:pPr>
-          </w:p>
-        </w:tc>
-        <w:tc>
-          <w:tcPr>
-            <w:tcW w:w="6741" w:type="dxa"/>
+                <w:lang w:val="en-US"/>
+              </w:rPr>
+            </w:pPr>
+          </w:p>
+        </w:tc>
+        <w:tc>
+          <w:tcPr>
+            <w:tcW w:w="7484" w:type="dxa"/>
           </w:tcPr>
           <w:p>
             <w:pPr>
               <w:cnfStyle w:val="000000000000" w:firstRow="0" w:lastRow="0" w:firstColumn="0" w:lastColumn="0" w:oddVBand="0" w:evenVBand="0" w:oddHBand="0" w:evenHBand="0" w:firstRowFirstColumn="0" w:firstRowLastColumn="0" w:lastRowFirstColumn="0" w:lastRowLastColumn="0"/>
               <w:rPr>
                 <w:rFonts w:asciiTheme="minorHAnsi" w:hAnsiTheme="minorHAnsi" w:cstheme="minorHAnsi"/>
+                <w:color w:val="548DD4" w:themeColor="text2" w:themeTint="99"/>
                 <w:sz w:val="20"/>
                 <w:szCs w:val="20"/>
               </w:rPr>
@@ -1637,142 +3183,121 @@
             <w:r>
               <w:rPr>
                 <w:rFonts w:asciiTheme="minorHAnsi" w:hAnsiTheme="minorHAnsi" w:cstheme="minorHAnsi"/>
-                <w:sz w:val="20"/>
-                <w:szCs w:val="20"/>
-              </w:rPr>
-              <w:t>valor [[expr_punto  →  izquierda</w:t>
-            </w:r>
-            <w:r>
+                <w:color w:val="548DD4" w:themeColor="text2" w:themeTint="99"/>
+                <w:sz w:val="20"/>
+                <w:szCs w:val="20"/>
+              </w:rPr>
+              <w:t xml:space="preserve">valor [[expr_punto  →  izquierda:expr  derecha:expr ]] = </w:t>
+            </w:r>
+          </w:p>
+          <w:p>
+            <w:pPr>
+              <w:cnfStyle w:val="000000000000" w:firstRow="0" w:lastRow="0" w:firstColumn="0" w:lastColumn="0" w:oddVBand="0" w:evenVBand="0" w:oddHBand="0" w:evenHBand="0" w:firstRowFirstColumn="0" w:firstRowLastColumn="0" w:lastRowFirstColumn="0" w:lastRowLastColumn="0"/>
               <w:rPr>
                 <w:rFonts w:asciiTheme="minorHAnsi" w:hAnsiTheme="minorHAnsi" w:cstheme="minorHAnsi"/>
-                <w:color w:val="808080"/>
-                <w:sz w:val="20"/>
-                <w:szCs w:val="20"/>
-              </w:rPr>
-              <w:t>:expr</w:t>
-            </w:r>
+                <w:color w:val="548DD4" w:themeColor="text2" w:themeTint="99"/>
+                <w:sz w:val="20"/>
+                <w:szCs w:val="20"/>
+              </w:rPr>
+            </w:pPr>
             <w:r>
               <w:rPr>
                 <w:rFonts w:asciiTheme="minorHAnsi" w:hAnsiTheme="minorHAnsi" w:cstheme="minorHAnsi"/>
-                <w:sz w:val="20"/>
-                <w:szCs w:val="20"/>
-              </w:rPr>
-              <w:t xml:space="preserve">  derecha</w:t>
+                <w:color w:val="548DD4" w:themeColor="text2" w:themeTint="99"/>
+                <w:sz w:val="20"/>
+                <w:szCs w:val="20"/>
+              </w:rPr>
+              <w:tab/>
+            </w:r>
+            <w:r>
+              <w:rPr>
+                <w:rFonts w:asciiTheme="minorHAnsi" w:eastAsia="Times New Roman" w:hAnsiTheme="minorHAnsi" w:cstheme="minorHAnsi"/>
+                <w:color w:val="548DD4" w:themeColor="text2" w:themeTint="99"/>
+                <w:sz w:val="20"/>
+                <w:szCs w:val="20"/>
+              </w:rPr>
+              <w:t>address[[</w:t>
             </w:r>
             <w:r>
               <w:rPr>
                 <w:rFonts w:asciiTheme="minorHAnsi" w:hAnsiTheme="minorHAnsi" w:cstheme="minorHAnsi"/>
-                <w:color w:val="808080"/>
-                <w:sz w:val="20"/>
-                <w:szCs w:val="20"/>
-              </w:rPr>
-              <w:t>:expr</w:t>
-            </w:r>
-            <w:r>
+                <w:color w:val="548DD4" w:themeColor="text2" w:themeTint="99"/>
+                <w:sz w:val="20"/>
+                <w:szCs w:val="20"/>
+              </w:rPr>
+              <w:t>izquierda</w:t>
+            </w:r>
+            <w:r>
+              <w:rPr>
+                <w:rFonts w:asciiTheme="minorHAnsi" w:eastAsia="Times New Roman" w:hAnsiTheme="minorHAnsi" w:cstheme="minorHAnsi"/>
+                <w:color w:val="548DD4" w:themeColor="text2" w:themeTint="99"/>
+                <w:sz w:val="20"/>
+                <w:szCs w:val="20"/>
+              </w:rPr>
+              <w:t>]]</w:t>
+            </w:r>
+          </w:p>
+          <w:p>
+            <w:pPr>
+              <w:cnfStyle w:val="000000000000" w:firstRow="0" w:lastRow="0" w:firstColumn="0" w:lastColumn="0" w:oddVBand="0" w:evenVBand="0" w:oddHBand="0" w:evenHBand="0" w:firstRowFirstColumn="0" w:firstRowLastColumn="0" w:lastRowFirstColumn="0" w:lastRowLastColumn="0"/>
               <w:rPr>
                 <w:rFonts w:asciiTheme="minorHAnsi" w:hAnsiTheme="minorHAnsi" w:cstheme="minorHAnsi"/>
-                <w:sz w:val="20"/>
-                <w:szCs w:val="20"/>
-              </w:rPr>
-              <w:t xml:space="preserve"> ]] = </w:t>
-            </w:r>
-          </w:p>
-          <w:p>
-            <w:pPr>
-              <w:cnfStyle w:val="000000000000" w:firstRow="0" w:lastRow="0" w:firstColumn="0" w:lastColumn="0" w:oddVBand="0" w:evenVBand="0" w:oddHBand="0" w:evenHBand="0" w:firstRowFirstColumn="0" w:firstRowLastColumn="0" w:lastRowFirstColumn="0" w:lastRowLastColumn="0"/>
+                <w:color w:val="548DD4" w:themeColor="text2" w:themeTint="99"/>
+                <w:sz w:val="20"/>
+                <w:szCs w:val="20"/>
+              </w:rPr>
+            </w:pPr>
+            <w:r>
               <w:rPr>
                 <w:rFonts w:asciiTheme="minorHAnsi" w:hAnsiTheme="minorHAnsi" w:cstheme="minorHAnsi"/>
-                <w:sz w:val="20"/>
-                <w:szCs w:val="20"/>
-              </w:rPr>
-            </w:pPr>
+                <w:color w:val="548DD4" w:themeColor="text2" w:themeTint="99"/>
+                <w:sz w:val="20"/>
+                <w:szCs w:val="20"/>
+              </w:rPr>
+              <w:tab/>
+            </w:r>
+            <w:r>
+              <w:rPr>
+                <w:rFonts w:asciiTheme="minorHAnsi" w:eastAsia="Times New Roman" w:hAnsiTheme="minorHAnsi" w:cstheme="minorHAnsi"/>
+                <w:color w:val="548DD4" w:themeColor="text2" w:themeTint="99"/>
+                <w:sz w:val="20"/>
+                <w:szCs w:val="20"/>
+              </w:rPr>
+              <w:t>address[[</w:t>
+            </w:r>
             <w:r>
               <w:rPr>
                 <w:rFonts w:asciiTheme="minorHAnsi" w:hAnsiTheme="minorHAnsi" w:cstheme="minorHAnsi"/>
-                <w:sz w:val="20"/>
-                <w:szCs w:val="20"/>
-              </w:rPr>
-              <w:tab/>
-            </w:r>
-            <w:r>
-              <w:rPr>
-                <w:rFonts w:asciiTheme="minorHAnsi" w:eastAsia="Times New Roman" w:hAnsiTheme="minorHAnsi" w:cstheme="minorHAnsi"/>
-                <w:sz w:val="20"/>
-                <w:szCs w:val="20"/>
-              </w:rPr>
-              <w:t>address[[</w:t>
-            </w:r>
+                <w:color w:val="548DD4" w:themeColor="text2" w:themeTint="99"/>
+                <w:sz w:val="20"/>
+                <w:szCs w:val="20"/>
+              </w:rPr>
+              <w:t>derecha</w:t>
+            </w:r>
+            <w:r>
+              <w:rPr>
+                <w:rFonts w:asciiTheme="minorHAnsi" w:eastAsia="Times New Roman" w:hAnsiTheme="minorHAnsi" w:cstheme="minorHAnsi"/>
+                <w:color w:val="548DD4" w:themeColor="text2" w:themeTint="99"/>
+                <w:sz w:val="20"/>
+                <w:szCs w:val="20"/>
+              </w:rPr>
+              <w:t>]]</w:t>
+            </w:r>
+          </w:p>
+          <w:p>
+            <w:pPr>
+              <w:cnfStyle w:val="000000000000" w:firstRow="0" w:lastRow="0" w:firstColumn="0" w:lastColumn="0" w:oddVBand="0" w:evenVBand="0" w:oddHBand="0" w:evenHBand="0" w:firstRowFirstColumn="0" w:firstRowLastColumn="0" w:lastRowFirstColumn="0" w:lastRowLastColumn="0"/>
+              <w:rPr>
+                <w:rFonts w:asciiTheme="minorHAnsi" w:eastAsia="Times New Roman" w:hAnsiTheme="minorHAnsi" w:cstheme="minorHAnsi"/>
+                <w:color w:val="548DD4" w:themeColor="text2" w:themeTint="99"/>
+                <w:sz w:val="20"/>
+                <w:szCs w:val="20"/>
+              </w:rPr>
+            </w:pPr>
             <w:r>
               <w:rPr>
                 <w:rFonts w:asciiTheme="minorHAnsi" w:hAnsiTheme="minorHAnsi" w:cstheme="minorHAnsi"/>
-                <w:sz w:val="20"/>
-                <w:szCs w:val="20"/>
-              </w:rPr>
-              <w:t>izquierda</w:t>
-            </w:r>
-            <w:r>
-              <w:rPr>
-                <w:rFonts w:asciiTheme="minorHAnsi" w:eastAsia="Times New Roman" w:hAnsiTheme="minorHAnsi" w:cstheme="minorHAnsi"/>
-                <w:sz w:val="20"/>
-                <w:szCs w:val="20"/>
-              </w:rPr>
-              <w:t>]]</w:t>
-            </w:r>
-          </w:p>
-          <w:p>
-            <w:pPr>
-              <w:cnfStyle w:val="000000000000" w:firstRow="0" w:lastRow="0" w:firstColumn="0" w:lastColumn="0" w:oddVBand="0" w:evenVBand="0" w:oddHBand="0" w:evenHBand="0" w:firstRowFirstColumn="0" w:firstRowLastColumn="0" w:lastRowFirstColumn="0" w:lastRowLastColumn="0"/>
-              <w:rPr>
-                <w:rFonts w:asciiTheme="minorHAnsi" w:hAnsiTheme="minorHAnsi" w:cstheme="minorHAnsi"/>
-                <w:sz w:val="20"/>
-                <w:szCs w:val="20"/>
-              </w:rPr>
-            </w:pPr>
-            <w:r>
-              <w:rPr>
-                <w:rFonts w:asciiTheme="minorHAnsi" w:hAnsiTheme="minorHAnsi" w:cstheme="minorHAnsi"/>
-                <w:sz w:val="20"/>
-                <w:szCs w:val="20"/>
-              </w:rPr>
-              <w:tab/>
-            </w:r>
-            <w:r>
-              <w:rPr>
-                <w:rFonts w:asciiTheme="minorHAnsi" w:eastAsia="Times New Roman" w:hAnsiTheme="minorHAnsi" w:cstheme="minorHAnsi"/>
-                <w:sz w:val="20"/>
-                <w:szCs w:val="20"/>
-              </w:rPr>
-              <w:t>address[[</w:t>
-            </w:r>
-            <w:r>
-              <w:rPr>
-                <w:rFonts w:asciiTheme="minorHAnsi" w:hAnsiTheme="minorHAnsi" w:cstheme="minorHAnsi"/>
-                <w:sz w:val="20"/>
-                <w:szCs w:val="20"/>
-              </w:rPr>
-              <w:t>derecha</w:t>
-            </w:r>
-            <w:r>
-              <w:rPr>
-                <w:rFonts w:asciiTheme="minorHAnsi" w:eastAsia="Times New Roman" w:hAnsiTheme="minorHAnsi" w:cstheme="minorHAnsi"/>
-                <w:sz w:val="20"/>
-                <w:szCs w:val="20"/>
-              </w:rPr>
-              <w:t>]]</w:t>
-            </w:r>
-          </w:p>
-          <w:p>
-            <w:pPr>
-              <w:cnfStyle w:val="000000000000" w:firstRow="0" w:lastRow="0" w:firstColumn="0" w:lastColumn="0" w:oddVBand="0" w:evenVBand="0" w:oddHBand="0" w:evenHBand="0" w:firstRowFirstColumn="0" w:firstRowLastColumn="0" w:lastRowFirstColumn="0" w:lastRowLastColumn="0"/>
-              <w:rPr>
-                <w:rFonts w:asciiTheme="minorHAnsi" w:eastAsia="Times New Roman" w:hAnsiTheme="minorHAnsi" w:cstheme="minorHAnsi"/>
-                <w:sz w:val="20"/>
-                <w:szCs w:val="20"/>
-              </w:rPr>
-            </w:pPr>
-            <w:r>
-              <w:rPr>
-                <w:rFonts w:asciiTheme="minorHAnsi" w:hAnsiTheme="minorHAnsi" w:cstheme="minorHAnsi"/>
+                <w:color w:val="548DD4" w:themeColor="text2" w:themeTint="99"/>
                 <w:sz w:val="20"/>
                 <w:szCs w:val="20"/>
               </w:rPr>
@@ -1789,7 +3314,7 @@
         <w:tc>
           <w:tcPr>
             <w:cnfStyle w:val="001000000000" w:firstRow="0" w:lastRow="0" w:firstColumn="1" w:lastColumn="0" w:oddVBand="0" w:evenVBand="0" w:oddHBand="0" w:evenHBand="0" w:firstRowFirstColumn="0" w:firstRowLastColumn="0" w:lastRowFirstColumn="0" w:lastRowLastColumn="0"/>
-            <w:tcW w:w="0" w:type="auto"/>
+            <w:tcW w:w="2518" w:type="dxa"/>
           </w:tcPr>
           <w:p>
             <w:pPr>
@@ -1804,13 +3329,14 @@
         </w:tc>
         <w:tc>
           <w:tcPr>
-            <w:tcW w:w="6741" w:type="dxa"/>
+            <w:tcW w:w="7484" w:type="dxa"/>
           </w:tcPr>
           <w:p>
             <w:pPr>
               <w:cnfStyle w:val="000000000000" w:firstRow="0" w:lastRow="0" w:firstColumn="0" w:lastColumn="0" w:oddVBand="0" w:evenVBand="0" w:oddHBand="0" w:evenHBand="0" w:firstRowFirstColumn="0" w:firstRowLastColumn="0" w:lastRowFirstColumn="0" w:lastRowLastColumn="0"/>
               <w:rPr>
                 <w:rFonts w:asciiTheme="minorHAnsi" w:hAnsiTheme="minorHAnsi" w:cstheme="minorHAnsi"/>
+                <w:color w:val="548DD4" w:themeColor="text2" w:themeTint="99"/>
                 <w:sz w:val="20"/>
                 <w:szCs w:val="20"/>
               </w:rPr>
@@ -1818,41 +3344,27 @@
             <w:r>
               <w:rPr>
                 <w:rFonts w:asciiTheme="minorHAnsi" w:hAnsiTheme="minorHAnsi" w:cstheme="minorHAnsi"/>
-                <w:sz w:val="20"/>
-                <w:szCs w:val="20"/>
-              </w:rPr>
-              <w:t>valor [[expr_parentesis  →  expr</w:t>
-            </w:r>
+                <w:color w:val="548DD4" w:themeColor="text2" w:themeTint="99"/>
+                <w:sz w:val="20"/>
+                <w:szCs w:val="20"/>
+              </w:rPr>
+              <w:t xml:space="preserve">valor [[expr_parentesis  →  expr:expr ]] = </w:t>
+            </w:r>
+          </w:p>
+          <w:p>
+            <w:pPr>
+              <w:cnfStyle w:val="000000000000" w:firstRow="0" w:lastRow="0" w:firstColumn="0" w:lastColumn="0" w:oddVBand="0" w:evenVBand="0" w:oddHBand="0" w:evenHBand="0" w:firstRowFirstColumn="0" w:firstRowLastColumn="0" w:lastRowFirstColumn="0" w:lastRowLastColumn="0"/>
+              <w:rPr>
+                <w:rFonts w:asciiTheme="minorHAnsi" w:eastAsia="Times New Roman" w:hAnsiTheme="minorHAnsi" w:cstheme="minorHAnsi"/>
+                <w:color w:val="548DD4" w:themeColor="text2" w:themeTint="99"/>
+                <w:sz w:val="20"/>
+                <w:szCs w:val="20"/>
+              </w:rPr>
+            </w:pPr>
             <w:r>
               <w:rPr>
                 <w:rFonts w:asciiTheme="minorHAnsi" w:hAnsiTheme="minorHAnsi" w:cstheme="minorHAnsi"/>
-                <w:color w:val="808080"/>
-                <w:sz w:val="20"/>
-                <w:szCs w:val="20"/>
-              </w:rPr>
-              <w:t>:expr</w:t>
-            </w:r>
-            <w:r>
-              <w:rPr>
-                <w:rFonts w:asciiTheme="minorHAnsi" w:hAnsiTheme="minorHAnsi" w:cstheme="minorHAnsi"/>
-                <w:sz w:val="20"/>
-                <w:szCs w:val="20"/>
-              </w:rPr>
-              <w:t xml:space="preserve"> ]] = </w:t>
-            </w:r>
-          </w:p>
-          <w:p>
-            <w:pPr>
-              <w:cnfStyle w:val="000000000000" w:firstRow="0" w:lastRow="0" w:firstColumn="0" w:lastColumn="0" w:oddVBand="0" w:evenVBand="0" w:oddHBand="0" w:evenHBand="0" w:firstRowFirstColumn="0" w:firstRowLastColumn="0" w:lastRowFirstColumn="0" w:lastRowLastColumn="0"/>
-              <w:rPr>
-                <w:rFonts w:asciiTheme="minorHAnsi" w:eastAsia="Times New Roman" w:hAnsiTheme="minorHAnsi" w:cstheme="minorHAnsi"/>
-                <w:sz w:val="20"/>
-                <w:szCs w:val="20"/>
-              </w:rPr>
-            </w:pPr>
-            <w:r>
-              <w:rPr>
-                <w:rFonts w:asciiTheme="minorHAnsi" w:hAnsiTheme="minorHAnsi" w:cstheme="minorHAnsi"/>
+                <w:color w:val="548DD4" w:themeColor="text2" w:themeTint="99"/>
                 <w:sz w:val="20"/>
                 <w:szCs w:val="20"/>
               </w:rPr>
@@ -1869,7 +3381,7 @@
         <w:tc>
           <w:tcPr>
             <w:cnfStyle w:val="001000000000" w:firstRow="0" w:lastRow="0" w:firstColumn="1" w:lastColumn="0" w:oddVBand="0" w:evenVBand="0" w:oddHBand="0" w:evenHBand="0" w:firstRowFirstColumn="0" w:firstRowLastColumn="0" w:lastRowFirstColumn="0" w:lastRowLastColumn="0"/>
-            <w:tcW w:w="0" w:type="auto"/>
+            <w:tcW w:w="2518" w:type="dxa"/>
           </w:tcPr>
           <w:p>
             <w:pPr>
@@ -1884,13 +3396,14 @@
         </w:tc>
         <w:tc>
           <w:tcPr>
-            <w:tcW w:w="6741" w:type="dxa"/>
+            <w:tcW w:w="7484" w:type="dxa"/>
           </w:tcPr>
           <w:p>
             <w:pPr>
               <w:cnfStyle w:val="000000000000" w:firstRow="0" w:lastRow="0" w:firstColumn="0" w:lastColumn="0" w:oddVBand="0" w:evenVBand="0" w:oddHBand="0" w:evenHBand="0" w:firstRowFirstColumn="0" w:firstRowLastColumn="0" w:lastRowFirstColumn="0" w:lastRowLastColumn="0"/>
               <w:rPr>
                 <w:rFonts w:asciiTheme="minorHAnsi" w:hAnsiTheme="minorHAnsi" w:cstheme="minorHAnsi"/>
+                <w:color w:val="548DD4" w:themeColor="text2" w:themeTint="99"/>
                 <w:sz w:val="20"/>
                 <w:szCs w:val="20"/>
               </w:rPr>
@@ -1898,58 +3411,48 @@
             <w:r>
               <w:rPr>
                 <w:rFonts w:asciiTheme="minorHAnsi" w:hAnsiTheme="minorHAnsi" w:cstheme="minorHAnsi"/>
-                <w:sz w:val="20"/>
-                <w:szCs w:val="20"/>
-              </w:rPr>
-              <w:t>valor</w:t>
-            </w:r>
-            <w:r>
+                <w:color w:val="548DD4" w:themeColor="text2" w:themeTint="99"/>
+                <w:sz w:val="20"/>
+                <w:szCs w:val="20"/>
+              </w:rPr>
+              <w:t>valor[[expr_cast  →  tipo_convertido:tipo  expr:expr ]] =</w:t>
+            </w:r>
+          </w:p>
+          <w:p>
+            <w:pPr>
+              <w:cnfStyle w:val="000000000000" w:firstRow="0" w:lastRow="0" w:firstColumn="0" w:lastColumn="0" w:oddVBand="0" w:evenVBand="0" w:oddHBand="0" w:evenHBand="0" w:firstRowFirstColumn="0" w:firstRowLastColumn="0" w:lastRowFirstColumn="0" w:lastRowLastColumn="0"/>
               <w:rPr>
                 <w:rFonts w:asciiTheme="minorHAnsi" w:hAnsiTheme="minorHAnsi" w:cstheme="minorHAnsi"/>
-                <w:sz w:val="20"/>
-                <w:szCs w:val="20"/>
-              </w:rPr>
-              <w:t>[[expr_cast  →  tipo_convertido:tipo  expr:expr ]] =</w:t>
-            </w:r>
-          </w:p>
-          <w:p>
-            <w:pPr>
-              <w:cnfStyle w:val="000000000000" w:firstRow="0" w:lastRow="0" w:firstColumn="0" w:lastColumn="0" w:oddVBand="0" w:evenVBand="0" w:oddHBand="0" w:evenHBand="0" w:firstRowFirstColumn="0" w:firstRowLastColumn="0" w:lastRowFirstColumn="0" w:lastRowLastColumn="0"/>
+                <w:color w:val="548DD4" w:themeColor="text2" w:themeTint="99"/>
+                <w:sz w:val="20"/>
+                <w:szCs w:val="20"/>
+              </w:rPr>
+            </w:pPr>
+            <w:r>
               <w:rPr>
                 <w:rFonts w:asciiTheme="minorHAnsi" w:hAnsiTheme="minorHAnsi" w:cstheme="minorHAnsi"/>
-                <w:sz w:val="20"/>
-                <w:szCs w:val="20"/>
-              </w:rPr>
-            </w:pPr>
-            <w:r>
+                <w:color w:val="548DD4" w:themeColor="text2" w:themeTint="99"/>
+                <w:sz w:val="20"/>
+                <w:szCs w:val="20"/>
+              </w:rPr>
+              <w:tab/>
+              <w:t>value[[expr]]</w:t>
+            </w:r>
+          </w:p>
+          <w:p>
+            <w:pPr>
+              <w:cnfStyle w:val="000000000000" w:firstRow="0" w:lastRow="0" w:firstColumn="0" w:lastColumn="0" w:oddVBand="0" w:evenVBand="0" w:oddHBand="0" w:evenHBand="0" w:firstRowFirstColumn="0" w:firstRowLastColumn="0" w:lastRowFirstColumn="0" w:lastRowLastColumn="0"/>
               <w:rPr>
                 <w:rFonts w:asciiTheme="minorHAnsi" w:hAnsiTheme="minorHAnsi" w:cstheme="minorHAnsi"/>
-                <w:sz w:val="20"/>
-                <w:szCs w:val="20"/>
-              </w:rPr>
-              <w:tab/>
-            </w:r>
+                <w:color w:val="548DD4" w:themeColor="text2" w:themeTint="99"/>
+                <w:sz w:val="20"/>
+                <w:szCs w:val="20"/>
+              </w:rPr>
+            </w:pPr>
             <w:r>
               <w:rPr>
                 <w:rFonts w:asciiTheme="minorHAnsi" w:hAnsiTheme="minorHAnsi" w:cstheme="minorHAnsi"/>
-                <w:sz w:val="20"/>
-                <w:szCs w:val="20"/>
-              </w:rPr>
-              <w:t>value[[expr]]</w:t>
-            </w:r>
-          </w:p>
-          <w:p>
-            <w:pPr>
-              <w:cnfStyle w:val="000000000000" w:firstRow="0" w:lastRow="0" w:firstColumn="0" w:lastColumn="0" w:oddVBand="0" w:evenVBand="0" w:oddHBand="0" w:evenHBand="0" w:firstRowFirstColumn="0" w:firstRowLastColumn="0" w:lastRowFirstColumn="0" w:lastRowLastColumn="0"/>
-              <w:rPr>
-                <w:rFonts w:asciiTheme="minorHAnsi" w:hAnsiTheme="minorHAnsi" w:cstheme="minorHAnsi"/>
-                <w:sz w:val="20"/>
-                <w:szCs w:val="20"/>
-              </w:rPr>
-            </w:pPr>
-            <w:r>
-              <w:rPr>
-                <w:rFonts w:asciiTheme="minorHAnsi" w:hAnsiTheme="minorHAnsi" w:cstheme="minorHAnsi"/>
+                <w:color w:val="548DD4" w:themeColor="text2" w:themeTint="99"/>
                 <w:sz w:val="20"/>
                 <w:szCs w:val="20"/>
               </w:rPr>
@@ -1966,8 +3469,7 @@
         <w:tc>
           <w:tcPr>
             <w:cnfStyle w:val="001000000000" w:firstRow="0" w:lastRow="0" w:firstColumn="1" w:lastColumn="0" w:oddVBand="0" w:evenVBand="0" w:oddHBand="0" w:evenHBand="0" w:firstRowFirstColumn="0" w:firstRowLastColumn="0" w:lastRowFirstColumn="0" w:lastRowLastColumn="0"/>
-            <w:tcW w:w="0" w:type="auto"/>
-            <w:shd w:val="clear" w:color="auto" w:fill="C6D9F1" w:themeFill="text2" w:themeFillTint="33"/>
+            <w:tcW w:w="2518" w:type="dxa"/>
           </w:tcPr>
           <w:p>
             <w:pPr>
@@ -1982,25 +3484,85 @@
         </w:tc>
         <w:tc>
           <w:tcPr>
-            <w:tcW w:w="6741" w:type="dxa"/>
-            <w:shd w:val="clear" w:color="auto" w:fill="C6D9F1" w:themeFill="text2" w:themeFillTint="33"/>
-          </w:tcPr>
-          <w:p>
-            <w:pPr>
-              <w:cnfStyle w:val="000000000000" w:firstRow="0" w:lastRow="0" w:firstColumn="0" w:lastColumn="0" w:oddVBand="0" w:evenVBand="0" w:oddHBand="0" w:evenHBand="0" w:firstRowFirstColumn="0" w:firstRowLastColumn="0" w:lastRowFirstColumn="0" w:lastRowLastColumn="0"/>
-              <w:rPr>
-                <w:rFonts w:asciiTheme="minorHAnsi" w:eastAsia="Times New Roman" w:hAnsiTheme="minorHAnsi" w:cstheme="minorHAnsi"/>
-                <w:sz w:val="20"/>
-                <w:szCs w:val="20"/>
-              </w:rPr>
-            </w:pPr>
-            <w:r>
+            <w:tcW w:w="7484" w:type="dxa"/>
+          </w:tcPr>
+          <w:p>
+            <w:pPr>
+              <w:cnfStyle w:val="000000000000" w:firstRow="0" w:lastRow="0" w:firstColumn="0" w:lastColumn="0" w:oddVBand="0" w:evenVBand="0" w:oddHBand="0" w:evenHBand="0" w:firstRowFirstColumn="0" w:firstRowLastColumn="0" w:lastRowFirstColumn="0" w:lastRowLastColumn="0"/>
               <w:rPr>
                 <w:rFonts w:asciiTheme="minorHAnsi" w:hAnsiTheme="minorHAnsi" w:cstheme="minorHAnsi"/>
-                <w:sz w:val="20"/>
-                <w:szCs w:val="20"/>
-              </w:rPr>
-              <w:t xml:space="preserve"> </w:t>
+                <w:color w:val="000000" w:themeColor="text1"/>
+                <w:sz w:val="20"/>
+                <w:szCs w:val="20"/>
+              </w:rPr>
+            </w:pPr>
+            <w:r>
+              <w:rPr>
+                <w:rFonts w:asciiTheme="minorHAnsi" w:hAnsiTheme="minorHAnsi" w:cstheme="minorHAnsi"/>
+                <w:color w:val="000000" w:themeColor="text1"/>
+                <w:sz w:val="20"/>
+                <w:szCs w:val="20"/>
+              </w:rPr>
+              <w:t>valor</w:t>
+            </w:r>
+            <w:r>
+              <w:rPr>
+                <w:rFonts w:asciiTheme="minorHAnsi" w:hAnsiTheme="minorHAnsi" w:cstheme="minorHAnsi"/>
+                <w:color w:val="000000" w:themeColor="text1"/>
+                <w:sz w:val="20"/>
+                <w:szCs w:val="20"/>
+              </w:rPr>
+              <w:t>[[expr_llamada_funcion  →  nombre:String  parametros:expr* ]] =</w:t>
+            </w:r>
+          </w:p>
+          <w:p>
+            <w:pPr>
+              <w:cnfStyle w:val="000000000000" w:firstRow="0" w:lastRow="0" w:firstColumn="0" w:lastColumn="0" w:oddVBand="0" w:evenVBand="0" w:oddHBand="0" w:evenHBand="0" w:firstRowFirstColumn="0" w:firstRowLastColumn="0" w:lastRowFirstColumn="0" w:lastRowLastColumn="0"/>
+              <w:rPr>
+                <w:rFonts w:asciiTheme="minorHAnsi" w:eastAsia="Times New Roman" w:hAnsiTheme="minorHAnsi" w:cstheme="minorHAnsi"/>
+                <w:color w:val="000000" w:themeColor="text1"/>
+                <w:sz w:val="20"/>
+                <w:szCs w:val="20"/>
+              </w:rPr>
+            </w:pPr>
+            <w:r>
+              <w:rPr>
+                <w:rFonts w:asciiTheme="minorHAnsi" w:hAnsiTheme="minorHAnsi" w:cstheme="minorHAnsi"/>
+                <w:color w:val="000000" w:themeColor="text1"/>
+                <w:sz w:val="20"/>
+                <w:szCs w:val="20"/>
+              </w:rPr>
+              <w:tab/>
+            </w:r>
+            <w:r>
+              <w:rPr>
+                <w:rFonts w:asciiTheme="minorHAnsi" w:eastAsia="Times New Roman" w:hAnsiTheme="minorHAnsi" w:cstheme="minorHAnsi"/>
+                <w:color w:val="000000" w:themeColor="text1"/>
+                <w:sz w:val="20"/>
+                <w:szCs w:val="20"/>
+              </w:rPr>
+              <w:t>valor[[parametrosi]]</w:t>
+            </w:r>
+          </w:p>
+          <w:p>
+            <w:pPr>
+              <w:cnfStyle w:val="000000000000" w:firstRow="0" w:lastRow="0" w:firstColumn="0" w:lastColumn="0" w:oddVBand="0" w:evenVBand="0" w:oddHBand="0" w:evenHBand="0" w:firstRowFirstColumn="0" w:firstRowLastColumn="0" w:lastRowFirstColumn="0" w:lastRowLastColumn="0"/>
+              <w:rPr>
+                <w:rFonts w:asciiTheme="minorHAnsi" w:hAnsiTheme="minorHAnsi" w:cstheme="minorHAnsi"/>
+                <w:color w:val="548DD4" w:themeColor="text2" w:themeTint="99"/>
+                <w:sz w:val="20"/>
+                <w:szCs w:val="20"/>
+              </w:rPr>
+            </w:pPr>
+            <w:r>
+              <w:rPr>
+                <w:rFonts w:asciiTheme="minorHAnsi" w:eastAsia="Times New Roman" w:hAnsiTheme="minorHAnsi" w:cstheme="minorHAnsi"/>
+                <w:color w:val="000000" w:themeColor="text1"/>
+                <w:sz w:val="20"/>
+                <w:szCs w:val="20"/>
+              </w:rPr>
+              <w:tab/>
+              <w:t>CALL {nombre}</w:t>
             </w:r>
           </w:p>
         </w:tc>
@@ -2012,7 +3574,55 @@
         <w:tc>
           <w:tcPr>
             <w:cnfStyle w:val="001000000000" w:firstRow="0" w:lastRow="0" w:firstColumn="1" w:lastColumn="0" w:oddVBand="0" w:evenVBand="0" w:oddHBand="0" w:evenHBand="0" w:firstRowFirstColumn="0" w:firstRowLastColumn="0" w:lastRowFirstColumn="0" w:lastRowLastColumn="0"/>
-            <w:tcW w:w="0" w:type="auto"/>
+            <w:tcW w:w="2518" w:type="dxa"/>
+            <w:shd w:val="clear" w:color="auto" w:fill="C6D9F1" w:themeFill="text2" w:themeFillTint="33"/>
+          </w:tcPr>
+          <w:p>
+            <w:pPr>
+              <w:rPr>
+                <w:rFonts w:asciiTheme="minorHAnsi" w:eastAsia="Times New Roman" w:hAnsiTheme="minorHAnsi" w:cstheme="minorHAnsi"/>
+                <w:b w:val="0"/>
+                <w:sz w:val="20"/>
+                <w:szCs w:val="20"/>
+              </w:rPr>
+            </w:pPr>
+          </w:p>
+        </w:tc>
+        <w:tc>
+          <w:tcPr>
+            <w:tcW w:w="7484" w:type="dxa"/>
+            <w:shd w:val="clear" w:color="auto" w:fill="C6D9F1" w:themeFill="text2" w:themeFillTint="33"/>
+          </w:tcPr>
+          <w:p>
+            <w:pPr>
+              <w:cnfStyle w:val="000000000000" w:firstRow="0" w:lastRow="0" w:firstColumn="0" w:lastColumn="0" w:oddVBand="0" w:evenVBand="0" w:oddHBand="0" w:evenHBand="0" w:firstRowFirstColumn="0" w:firstRowLastColumn="0" w:lastRowFirstColumn="0" w:lastRowLastColumn="0"/>
+              <w:rPr>
+                <w:rFonts w:asciiTheme="minorHAnsi" w:eastAsia="Times New Roman" w:hAnsiTheme="minorHAnsi" w:cstheme="minorHAnsi"/>
+                <w:color w:val="548DD4" w:themeColor="text2" w:themeTint="99"/>
+                <w:sz w:val="20"/>
+                <w:szCs w:val="20"/>
+              </w:rPr>
+            </w:pPr>
+            <w:r>
+              <w:rPr>
+                <w:rFonts w:asciiTheme="minorHAnsi" w:hAnsiTheme="minorHAnsi" w:cstheme="minorHAnsi"/>
+                <w:color w:val="548DD4" w:themeColor="text2" w:themeTint="99"/>
+                <w:sz w:val="20"/>
+                <w:szCs w:val="20"/>
+              </w:rPr>
+              <w:t xml:space="preserve"> </w:t>
+            </w:r>
+          </w:p>
+        </w:tc>
+      </w:tr>
+      <w:tr>
+        <w:trPr>
+          <w:trHeight w:val="203"/>
+        </w:trPr>
+        <w:tc>
+          <w:tcPr>
+            <w:cnfStyle w:val="001000000000" w:firstRow="0" w:lastRow="0" w:firstColumn="1" w:lastColumn="0" w:oddVBand="0" w:evenVBand="0" w:oddHBand="0" w:evenHBand="0" w:firstRowFirstColumn="0" w:firstRowLastColumn="0" w:lastRowFirstColumn="0" w:lastRowLastColumn="0"/>
+            <w:tcW w:w="2518" w:type="dxa"/>
             <w:shd w:val="clear" w:color="auto" w:fill="auto"/>
           </w:tcPr>
           <w:p>
@@ -2037,7 +3647,7 @@
         </w:tc>
         <w:tc>
           <w:tcPr>
-            <w:tcW w:w="6741" w:type="dxa"/>
+            <w:tcW w:w="7484" w:type="dxa"/>
             <w:shd w:val="clear" w:color="auto" w:fill="auto"/>
           </w:tcPr>
           <w:p>
@@ -2045,15 +3655,19 @@
               <w:cnfStyle w:val="000000000000" w:firstRow="0" w:lastRow="0" w:firstColumn="0" w:lastColumn="0" w:oddVBand="0" w:evenVBand="0" w:oddHBand="0" w:evenHBand="0" w:firstRowFirstColumn="0" w:firstRowLastColumn="0" w:lastRowFirstColumn="0" w:lastRowLastColumn="0"/>
               <w:rPr>
                 <w:rFonts w:asciiTheme="minorHAnsi" w:hAnsiTheme="minorHAnsi" w:cstheme="minorHAnsi"/>
-                <w:sz w:val="20"/>
-                <w:szCs w:val="20"/>
+                <w:color w:val="548DD4" w:themeColor="text2" w:themeTint="99"/>
+                <w:sz w:val="20"/>
+                <w:szCs w:val="20"/>
+                <w:lang w:val="en-US"/>
               </w:rPr>
             </w:pPr>
             <w:r>
               <w:rPr>
                 <w:rFonts w:asciiTheme="minorHAnsi" w:hAnsiTheme="minorHAnsi" w:cstheme="minorHAnsi"/>
-                <w:sz w:val="20"/>
-                <w:szCs w:val="20"/>
+                <w:color w:val="548DD4" w:themeColor="text2" w:themeTint="99"/>
+                <w:sz w:val="20"/>
+                <w:szCs w:val="20"/>
+                <w:lang w:val="en-US"/>
               </w:rPr>
               <w:t>address[[variable  →  name:String ]] =</w:t>
             </w:r>
@@ -2063,15 +3677,19 @@
               <w:cnfStyle w:val="000000000000" w:firstRow="0" w:lastRow="0" w:firstColumn="0" w:lastColumn="0" w:oddVBand="0" w:evenVBand="0" w:oddHBand="0" w:evenHBand="0" w:firstRowFirstColumn="0" w:firstRowLastColumn="0" w:lastRowFirstColumn="0" w:lastRowLastColumn="0"/>
               <w:rPr>
                 <w:rFonts w:asciiTheme="minorHAnsi" w:hAnsiTheme="minorHAnsi" w:cstheme="minorHAnsi"/>
-                <w:sz w:val="20"/>
-                <w:szCs w:val="20"/>
-              </w:rPr>
-            </w:pPr>
-            <w:r>
-              <w:rPr>
-                <w:rFonts w:asciiTheme="minorHAnsi" w:eastAsia="Times New Roman" w:hAnsiTheme="minorHAnsi" w:cstheme="minorHAnsi"/>
-                <w:sz w:val="20"/>
-                <w:szCs w:val="20"/>
+                <w:color w:val="548DD4" w:themeColor="text2" w:themeTint="99"/>
+                <w:sz w:val="20"/>
+                <w:szCs w:val="20"/>
+                <w:lang w:val="en-US"/>
+              </w:rPr>
+            </w:pPr>
+            <w:r>
+              <w:rPr>
+                <w:rFonts w:asciiTheme="minorHAnsi" w:eastAsia="Times New Roman" w:hAnsiTheme="minorHAnsi" w:cstheme="minorHAnsi"/>
+                <w:color w:val="548DD4" w:themeColor="text2" w:themeTint="99"/>
+                <w:sz w:val="20"/>
+                <w:szCs w:val="20"/>
+                <w:lang w:val="en-US"/>
               </w:rPr>
               <w:tab/>
               <w:t>PUSHA {variable.definition.address}</w:t>
@@ -2082,9 +3700,10 @@
     </w:tbl>
     <w:p>
       <w:pPr>
-        <w:pStyle w:val="Ttulo3"/>
+        <w:pStyle w:val="Heading3"/>
         <w:rPr>
           <w:rFonts w:eastAsia="Times New Roman"/>
+          <w:lang w:val="en-US"/>
         </w:rPr>
       </w:pPr>
     </w:p>
@@ -2114,7 +3733,7 @@
 </file>
 
 <file path=word/endnotes.xml><?xml version="1.0" encoding="utf-8"?>
-<w:endnotes xmlns:wpc="http://schemas.microsoft.com/office/word/2010/wordprocessingCanvas" xmlns:cx="http://schemas.microsoft.com/office/drawing/2014/chartex" xmlns:cx1="http://schemas.microsoft.com/office/drawing/2015/9/8/chartex" xmlns:cx2="http://schemas.microsoft.com/office/drawing/2015/10/21/chartex" xmlns:cx3="http://schemas.microsoft.com/office/drawing/2016/5/9/chartex" xmlns:cx4="http://schemas.microsoft.com/office/drawing/2016/5/10/chartex" xmlns:cx5="http://schemas.microsoft.com/office/drawing/2016/5/11/chartex" xmlns:cx6="http://schemas.microsoft.com/office/drawing/2016/5/12/chartex" xmlns:cx7="http://schemas.microsoft.com/office/drawing/2016/5/13/chartex" xmlns:cx8="http://schemas.microsoft.com/office/drawing/2016/5/14/chartex" xmlns:mc="http://schemas.openxmlformats.org/markup-compatibility/2006" xmlns:aink="http://schemas.microsoft.com/office/drawing/2016/ink" xmlns:am3d="http://schemas.microsoft.com/office/drawing/2017/model3d" xmlns:o="urn:schemas-microsoft-com:office:office" xmlns:r="http://schemas.openxmlformats.org/officeDocument/2006/relationships" xmlns:m="http://schemas.openxmlformats.org/officeDocument/2006/math" xmlns:v="urn:schemas-microsoft-com:vml" xmlns:wp14="http://schemas.microsoft.com/office/word/2010/wordprocessingDrawing" xmlns:wp="http://schemas.openxmlformats.org/drawingml/2006/wordprocessingDrawing" xmlns:w10="urn:schemas-microsoft-com:office:word" xmlns:w="http://schemas.openxmlformats.org/wordprocessingml/2006/main" xmlns:w14="http://schemas.microsoft.com/office/word/2010/wordml" xmlns:w15="http://schemas.microsoft.com/office/word/2012/wordml" xmlns:w16cid="http://schemas.microsoft.com/office/word/2016/wordml/cid" xmlns:w16se="http://schemas.microsoft.com/office/word/2015/wordml/symex" xmlns:wpg="http://schemas.microsoft.com/office/word/2010/wordprocessingGroup" xmlns:wpi="http://schemas.microsoft.com/office/word/2010/wordprocessingInk" xmlns:wne="http://schemas.microsoft.com/office/word/2006/wordml" xmlns:wps="http://schemas.microsoft.com/office/word/2010/wordprocessingShape" mc:Ignorable="w14 w15 w16se w16cid wp14">
+<w:endnotes xmlns:wpc="http://schemas.microsoft.com/office/word/2010/wordprocessingCanvas" xmlns:cx="http://schemas.microsoft.com/office/drawing/2014/chartex" xmlns:cx1="http://schemas.microsoft.com/office/drawing/2015/9/8/chartex" xmlns:mc="http://schemas.openxmlformats.org/markup-compatibility/2006" xmlns:o="urn:schemas-microsoft-com:office:office" xmlns:r="http://schemas.openxmlformats.org/officeDocument/2006/relationships" xmlns:m="http://schemas.openxmlformats.org/officeDocument/2006/math" xmlns:v="urn:schemas-microsoft-com:vml" xmlns:wp14="http://schemas.microsoft.com/office/word/2010/wordprocessingDrawing" xmlns:wp="http://schemas.openxmlformats.org/drawingml/2006/wordprocessingDrawing" xmlns:w10="urn:schemas-microsoft-com:office:word" xmlns:w="http://schemas.openxmlformats.org/wordprocessingml/2006/main" xmlns:w14="http://schemas.microsoft.com/office/word/2010/wordml" xmlns:w15="http://schemas.microsoft.com/office/word/2012/wordml" xmlns:w16se="http://schemas.microsoft.com/office/word/2015/wordml/symex" xmlns:wpg="http://schemas.microsoft.com/office/word/2010/wordprocessingGroup" xmlns:wpi="http://schemas.microsoft.com/office/word/2010/wordprocessingInk" xmlns:wne="http://schemas.microsoft.com/office/word/2006/wordml" xmlns:wps="http://schemas.microsoft.com/office/word/2010/wordprocessingShape" mc:Ignorable="w14 w15 w16se wp14">
   <w:endnote w:type="separator" w:id="-1">
     <w:p>
       <w:r>
@@ -2133,7 +3752,7 @@
 </file>
 
 <file path=word/footer1.xml><?xml version="1.0" encoding="utf-8"?>
-<w:ftr xmlns:wpc="http://schemas.microsoft.com/office/word/2010/wordprocessingCanvas" xmlns:cx="http://schemas.microsoft.com/office/drawing/2014/chartex" xmlns:cx1="http://schemas.microsoft.com/office/drawing/2015/9/8/chartex" xmlns:cx2="http://schemas.microsoft.com/office/drawing/2015/10/21/chartex" xmlns:cx3="http://schemas.microsoft.com/office/drawing/2016/5/9/chartex" xmlns:cx4="http://schemas.microsoft.com/office/drawing/2016/5/10/chartex" xmlns:cx5="http://schemas.microsoft.com/office/drawing/2016/5/11/chartex" xmlns:cx6="http://schemas.microsoft.com/office/drawing/2016/5/12/chartex" xmlns:cx7="http://schemas.microsoft.com/office/drawing/2016/5/13/chartex" xmlns:cx8="http://schemas.microsoft.com/office/drawing/2016/5/14/chartex" xmlns:mc="http://schemas.openxmlformats.org/markup-compatibility/2006" xmlns:aink="http://schemas.microsoft.com/office/drawing/2016/ink" xmlns:am3d="http://schemas.microsoft.com/office/drawing/2017/model3d" xmlns:o="urn:schemas-microsoft-com:office:office" xmlns:r="http://schemas.openxmlformats.org/officeDocument/2006/relationships" xmlns:m="http://schemas.openxmlformats.org/officeDocument/2006/math" xmlns:v="urn:schemas-microsoft-com:vml" xmlns:wp14="http://schemas.microsoft.com/office/word/2010/wordprocessingDrawing" xmlns:wp="http://schemas.openxmlformats.org/drawingml/2006/wordprocessingDrawing" xmlns:w10="urn:schemas-microsoft-com:office:word" xmlns:w="http://schemas.openxmlformats.org/wordprocessingml/2006/main" xmlns:w14="http://schemas.microsoft.com/office/word/2010/wordml" xmlns:w15="http://schemas.microsoft.com/office/word/2012/wordml" xmlns:w16cid="http://schemas.microsoft.com/office/word/2016/wordml/cid" xmlns:w16se="http://schemas.microsoft.com/office/word/2015/wordml/symex" xmlns:wpg="http://schemas.microsoft.com/office/word/2010/wordprocessingGroup" xmlns:wpi="http://schemas.microsoft.com/office/word/2010/wordprocessingInk" xmlns:wne="http://schemas.microsoft.com/office/word/2006/wordml" xmlns:wps="http://schemas.microsoft.com/office/word/2010/wordprocessingShape" mc:Ignorable="w14 w15 w16se w16cid wp14">
+<w:ftr xmlns:wpc="http://schemas.microsoft.com/office/word/2010/wordprocessingCanvas" xmlns:cx="http://schemas.microsoft.com/office/drawing/2014/chartex" xmlns:cx1="http://schemas.microsoft.com/office/drawing/2015/9/8/chartex" xmlns:mc="http://schemas.openxmlformats.org/markup-compatibility/2006" xmlns:o="urn:schemas-microsoft-com:office:office" xmlns:r="http://schemas.openxmlformats.org/officeDocument/2006/relationships" xmlns:m="http://schemas.openxmlformats.org/officeDocument/2006/math" xmlns:v="urn:schemas-microsoft-com:vml" xmlns:wp14="http://schemas.microsoft.com/office/word/2010/wordprocessingDrawing" xmlns:wp="http://schemas.openxmlformats.org/drawingml/2006/wordprocessingDrawing" xmlns:w10="urn:schemas-microsoft-com:office:word" xmlns:w="http://schemas.openxmlformats.org/wordprocessingml/2006/main" xmlns:w14="http://schemas.microsoft.com/office/word/2010/wordml" xmlns:w15="http://schemas.microsoft.com/office/word/2012/wordml" xmlns:w16se="http://schemas.microsoft.com/office/word/2015/wordml/symex" xmlns:wpg="http://schemas.microsoft.com/office/word/2010/wordprocessingGroup" xmlns:wpi="http://schemas.microsoft.com/office/word/2010/wordprocessingInk" xmlns:wne="http://schemas.microsoft.com/office/word/2006/wordml" xmlns:wps="http://schemas.microsoft.com/office/word/2010/wordprocessingShape" mc:Ignorable="w14 w15 w16se wp14">
   <w:sdt>
     <w:sdtPr>
       <w:id w:val="1227032194"/>
@@ -2146,7 +3765,7 @@
     <w:sdtContent>
       <w:p>
         <w:pPr>
-          <w:pStyle w:val="Piedepgina"/>
+          <w:pStyle w:val="Footer"/>
           <w:jc w:val="right"/>
         </w:pPr>
         <w:r>
@@ -2162,7 +3781,7 @@
           <w:rPr>
             <w:noProof/>
           </w:rPr>
-          <w:t>1</w:t>
+          <w:t>2</w:t>
         </w:r>
         <w:r>
           <w:fldChar w:fldCharType="end"/>
@@ -2172,14 +3791,14 @@
   </w:sdt>
   <w:p>
     <w:pPr>
-      <w:pStyle w:val="Piedepgina"/>
+      <w:pStyle w:val="Footer"/>
     </w:pPr>
   </w:p>
 </w:ftr>
 </file>
 
 <file path=word/footnotes.xml><?xml version="1.0" encoding="utf-8"?>
-<w:footnotes xmlns:wpc="http://schemas.microsoft.com/office/word/2010/wordprocessingCanvas" xmlns:cx="http://schemas.microsoft.com/office/drawing/2014/chartex" xmlns:cx1="http://schemas.microsoft.com/office/drawing/2015/9/8/chartex" xmlns:cx2="http://schemas.microsoft.com/office/drawing/2015/10/21/chartex" xmlns:cx3="http://schemas.microsoft.com/office/drawing/2016/5/9/chartex" xmlns:cx4="http://schemas.microsoft.com/office/drawing/2016/5/10/chartex" xmlns:cx5="http://schemas.microsoft.com/office/drawing/2016/5/11/chartex" xmlns:cx6="http://schemas.microsoft.com/office/drawing/2016/5/12/chartex" xmlns:cx7="http://schemas.microsoft.com/office/drawing/2016/5/13/chartex" xmlns:cx8="http://schemas.microsoft.com/office/drawing/2016/5/14/chartex" xmlns:mc="http://schemas.openxmlformats.org/markup-compatibility/2006" xmlns:aink="http://schemas.microsoft.com/office/drawing/2016/ink" xmlns:am3d="http://schemas.microsoft.com/office/drawing/2017/model3d" xmlns:o="urn:schemas-microsoft-com:office:office" xmlns:r="http://schemas.openxmlformats.org/officeDocument/2006/relationships" xmlns:m="http://schemas.openxmlformats.org/officeDocument/2006/math" xmlns:v="urn:schemas-microsoft-com:vml" xmlns:wp14="http://schemas.microsoft.com/office/word/2010/wordprocessingDrawing" xmlns:wp="http://schemas.openxmlformats.org/drawingml/2006/wordprocessingDrawing" xmlns:w10="urn:schemas-microsoft-com:office:word" xmlns:w="http://schemas.openxmlformats.org/wordprocessingml/2006/main" xmlns:w14="http://schemas.microsoft.com/office/word/2010/wordml" xmlns:w15="http://schemas.microsoft.com/office/word/2012/wordml" xmlns:w16cid="http://schemas.microsoft.com/office/word/2016/wordml/cid" xmlns:w16se="http://schemas.microsoft.com/office/word/2015/wordml/symex" xmlns:wpg="http://schemas.microsoft.com/office/word/2010/wordprocessingGroup" xmlns:wpi="http://schemas.microsoft.com/office/word/2010/wordprocessingInk" xmlns:wne="http://schemas.microsoft.com/office/word/2006/wordml" xmlns:wps="http://schemas.microsoft.com/office/word/2010/wordprocessingShape" mc:Ignorable="w14 w15 w16se w16cid wp14">
+<w:footnotes xmlns:wpc="http://schemas.microsoft.com/office/word/2010/wordprocessingCanvas" xmlns:cx="http://schemas.microsoft.com/office/drawing/2014/chartex" xmlns:cx1="http://schemas.microsoft.com/office/drawing/2015/9/8/chartex" xmlns:mc="http://schemas.openxmlformats.org/markup-compatibility/2006" xmlns:o="urn:schemas-microsoft-com:office:office" xmlns:r="http://schemas.openxmlformats.org/officeDocument/2006/relationships" xmlns:m="http://schemas.openxmlformats.org/officeDocument/2006/math" xmlns:v="urn:schemas-microsoft-com:vml" xmlns:wp14="http://schemas.microsoft.com/office/word/2010/wordprocessingDrawing" xmlns:wp="http://schemas.openxmlformats.org/drawingml/2006/wordprocessingDrawing" xmlns:w10="urn:schemas-microsoft-com:office:word" xmlns:w="http://schemas.openxmlformats.org/wordprocessingml/2006/main" xmlns:w14="http://schemas.microsoft.com/office/word/2010/wordml" xmlns:w15="http://schemas.microsoft.com/office/word/2012/wordml" xmlns:w16se="http://schemas.microsoft.com/office/word/2015/wordml/symex" xmlns:wpg="http://schemas.microsoft.com/office/word/2010/wordprocessingGroup" xmlns:wpi="http://schemas.microsoft.com/office/word/2010/wordprocessingInk" xmlns:wne="http://schemas.microsoft.com/office/word/2006/wordml" xmlns:wps="http://schemas.microsoft.com/office/word/2010/wordprocessingShape" mc:Ignorable="w14 w15 w16se wp14">
   <w:footnote w:type="separator" w:id="-1">
     <w:p>
       <w:r>
@@ -2198,7 +3817,7 @@
 </file>
 
 <file path=word/styles.xml><?xml version="1.0" encoding="utf-8"?>
-<w:styles xmlns:mc="http://schemas.openxmlformats.org/markup-compatibility/2006" xmlns:r="http://schemas.openxmlformats.org/officeDocument/2006/relationships" xmlns:w="http://schemas.openxmlformats.org/wordprocessingml/2006/main" xmlns:w14="http://schemas.microsoft.com/office/word/2010/wordml" xmlns:w15="http://schemas.microsoft.com/office/word/2012/wordml" xmlns:w16cid="http://schemas.microsoft.com/office/word/2016/wordml/cid" xmlns:w16se="http://schemas.microsoft.com/office/word/2015/wordml/symex" mc:Ignorable="w14 w15 w16se w16cid">
+<w:styles xmlns:mc="http://schemas.openxmlformats.org/markup-compatibility/2006" xmlns:r="http://schemas.openxmlformats.org/officeDocument/2006/relationships" xmlns:w="http://schemas.openxmlformats.org/wordprocessingml/2006/main" xmlns:w14="http://schemas.microsoft.com/office/word/2010/wordml" xmlns:w15="http://schemas.microsoft.com/office/word/2012/wordml" xmlns:w16se="http://schemas.microsoft.com/office/word/2015/wordml/symex" mc:Ignorable="w14 w15 w16se">
   <w:docDefaults>
     <w:rPrDefault>
       <w:rPr>
@@ -2208,7 +3827,7 @@
     </w:rPrDefault>
     <w:pPrDefault/>
   </w:docDefaults>
-  <w:latentStyles w:defLockedState="0" w:defUIPriority="99" w:defSemiHidden="0" w:defUnhideWhenUsed="0" w:defQFormat="0" w:count="375">
+  <w:latentStyles w:defLockedState="0" w:defUIPriority="99" w:defSemiHidden="0" w:defUnhideWhenUsed="0" w:defQFormat="0" w:count="371">
     <w:lsdException w:name="Normal" w:uiPriority="0" w:qFormat="1"/>
     <w:lsdException w:name="heading 1" w:uiPriority="9" w:qFormat="1"/>
     <w:lsdException w:name="heading 2" w:uiPriority="9" w:qFormat="1"/>
@@ -2580,10 +4199,6 @@
     <w:lsdException w:name="List Table 5 Dark Accent 6" w:uiPriority="50"/>
     <w:lsdException w:name="List Table 6 Colorful Accent 6" w:uiPriority="51"/>
     <w:lsdException w:name="List Table 7 Colorful Accent 6" w:uiPriority="52"/>
-    <w:lsdException w:name="Mention" w:semiHidden="1" w:unhideWhenUsed="1"/>
-    <w:lsdException w:name="Smart Hyperlink" w:semiHidden="1" w:unhideWhenUsed="1"/>
-    <w:lsdException w:name="Hashtag" w:semiHidden="1" w:unhideWhenUsed="1"/>
-    <w:lsdException w:name="Unresolved Mention" w:semiHidden="1" w:unhideWhenUsed="1"/>
   </w:latentStyles>
   <w:style w:type="paragraph" w:default="1" w:styleId="Normal">
     <w:name w:val="Normal"/>
@@ -2594,11 +4209,11 @@
       <w:szCs w:val="24"/>
     </w:rPr>
   </w:style>
-  <w:style w:type="paragraph" w:styleId="Ttulo1">
+  <w:style w:type="paragraph" w:styleId="Heading1">
     <w:name w:val="heading 1"/>
     <w:basedOn w:val="Normal"/>
     <w:next w:val="Normal"/>
-    <w:link w:val="Ttulo1Car"/>
+    <w:link w:val="Heading1Char"/>
     <w:uiPriority w:val="9"/>
     <w:qFormat/>
     <w:rsid w:val="00897E5E"/>
@@ -2615,10 +4230,10 @@
       <w:szCs w:val="32"/>
     </w:rPr>
   </w:style>
-  <w:style w:type="paragraph" w:styleId="Ttulo2">
+  <w:style w:type="paragraph" w:styleId="Heading2">
     <w:name w:val="heading 2"/>
     <w:basedOn w:val="Normal"/>
-    <w:link w:val="Ttulo2Car"/>
+    <w:link w:val="Heading2Char"/>
     <w:uiPriority w:val="9"/>
     <w:qFormat/>
     <w:pPr>
@@ -2632,11 +4247,11 @@
       <w:szCs w:val="36"/>
     </w:rPr>
   </w:style>
-  <w:style w:type="paragraph" w:styleId="Ttulo3">
+  <w:style w:type="paragraph" w:styleId="Heading3">
     <w:name w:val="heading 3"/>
     <w:basedOn w:val="Normal"/>
     <w:next w:val="Normal"/>
-    <w:link w:val="Ttulo3Car"/>
+    <w:link w:val="Heading3Char"/>
     <w:uiPriority w:val="9"/>
     <w:unhideWhenUsed/>
     <w:qFormat/>
@@ -2652,13 +4267,13 @@
       <w:color w:val="243F60" w:themeColor="accent1" w:themeShade="7F"/>
     </w:rPr>
   </w:style>
-  <w:style w:type="character" w:default="1" w:styleId="Fuentedeprrafopredeter">
+  <w:style w:type="character" w:default="1" w:styleId="DefaultParagraphFont">
     <w:name w:val="Default Paragraph Font"/>
     <w:uiPriority w:val="1"/>
     <w:semiHidden/>
     <w:unhideWhenUsed/>
   </w:style>
-  <w:style w:type="table" w:default="1" w:styleId="Tablanormal">
+  <w:style w:type="table" w:default="1" w:styleId="TableNormal">
     <w:name w:val="Normal Table"/>
     <w:uiPriority w:val="99"/>
     <w:semiHidden/>
@@ -2673,7 +4288,7 @@
       </w:tblCellMar>
     </w:tblPr>
   </w:style>
-  <w:style w:type="numbering" w:default="1" w:styleId="Sinlista">
+  <w:style w:type="numbering" w:default="1" w:styleId="NoList">
     <w:name w:val="No List"/>
     <w:uiPriority w:val="99"/>
     <w:semiHidden/>
@@ -2735,10 +4350,10 @@
       <w:color w:val="808080"/>
     </w:rPr>
   </w:style>
-  <w:style w:type="character" w:customStyle="1" w:styleId="Ttulo2Car">
-    <w:name w:val="Título 2 Car"/>
-    <w:basedOn w:val="Fuentedeprrafopredeter"/>
-    <w:link w:val="Ttulo2"/>
+  <w:style w:type="character" w:customStyle="1" w:styleId="Heading2Char">
+    <w:name w:val="Heading 2 Char"/>
+    <w:basedOn w:val="DefaultParagraphFont"/>
+    <w:link w:val="Heading2"/>
     <w:uiPriority w:val="9"/>
     <w:semiHidden/>
     <w:rPr>
@@ -2750,9 +4365,9 @@
       <w:szCs w:val="26"/>
     </w:rPr>
   </w:style>
-  <w:style w:type="character" w:styleId="Textoennegrita">
+  <w:style w:type="character" w:styleId="Strong">
     <w:name w:val="Strong"/>
-    <w:basedOn w:val="Fuentedeprrafopredeter"/>
+    <w:basedOn w:val="DefaultParagraphFont"/>
     <w:uiPriority w:val="22"/>
     <w:qFormat/>
     <w:rPr>
@@ -2762,7 +4377,7 @@
   </w:style>
   <w:style w:type="character" w:customStyle="1" w:styleId="categoria1">
     <w:name w:val="categoria1"/>
-    <w:basedOn w:val="Fuentedeprrafopredeter"/>
+    <w:basedOn w:val="DefaultParagraphFont"/>
     <w:rPr>
       <w:b/>
       <w:bCs/>
@@ -2771,7 +4386,7 @@
   </w:style>
   <w:style w:type="character" w:customStyle="1" w:styleId="nodo1">
     <w:name w:val="nodo1"/>
-    <w:basedOn w:val="Fuentedeprrafopredeter"/>
+    <w:basedOn w:val="DefaultParagraphFont"/>
     <w:rPr>
       <w:b/>
       <w:bCs/>
@@ -2780,7 +4395,7 @@
   </w:style>
   <w:style w:type="character" w:customStyle="1" w:styleId="nombreatt1">
     <w:name w:val="nombreatt1"/>
-    <w:basedOn w:val="Fuentedeprrafopredeter"/>
+    <w:basedOn w:val="DefaultParagraphFont"/>
     <w:rPr>
       <w:i/>
       <w:iCs/>
@@ -2788,15 +4403,15 @@
   </w:style>
   <w:style w:type="character" w:customStyle="1" w:styleId="tipo1">
     <w:name w:val="tipo1"/>
-    <w:basedOn w:val="Fuentedeprrafopredeter"/>
+    <w:basedOn w:val="DefaultParagraphFont"/>
     <w:rPr>
       <w:color w:val="808080"/>
     </w:rPr>
   </w:style>
-  <w:style w:type="paragraph" w:styleId="Encabezado">
+  <w:style w:type="paragraph" w:styleId="Header">
     <w:name w:val="header"/>
     <w:basedOn w:val="Normal"/>
-    <w:link w:val="EncabezadoCar"/>
+    <w:link w:val="HeaderChar"/>
     <w:uiPriority w:val="99"/>
     <w:unhideWhenUsed/>
     <w:rsid w:val="0052182C"/>
@@ -2807,10 +4422,10 @@
       </w:tabs>
     </w:pPr>
   </w:style>
-  <w:style w:type="character" w:customStyle="1" w:styleId="EncabezadoCar">
-    <w:name w:val="Encabezado Car"/>
-    <w:basedOn w:val="Fuentedeprrafopredeter"/>
-    <w:link w:val="Encabezado"/>
+  <w:style w:type="character" w:customStyle="1" w:styleId="HeaderChar">
+    <w:name w:val="Header Char"/>
+    <w:basedOn w:val="DefaultParagraphFont"/>
+    <w:link w:val="Header"/>
     <w:uiPriority w:val="99"/>
     <w:rsid w:val="0052182C"/>
     <w:rPr>
@@ -2819,10 +4434,10 @@
       <w:szCs w:val="24"/>
     </w:rPr>
   </w:style>
-  <w:style w:type="paragraph" w:styleId="Piedepgina">
+  <w:style w:type="paragraph" w:styleId="Footer">
     <w:name w:val="footer"/>
     <w:basedOn w:val="Normal"/>
-    <w:link w:val="PiedepginaCar"/>
+    <w:link w:val="FooterChar"/>
     <w:uiPriority w:val="99"/>
     <w:unhideWhenUsed/>
     <w:rsid w:val="0052182C"/>
@@ -2833,10 +4448,10 @@
       </w:tabs>
     </w:pPr>
   </w:style>
-  <w:style w:type="character" w:customStyle="1" w:styleId="PiedepginaCar">
-    <w:name w:val="Pie de página Car"/>
-    <w:basedOn w:val="Fuentedeprrafopredeter"/>
-    <w:link w:val="Piedepgina"/>
+  <w:style w:type="character" w:customStyle="1" w:styleId="FooterChar">
+    <w:name w:val="Footer Char"/>
+    <w:basedOn w:val="DefaultParagraphFont"/>
+    <w:link w:val="Footer"/>
     <w:uiPriority w:val="99"/>
     <w:rsid w:val="0052182C"/>
     <w:rPr>
@@ -2845,10 +4460,10 @@
       <w:szCs w:val="24"/>
     </w:rPr>
   </w:style>
-  <w:style w:type="character" w:customStyle="1" w:styleId="Ttulo1Car">
-    <w:name w:val="Título 1 Car"/>
-    <w:basedOn w:val="Fuentedeprrafopredeter"/>
-    <w:link w:val="Ttulo1"/>
+  <w:style w:type="character" w:customStyle="1" w:styleId="Heading1Char">
+    <w:name w:val="Heading 1 Char"/>
+    <w:basedOn w:val="DefaultParagraphFont"/>
+    <w:link w:val="Heading1"/>
     <w:uiPriority w:val="9"/>
     <w:rsid w:val="00897E5E"/>
     <w:rPr>
@@ -2858,10 +4473,10 @@
       <w:szCs w:val="32"/>
     </w:rPr>
   </w:style>
-  <w:style w:type="character" w:customStyle="1" w:styleId="Ttulo3Car">
-    <w:name w:val="Título 3 Car"/>
-    <w:basedOn w:val="Fuentedeprrafopredeter"/>
-    <w:link w:val="Ttulo3"/>
+  <w:style w:type="character" w:customStyle="1" w:styleId="Heading3Char">
+    <w:name w:val="Heading 3 Char"/>
+    <w:basedOn w:val="DefaultParagraphFont"/>
+    <w:link w:val="Heading3"/>
     <w:uiPriority w:val="9"/>
     <w:rsid w:val="00897E5E"/>
     <w:rPr>
@@ -2871,9 +4486,9 @@
       <w:szCs w:val="24"/>
     </w:rPr>
   </w:style>
-  <w:style w:type="table" w:styleId="Tablaconcuadrcula">
+  <w:style w:type="table" w:styleId="TableGrid">
     <w:name w:val="Table Grid"/>
-    <w:basedOn w:val="Tablanormal"/>
+    <w:basedOn w:val="TableNormal"/>
     <w:uiPriority w:val="59"/>
     <w:rsid w:val="00897E5E"/>
     <w:tblPr>
@@ -2889,7 +4504,7 @@
   </w:style>
   <w:style w:type="table" w:customStyle="1" w:styleId="Tablanormal21">
     <w:name w:val="Tabla normal 21"/>
-    <w:basedOn w:val="Tablanormal"/>
+    <w:basedOn w:val="TableNormal"/>
     <w:uiPriority w:val="42"/>
     <w:rsid w:val="00EC6C10"/>
     <w:tblPr>
@@ -2966,7 +4581,7 @@
   </w:style>
   <w:style w:type="table" w:customStyle="1" w:styleId="Tablanormal51">
     <w:name w:val="Tabla normal 51"/>
-    <w:basedOn w:val="Tablanormal"/>
+    <w:basedOn w:val="TableNormal"/>
     <w:uiPriority w:val="45"/>
     <w:rsid w:val="00EC6C10"/>
     <w:tblPr>
@@ -3083,7 +4698,7 @@
   </w:style>
   <w:style w:type="table" w:customStyle="1" w:styleId="Tabladecuadrcula1clara-nfasis11">
     <w:name w:val="Tabla de cuadrícula 1 clara - Énfasis 11"/>
-    <w:basedOn w:val="Tablanormal"/>
+    <w:basedOn w:val="TableNormal"/>
     <w:uiPriority w:val="46"/>
     <w:rsid w:val="00EC6C10"/>
     <w:tblPr>
@@ -3135,10 +4750,10 @@
       </w:rPr>
     </w:tblStylePr>
   </w:style>
-  <w:style w:type="paragraph" w:styleId="Textodeglobo">
+  <w:style w:type="paragraph" w:styleId="BalloonText">
     <w:name w:val="Balloon Text"/>
     <w:basedOn w:val="Normal"/>
-    <w:link w:val="TextodegloboCar"/>
+    <w:link w:val="BalloonTextChar"/>
     <w:uiPriority w:val="99"/>
     <w:semiHidden/>
     <w:unhideWhenUsed/>
@@ -3149,10 +4764,10 @@
       <w:szCs w:val="18"/>
     </w:rPr>
   </w:style>
-  <w:style w:type="character" w:customStyle="1" w:styleId="TextodegloboCar">
-    <w:name w:val="Texto de globo Car"/>
-    <w:basedOn w:val="Fuentedeprrafopredeter"/>
-    <w:link w:val="Textodeglobo"/>
+  <w:style w:type="character" w:customStyle="1" w:styleId="BalloonTextChar">
+    <w:name w:val="Balloon Text Char"/>
+    <w:basedOn w:val="DefaultParagraphFont"/>
+    <w:link w:val="BalloonText"/>
     <w:uiPriority w:val="99"/>
     <w:semiHidden/>
     <w:rsid w:val="00157361"/>
@@ -3164,10 +4779,10 @@
   </w:style>
   <w:style w:type="character" w:customStyle="1" w:styleId="apple-converted-space">
     <w:name w:val="apple-converted-space"/>
-    <w:basedOn w:val="Fuentedeprrafopredeter"/>
+    <w:basedOn w:val="DefaultParagraphFont"/>
     <w:rsid w:val="001A109E"/>
   </w:style>
-  <w:style w:type="paragraph" w:styleId="Sinespaciado">
+  <w:style w:type="paragraph" w:styleId="NoSpacing">
     <w:name w:val="No Spacing"/>
     <w:uiPriority w:val="1"/>
     <w:qFormat/>
@@ -3475,7 +5090,7 @@
 </file>
 
 <file path=customXml/itemProps1.xml><?xml version="1.0" encoding="utf-8"?>
-<ds:datastoreItem xmlns:ds="http://schemas.openxmlformats.org/officeDocument/2006/customXml" ds:itemID="{89BD3E80-C2E3-46B1-9456-A0BDB20A425A}">
+<ds:datastoreItem xmlns:ds="http://schemas.openxmlformats.org/officeDocument/2006/customXml" ds:itemID="{59AAE47E-8705-4C0A-A857-B3B86CD11E21}">
   <ds:schemaRefs>
     <ds:schemaRef ds:uri="http://schemas.openxmlformats.org/officeDocument/2006/bibliography"/>
   </ds:schemaRefs>

</xml_diff>

<commit_message>
Añadida la expresion negada
</commit_message>
<xml_diff>
--- a/Proyecto_DLP/metalenguajes/Code Specification.docx
+++ b/Proyecto_DLP/metalenguajes/Code Specification.docx
@@ -1,10 +1,10 @@
 
 <file path=word/document.xml><?xml version="1.0" encoding="utf-8"?>
-<w:document xmlns:wpc="http://schemas.microsoft.com/office/word/2010/wordprocessingCanvas" xmlns:cx="http://schemas.microsoft.com/office/drawing/2014/chartex" xmlns:cx1="http://schemas.microsoft.com/office/drawing/2015/9/8/chartex" xmlns:mc="http://schemas.openxmlformats.org/markup-compatibility/2006" xmlns:o="urn:schemas-microsoft-com:office:office" xmlns:r="http://schemas.openxmlformats.org/officeDocument/2006/relationships" xmlns:m="http://schemas.openxmlformats.org/officeDocument/2006/math" xmlns:v="urn:schemas-microsoft-com:vml" xmlns:wp14="http://schemas.microsoft.com/office/word/2010/wordprocessingDrawing" xmlns:wp="http://schemas.openxmlformats.org/drawingml/2006/wordprocessingDrawing" xmlns:w10="urn:schemas-microsoft-com:office:word" xmlns:w="http://schemas.openxmlformats.org/wordprocessingml/2006/main" xmlns:w14="http://schemas.microsoft.com/office/word/2010/wordml" xmlns:w15="http://schemas.microsoft.com/office/word/2012/wordml" xmlns:w16se="http://schemas.microsoft.com/office/word/2015/wordml/symex" xmlns:wpg="http://schemas.microsoft.com/office/word/2010/wordprocessingGroup" xmlns:wpi="http://schemas.microsoft.com/office/word/2010/wordprocessingInk" xmlns:wne="http://schemas.microsoft.com/office/word/2006/wordml" xmlns:wps="http://schemas.microsoft.com/office/word/2010/wordprocessingShape" mc:Ignorable="w14 w15 w16se wp14">
+<w:document xmlns:wpc="http://schemas.microsoft.com/office/word/2010/wordprocessingCanvas" xmlns:cx="http://schemas.microsoft.com/office/drawing/2014/chartex" xmlns:cx1="http://schemas.microsoft.com/office/drawing/2015/9/8/chartex" xmlns:cx2="http://schemas.microsoft.com/office/drawing/2015/10/21/chartex" xmlns:cx3="http://schemas.microsoft.com/office/drawing/2016/5/9/chartex" xmlns:cx4="http://schemas.microsoft.com/office/drawing/2016/5/10/chartex" xmlns:cx5="http://schemas.microsoft.com/office/drawing/2016/5/11/chartex" xmlns:cx6="http://schemas.microsoft.com/office/drawing/2016/5/12/chartex" xmlns:cx7="http://schemas.microsoft.com/office/drawing/2016/5/13/chartex" xmlns:cx8="http://schemas.microsoft.com/office/drawing/2016/5/14/chartex" xmlns:mc="http://schemas.openxmlformats.org/markup-compatibility/2006" xmlns:aink="http://schemas.microsoft.com/office/drawing/2016/ink" xmlns:am3d="http://schemas.microsoft.com/office/drawing/2017/model3d" xmlns:o="urn:schemas-microsoft-com:office:office" xmlns:r="http://schemas.openxmlformats.org/officeDocument/2006/relationships" xmlns:m="http://schemas.openxmlformats.org/officeDocument/2006/math" xmlns:v="urn:schemas-microsoft-com:vml" xmlns:wp14="http://schemas.microsoft.com/office/word/2010/wordprocessingDrawing" xmlns:wp="http://schemas.openxmlformats.org/drawingml/2006/wordprocessingDrawing" xmlns:w10="urn:schemas-microsoft-com:office:word" xmlns:w="http://schemas.openxmlformats.org/wordprocessingml/2006/main" xmlns:w14="http://schemas.microsoft.com/office/word/2010/wordml" xmlns:w15="http://schemas.microsoft.com/office/word/2012/wordml" xmlns:w16cid="http://schemas.microsoft.com/office/word/2016/wordml/cid" xmlns:w16se="http://schemas.microsoft.com/office/word/2015/wordml/symex" xmlns:wpg="http://schemas.microsoft.com/office/word/2010/wordprocessingGroup" xmlns:wpi="http://schemas.microsoft.com/office/word/2010/wordprocessingInk" xmlns:wne="http://schemas.microsoft.com/office/word/2006/wordml" xmlns:wps="http://schemas.microsoft.com/office/word/2010/wordprocessingShape" mc:Ignorable="w14 w15 w16se w16cid wp14">
   <w:body>
     <w:p>
       <w:pPr>
-        <w:pStyle w:val="Heading2"/>
+        <w:pStyle w:val="Ttulo2"/>
         <w:rPr>
           <w:rFonts w:ascii="Cambria" w:eastAsia="Times New Roman" w:hAnsi="Cambria"/>
         </w:rPr>
@@ -48,7 +48,7 @@
             </w:pPr>
             <w:r>
               <w:rPr>
-                <w:rStyle w:val="Strong"/>
+                <w:rStyle w:val="Textoennegrita"/>
                 <w:rFonts w:asciiTheme="minorHAnsi" w:eastAsia="Times New Roman" w:hAnsiTheme="minorHAnsi" w:cstheme="minorHAnsi"/>
                 <w:color w:val="000000" w:themeColor="text1"/>
                 <w:sz w:val="20"/>
@@ -75,7 +75,7 @@
             </w:pPr>
             <w:r>
               <w:rPr>
-                <w:rStyle w:val="Strong"/>
+                <w:rStyle w:val="Textoennegrita"/>
                 <w:rFonts w:asciiTheme="minorHAnsi" w:eastAsia="Times New Roman" w:hAnsiTheme="minorHAnsi" w:cstheme="minorHAnsi"/>
                 <w:color w:val="000000" w:themeColor="text1"/>
                 <w:sz w:val="20"/>
@@ -99,7 +99,7 @@
           <w:p>
             <w:pPr>
               <w:rPr>
-                <w:rStyle w:val="Strong"/>
+                <w:rStyle w:val="Textoennegrita"/>
                 <w:rFonts w:asciiTheme="minorHAnsi" w:eastAsia="Times New Roman" w:hAnsiTheme="minorHAnsi" w:cstheme="minorHAnsi"/>
                 <w:color w:val="000000" w:themeColor="text1"/>
                 <w:sz w:val="20"/>
@@ -117,7 +117,7 @@
             <w:pPr>
               <w:cnfStyle w:val="000000000000" w:firstRow="0" w:lastRow="0" w:firstColumn="0" w:lastColumn="0" w:oddVBand="0" w:evenVBand="0" w:oddHBand="0" w:evenHBand="0" w:firstRowFirstColumn="0" w:firstRowLastColumn="0" w:lastRowFirstColumn="0" w:lastRowLastColumn="0"/>
               <w:rPr>
-                <w:rStyle w:val="Strong"/>
+                <w:rStyle w:val="Textoennegrita"/>
                 <w:rFonts w:asciiTheme="minorHAnsi" w:eastAsia="Times New Roman" w:hAnsiTheme="minorHAnsi" w:cstheme="minorHAnsi"/>
                 <w:b w:val="0"/>
                 <w:color w:val="000000" w:themeColor="text1"/>
@@ -144,6 +144,7 @@
               <w:rPr>
                 <w:rFonts w:asciiTheme="minorHAnsi" w:eastAsia="Times New Roman" w:hAnsiTheme="minorHAnsi" w:cstheme="minorHAnsi"/>
                 <w:b w:val="0"/>
+                <w:color w:val="000000" w:themeColor="text1"/>
                 <w:sz w:val="20"/>
                 <w:szCs w:val="20"/>
               </w:rPr>
@@ -152,6 +153,7 @@
               <w:rPr>
                 <w:rFonts w:asciiTheme="minorHAnsi" w:eastAsia="Times New Roman" w:hAnsiTheme="minorHAnsi" w:cstheme="minorHAnsi"/>
                 <w:b w:val="0"/>
+                <w:color w:val="000000" w:themeColor="text1"/>
                 <w:sz w:val="20"/>
                 <w:szCs w:val="20"/>
               </w:rPr>
@@ -258,7 +260,7 @@
               <w:cnfStyle w:val="000000000000" w:firstRow="0" w:lastRow="0" w:firstColumn="0" w:lastColumn="0" w:oddVBand="0" w:evenVBand="0" w:oddHBand="0" w:evenHBand="0" w:firstRowFirstColumn="0" w:firstRowLastColumn="0" w:lastRowFirstColumn="0" w:lastRowLastColumn="0"/>
               <w:rPr>
                 <w:rFonts w:asciiTheme="minorHAnsi" w:eastAsia="Times New Roman" w:hAnsiTheme="minorHAnsi" w:cstheme="minorHAnsi"/>
-                <w:color w:val="F79646" w:themeColor="accent6"/>
+                <w:color w:val="000000" w:themeColor="text1"/>
                 <w:sz w:val="20"/>
                 <w:szCs w:val="20"/>
                 <w:lang w:val="en-US"/>
@@ -325,6 +327,7 @@
               <w:rPr>
                 <w:rFonts w:asciiTheme="minorHAnsi" w:eastAsia="Times New Roman" w:hAnsiTheme="minorHAnsi" w:cstheme="minorHAnsi"/>
                 <w:b w:val="0"/>
+                <w:color w:val="000000" w:themeColor="text1"/>
                 <w:sz w:val="20"/>
                 <w:szCs w:val="20"/>
                 <w:lang w:val="en-US"/>
@@ -334,6 +337,7 @@
               <w:rPr>
                 <w:rFonts w:asciiTheme="minorHAnsi" w:eastAsia="Times New Roman" w:hAnsiTheme="minorHAnsi" w:cstheme="minorHAnsi"/>
                 <w:b w:val="0"/>
+                <w:color w:val="000000" w:themeColor="text1"/>
                 <w:sz w:val="20"/>
                 <w:szCs w:val="20"/>
                 <w:lang w:val="en-US"/>
@@ -353,7 +357,7 @@
               <w:cnfStyle w:val="000000000000" w:firstRow="0" w:lastRow="0" w:firstColumn="0" w:lastColumn="0" w:oddVBand="0" w:evenVBand="0" w:oddHBand="0" w:evenHBand="0" w:firstRowFirstColumn="0" w:firstRowLastColumn="0" w:lastRowFirstColumn="0" w:lastRowLastColumn="0"/>
               <w:rPr>
                 <w:rFonts w:asciiTheme="minorHAnsi" w:eastAsia="Times New Roman" w:hAnsiTheme="minorHAnsi" w:cstheme="minorHAnsi"/>
-                <w:color w:val="00B0F0"/>
+                <w:color w:val="000000" w:themeColor="text1"/>
                 <w:sz w:val="20"/>
                 <w:szCs w:val="20"/>
                 <w:lang w:val="en-US"/>
@@ -378,6 +382,7 @@
               <w:rPr>
                 <w:rFonts w:asciiTheme="minorHAnsi" w:eastAsia="Times New Roman" w:hAnsiTheme="minorHAnsi" w:cstheme="minorHAnsi"/>
                 <w:b w:val="0"/>
+                <w:color w:val="000000" w:themeColor="text1"/>
                 <w:sz w:val="20"/>
                 <w:szCs w:val="20"/>
               </w:rPr>
@@ -386,6 +391,7 @@
               <w:rPr>
                 <w:rFonts w:asciiTheme="minorHAnsi" w:eastAsia="Times New Roman" w:hAnsiTheme="minorHAnsi" w:cstheme="minorHAnsi"/>
                 <w:b w:val="0"/>
+                <w:color w:val="000000" w:themeColor="text1"/>
                 <w:sz w:val="20"/>
                 <w:szCs w:val="20"/>
               </w:rPr>
@@ -445,14 +451,6 @@
                 <w:szCs w:val="20"/>
               </w:rPr>
               <w:tab/>
-            </w:r>
-            <w:r>
-              <w:rPr>
-                <w:rFonts w:asciiTheme="minorHAnsi" w:eastAsia="Times New Roman" w:hAnsiTheme="minorHAnsi" w:cstheme="minorHAnsi"/>
-                <w:color w:val="000000" w:themeColor="text1"/>
-                <w:sz w:val="20"/>
-                <w:szCs w:val="20"/>
-              </w:rPr>
               <w:t>{nombre}:</w:t>
             </w:r>
           </w:p>
@@ -474,14 +472,6 @@
                 <w:szCs w:val="20"/>
               </w:rPr>
               <w:tab/>
-            </w:r>
-            <w:r>
-              <w:rPr>
-                <w:rFonts w:asciiTheme="minorHAnsi" w:eastAsia="Times New Roman" w:hAnsiTheme="minorHAnsi" w:cstheme="minorHAnsi"/>
-                <w:color w:val="000000" w:themeColor="text1"/>
-                <w:sz w:val="20"/>
-                <w:szCs w:val="20"/>
-              </w:rPr>
               <w:t>ENTER {∑localesi.tipo.size}</w:t>
             </w:r>
           </w:p>
@@ -503,14 +493,6 @@
                 <w:szCs w:val="20"/>
               </w:rPr>
               <w:tab/>
-            </w:r>
-            <w:r>
-              <w:rPr>
-                <w:rFonts w:asciiTheme="minorHAnsi" w:eastAsia="Times New Roman" w:hAnsiTheme="minorHAnsi" w:cstheme="minorHAnsi"/>
-                <w:color w:val="000000" w:themeColor="text1"/>
-                <w:sz w:val="20"/>
-                <w:szCs w:val="20"/>
-              </w:rPr>
               <w:t>ejecuta[[sentenciasi]]</w:t>
             </w:r>
           </w:p>
@@ -553,25 +535,7 @@
                 <w:szCs w:val="20"/>
               </w:rPr>
               <w:tab/>
-            </w:r>
-            <w:r>
-              <w:rPr>
-                <w:rFonts w:asciiTheme="minorHAnsi" w:eastAsia="Times New Roman" w:hAnsiTheme="minorHAnsi" w:cstheme="minorHAnsi"/>
-                <w:color w:val="000000" w:themeColor="text1"/>
-                <w:sz w:val="20"/>
-                <w:szCs w:val="20"/>
-              </w:rPr>
-              <w:tab/>
-              <w:t xml:space="preserve">RET 0, </w:t>
-            </w:r>
-            <w:r>
-              <w:rPr>
-                <w:rFonts w:asciiTheme="minorHAnsi" w:eastAsia="Times New Roman" w:hAnsiTheme="minorHAnsi" w:cstheme="minorHAnsi"/>
-                <w:color w:val="000000" w:themeColor="text1"/>
-                <w:sz w:val="20"/>
-                <w:szCs w:val="20"/>
-              </w:rPr>
-              <w:t>{∑localesi.tipo.size}, {∑parametrosi.tipo.size}</w:t>
+              <w:t>RET 0, {∑localesi.tipo.size}, {∑parametrosi.tipo.size}</w:t>
             </w:r>
           </w:p>
         </w:tc>
@@ -592,6 +556,7 @@
               <w:rPr>
                 <w:rFonts w:asciiTheme="minorHAnsi" w:eastAsia="Times New Roman" w:hAnsiTheme="minorHAnsi" w:cstheme="minorHAnsi"/>
                 <w:b w:val="0"/>
+                <w:color w:val="000000" w:themeColor="text1"/>
                 <w:sz w:val="20"/>
                 <w:szCs w:val="20"/>
               </w:rPr>
@@ -600,6 +565,7 @@
               <w:rPr>
                 <w:rFonts w:asciiTheme="minorHAnsi" w:eastAsia="Times New Roman" w:hAnsiTheme="minorHAnsi" w:cstheme="minorHAnsi"/>
                 <w:b w:val="0"/>
+                <w:color w:val="000000" w:themeColor="text1"/>
                 <w:sz w:val="20"/>
                 <w:szCs w:val="20"/>
               </w:rPr>
@@ -618,7 +584,7 @@
               <w:cnfStyle w:val="000000000000" w:firstRow="0" w:lastRow="0" w:firstColumn="0" w:lastColumn="0" w:oddVBand="0" w:evenVBand="0" w:oddHBand="0" w:evenHBand="0" w:firstRowFirstColumn="0" w:firstRowLastColumn="0" w:lastRowFirstColumn="0" w:lastRowLastColumn="0"/>
               <w:rPr>
                 <w:rFonts w:asciiTheme="minorHAnsi" w:eastAsia="Times New Roman" w:hAnsiTheme="minorHAnsi" w:cstheme="minorHAnsi"/>
-                <w:color w:val="00B0F0"/>
+                <w:color w:val="000000" w:themeColor="text1"/>
                 <w:sz w:val="20"/>
                 <w:szCs w:val="20"/>
               </w:rPr>
@@ -641,6 +607,7 @@
               <w:rPr>
                 <w:rFonts w:asciiTheme="minorHAnsi" w:eastAsia="Times New Roman" w:hAnsiTheme="minorHAnsi" w:cstheme="minorHAnsi"/>
                 <w:b w:val="0"/>
+                <w:color w:val="000000" w:themeColor="text1"/>
                 <w:sz w:val="20"/>
                 <w:szCs w:val="20"/>
               </w:rPr>
@@ -649,6 +616,7 @@
               <w:rPr>
                 <w:rFonts w:asciiTheme="minorHAnsi" w:eastAsia="Times New Roman" w:hAnsiTheme="minorHAnsi" w:cstheme="minorHAnsi"/>
                 <w:b w:val="0"/>
+                <w:color w:val="000000" w:themeColor="text1"/>
                 <w:sz w:val="20"/>
                 <w:szCs w:val="20"/>
               </w:rPr>
@@ -666,15 +634,15 @@
               <w:cnfStyle w:val="000000000000" w:firstRow="0" w:lastRow="0" w:firstColumn="0" w:lastColumn="0" w:oddVBand="0" w:evenVBand="0" w:oddHBand="0" w:evenHBand="0" w:firstRowFirstColumn="0" w:firstRowLastColumn="0" w:lastRowFirstColumn="0" w:lastRowLastColumn="0"/>
               <w:rPr>
                 <w:rFonts w:asciiTheme="minorHAnsi" w:eastAsia="Times New Roman" w:hAnsiTheme="minorHAnsi" w:cstheme="minorHAnsi"/>
-                <w:color w:val="548DD4" w:themeColor="text2" w:themeTint="99"/>
-                <w:sz w:val="20"/>
-                <w:szCs w:val="20"/>
-              </w:rPr>
-            </w:pPr>
-            <w:r>
-              <w:rPr>
-                <w:rFonts w:asciiTheme="minorHAnsi" w:eastAsia="Times New Roman" w:hAnsiTheme="minorHAnsi" w:cstheme="minorHAnsi"/>
-                <w:color w:val="548DD4" w:themeColor="text2" w:themeTint="99"/>
+                <w:color w:val="000000" w:themeColor="text1"/>
+                <w:sz w:val="20"/>
+                <w:szCs w:val="20"/>
+              </w:rPr>
+            </w:pPr>
+            <w:r>
+              <w:rPr>
+                <w:rFonts w:asciiTheme="minorHAnsi" w:eastAsia="Times New Roman" w:hAnsiTheme="minorHAnsi" w:cstheme="minorHAnsi"/>
+                <w:color w:val="000000" w:themeColor="text1"/>
                 <w:sz w:val="20"/>
                 <w:szCs w:val="20"/>
               </w:rPr>
@@ -686,25 +654,25 @@
               <w:cnfStyle w:val="000000000000" w:firstRow="0" w:lastRow="0" w:firstColumn="0" w:lastColumn="0" w:oddVBand="0" w:evenVBand="0" w:oddHBand="0" w:evenHBand="0" w:firstRowFirstColumn="0" w:firstRowLastColumn="0" w:lastRowFirstColumn="0" w:lastRowLastColumn="0"/>
               <w:rPr>
                 <w:rFonts w:asciiTheme="minorHAnsi" w:eastAsia="Times New Roman" w:hAnsiTheme="minorHAnsi" w:cstheme="minorHAnsi"/>
-                <w:color w:val="548DD4" w:themeColor="text2" w:themeTint="99"/>
-                <w:sz w:val="20"/>
-                <w:szCs w:val="20"/>
-                <w:lang w:val="en-US"/>
-              </w:rPr>
-            </w:pPr>
-            <w:r>
-              <w:rPr>
-                <w:rFonts w:asciiTheme="minorHAnsi" w:eastAsia="Times New Roman" w:hAnsiTheme="minorHAnsi" w:cstheme="minorHAnsi"/>
-                <w:color w:val="548DD4" w:themeColor="text2" w:themeTint="99"/>
-                <w:sz w:val="20"/>
-                <w:szCs w:val="20"/>
-              </w:rPr>
-              <w:tab/>
-            </w:r>
-            <w:r>
-              <w:rPr>
-                <w:rFonts w:asciiTheme="minorHAnsi" w:eastAsia="Times New Roman" w:hAnsiTheme="minorHAnsi" w:cstheme="minorHAnsi"/>
-                <w:color w:val="548DD4" w:themeColor="text2" w:themeTint="99"/>
+                <w:color w:val="000000" w:themeColor="text1"/>
+                <w:sz w:val="20"/>
+                <w:szCs w:val="20"/>
+                <w:lang w:val="en-US"/>
+              </w:rPr>
+            </w:pPr>
+            <w:r>
+              <w:rPr>
+                <w:rFonts w:asciiTheme="minorHAnsi" w:eastAsia="Times New Roman" w:hAnsiTheme="minorHAnsi" w:cstheme="minorHAnsi"/>
+                <w:color w:val="000000" w:themeColor="text1"/>
+                <w:sz w:val="20"/>
+                <w:szCs w:val="20"/>
+              </w:rPr>
+              <w:tab/>
+            </w:r>
+            <w:r>
+              <w:rPr>
+                <w:rFonts w:asciiTheme="minorHAnsi" w:eastAsia="Times New Roman" w:hAnsiTheme="minorHAnsi" w:cstheme="minorHAnsi"/>
+                <w:color w:val="000000" w:themeColor="text1"/>
                 <w:sz w:val="20"/>
                 <w:szCs w:val="20"/>
                 <w:lang w:val="en-US"/>
@@ -717,26 +685,26 @@
               <w:cnfStyle w:val="000000000000" w:firstRow="0" w:lastRow="0" w:firstColumn="0" w:lastColumn="0" w:oddVBand="0" w:evenVBand="0" w:oddHBand="0" w:evenHBand="0" w:firstRowFirstColumn="0" w:firstRowLastColumn="0" w:lastRowFirstColumn="0" w:lastRowLastColumn="0"/>
               <w:rPr>
                 <w:rFonts w:asciiTheme="minorHAnsi" w:eastAsia="Times New Roman" w:hAnsiTheme="minorHAnsi" w:cstheme="minorHAnsi"/>
-                <w:color w:val="548DD4" w:themeColor="text2" w:themeTint="99"/>
-                <w:sz w:val="20"/>
-                <w:szCs w:val="20"/>
-                <w:lang w:val="en-US"/>
-              </w:rPr>
-            </w:pPr>
-            <w:r>
-              <w:rPr>
-                <w:rFonts w:asciiTheme="minorHAnsi" w:eastAsia="Times New Roman" w:hAnsiTheme="minorHAnsi" w:cstheme="minorHAnsi"/>
-                <w:color w:val="548DD4" w:themeColor="text2" w:themeTint="99"/>
-                <w:sz w:val="20"/>
-                <w:szCs w:val="20"/>
-                <w:lang w:val="en-US"/>
-              </w:rPr>
-              <w:tab/>
-            </w:r>
-            <w:r>
-              <w:rPr>
-                <w:rFonts w:asciiTheme="minorHAnsi" w:eastAsia="Times New Roman" w:hAnsiTheme="minorHAnsi" w:cstheme="minorHAnsi"/>
-                <w:color w:val="548DD4" w:themeColor="text2" w:themeTint="99"/>
+                <w:color w:val="000000" w:themeColor="text1"/>
+                <w:sz w:val="20"/>
+                <w:szCs w:val="20"/>
+                <w:lang w:val="en-US"/>
+              </w:rPr>
+            </w:pPr>
+            <w:r>
+              <w:rPr>
+                <w:rFonts w:asciiTheme="minorHAnsi" w:eastAsia="Times New Roman" w:hAnsiTheme="minorHAnsi" w:cstheme="minorHAnsi"/>
+                <w:color w:val="000000" w:themeColor="text1"/>
+                <w:sz w:val="20"/>
+                <w:szCs w:val="20"/>
+                <w:lang w:val="en-US"/>
+              </w:rPr>
+              <w:tab/>
+            </w:r>
+            <w:r>
+              <w:rPr>
+                <w:rFonts w:asciiTheme="minorHAnsi" w:eastAsia="Times New Roman" w:hAnsiTheme="minorHAnsi" w:cstheme="minorHAnsi"/>
+                <w:color w:val="000000" w:themeColor="text1"/>
                 <w:sz w:val="20"/>
                 <w:szCs w:val="20"/>
                 <w:lang w:val="en-US"/>
@@ -749,25 +717,25 @@
               <w:cnfStyle w:val="000000000000" w:firstRow="0" w:lastRow="0" w:firstColumn="0" w:lastColumn="0" w:oddVBand="0" w:evenVBand="0" w:oddHBand="0" w:evenHBand="0" w:firstRowFirstColumn="0" w:firstRowLastColumn="0" w:lastRowFirstColumn="0" w:lastRowLastColumn="0"/>
               <w:rPr>
                 <w:rFonts w:asciiTheme="minorHAnsi" w:eastAsia="Times New Roman" w:hAnsiTheme="minorHAnsi" w:cstheme="minorHAnsi"/>
-                <w:color w:val="548DD4" w:themeColor="text2" w:themeTint="99"/>
-                <w:sz w:val="20"/>
-                <w:szCs w:val="20"/>
-              </w:rPr>
-            </w:pPr>
-            <w:r>
-              <w:rPr>
-                <w:rFonts w:asciiTheme="minorHAnsi" w:eastAsia="Times New Roman" w:hAnsiTheme="minorHAnsi" w:cstheme="minorHAnsi"/>
-                <w:color w:val="548DD4" w:themeColor="text2" w:themeTint="99"/>
-                <w:sz w:val="20"/>
-                <w:szCs w:val="20"/>
-                <w:lang w:val="en-US"/>
-              </w:rPr>
-              <w:tab/>
-            </w:r>
-            <w:r>
-              <w:rPr>
-                <w:rFonts w:asciiTheme="minorHAnsi" w:eastAsia="Times New Roman" w:hAnsiTheme="minorHAnsi" w:cstheme="minorHAnsi"/>
-                <w:color w:val="548DD4" w:themeColor="text2" w:themeTint="99"/>
+                <w:color w:val="000000" w:themeColor="text1"/>
+                <w:sz w:val="20"/>
+                <w:szCs w:val="20"/>
+              </w:rPr>
+            </w:pPr>
+            <w:r>
+              <w:rPr>
+                <w:rFonts w:asciiTheme="minorHAnsi" w:eastAsia="Times New Roman" w:hAnsiTheme="minorHAnsi" w:cstheme="minorHAnsi"/>
+                <w:color w:val="000000" w:themeColor="text1"/>
+                <w:sz w:val="20"/>
+                <w:szCs w:val="20"/>
+                <w:lang w:val="en-US"/>
+              </w:rPr>
+              <w:tab/>
+            </w:r>
+            <w:r>
+              <w:rPr>
+                <w:rFonts w:asciiTheme="minorHAnsi" w:eastAsia="Times New Roman" w:hAnsiTheme="minorHAnsi" w:cstheme="minorHAnsi"/>
+                <w:color w:val="000000" w:themeColor="text1"/>
                 <w:sz w:val="20"/>
                 <w:szCs w:val="20"/>
               </w:rPr>
@@ -779,15 +747,15 @@
               <w:cnfStyle w:val="000000000000" w:firstRow="0" w:lastRow="0" w:firstColumn="0" w:lastColumn="0" w:oddVBand="0" w:evenVBand="0" w:oddHBand="0" w:evenHBand="0" w:firstRowFirstColumn="0" w:firstRowLastColumn="0" w:lastRowFirstColumn="0" w:lastRowLastColumn="0"/>
               <w:rPr>
                 <w:rFonts w:asciiTheme="minorHAnsi" w:eastAsia="Times New Roman" w:hAnsiTheme="minorHAnsi" w:cstheme="minorHAnsi"/>
-                <w:color w:val="548DD4" w:themeColor="text2" w:themeTint="99"/>
-                <w:sz w:val="20"/>
-                <w:szCs w:val="20"/>
-              </w:rPr>
-            </w:pPr>
-            <w:r>
-              <w:rPr>
-                <w:rFonts w:asciiTheme="minorHAnsi" w:eastAsia="Times New Roman" w:hAnsiTheme="minorHAnsi" w:cstheme="minorHAnsi"/>
-                <w:color w:val="548DD4" w:themeColor="text2" w:themeTint="99"/>
+                <w:color w:val="000000" w:themeColor="text1"/>
+                <w:sz w:val="20"/>
+                <w:szCs w:val="20"/>
+              </w:rPr>
+            </w:pPr>
+            <w:r>
+              <w:rPr>
+                <w:rFonts w:asciiTheme="minorHAnsi" w:eastAsia="Times New Roman" w:hAnsiTheme="minorHAnsi" w:cstheme="minorHAnsi"/>
+                <w:color w:val="000000" w:themeColor="text1"/>
                 <w:sz w:val="20"/>
                 <w:szCs w:val="20"/>
               </w:rPr>
@@ -812,6 +780,7 @@
               <w:rPr>
                 <w:rFonts w:asciiTheme="minorHAnsi" w:eastAsia="Times New Roman" w:hAnsiTheme="minorHAnsi" w:cstheme="minorHAnsi"/>
                 <w:b w:val="0"/>
+                <w:color w:val="000000" w:themeColor="text1"/>
                 <w:sz w:val="20"/>
                 <w:szCs w:val="20"/>
               </w:rPr>
@@ -828,105 +797,169 @@
               <w:cnfStyle w:val="000000000000" w:firstRow="0" w:lastRow="0" w:firstColumn="0" w:lastColumn="0" w:oddVBand="0" w:evenVBand="0" w:oddHBand="0" w:evenHBand="0" w:firstRowFirstColumn="0" w:firstRowLastColumn="0" w:lastRowFirstColumn="0" w:lastRowLastColumn="0"/>
               <w:rPr>
                 <w:rFonts w:asciiTheme="minorHAnsi" w:eastAsia="Times New Roman" w:hAnsiTheme="minorHAnsi" w:cstheme="minorHAnsi"/>
+                <w:color w:val="000000" w:themeColor="text1"/>
+                <w:sz w:val="20"/>
+                <w:szCs w:val="20"/>
+              </w:rPr>
+            </w:pPr>
+            <w:r>
+              <w:rPr>
+                <w:rFonts w:asciiTheme="minorHAnsi" w:eastAsia="Times New Roman" w:hAnsiTheme="minorHAnsi" w:cstheme="minorHAnsi"/>
+                <w:color w:val="000000" w:themeColor="text1"/>
+                <w:sz w:val="20"/>
+                <w:szCs w:val="20"/>
+              </w:rPr>
+              <w:t>ejecuta [[sentencia_print  →  expresiones:expr ]] =</w:t>
+            </w:r>
+          </w:p>
+          <w:p>
+            <w:pPr>
+              <w:cnfStyle w:val="000000000000" w:firstRow="0" w:lastRow="0" w:firstColumn="0" w:lastColumn="0" w:oddVBand="0" w:evenVBand="0" w:oddHBand="0" w:evenHBand="0" w:firstRowFirstColumn="0" w:firstRowLastColumn="0" w:lastRowFirstColumn="0" w:lastRowLastColumn="0"/>
+              <w:rPr>
+                <w:rFonts w:asciiTheme="minorHAnsi" w:eastAsia="Times New Roman" w:hAnsiTheme="minorHAnsi" w:cstheme="minorHAnsi"/>
+                <w:color w:val="000000" w:themeColor="text1"/>
+                <w:sz w:val="20"/>
+                <w:szCs w:val="20"/>
+                <w:lang w:val="en-US"/>
+              </w:rPr>
+            </w:pPr>
+            <w:r>
+              <w:rPr>
+                <w:rFonts w:asciiTheme="minorHAnsi" w:eastAsia="Times New Roman" w:hAnsiTheme="minorHAnsi" w:cstheme="minorHAnsi"/>
+                <w:color w:val="000000" w:themeColor="text1"/>
+                <w:sz w:val="20"/>
+                <w:szCs w:val="20"/>
+              </w:rPr>
+              <w:tab/>
+            </w:r>
+            <w:r>
+              <w:rPr>
+                <w:rFonts w:asciiTheme="minorHAnsi" w:eastAsia="Times New Roman" w:hAnsiTheme="minorHAnsi" w:cstheme="minorHAnsi"/>
+                <w:color w:val="000000" w:themeColor="text1"/>
+                <w:sz w:val="20"/>
+                <w:szCs w:val="20"/>
+                <w:lang w:val="en-US"/>
+              </w:rPr>
+              <w:t>#LINE {end.line}</w:t>
+            </w:r>
+          </w:p>
+          <w:p>
+            <w:pPr>
+              <w:cnfStyle w:val="000000000000" w:firstRow="0" w:lastRow="0" w:firstColumn="0" w:lastColumn="0" w:oddVBand="0" w:evenVBand="0" w:oddHBand="0" w:evenHBand="0" w:firstRowFirstColumn="0" w:firstRowLastColumn="0" w:lastRowFirstColumn="0" w:lastRowLastColumn="0"/>
+              <w:rPr>
+                <w:rFonts w:asciiTheme="minorHAnsi" w:eastAsia="Times New Roman" w:hAnsiTheme="minorHAnsi" w:cstheme="minorHAnsi"/>
+                <w:color w:val="000000" w:themeColor="text1"/>
+                <w:sz w:val="20"/>
+                <w:szCs w:val="20"/>
+                <w:lang w:val="en-US"/>
+              </w:rPr>
+            </w:pPr>
+            <w:r>
+              <w:rPr>
+                <w:rFonts w:asciiTheme="minorHAnsi" w:eastAsia="Times New Roman" w:hAnsiTheme="minorHAnsi" w:cstheme="minorHAnsi"/>
+                <w:color w:val="000000" w:themeColor="text1"/>
+                <w:sz w:val="20"/>
+                <w:szCs w:val="20"/>
+                <w:lang w:val="en-US"/>
+              </w:rPr>
+              <w:tab/>
+            </w:r>
+            <w:r>
+              <w:rPr>
+                <w:rFonts w:asciiTheme="minorHAnsi" w:eastAsia="Times New Roman" w:hAnsiTheme="minorHAnsi" w:cstheme="minorHAnsi"/>
+                <w:color w:val="000000" w:themeColor="text1"/>
+                <w:sz w:val="20"/>
+                <w:szCs w:val="20"/>
+                <w:lang w:val="en-US"/>
+              </w:rPr>
+              <w:t>value[[expresiones]]</w:t>
+            </w:r>
+          </w:p>
+          <w:p>
+            <w:pPr>
+              <w:cnfStyle w:val="000000000000" w:firstRow="0" w:lastRow="0" w:firstColumn="0" w:lastColumn="0" w:oddVBand="0" w:evenVBand="0" w:oddHBand="0" w:evenHBand="0" w:firstRowFirstColumn="0" w:firstRowLastColumn="0" w:lastRowFirstColumn="0" w:lastRowLastColumn="0"/>
+              <w:rPr>
+                <w:rFonts w:asciiTheme="minorHAnsi" w:eastAsia="Times New Roman" w:hAnsiTheme="minorHAnsi" w:cstheme="minorHAnsi"/>
+                <w:color w:val="000000" w:themeColor="text1"/>
+                <w:sz w:val="20"/>
+                <w:szCs w:val="20"/>
+                <w:lang w:val="en-US"/>
+              </w:rPr>
+            </w:pPr>
+            <w:r>
+              <w:rPr>
+                <w:rFonts w:asciiTheme="minorHAnsi" w:eastAsia="Times New Roman" w:hAnsiTheme="minorHAnsi" w:cstheme="minorHAnsi"/>
+                <w:color w:val="000000" w:themeColor="text1"/>
+                <w:sz w:val="20"/>
+                <w:szCs w:val="20"/>
+                <w:lang w:val="en-US"/>
+              </w:rPr>
+              <w:tab/>
+              <w:t>OUT&lt; expresiones.tipo&gt;</w:t>
+            </w:r>
+          </w:p>
+          <w:p>
+            <w:pPr>
+              <w:cnfStyle w:val="000000000000" w:firstRow="0" w:lastRow="0" w:firstColumn="0" w:lastColumn="0" w:oddVBand="0" w:evenVBand="0" w:oddHBand="0" w:evenHBand="0" w:firstRowFirstColumn="0" w:firstRowLastColumn="0" w:lastRowFirstColumn="0" w:lastRowLastColumn="0"/>
+              <w:rPr>
+                <w:rFonts w:asciiTheme="minorHAnsi" w:eastAsia="Times New Roman" w:hAnsiTheme="minorHAnsi" w:cstheme="minorHAnsi"/>
+                <w:color w:val="FF0000"/>
+                <w:sz w:val="20"/>
+                <w:szCs w:val="20"/>
+                <w:lang w:val="en-US"/>
+              </w:rPr>
+            </w:pPr>
+            <w:r>
+              <w:rPr>
+                <w:rFonts w:asciiTheme="minorHAnsi" w:eastAsia="Times New Roman" w:hAnsiTheme="minorHAnsi" w:cstheme="minorHAnsi"/>
                 <w:color w:val="548DD4" w:themeColor="text2" w:themeTint="99"/>
                 <w:sz w:val="20"/>
                 <w:szCs w:val="20"/>
-              </w:rPr>
-            </w:pPr>
-            <w:r>
+                <w:lang w:val="en-US"/>
+              </w:rPr>
+              <w:tab/>
+            </w:r>
+            <w:r>
+              <w:rPr>
+                <w:rFonts w:asciiTheme="minorHAnsi" w:eastAsia="Times New Roman" w:hAnsiTheme="minorHAnsi" w:cstheme="minorHAnsi"/>
+                <w:color w:val="FF0000"/>
+                <w:sz w:val="20"/>
+                <w:szCs w:val="20"/>
+                <w:lang w:val="en-US"/>
+              </w:rPr>
+              <w:t>PUSHB [[finCadena]]</w:t>
+            </w:r>
+          </w:p>
+          <w:p>
+            <w:pPr>
+              <w:cnfStyle w:val="000000000000" w:firstRow="0" w:lastRow="0" w:firstColumn="0" w:lastColumn="0" w:oddVBand="0" w:evenVBand="0" w:oddHBand="0" w:evenHBand="0" w:firstRowFirstColumn="0" w:firstRowLastColumn="0" w:lastRowFirstColumn="0" w:lastRowLastColumn="0"/>
               <w:rPr>
                 <w:rFonts w:asciiTheme="minorHAnsi" w:eastAsia="Times New Roman" w:hAnsiTheme="minorHAnsi" w:cstheme="minorHAnsi"/>
                 <w:color w:val="548DD4" w:themeColor="text2" w:themeTint="99"/>
                 <w:sz w:val="20"/>
                 <w:szCs w:val="20"/>
-              </w:rPr>
-              <w:t>ejecuta [[sentencia_print  →  expresiones:expr ]] =</w:t>
-            </w:r>
-          </w:p>
-          <w:p>
-            <w:pPr>
-              <w:cnfStyle w:val="000000000000" w:firstRow="0" w:lastRow="0" w:firstColumn="0" w:lastColumn="0" w:oddVBand="0" w:evenVBand="0" w:oddHBand="0" w:evenHBand="0" w:firstRowFirstColumn="0" w:firstRowLastColumn="0" w:lastRowFirstColumn="0" w:lastRowLastColumn="0"/>
-              <w:rPr>
-                <w:rFonts w:asciiTheme="minorHAnsi" w:eastAsia="Times New Roman" w:hAnsiTheme="minorHAnsi" w:cstheme="minorHAnsi"/>
-                <w:color w:val="548DD4" w:themeColor="text2" w:themeTint="99"/>
-                <w:sz w:val="20"/>
-                <w:szCs w:val="20"/>
-                <w:lang w:val="en-US"/>
-              </w:rPr>
-            </w:pPr>
-            <w:r>
-              <w:rPr>
-                <w:rFonts w:asciiTheme="minorHAnsi" w:eastAsia="Times New Roman" w:hAnsiTheme="minorHAnsi" w:cstheme="minorHAnsi"/>
-                <w:color w:val="548DD4" w:themeColor="text2" w:themeTint="99"/>
-                <w:sz w:val="20"/>
-                <w:szCs w:val="20"/>
-              </w:rPr>
-              <w:tab/>
-            </w:r>
-            <w:r>
-              <w:rPr>
-                <w:rFonts w:asciiTheme="minorHAnsi" w:eastAsia="Times New Roman" w:hAnsiTheme="minorHAnsi" w:cstheme="minorHAnsi"/>
-                <w:color w:val="548DD4" w:themeColor="text2" w:themeTint="99"/>
-                <w:sz w:val="20"/>
-                <w:szCs w:val="20"/>
-                <w:lang w:val="en-US"/>
-              </w:rPr>
-              <w:t>#LINE {end.line}</w:t>
-            </w:r>
-          </w:p>
-          <w:p>
-            <w:pPr>
-              <w:cnfStyle w:val="000000000000" w:firstRow="0" w:lastRow="0" w:firstColumn="0" w:lastColumn="0" w:oddVBand="0" w:evenVBand="0" w:oddHBand="0" w:evenHBand="0" w:firstRowFirstColumn="0" w:firstRowLastColumn="0" w:lastRowFirstColumn="0" w:lastRowLastColumn="0"/>
-              <w:rPr>
-                <w:rFonts w:asciiTheme="minorHAnsi" w:eastAsia="Times New Roman" w:hAnsiTheme="minorHAnsi" w:cstheme="minorHAnsi"/>
-                <w:color w:val="548DD4" w:themeColor="text2" w:themeTint="99"/>
-                <w:sz w:val="20"/>
-                <w:szCs w:val="20"/>
-                <w:lang w:val="en-US"/>
-              </w:rPr>
-            </w:pPr>
-            <w:r>
-              <w:rPr>
-                <w:rFonts w:asciiTheme="minorHAnsi" w:eastAsia="Times New Roman" w:hAnsiTheme="minorHAnsi" w:cstheme="minorHAnsi"/>
-                <w:color w:val="548DD4" w:themeColor="text2" w:themeTint="99"/>
-                <w:sz w:val="20"/>
-                <w:szCs w:val="20"/>
-                <w:lang w:val="en-US"/>
-              </w:rPr>
-              <w:tab/>
-            </w:r>
-            <w:r>
-              <w:rPr>
-                <w:rFonts w:asciiTheme="minorHAnsi" w:eastAsia="Times New Roman" w:hAnsiTheme="minorHAnsi" w:cstheme="minorHAnsi"/>
-                <w:color w:val="548DD4" w:themeColor="text2" w:themeTint="99"/>
-                <w:sz w:val="20"/>
-                <w:szCs w:val="20"/>
-                <w:lang w:val="en-US"/>
-              </w:rPr>
-              <w:t>value[[expresiones]]</w:t>
-            </w:r>
-          </w:p>
-          <w:p>
-            <w:pPr>
-              <w:cnfStyle w:val="000000000000" w:firstRow="0" w:lastRow="0" w:firstColumn="0" w:lastColumn="0" w:oddVBand="0" w:evenVBand="0" w:oddHBand="0" w:evenHBand="0" w:firstRowFirstColumn="0" w:firstRowLastColumn="0" w:lastRowFirstColumn="0" w:lastRowLastColumn="0"/>
-              <w:rPr>
-                <w:rFonts w:asciiTheme="minorHAnsi" w:eastAsia="Times New Roman" w:hAnsiTheme="minorHAnsi" w:cstheme="minorHAnsi"/>
-                <w:color w:val="548DD4" w:themeColor="text2" w:themeTint="99"/>
-                <w:sz w:val="20"/>
-                <w:szCs w:val="20"/>
-                <w:lang w:val="en-US"/>
-              </w:rPr>
-            </w:pPr>
-            <w:r>
-              <w:rPr>
-                <w:rFonts w:asciiTheme="minorHAnsi" w:eastAsia="Times New Roman" w:hAnsiTheme="minorHAnsi" w:cstheme="minorHAnsi"/>
-                <w:color w:val="548DD4" w:themeColor="text2" w:themeTint="99"/>
-                <w:sz w:val="20"/>
-                <w:szCs w:val="20"/>
-                <w:lang w:val="en-US"/>
-              </w:rPr>
-              <w:tab/>
-              <w:t>OUT&lt; expresiones.tipo&gt;</w:t>
+                <w:lang w:val="en-US"/>
+              </w:rPr>
+            </w:pPr>
+            <w:r>
+              <w:rPr>
+                <w:rFonts w:asciiTheme="minorHAnsi" w:eastAsia="Times New Roman" w:hAnsiTheme="minorHAnsi" w:cstheme="minorHAnsi"/>
+                <w:color w:val="FF0000"/>
+                <w:sz w:val="20"/>
+                <w:szCs w:val="20"/>
+                <w:lang w:val="en-US"/>
+              </w:rPr>
+              <w:tab/>
+            </w:r>
+            <w:r>
+              <w:rPr>
+                <w:rFonts w:asciiTheme="minorHAnsi" w:eastAsia="Times New Roman" w:hAnsiTheme="minorHAnsi" w:cstheme="minorHAnsi"/>
+                <w:color w:val="FF0000"/>
+                <w:sz w:val="20"/>
+                <w:szCs w:val="20"/>
+                <w:lang w:val="en-US"/>
+              </w:rPr>
+              <w:t>OUTB</w:t>
             </w:r>
           </w:p>
         </w:tc>
@@ -945,6 +978,7 @@
               <w:rPr>
                 <w:rFonts w:asciiTheme="minorHAnsi" w:eastAsia="Times New Roman" w:hAnsiTheme="minorHAnsi" w:cstheme="minorHAnsi"/>
                 <w:b w:val="0"/>
+                <w:color w:val="000000" w:themeColor="text1"/>
                 <w:sz w:val="20"/>
                 <w:szCs w:val="20"/>
               </w:rPr>
@@ -1067,14 +1101,15 @@
         </w:trPr>
         <w:tc>
           <w:tcPr>
+            <w:cnfStyle w:val="001000000000" w:firstRow="0" w:lastRow="0" w:firstColumn="1" w:lastColumn="0" w:oddVBand="0" w:evenVBand="0" w:oddHBand="0" w:evenHBand="0" w:firstRowFirstColumn="0" w:firstRowLastColumn="0" w:lastRowFirstColumn="0" w:lastRowLastColumn="0"/>
             <w:tcW w:w="2518" w:type="dxa"/>
           </w:tcPr>
           <w:p>
             <w:pPr>
-              <w:cnfStyle w:val="001000000000" w:firstRow="0" w:lastRow="0" w:firstColumn="1" w:lastColumn="0" w:oddVBand="0" w:evenVBand="0" w:oddHBand="0" w:evenHBand="0" w:firstRowFirstColumn="0" w:firstRowLastColumn="0" w:lastRowFirstColumn="0" w:lastRowLastColumn="0"/>
               <w:rPr>
                 <w:rFonts w:asciiTheme="minorHAnsi" w:eastAsia="Times New Roman" w:hAnsiTheme="minorHAnsi" w:cstheme="minorHAnsi"/>
                 <w:b w:val="0"/>
+                <w:color w:val="000000" w:themeColor="text1"/>
                 <w:sz w:val="20"/>
                 <w:szCs w:val="20"/>
               </w:rPr>
@@ -1087,98 +1122,48 @@
           </w:tcPr>
           <w:p>
             <w:pPr>
-              <w:rPr>
-                <w:rFonts w:asciiTheme="minorHAnsi" w:eastAsia="Times New Roman" w:hAnsiTheme="minorHAnsi" w:cstheme="minorHAnsi"/>
-                <w:color w:val="000000" w:themeColor="text1"/>
-                <w:sz w:val="20"/>
-                <w:szCs w:val="20"/>
-              </w:rPr>
-            </w:pPr>
-            <w:r>
-              <w:rPr>
-                <w:rFonts w:asciiTheme="minorHAnsi" w:eastAsia="Times New Roman" w:hAnsiTheme="minorHAnsi" w:cstheme="minorHAnsi"/>
-                <w:color w:val="000000" w:themeColor="text1"/>
-                <w:sz w:val="20"/>
-                <w:szCs w:val="20"/>
-              </w:rPr>
-              <w:t xml:space="preserve">ejecuta </w:t>
-            </w:r>
-            <w:r>
-              <w:rPr>
-                <w:rFonts w:asciiTheme="minorHAnsi" w:eastAsia="Times New Roman" w:hAnsiTheme="minorHAnsi" w:cstheme="minorHAnsi"/>
-                <w:color w:val="000000" w:themeColor="text1"/>
-                <w:sz w:val="20"/>
-                <w:szCs w:val="20"/>
-              </w:rPr>
-              <w:t>[[sentencia_if  →  condicion:expr  sentencias:sentencia*  sino:sentencia* ]] =</w:t>
-            </w:r>
-          </w:p>
-          <w:p>
-            <w:pPr>
-              <w:rPr>
-                <w:rFonts w:asciiTheme="minorHAnsi" w:eastAsia="Times New Roman" w:hAnsiTheme="minorHAnsi" w:cstheme="minorHAnsi"/>
-                <w:color w:val="A6A6A6" w:themeColor="background1" w:themeShade="A6"/>
-                <w:sz w:val="20"/>
-                <w:szCs w:val="20"/>
-              </w:rPr>
-            </w:pPr>
-            <w:r>
-              <w:rPr>
-                <w:rFonts w:asciiTheme="minorHAnsi" w:eastAsia="Times New Roman" w:hAnsiTheme="minorHAnsi" w:cstheme="minorHAnsi"/>
-                <w:color w:val="000000" w:themeColor="text1"/>
-                <w:sz w:val="20"/>
-                <w:szCs w:val="20"/>
-              </w:rPr>
-              <w:tab/>
-            </w:r>
-            <w:r>
-              <w:rPr>
-                <w:rFonts w:asciiTheme="minorHAnsi" w:eastAsia="Times New Roman" w:hAnsiTheme="minorHAnsi" w:cstheme="minorHAnsi"/>
-                <w:color w:val="A6A6A6" w:themeColor="background1" w:themeShade="A6"/>
-                <w:sz w:val="20"/>
-                <w:szCs w:val="20"/>
-              </w:rPr>
-              <w:t>{conta</w:t>
-            </w:r>
-            <w:r>
-              <w:rPr>
-                <w:rFonts w:asciiTheme="minorHAnsi" w:eastAsia="Times New Roman" w:hAnsiTheme="minorHAnsi" w:cstheme="minorHAnsi"/>
-                <w:color w:val="A6A6A6" w:themeColor="background1" w:themeShade="A6"/>
-                <w:sz w:val="20"/>
-                <w:szCs w:val="20"/>
-              </w:rPr>
-              <w:t>dorIF</w:t>
-            </w:r>
-            <w:r>
-              <w:rPr>
-                <w:rFonts w:asciiTheme="minorHAnsi" w:eastAsia="Times New Roman" w:hAnsiTheme="minorHAnsi" w:cstheme="minorHAnsi"/>
-                <w:color w:val="A6A6A6" w:themeColor="background1" w:themeShade="A6"/>
-                <w:sz w:val="20"/>
-                <w:szCs w:val="20"/>
-              </w:rPr>
-              <w:t xml:space="preserve"> = ++contadorGeneral</w:t>
-            </w:r>
-            <w:r>
-              <w:rPr>
-                <w:rFonts w:asciiTheme="minorHAnsi" w:eastAsia="Times New Roman" w:hAnsiTheme="minorHAnsi" w:cstheme="minorHAnsi"/>
-                <w:color w:val="A6A6A6" w:themeColor="background1" w:themeShade="A6"/>
-                <w:sz w:val="20"/>
-                <w:szCs w:val="20"/>
-              </w:rPr>
-              <w:t>IF</w:t>
-            </w:r>
-            <w:r>
-              <w:rPr>
-                <w:rFonts w:asciiTheme="minorHAnsi" w:eastAsia="Times New Roman" w:hAnsiTheme="minorHAnsi" w:cstheme="minorHAnsi"/>
-                <w:color w:val="A6A6A6" w:themeColor="background1" w:themeShade="A6"/>
-                <w:sz w:val="20"/>
-                <w:szCs w:val="20"/>
-              </w:rPr>
-              <w:t>}</w:t>
-            </w:r>
-          </w:p>
-          <w:p>
-            <w:pPr>
+              <w:cnfStyle w:val="000000000000" w:firstRow="0" w:lastRow="0" w:firstColumn="0" w:lastColumn="0" w:oddVBand="0" w:evenVBand="0" w:oddHBand="0" w:evenHBand="0" w:firstRowFirstColumn="0" w:firstRowLastColumn="0" w:lastRowFirstColumn="0" w:lastRowLastColumn="0"/>
+              <w:rPr>
+                <w:rFonts w:asciiTheme="minorHAnsi" w:eastAsia="Times New Roman" w:hAnsiTheme="minorHAnsi" w:cstheme="minorHAnsi"/>
+                <w:color w:val="000000" w:themeColor="text1"/>
+                <w:sz w:val="20"/>
+                <w:szCs w:val="20"/>
+              </w:rPr>
+            </w:pPr>
+            <w:r>
+              <w:rPr>
+                <w:rFonts w:asciiTheme="minorHAnsi" w:eastAsia="Times New Roman" w:hAnsiTheme="minorHAnsi" w:cstheme="minorHAnsi"/>
+                <w:color w:val="000000" w:themeColor="text1"/>
+                <w:sz w:val="20"/>
+                <w:szCs w:val="20"/>
+              </w:rPr>
+              <w:t>ejecuta [[sentencia_if  →  condicion:expr  sentencias:sentencia*  sino:sentencia* ]] =</w:t>
+            </w:r>
+          </w:p>
+          <w:p>
+            <w:pPr>
+              <w:cnfStyle w:val="000000000000" w:firstRow="0" w:lastRow="0" w:firstColumn="0" w:lastColumn="0" w:oddVBand="0" w:evenVBand="0" w:oddHBand="0" w:evenHBand="0" w:firstRowFirstColumn="0" w:firstRowLastColumn="0" w:lastRowFirstColumn="0" w:lastRowLastColumn="0"/>
+              <w:rPr>
+                <w:rFonts w:asciiTheme="minorHAnsi" w:eastAsia="Times New Roman" w:hAnsiTheme="minorHAnsi" w:cstheme="minorHAnsi"/>
+                <w:color w:val="000000" w:themeColor="text1"/>
+                <w:sz w:val="20"/>
+                <w:szCs w:val="20"/>
+              </w:rPr>
+            </w:pPr>
+            <w:r>
+              <w:rPr>
+                <w:rFonts w:asciiTheme="minorHAnsi" w:eastAsia="Times New Roman" w:hAnsiTheme="minorHAnsi" w:cstheme="minorHAnsi"/>
+                <w:color w:val="000000" w:themeColor="text1"/>
+                <w:sz w:val="20"/>
+                <w:szCs w:val="20"/>
+              </w:rPr>
+              <w:tab/>
+              <w:t>{contadorIF = ++contadorGeneralIF}</w:t>
+            </w:r>
+          </w:p>
+          <w:p>
+            <w:pPr>
+              <w:cnfStyle w:val="000000000000" w:firstRow="0" w:lastRow="0" w:firstColumn="0" w:lastColumn="0" w:oddVBand="0" w:evenVBand="0" w:oddHBand="0" w:evenHBand="0" w:firstRowFirstColumn="0" w:firstRowLastColumn="0" w:lastRowFirstColumn="0" w:lastRowLastColumn="0"/>
               <w:rPr>
                 <w:rFonts w:asciiTheme="minorHAnsi" w:eastAsia="Times New Roman" w:hAnsiTheme="minorHAnsi" w:cstheme="minorHAnsi"/>
                 <w:color w:val="000000" w:themeColor="text1"/>
@@ -1208,61 +1193,28 @@
           </w:p>
           <w:p>
             <w:pPr>
-              <w:rPr>
-                <w:rFonts w:asciiTheme="minorHAnsi" w:eastAsia="Times New Roman" w:hAnsiTheme="minorHAnsi" w:cstheme="minorHAnsi"/>
-                <w:color w:val="000000" w:themeColor="text1"/>
-                <w:sz w:val="20"/>
-                <w:szCs w:val="20"/>
-              </w:rPr>
-            </w:pPr>
-            <w:r>
-              <w:rPr>
-                <w:rFonts w:asciiTheme="minorHAnsi" w:eastAsia="Times New Roman" w:hAnsiTheme="minorHAnsi" w:cstheme="minorHAnsi"/>
-                <w:color w:val="000000" w:themeColor="text1"/>
-                <w:sz w:val="20"/>
-                <w:szCs w:val="20"/>
-              </w:rPr>
-              <w:tab/>
-            </w:r>
-            <w:r>
-              <w:rPr>
-                <w:rFonts w:asciiTheme="minorHAnsi" w:eastAsia="Times New Roman" w:hAnsiTheme="minorHAnsi" w:cstheme="minorHAnsi"/>
-                <w:color w:val="000000" w:themeColor="text1"/>
-                <w:sz w:val="20"/>
-                <w:szCs w:val="20"/>
-              </w:rPr>
-              <w:t>if</w:t>
-            </w:r>
-            <w:r>
-              <w:rPr>
-                <w:rFonts w:asciiTheme="minorHAnsi" w:eastAsia="Times New Roman" w:hAnsiTheme="minorHAnsi" w:cstheme="minorHAnsi"/>
-                <w:color w:val="000000" w:themeColor="text1"/>
-                <w:sz w:val="20"/>
-                <w:szCs w:val="20"/>
-              </w:rPr>
-              <w:t>{cont</w:t>
-            </w:r>
-            <w:r>
-              <w:rPr>
-                <w:rFonts w:asciiTheme="minorHAnsi" w:eastAsia="Times New Roman" w:hAnsiTheme="minorHAnsi" w:cstheme="minorHAnsi"/>
-                <w:color w:val="000000" w:themeColor="text1"/>
-                <w:sz w:val="20"/>
-                <w:szCs w:val="20"/>
-              </w:rPr>
-              <w:t>adorIf</w:t>
-            </w:r>
-            <w:r>
-              <w:rPr>
-                <w:rFonts w:asciiTheme="minorHAnsi" w:eastAsia="Times New Roman" w:hAnsiTheme="minorHAnsi" w:cstheme="minorHAnsi"/>
-                <w:color w:val="000000" w:themeColor="text1"/>
-                <w:sz w:val="20"/>
-                <w:szCs w:val="20"/>
-              </w:rPr>
-              <w:t>}:</w:t>
-            </w:r>
-          </w:p>
-          <w:p>
-            <w:pPr>
+              <w:cnfStyle w:val="000000000000" w:firstRow="0" w:lastRow="0" w:firstColumn="0" w:lastColumn="0" w:oddVBand="0" w:evenVBand="0" w:oddHBand="0" w:evenHBand="0" w:firstRowFirstColumn="0" w:firstRowLastColumn="0" w:lastRowFirstColumn="0" w:lastRowLastColumn="0"/>
+              <w:rPr>
+                <w:rFonts w:asciiTheme="minorHAnsi" w:eastAsia="Times New Roman" w:hAnsiTheme="minorHAnsi" w:cstheme="minorHAnsi"/>
+                <w:color w:val="000000" w:themeColor="text1"/>
+                <w:sz w:val="20"/>
+                <w:szCs w:val="20"/>
+              </w:rPr>
+            </w:pPr>
+            <w:r>
+              <w:rPr>
+                <w:rFonts w:asciiTheme="minorHAnsi" w:eastAsia="Times New Roman" w:hAnsiTheme="minorHAnsi" w:cstheme="minorHAnsi"/>
+                <w:color w:val="000000" w:themeColor="text1"/>
+                <w:sz w:val="20"/>
+                <w:szCs w:val="20"/>
+              </w:rPr>
+              <w:tab/>
+              <w:t>if{contadorIf}:</w:t>
+            </w:r>
+          </w:p>
+          <w:p>
+            <w:pPr>
+              <w:cnfStyle w:val="000000000000" w:firstRow="0" w:lastRow="0" w:firstColumn="0" w:lastColumn="0" w:oddVBand="0" w:evenVBand="0" w:oddHBand="0" w:evenHBand="0" w:firstRowFirstColumn="0" w:firstRowLastColumn="0" w:lastRowFirstColumn="0" w:lastRowLastColumn="0"/>
               <w:rPr>
                 <w:rFonts w:asciiTheme="minorHAnsi" w:eastAsia="Times New Roman" w:hAnsiTheme="minorHAnsi" w:cstheme="minorHAnsi"/>
                 <w:color w:val="000000" w:themeColor="text1"/>
@@ -1283,146 +1235,70 @@
           </w:p>
           <w:p>
             <w:pPr>
-              <w:rPr>
-                <w:rFonts w:asciiTheme="minorHAnsi" w:eastAsia="Times New Roman" w:hAnsiTheme="minorHAnsi" w:cstheme="minorHAnsi"/>
-                <w:color w:val="000000" w:themeColor="text1"/>
-                <w:sz w:val="20"/>
-                <w:szCs w:val="20"/>
-              </w:rPr>
-            </w:pPr>
-            <w:r>
-              <w:rPr>
-                <w:rFonts w:asciiTheme="minorHAnsi" w:eastAsia="Times New Roman" w:hAnsiTheme="minorHAnsi" w:cstheme="minorHAnsi"/>
-                <w:color w:val="000000" w:themeColor="text1"/>
-                <w:sz w:val="20"/>
-                <w:szCs w:val="20"/>
-              </w:rPr>
-              <w:tab/>
-              <w:t xml:space="preserve">jz </w:t>
-            </w:r>
-            <w:r>
-              <w:rPr>
-                <w:rFonts w:asciiTheme="minorHAnsi" w:eastAsia="Times New Roman" w:hAnsiTheme="minorHAnsi" w:cstheme="minorHAnsi"/>
-                <w:color w:val="000000" w:themeColor="text1"/>
-                <w:sz w:val="20"/>
-                <w:szCs w:val="20"/>
-              </w:rPr>
-              <w:t>else</w:t>
-            </w:r>
-            <w:r>
-              <w:rPr>
-                <w:rFonts w:asciiTheme="minorHAnsi" w:eastAsia="Times New Roman" w:hAnsiTheme="minorHAnsi" w:cstheme="minorHAnsi"/>
-                <w:color w:val="000000" w:themeColor="text1"/>
-                <w:sz w:val="20"/>
-                <w:szCs w:val="20"/>
-              </w:rPr>
-              <w:t>{cont</w:t>
-            </w:r>
-            <w:r>
-              <w:rPr>
-                <w:rFonts w:asciiTheme="minorHAnsi" w:eastAsia="Times New Roman" w:hAnsiTheme="minorHAnsi" w:cstheme="minorHAnsi"/>
-                <w:color w:val="000000" w:themeColor="text1"/>
-                <w:sz w:val="20"/>
-                <w:szCs w:val="20"/>
-              </w:rPr>
-              <w:t>adorIf</w:t>
-            </w:r>
-            <w:r>
-              <w:rPr>
-                <w:rFonts w:asciiTheme="minorHAnsi" w:eastAsia="Times New Roman" w:hAnsiTheme="minorHAnsi" w:cstheme="minorHAnsi"/>
-                <w:color w:val="000000" w:themeColor="text1"/>
-                <w:sz w:val="20"/>
-                <w:szCs w:val="20"/>
-              </w:rPr>
-              <w:t>}</w:t>
-            </w:r>
-          </w:p>
-          <w:p>
-            <w:pPr>
-              <w:rPr>
-                <w:rFonts w:asciiTheme="minorHAnsi" w:eastAsia="Times New Roman" w:hAnsiTheme="minorHAnsi" w:cstheme="minorHAnsi"/>
-                <w:color w:val="000000" w:themeColor="text1"/>
-                <w:sz w:val="20"/>
-                <w:szCs w:val="20"/>
-              </w:rPr>
-            </w:pPr>
-            <w:r>
-              <w:rPr>
-                <w:rFonts w:asciiTheme="minorHAnsi" w:eastAsia="Times New Roman" w:hAnsiTheme="minorHAnsi" w:cstheme="minorHAnsi"/>
-                <w:color w:val="000000" w:themeColor="text1"/>
-                <w:sz w:val="20"/>
-                <w:szCs w:val="20"/>
-              </w:rPr>
-              <w:tab/>
-            </w:r>
-            <w:r>
-              <w:rPr>
-                <w:rFonts w:asciiTheme="minorHAnsi" w:eastAsia="Times New Roman" w:hAnsiTheme="minorHAnsi" w:cstheme="minorHAnsi"/>
-                <w:color w:val="000000" w:themeColor="text1"/>
-                <w:sz w:val="20"/>
-                <w:szCs w:val="20"/>
-              </w:rPr>
+              <w:cnfStyle w:val="000000000000" w:firstRow="0" w:lastRow="0" w:firstColumn="0" w:lastColumn="0" w:oddVBand="0" w:evenVBand="0" w:oddHBand="0" w:evenHBand="0" w:firstRowFirstColumn="0" w:firstRowLastColumn="0" w:lastRowFirstColumn="0" w:lastRowLastColumn="0"/>
+              <w:rPr>
+                <w:rFonts w:asciiTheme="minorHAnsi" w:eastAsia="Times New Roman" w:hAnsiTheme="minorHAnsi" w:cstheme="minorHAnsi"/>
+                <w:color w:val="000000" w:themeColor="text1"/>
+                <w:sz w:val="20"/>
+                <w:szCs w:val="20"/>
+              </w:rPr>
+            </w:pPr>
+            <w:r>
+              <w:rPr>
+                <w:rFonts w:asciiTheme="minorHAnsi" w:eastAsia="Times New Roman" w:hAnsiTheme="minorHAnsi" w:cstheme="minorHAnsi"/>
+                <w:color w:val="000000" w:themeColor="text1"/>
+                <w:sz w:val="20"/>
+                <w:szCs w:val="20"/>
+              </w:rPr>
+              <w:tab/>
+              <w:t>jz else{contadorIf}</w:t>
+            </w:r>
+          </w:p>
+          <w:p>
+            <w:pPr>
+              <w:cnfStyle w:val="000000000000" w:firstRow="0" w:lastRow="0" w:firstColumn="0" w:lastColumn="0" w:oddVBand="0" w:evenVBand="0" w:oddHBand="0" w:evenHBand="0" w:firstRowFirstColumn="0" w:firstRowLastColumn="0" w:lastRowFirstColumn="0" w:lastRowLastColumn="0"/>
+              <w:rPr>
+                <w:rFonts w:asciiTheme="minorHAnsi" w:eastAsia="Times New Roman" w:hAnsiTheme="minorHAnsi" w:cstheme="minorHAnsi"/>
+                <w:color w:val="000000" w:themeColor="text1"/>
+                <w:sz w:val="20"/>
+                <w:szCs w:val="20"/>
+              </w:rPr>
+            </w:pPr>
+            <w:r>
+              <w:rPr>
+                <w:rFonts w:asciiTheme="minorHAnsi" w:eastAsia="Times New Roman" w:hAnsiTheme="minorHAnsi" w:cstheme="minorHAnsi"/>
+                <w:color w:val="000000" w:themeColor="text1"/>
+                <w:sz w:val="20"/>
+                <w:szCs w:val="20"/>
+              </w:rPr>
+              <w:tab/>
               <w:t>ejecuta[[sentenciasi]]</w:t>
             </w:r>
           </w:p>
           <w:p>
             <w:pPr>
-              <w:rPr>
-                <w:rFonts w:asciiTheme="minorHAnsi" w:eastAsia="Times New Roman" w:hAnsiTheme="minorHAnsi" w:cstheme="minorHAnsi"/>
-                <w:color w:val="000000" w:themeColor="text1"/>
-                <w:sz w:val="20"/>
-                <w:szCs w:val="20"/>
-              </w:rPr>
-            </w:pPr>
-            <w:r>
-              <w:rPr>
-                <w:rFonts w:asciiTheme="minorHAnsi" w:eastAsia="Times New Roman" w:hAnsiTheme="minorHAnsi" w:cstheme="minorHAnsi"/>
-                <w:color w:val="000000" w:themeColor="text1"/>
-                <w:sz w:val="20"/>
-                <w:szCs w:val="20"/>
-              </w:rPr>
-              <w:tab/>
-              <w:t xml:space="preserve">jmp </w:t>
-            </w:r>
-            <w:r>
-              <w:rPr>
-                <w:rFonts w:asciiTheme="minorHAnsi" w:eastAsia="Times New Roman" w:hAnsiTheme="minorHAnsi" w:cstheme="minorHAnsi"/>
-                <w:color w:val="000000" w:themeColor="text1"/>
-                <w:sz w:val="20"/>
-                <w:szCs w:val="20"/>
-              </w:rPr>
-              <w:t>finIf</w:t>
-            </w:r>
-            <w:r>
-              <w:rPr>
-                <w:rFonts w:asciiTheme="minorHAnsi" w:eastAsia="Times New Roman" w:hAnsiTheme="minorHAnsi" w:cstheme="minorHAnsi"/>
-                <w:color w:val="000000" w:themeColor="text1"/>
-                <w:sz w:val="20"/>
-                <w:szCs w:val="20"/>
-              </w:rPr>
-              <w:t>{contado</w:t>
-            </w:r>
-            <w:r>
-              <w:rPr>
-                <w:rFonts w:asciiTheme="minorHAnsi" w:eastAsia="Times New Roman" w:hAnsiTheme="minorHAnsi" w:cstheme="minorHAnsi"/>
-                <w:color w:val="000000" w:themeColor="text1"/>
-                <w:sz w:val="20"/>
-                <w:szCs w:val="20"/>
-              </w:rPr>
-              <w:t>rIf</w:t>
-            </w:r>
-            <w:r>
-              <w:rPr>
-                <w:rFonts w:asciiTheme="minorHAnsi" w:eastAsia="Times New Roman" w:hAnsiTheme="minorHAnsi" w:cstheme="minorHAnsi"/>
-                <w:color w:val="000000" w:themeColor="text1"/>
-                <w:sz w:val="20"/>
-                <w:szCs w:val="20"/>
-              </w:rPr>
-              <w:t>}</w:t>
-            </w:r>
-          </w:p>
-          <w:p>
-            <w:pPr>
+              <w:cnfStyle w:val="000000000000" w:firstRow="0" w:lastRow="0" w:firstColumn="0" w:lastColumn="0" w:oddVBand="0" w:evenVBand="0" w:oddHBand="0" w:evenHBand="0" w:firstRowFirstColumn="0" w:firstRowLastColumn="0" w:lastRowFirstColumn="0" w:lastRowLastColumn="0"/>
+              <w:rPr>
+                <w:rFonts w:asciiTheme="minorHAnsi" w:eastAsia="Times New Roman" w:hAnsiTheme="minorHAnsi" w:cstheme="minorHAnsi"/>
+                <w:color w:val="000000" w:themeColor="text1"/>
+                <w:sz w:val="20"/>
+                <w:szCs w:val="20"/>
+              </w:rPr>
+            </w:pPr>
+            <w:r>
+              <w:rPr>
+                <w:rFonts w:asciiTheme="minorHAnsi" w:eastAsia="Times New Roman" w:hAnsiTheme="minorHAnsi" w:cstheme="minorHAnsi"/>
+                <w:color w:val="000000" w:themeColor="text1"/>
+                <w:sz w:val="20"/>
+                <w:szCs w:val="20"/>
+              </w:rPr>
+              <w:tab/>
+              <w:t>jmp finIf{contadorIf}</w:t>
+            </w:r>
+          </w:p>
+          <w:p>
+            <w:pPr>
+              <w:cnfStyle w:val="000000000000" w:firstRow="0" w:lastRow="0" w:firstColumn="0" w:lastColumn="0" w:oddVBand="0" w:evenVBand="0" w:oddHBand="0" w:evenHBand="0" w:firstRowFirstColumn="0" w:firstRowLastColumn="0" w:lastRowFirstColumn="0" w:lastRowLastColumn="0"/>
               <w:rPr>
                 <w:rFonts w:asciiTheme="minorHAnsi" w:eastAsia="Times New Roman" w:hAnsiTheme="minorHAnsi" w:cstheme="minorHAnsi"/>
                 <w:color w:val="000000" w:themeColor="text1"/>
@@ -1443,87 +1319,44 @@
           </w:p>
           <w:p>
             <w:pPr>
-              <w:rPr>
-                <w:rFonts w:asciiTheme="minorHAnsi" w:eastAsia="Times New Roman" w:hAnsiTheme="minorHAnsi" w:cstheme="minorHAnsi"/>
-                <w:color w:val="000000" w:themeColor="text1"/>
-                <w:sz w:val="20"/>
-                <w:szCs w:val="20"/>
-              </w:rPr>
-            </w:pPr>
-            <w:r>
-              <w:rPr>
-                <w:rFonts w:asciiTheme="minorHAnsi" w:eastAsia="Times New Roman" w:hAnsiTheme="minorHAnsi" w:cstheme="minorHAnsi"/>
-                <w:color w:val="000000" w:themeColor="text1"/>
-                <w:sz w:val="20"/>
-                <w:szCs w:val="20"/>
-              </w:rPr>
-              <w:tab/>
-              <w:t>ejecuta[[sino</w:t>
-            </w:r>
-            <w:r>
-              <w:rPr>
-                <w:rFonts w:asciiTheme="minorHAnsi" w:eastAsia="Times New Roman" w:hAnsiTheme="minorHAnsi" w:cstheme="minorHAnsi"/>
-                <w:color w:val="000000" w:themeColor="text1"/>
-                <w:sz w:val="20"/>
-                <w:szCs w:val="20"/>
-              </w:rPr>
-              <w:t>i]]</w:t>
-            </w:r>
-          </w:p>
-          <w:p>
-            <w:pPr>
-              <w:rPr>
-                <w:rFonts w:asciiTheme="minorHAnsi" w:eastAsia="Times New Roman" w:hAnsiTheme="minorHAnsi" w:cstheme="minorHAnsi"/>
-                <w:color w:val="000000" w:themeColor="text1"/>
-                <w:sz w:val="20"/>
-                <w:szCs w:val="20"/>
-              </w:rPr>
-            </w:pPr>
-            <w:r>
-              <w:rPr>
-                <w:rFonts w:asciiTheme="minorHAnsi" w:eastAsia="Times New Roman" w:hAnsiTheme="minorHAnsi" w:cstheme="minorHAnsi"/>
-                <w:color w:val="000000" w:themeColor="text1"/>
-                <w:sz w:val="20"/>
-                <w:szCs w:val="20"/>
-              </w:rPr>
-              <w:tab/>
-              <w:t>fin</w:t>
-            </w:r>
-            <w:r>
-              <w:rPr>
-                <w:rFonts w:asciiTheme="minorHAnsi" w:eastAsia="Times New Roman" w:hAnsiTheme="minorHAnsi" w:cstheme="minorHAnsi"/>
-                <w:color w:val="000000" w:themeColor="text1"/>
-                <w:sz w:val="20"/>
-                <w:szCs w:val="20"/>
-              </w:rPr>
-              <w:t>If</w:t>
-            </w:r>
-            <w:r>
-              <w:rPr>
-                <w:rFonts w:asciiTheme="minorHAnsi" w:eastAsia="Times New Roman" w:hAnsiTheme="minorHAnsi" w:cstheme="minorHAnsi"/>
-                <w:color w:val="000000" w:themeColor="text1"/>
-                <w:sz w:val="20"/>
-                <w:szCs w:val="20"/>
-              </w:rPr>
-              <w:t>{conta</w:t>
-            </w:r>
-            <w:r>
-              <w:rPr>
-                <w:rFonts w:asciiTheme="minorHAnsi" w:eastAsia="Times New Roman" w:hAnsiTheme="minorHAnsi" w:cstheme="minorHAnsi"/>
-                <w:color w:val="000000" w:themeColor="text1"/>
-                <w:sz w:val="20"/>
-                <w:szCs w:val="20"/>
-              </w:rPr>
-              <w:t>dorIf</w:t>
-            </w:r>
-            <w:r>
-              <w:rPr>
-                <w:rFonts w:asciiTheme="minorHAnsi" w:eastAsia="Times New Roman" w:hAnsiTheme="minorHAnsi" w:cstheme="minorHAnsi"/>
-                <w:color w:val="000000" w:themeColor="text1"/>
-                <w:sz w:val="20"/>
-                <w:szCs w:val="20"/>
-              </w:rPr>
-              <w:t>}:</w:t>
+              <w:cnfStyle w:val="000000000000" w:firstRow="0" w:lastRow="0" w:firstColumn="0" w:lastColumn="0" w:oddVBand="0" w:evenVBand="0" w:oddHBand="0" w:evenHBand="0" w:firstRowFirstColumn="0" w:firstRowLastColumn="0" w:lastRowFirstColumn="0" w:lastRowLastColumn="0"/>
+              <w:rPr>
+                <w:rFonts w:asciiTheme="minorHAnsi" w:eastAsia="Times New Roman" w:hAnsiTheme="minorHAnsi" w:cstheme="minorHAnsi"/>
+                <w:color w:val="000000" w:themeColor="text1"/>
+                <w:sz w:val="20"/>
+                <w:szCs w:val="20"/>
+              </w:rPr>
+            </w:pPr>
+            <w:r>
+              <w:rPr>
+                <w:rFonts w:asciiTheme="minorHAnsi" w:eastAsia="Times New Roman" w:hAnsiTheme="minorHAnsi" w:cstheme="minorHAnsi"/>
+                <w:color w:val="000000" w:themeColor="text1"/>
+                <w:sz w:val="20"/>
+                <w:szCs w:val="20"/>
+              </w:rPr>
+              <w:tab/>
+              <w:t>ejecuta[[sinoi]]</w:t>
+            </w:r>
+          </w:p>
+          <w:p>
+            <w:pPr>
+              <w:cnfStyle w:val="000000000000" w:firstRow="0" w:lastRow="0" w:firstColumn="0" w:lastColumn="0" w:oddVBand="0" w:evenVBand="0" w:oddHBand="0" w:evenHBand="0" w:firstRowFirstColumn="0" w:firstRowLastColumn="0" w:lastRowFirstColumn="0" w:lastRowLastColumn="0"/>
+              <w:rPr>
+                <w:rFonts w:asciiTheme="minorHAnsi" w:eastAsia="Times New Roman" w:hAnsiTheme="minorHAnsi" w:cstheme="minorHAnsi"/>
+                <w:color w:val="000000" w:themeColor="text1"/>
+                <w:sz w:val="20"/>
+                <w:szCs w:val="20"/>
+              </w:rPr>
+            </w:pPr>
+            <w:r>
+              <w:rPr>
+                <w:rFonts w:asciiTheme="minorHAnsi" w:eastAsia="Times New Roman" w:hAnsiTheme="minorHAnsi" w:cstheme="minorHAnsi"/>
+                <w:color w:val="000000" w:themeColor="text1"/>
+                <w:sz w:val="20"/>
+                <w:szCs w:val="20"/>
+              </w:rPr>
+              <w:tab/>
+              <w:t>finIf{contadorIf}:</w:t>
             </w:r>
           </w:p>
         </w:tc>
@@ -1534,14 +1367,15 @@
         </w:trPr>
         <w:tc>
           <w:tcPr>
+            <w:cnfStyle w:val="001000000000" w:firstRow="0" w:lastRow="0" w:firstColumn="1" w:lastColumn="0" w:oddVBand="0" w:evenVBand="0" w:oddHBand="0" w:evenHBand="0" w:firstRowFirstColumn="0" w:firstRowLastColumn="0" w:lastRowFirstColumn="0" w:lastRowLastColumn="0"/>
             <w:tcW w:w="2518" w:type="dxa"/>
           </w:tcPr>
           <w:p>
             <w:pPr>
-              <w:cnfStyle w:val="001000000000" w:firstRow="0" w:lastRow="0" w:firstColumn="1" w:lastColumn="0" w:oddVBand="0" w:evenVBand="0" w:oddHBand="0" w:evenHBand="0" w:firstRowFirstColumn="0" w:firstRowLastColumn="0" w:lastRowFirstColumn="0" w:lastRowLastColumn="0"/>
               <w:rPr>
                 <w:rFonts w:asciiTheme="minorHAnsi" w:eastAsia="Times New Roman" w:hAnsiTheme="minorHAnsi" w:cstheme="minorHAnsi"/>
                 <w:b w:val="0"/>
+                <w:color w:val="000000" w:themeColor="text1"/>
                 <w:sz w:val="20"/>
                 <w:szCs w:val="20"/>
               </w:rPr>
@@ -1554,73 +1388,59 @@
           </w:tcPr>
           <w:p>
             <w:pPr>
-              <w:rPr>
-                <w:rFonts w:asciiTheme="minorHAnsi" w:eastAsia="Times New Roman" w:hAnsiTheme="minorHAnsi" w:cstheme="minorHAnsi"/>
-                <w:color w:val="000000" w:themeColor="text1"/>
-                <w:sz w:val="20"/>
-                <w:szCs w:val="20"/>
-              </w:rPr>
-            </w:pPr>
-            <w:r>
-              <w:rPr>
-                <w:rFonts w:asciiTheme="minorHAnsi" w:eastAsia="Times New Roman" w:hAnsiTheme="minorHAnsi" w:cstheme="minorHAnsi"/>
-                <w:color w:val="000000" w:themeColor="text1"/>
-                <w:sz w:val="20"/>
-                <w:szCs w:val="20"/>
-              </w:rPr>
-              <w:t xml:space="preserve">ejecuta </w:t>
-            </w:r>
-            <w:r>
-              <w:rPr>
-                <w:rFonts w:asciiTheme="minorHAnsi" w:eastAsia="Times New Roman" w:hAnsiTheme="minorHAnsi" w:cstheme="minorHAnsi"/>
-                <w:color w:val="000000" w:themeColor="text1"/>
-                <w:sz w:val="20"/>
-                <w:szCs w:val="20"/>
-              </w:rPr>
-              <w:t>[[sentencia_while  →  condicion:expr  sentencias:sentencia* ]] =</w:t>
-            </w:r>
-          </w:p>
-          <w:p>
-            <w:pPr>
-              <w:rPr>
-                <w:rFonts w:asciiTheme="minorHAnsi" w:eastAsia="Times New Roman" w:hAnsiTheme="minorHAnsi" w:cstheme="minorHAnsi"/>
-                <w:color w:val="A6A6A6" w:themeColor="background1" w:themeShade="A6"/>
-                <w:sz w:val="20"/>
-                <w:szCs w:val="20"/>
-              </w:rPr>
-            </w:pPr>
-            <w:r>
-              <w:rPr>
-                <w:rFonts w:asciiTheme="minorHAnsi" w:eastAsia="Times New Roman" w:hAnsiTheme="minorHAnsi" w:cstheme="minorHAnsi"/>
-                <w:color w:val="000000" w:themeColor="text1"/>
-                <w:sz w:val="20"/>
-                <w:szCs w:val="20"/>
-              </w:rPr>
-              <w:tab/>
-            </w:r>
-            <w:r>
-              <w:rPr>
-                <w:rFonts w:asciiTheme="minorHAnsi" w:eastAsia="Times New Roman" w:hAnsiTheme="minorHAnsi" w:cstheme="minorHAnsi"/>
-                <w:color w:val="A6A6A6" w:themeColor="background1" w:themeShade="A6"/>
-                <w:sz w:val="20"/>
-                <w:szCs w:val="20"/>
-              </w:rPr>
+              <w:cnfStyle w:val="000000000000" w:firstRow="0" w:lastRow="0" w:firstColumn="0" w:lastColumn="0" w:oddVBand="0" w:evenVBand="0" w:oddHBand="0" w:evenHBand="0" w:firstRowFirstColumn="0" w:firstRowLastColumn="0" w:lastRowFirstColumn="0" w:lastRowLastColumn="0"/>
+              <w:rPr>
+                <w:rFonts w:asciiTheme="minorHAnsi" w:eastAsia="Times New Roman" w:hAnsiTheme="minorHAnsi" w:cstheme="minorHAnsi"/>
+                <w:color w:val="000000" w:themeColor="text1"/>
+                <w:sz w:val="20"/>
+                <w:szCs w:val="20"/>
+              </w:rPr>
+            </w:pPr>
+            <w:r>
+              <w:rPr>
+                <w:rFonts w:asciiTheme="minorHAnsi" w:eastAsia="Times New Roman" w:hAnsiTheme="minorHAnsi" w:cstheme="minorHAnsi"/>
+                <w:color w:val="000000" w:themeColor="text1"/>
+                <w:sz w:val="20"/>
+                <w:szCs w:val="20"/>
+              </w:rPr>
+              <w:t>ejecuta [[sentencia_while  →  condicion:expr  sentencias:sentencia* ]] =</w:t>
+            </w:r>
+          </w:p>
+          <w:p>
+            <w:pPr>
+              <w:cnfStyle w:val="000000000000" w:firstRow="0" w:lastRow="0" w:firstColumn="0" w:lastColumn="0" w:oddVBand="0" w:evenVBand="0" w:oddHBand="0" w:evenHBand="0" w:firstRowFirstColumn="0" w:firstRowLastColumn="0" w:lastRowFirstColumn="0" w:lastRowLastColumn="0"/>
+              <w:rPr>
+                <w:rFonts w:asciiTheme="minorHAnsi" w:eastAsia="Times New Roman" w:hAnsiTheme="minorHAnsi" w:cstheme="minorHAnsi"/>
+                <w:color w:val="000000" w:themeColor="text1"/>
+                <w:sz w:val="20"/>
+                <w:szCs w:val="20"/>
+              </w:rPr>
+            </w:pPr>
+            <w:r>
+              <w:rPr>
+                <w:rFonts w:asciiTheme="minorHAnsi" w:eastAsia="Times New Roman" w:hAnsiTheme="minorHAnsi" w:cstheme="minorHAnsi"/>
+                <w:color w:val="000000" w:themeColor="text1"/>
+                <w:sz w:val="20"/>
+                <w:szCs w:val="20"/>
+              </w:rPr>
+              <w:tab/>
               <w:t>{contadorWhile = ++contadorGeneralWhile}</w:t>
             </w:r>
           </w:p>
           <w:p>
             <w:pPr>
-              <w:rPr>
-                <w:rFonts w:asciiTheme="minorHAnsi" w:eastAsia="Times New Roman" w:hAnsiTheme="minorHAnsi" w:cstheme="minorHAnsi"/>
-                <w:color w:val="000000" w:themeColor="text1"/>
-                <w:sz w:val="20"/>
-                <w:szCs w:val="20"/>
-              </w:rPr>
-            </w:pPr>
-            <w:r>
-              <w:rPr>
-                <w:rFonts w:asciiTheme="minorHAnsi" w:eastAsia="Times New Roman" w:hAnsiTheme="minorHAnsi" w:cstheme="minorHAnsi"/>
-                <w:color w:val="A6A6A6" w:themeColor="background1" w:themeShade="A6"/>
+              <w:cnfStyle w:val="000000000000" w:firstRow="0" w:lastRow="0" w:firstColumn="0" w:lastColumn="0" w:oddVBand="0" w:evenVBand="0" w:oddHBand="0" w:evenHBand="0" w:firstRowFirstColumn="0" w:firstRowLastColumn="0" w:lastRowFirstColumn="0" w:lastRowLastColumn="0"/>
+              <w:rPr>
+                <w:rFonts w:asciiTheme="minorHAnsi" w:eastAsia="Times New Roman" w:hAnsiTheme="minorHAnsi" w:cstheme="minorHAnsi"/>
+                <w:color w:val="000000" w:themeColor="text1"/>
+                <w:sz w:val="20"/>
+                <w:szCs w:val="20"/>
+              </w:rPr>
+            </w:pPr>
+            <w:r>
+              <w:rPr>
+                <w:rFonts w:asciiTheme="minorHAnsi" w:eastAsia="Times New Roman" w:hAnsiTheme="minorHAnsi" w:cstheme="minorHAnsi"/>
+                <w:color w:val="000000" w:themeColor="text1"/>
                 <w:sz w:val="20"/>
                 <w:szCs w:val="20"/>
               </w:rPr>
@@ -1639,6 +1459,7 @@
           </w:p>
           <w:p>
             <w:pPr>
+              <w:cnfStyle w:val="000000000000" w:firstRow="0" w:lastRow="0" w:firstColumn="0" w:lastColumn="0" w:oddVBand="0" w:evenVBand="0" w:oddHBand="0" w:evenHBand="0" w:firstRowFirstColumn="0" w:firstRowLastColumn="0" w:lastRowFirstColumn="0" w:lastRowLastColumn="0"/>
               <w:rPr>
                 <w:rFonts w:asciiTheme="minorHAnsi" w:eastAsia="Times New Roman" w:hAnsiTheme="minorHAnsi" w:cstheme="minorHAnsi"/>
                 <w:color w:val="000000" w:themeColor="text1"/>
@@ -1659,6 +1480,7 @@
           </w:p>
           <w:p>
             <w:pPr>
+              <w:cnfStyle w:val="000000000000" w:firstRow="0" w:lastRow="0" w:firstColumn="0" w:lastColumn="0" w:oddVBand="0" w:evenVBand="0" w:oddHBand="0" w:evenHBand="0" w:firstRowFirstColumn="0" w:firstRowLastColumn="0" w:lastRowFirstColumn="0" w:lastRowLastColumn="0"/>
               <w:rPr>
                 <w:rFonts w:asciiTheme="minorHAnsi" w:eastAsia="Times New Roman" w:hAnsiTheme="minorHAnsi" w:cstheme="minorHAnsi"/>
                 <w:color w:val="000000" w:themeColor="text1"/>
@@ -1679,6 +1501,7 @@
           </w:p>
           <w:p>
             <w:pPr>
+              <w:cnfStyle w:val="000000000000" w:firstRow="0" w:lastRow="0" w:firstColumn="0" w:lastColumn="0" w:oddVBand="0" w:evenVBand="0" w:oddHBand="0" w:evenHBand="0" w:firstRowFirstColumn="0" w:firstRowLastColumn="0" w:lastRowFirstColumn="0" w:lastRowLastColumn="0"/>
               <w:rPr>
                 <w:rFonts w:asciiTheme="minorHAnsi" w:eastAsia="Times New Roman" w:hAnsiTheme="minorHAnsi" w:cstheme="minorHAnsi"/>
                 <w:color w:val="000000" w:themeColor="text1"/>
@@ -1699,34 +1522,28 @@
           </w:p>
           <w:p>
             <w:pPr>
-              <w:rPr>
-                <w:rFonts w:asciiTheme="minorHAnsi" w:eastAsia="Times New Roman" w:hAnsiTheme="minorHAnsi" w:cstheme="minorHAnsi"/>
-                <w:color w:val="000000" w:themeColor="text1"/>
-                <w:sz w:val="20"/>
-                <w:szCs w:val="20"/>
-              </w:rPr>
-            </w:pPr>
-            <w:r>
-              <w:rPr>
-                <w:rFonts w:asciiTheme="minorHAnsi" w:eastAsia="Times New Roman" w:hAnsiTheme="minorHAnsi" w:cstheme="minorHAnsi"/>
-                <w:color w:val="000000" w:themeColor="text1"/>
-                <w:sz w:val="20"/>
-                <w:szCs w:val="20"/>
-              </w:rPr>
-              <w:tab/>
-            </w:r>
-            <w:r>
-              <w:rPr>
-                <w:rFonts w:asciiTheme="minorHAnsi" w:eastAsia="Times New Roman" w:hAnsiTheme="minorHAnsi" w:cstheme="minorHAnsi"/>
-                <w:color w:val="000000" w:themeColor="text1"/>
-                <w:sz w:val="20"/>
-                <w:szCs w:val="20"/>
-              </w:rPr>
+              <w:cnfStyle w:val="000000000000" w:firstRow="0" w:lastRow="0" w:firstColumn="0" w:lastColumn="0" w:oddVBand="0" w:evenVBand="0" w:oddHBand="0" w:evenHBand="0" w:firstRowFirstColumn="0" w:firstRowLastColumn="0" w:lastRowFirstColumn="0" w:lastRowLastColumn="0"/>
+              <w:rPr>
+                <w:rFonts w:asciiTheme="minorHAnsi" w:eastAsia="Times New Roman" w:hAnsiTheme="minorHAnsi" w:cstheme="minorHAnsi"/>
+                <w:color w:val="000000" w:themeColor="text1"/>
+                <w:sz w:val="20"/>
+                <w:szCs w:val="20"/>
+              </w:rPr>
+            </w:pPr>
+            <w:r>
+              <w:rPr>
+                <w:rFonts w:asciiTheme="minorHAnsi" w:eastAsia="Times New Roman" w:hAnsiTheme="minorHAnsi" w:cstheme="minorHAnsi"/>
+                <w:color w:val="000000" w:themeColor="text1"/>
+                <w:sz w:val="20"/>
+                <w:szCs w:val="20"/>
+              </w:rPr>
+              <w:tab/>
               <w:t>ejecuta[[sentenciasi]]</w:t>
             </w:r>
           </w:p>
           <w:p>
             <w:pPr>
+              <w:cnfStyle w:val="000000000000" w:firstRow="0" w:lastRow="0" w:firstColumn="0" w:lastColumn="0" w:oddVBand="0" w:evenVBand="0" w:oddHBand="0" w:evenHBand="0" w:firstRowFirstColumn="0" w:firstRowLastColumn="0" w:lastRowFirstColumn="0" w:lastRowLastColumn="0"/>
               <w:rPr>
                 <w:rFonts w:asciiTheme="minorHAnsi" w:eastAsia="Times New Roman" w:hAnsiTheme="minorHAnsi" w:cstheme="minorHAnsi"/>
                 <w:color w:val="000000" w:themeColor="text1"/>
@@ -1747,6 +1564,7 @@
           </w:p>
           <w:p>
             <w:pPr>
+              <w:cnfStyle w:val="000000000000" w:firstRow="0" w:lastRow="0" w:firstColumn="0" w:lastColumn="0" w:oddVBand="0" w:evenVBand="0" w:oddHBand="0" w:evenHBand="0" w:firstRowFirstColumn="0" w:firstRowLastColumn="0" w:lastRowFirstColumn="0" w:lastRowLastColumn="0"/>
               <w:rPr>
                 <w:rFonts w:asciiTheme="minorHAnsi" w:eastAsia="Times New Roman" w:hAnsiTheme="minorHAnsi" w:cstheme="minorHAnsi"/>
                 <w:color w:val="000000" w:themeColor="text1"/>
@@ -1773,14 +1591,15 @@
         </w:trPr>
         <w:tc>
           <w:tcPr>
+            <w:cnfStyle w:val="001000000000" w:firstRow="0" w:lastRow="0" w:firstColumn="1" w:lastColumn="0" w:oddVBand="0" w:evenVBand="0" w:oddHBand="0" w:evenHBand="0" w:firstRowFirstColumn="0" w:firstRowLastColumn="0" w:lastRowFirstColumn="0" w:lastRowLastColumn="0"/>
             <w:tcW w:w="2518" w:type="dxa"/>
           </w:tcPr>
           <w:p>
             <w:pPr>
-              <w:cnfStyle w:val="001000000000" w:firstRow="0" w:lastRow="0" w:firstColumn="1" w:lastColumn="0" w:oddVBand="0" w:evenVBand="0" w:oddHBand="0" w:evenHBand="0" w:firstRowFirstColumn="0" w:firstRowLastColumn="0" w:lastRowFirstColumn="0" w:lastRowLastColumn="0"/>
               <w:rPr>
                 <w:rFonts w:asciiTheme="minorHAnsi" w:eastAsia="Times New Roman" w:hAnsiTheme="minorHAnsi" w:cstheme="minorHAnsi"/>
                 <w:b w:val="0"/>
+                <w:color w:val="000000" w:themeColor="text1"/>
                 <w:sz w:val="20"/>
                 <w:szCs w:val="20"/>
               </w:rPr>
@@ -1793,34 +1612,27 @@
           </w:tcPr>
           <w:p>
             <w:pPr>
-              <w:rPr>
-                <w:rFonts w:asciiTheme="minorHAnsi" w:eastAsia="Times New Roman" w:hAnsiTheme="minorHAnsi" w:cstheme="minorHAnsi"/>
-                <w:color w:val="000000" w:themeColor="text1"/>
-                <w:sz w:val="20"/>
-                <w:szCs w:val="20"/>
-              </w:rPr>
-            </w:pPr>
-            <w:r>
-              <w:rPr>
-                <w:rFonts w:asciiTheme="minorHAnsi" w:eastAsia="Times New Roman" w:hAnsiTheme="minorHAnsi" w:cstheme="minorHAnsi"/>
-                <w:color w:val="000000" w:themeColor="text1"/>
-                <w:sz w:val="20"/>
-                <w:szCs w:val="20"/>
-              </w:rPr>
-              <w:t xml:space="preserve">ejecuta </w:t>
-            </w:r>
-            <w:r>
-              <w:rPr>
-                <w:rFonts w:asciiTheme="minorHAnsi" w:eastAsia="Times New Roman" w:hAnsiTheme="minorHAnsi" w:cstheme="minorHAnsi"/>
-                <w:color w:val="000000" w:themeColor="text1"/>
-                <w:sz w:val="20"/>
-                <w:szCs w:val="20"/>
-              </w:rPr>
-              <w:t>[[sentencia_llamada_funcion  →  nombre:String  parametros:expr* ]] =</w:t>
-            </w:r>
-          </w:p>
-          <w:p>
-            <w:pPr>
+              <w:cnfStyle w:val="000000000000" w:firstRow="0" w:lastRow="0" w:firstColumn="0" w:lastColumn="0" w:oddVBand="0" w:evenVBand="0" w:oddHBand="0" w:evenHBand="0" w:firstRowFirstColumn="0" w:firstRowLastColumn="0" w:lastRowFirstColumn="0" w:lastRowLastColumn="0"/>
+              <w:rPr>
+                <w:rFonts w:asciiTheme="minorHAnsi" w:eastAsia="Times New Roman" w:hAnsiTheme="minorHAnsi" w:cstheme="minorHAnsi"/>
+                <w:color w:val="000000" w:themeColor="text1"/>
+                <w:sz w:val="20"/>
+                <w:szCs w:val="20"/>
+              </w:rPr>
+            </w:pPr>
+            <w:r>
+              <w:rPr>
+                <w:rFonts w:asciiTheme="minorHAnsi" w:eastAsia="Times New Roman" w:hAnsiTheme="minorHAnsi" w:cstheme="minorHAnsi"/>
+                <w:color w:val="000000" w:themeColor="text1"/>
+                <w:sz w:val="20"/>
+                <w:szCs w:val="20"/>
+              </w:rPr>
+              <w:t>ejecuta [[sentencia_llamada_funcion  →  nombre:String  parametros:expr* ]] =</w:t>
+            </w:r>
+          </w:p>
+          <w:p>
+            <w:pPr>
+              <w:cnfStyle w:val="000000000000" w:firstRow="0" w:lastRow="0" w:firstColumn="0" w:lastColumn="0" w:oddVBand="0" w:evenVBand="0" w:oddHBand="0" w:evenHBand="0" w:firstRowFirstColumn="0" w:firstRowLastColumn="0" w:lastRowFirstColumn="0" w:lastRowLastColumn="0"/>
               <w:rPr>
                 <w:rFonts w:asciiTheme="minorHAnsi" w:eastAsia="Times New Roman" w:hAnsiTheme="minorHAnsi" w:cstheme="minorHAnsi"/>
                 <w:color w:val="000000" w:themeColor="text1"/>
@@ -1850,6 +1662,7 @@
           </w:p>
           <w:p>
             <w:pPr>
+              <w:cnfStyle w:val="000000000000" w:firstRow="0" w:lastRow="0" w:firstColumn="0" w:lastColumn="0" w:oddVBand="0" w:evenVBand="0" w:oddHBand="0" w:evenHBand="0" w:firstRowFirstColumn="0" w:firstRowLastColumn="0" w:lastRowFirstColumn="0" w:lastRowLastColumn="0"/>
               <w:rPr>
                 <w:rFonts w:asciiTheme="minorHAnsi" w:eastAsia="Times New Roman" w:hAnsiTheme="minorHAnsi" w:cstheme="minorHAnsi"/>
                 <w:color w:val="000000" w:themeColor="text1"/>
@@ -1870,6 +1683,7 @@
           </w:p>
           <w:p>
             <w:pPr>
+              <w:cnfStyle w:val="000000000000" w:firstRow="0" w:lastRow="0" w:firstColumn="0" w:lastColumn="0" w:oddVBand="0" w:evenVBand="0" w:oddHBand="0" w:evenHBand="0" w:firstRowFirstColumn="0" w:firstRowLastColumn="0" w:lastRowFirstColumn="0" w:lastRowLastColumn="0"/>
               <w:rPr>
                 <w:rFonts w:asciiTheme="minorHAnsi" w:eastAsia="Times New Roman" w:hAnsiTheme="minorHAnsi" w:cstheme="minorHAnsi"/>
                 <w:color w:val="000000" w:themeColor="text1"/>
@@ -1890,121 +1704,44 @@
           </w:p>
           <w:p>
             <w:pPr>
-              <w:rPr>
-                <w:rFonts w:asciiTheme="minorHAnsi" w:eastAsia="Times New Roman" w:hAnsiTheme="minorHAnsi" w:cstheme="minorHAnsi"/>
-                <w:color w:val="000000" w:themeColor="text1"/>
-                <w:sz w:val="20"/>
-                <w:szCs w:val="20"/>
-              </w:rPr>
-            </w:pPr>
-            <w:r>
-              <w:rPr>
-                <w:rFonts w:asciiTheme="minorHAnsi" w:eastAsia="Times New Roman" w:hAnsiTheme="minorHAnsi" w:cstheme="minorHAnsi"/>
-                <w:color w:val="000000" w:themeColor="text1"/>
-                <w:sz w:val="20"/>
-                <w:szCs w:val="20"/>
-              </w:rPr>
-              <w:tab/>
-            </w:r>
-            <w:r>
-              <w:rPr>
-                <w:rFonts w:asciiTheme="minorHAnsi" w:eastAsia="Times New Roman" w:hAnsiTheme="minorHAnsi" w:cstheme="minorHAnsi"/>
-                <w:color w:val="000000" w:themeColor="text1"/>
-                <w:sz w:val="20"/>
-                <w:szCs w:val="20"/>
-              </w:rPr>
-              <w:t xml:space="preserve">si </w:t>
-            </w:r>
-            <w:r>
-              <w:rPr>
-                <w:rFonts w:asciiTheme="minorHAnsi" w:eastAsia="Times New Roman" w:hAnsiTheme="minorHAnsi" w:cstheme="minorHAnsi"/>
-                <w:color w:val="000000" w:themeColor="text1"/>
-                <w:sz w:val="20"/>
-                <w:szCs w:val="20"/>
-              </w:rPr>
-              <w:t>sentencia_llamada_funcion</w:t>
-            </w:r>
-            <w:r>
-              <w:rPr>
-                <w:rFonts w:asciiTheme="minorHAnsi" w:eastAsia="Times New Roman" w:hAnsiTheme="minorHAnsi" w:cstheme="minorHAnsi"/>
-                <w:color w:val="000000" w:themeColor="text1"/>
-                <w:sz w:val="20"/>
-                <w:szCs w:val="20"/>
-              </w:rPr>
-              <w:t>.definic</w:t>
-            </w:r>
-            <w:r>
-              <w:rPr>
-                <w:rFonts w:asciiTheme="minorHAnsi" w:eastAsia="Times New Roman" w:hAnsiTheme="minorHAnsi" w:cstheme="minorHAnsi"/>
-                <w:color w:val="000000" w:themeColor="text1"/>
-                <w:sz w:val="20"/>
-                <w:szCs w:val="20"/>
-              </w:rPr>
-              <w:t>ion.retorno != tipoVoid</w:t>
-            </w:r>
-          </w:p>
-          <w:p>
-            <w:pPr>
-              <w:rPr>
-                <w:rFonts w:asciiTheme="minorHAnsi" w:eastAsia="Times New Roman" w:hAnsiTheme="minorHAnsi" w:cstheme="minorHAnsi"/>
-                <w:color w:val="000000" w:themeColor="text1"/>
-                <w:sz w:val="20"/>
-                <w:szCs w:val="20"/>
-              </w:rPr>
-            </w:pPr>
-            <w:r>
-              <w:rPr>
-                <w:rFonts w:asciiTheme="minorHAnsi" w:eastAsia="Times New Roman" w:hAnsiTheme="minorHAnsi" w:cstheme="minorHAnsi"/>
-                <w:color w:val="000000" w:themeColor="text1"/>
-                <w:sz w:val="20"/>
-                <w:szCs w:val="20"/>
-              </w:rPr>
-              <w:tab/>
-            </w:r>
-            <w:r>
-              <w:rPr>
-                <w:rFonts w:asciiTheme="minorHAnsi" w:eastAsia="Times New Roman" w:hAnsiTheme="minorHAnsi" w:cstheme="minorHAnsi"/>
-                <w:color w:val="000000" w:themeColor="text1"/>
-                <w:sz w:val="20"/>
-                <w:szCs w:val="20"/>
-              </w:rPr>
-              <w:tab/>
-            </w:r>
-            <w:r>
-              <w:rPr>
-                <w:rFonts w:asciiTheme="minorHAnsi" w:eastAsia="Times New Roman" w:hAnsiTheme="minorHAnsi" w:cstheme="minorHAnsi"/>
-                <w:color w:val="000000" w:themeColor="text1"/>
-                <w:sz w:val="20"/>
-                <w:szCs w:val="20"/>
-              </w:rPr>
-              <w:t>POP&lt;</w:t>
-            </w:r>
-            <w:r>
-              <w:rPr>
-                <w:rFonts w:asciiTheme="minorHAnsi" w:eastAsia="Times New Roman" w:hAnsiTheme="minorHAnsi" w:cstheme="minorHAnsi"/>
-                <w:color w:val="000000" w:themeColor="text1"/>
-                <w:sz w:val="20"/>
-                <w:szCs w:val="20"/>
-              </w:rPr>
-              <w:t xml:space="preserve"> </w:t>
-            </w:r>
-            <w:r>
-              <w:rPr>
-                <w:rFonts w:asciiTheme="minorHAnsi" w:eastAsia="Times New Roman" w:hAnsiTheme="minorHAnsi" w:cstheme="minorHAnsi"/>
-                <w:color w:val="000000" w:themeColor="text1"/>
-                <w:sz w:val="20"/>
-                <w:szCs w:val="20"/>
-              </w:rPr>
-              <w:t>sentencia_llamada_funcion</w:t>
-            </w:r>
-            <w:r>
-              <w:rPr>
-                <w:rFonts w:asciiTheme="minorHAnsi" w:eastAsia="Times New Roman" w:hAnsiTheme="minorHAnsi" w:cstheme="minorHAnsi"/>
-                <w:color w:val="000000" w:themeColor="text1"/>
-                <w:sz w:val="20"/>
-                <w:szCs w:val="20"/>
-              </w:rPr>
-              <w:t>.definición.retorno&gt;</w:t>
+              <w:cnfStyle w:val="000000000000" w:firstRow="0" w:lastRow="0" w:firstColumn="0" w:lastColumn="0" w:oddVBand="0" w:evenVBand="0" w:oddHBand="0" w:evenHBand="0" w:firstRowFirstColumn="0" w:firstRowLastColumn="0" w:lastRowFirstColumn="0" w:lastRowLastColumn="0"/>
+              <w:rPr>
+                <w:rFonts w:asciiTheme="minorHAnsi" w:eastAsia="Times New Roman" w:hAnsiTheme="minorHAnsi" w:cstheme="minorHAnsi"/>
+                <w:color w:val="000000" w:themeColor="text1"/>
+                <w:sz w:val="20"/>
+                <w:szCs w:val="20"/>
+              </w:rPr>
+            </w:pPr>
+            <w:r>
+              <w:rPr>
+                <w:rFonts w:asciiTheme="minorHAnsi" w:eastAsia="Times New Roman" w:hAnsiTheme="minorHAnsi" w:cstheme="minorHAnsi"/>
+                <w:color w:val="000000" w:themeColor="text1"/>
+                <w:sz w:val="20"/>
+                <w:szCs w:val="20"/>
+              </w:rPr>
+              <w:tab/>
+              <w:t>si sentencia_llamada_funcion.definicion.retorno != tipoVoid</w:t>
+            </w:r>
+          </w:p>
+          <w:p>
+            <w:pPr>
+              <w:cnfStyle w:val="000000000000" w:firstRow="0" w:lastRow="0" w:firstColumn="0" w:lastColumn="0" w:oddVBand="0" w:evenVBand="0" w:oddHBand="0" w:evenHBand="0" w:firstRowFirstColumn="0" w:firstRowLastColumn="0" w:lastRowFirstColumn="0" w:lastRowLastColumn="0"/>
+              <w:rPr>
+                <w:rFonts w:asciiTheme="minorHAnsi" w:eastAsia="Times New Roman" w:hAnsiTheme="minorHAnsi" w:cstheme="minorHAnsi"/>
+                <w:color w:val="000000" w:themeColor="text1"/>
+                <w:sz w:val="20"/>
+                <w:szCs w:val="20"/>
+              </w:rPr>
+            </w:pPr>
+            <w:r>
+              <w:rPr>
+                <w:rFonts w:asciiTheme="minorHAnsi" w:eastAsia="Times New Roman" w:hAnsiTheme="minorHAnsi" w:cstheme="minorHAnsi"/>
+                <w:color w:val="000000" w:themeColor="text1"/>
+                <w:sz w:val="20"/>
+                <w:szCs w:val="20"/>
+              </w:rPr>
+              <w:tab/>
+              <w:t>POP&lt; sentencia_llamada_funcion.definición.retorno&gt;</w:t>
             </w:r>
           </w:p>
         </w:tc>
@@ -2015,14 +1752,15 @@
         </w:trPr>
         <w:tc>
           <w:tcPr>
+            <w:cnfStyle w:val="001000000000" w:firstRow="0" w:lastRow="0" w:firstColumn="1" w:lastColumn="0" w:oddVBand="0" w:evenVBand="0" w:oddHBand="0" w:evenHBand="0" w:firstRowFirstColumn="0" w:firstRowLastColumn="0" w:lastRowFirstColumn="0" w:lastRowLastColumn="0"/>
             <w:tcW w:w="2518" w:type="dxa"/>
           </w:tcPr>
           <w:p>
             <w:pPr>
-              <w:cnfStyle w:val="001000000000" w:firstRow="0" w:lastRow="0" w:firstColumn="1" w:lastColumn="0" w:oddVBand="0" w:evenVBand="0" w:oddHBand="0" w:evenHBand="0" w:firstRowFirstColumn="0" w:firstRowLastColumn="0" w:lastRowFirstColumn="0" w:lastRowLastColumn="0"/>
               <w:rPr>
                 <w:rFonts w:asciiTheme="minorHAnsi" w:eastAsia="Times New Roman" w:hAnsiTheme="minorHAnsi" w:cstheme="minorHAnsi"/>
                 <w:b w:val="0"/>
+                <w:color w:val="000000" w:themeColor="text1"/>
                 <w:sz w:val="20"/>
                 <w:szCs w:val="20"/>
               </w:rPr>
@@ -2035,34 +1773,27 @@
           </w:tcPr>
           <w:p>
             <w:pPr>
-              <w:rPr>
-                <w:rFonts w:asciiTheme="minorHAnsi" w:eastAsia="Times New Roman" w:hAnsiTheme="minorHAnsi" w:cstheme="minorHAnsi"/>
-                <w:color w:val="000000" w:themeColor="text1"/>
-                <w:sz w:val="20"/>
-                <w:szCs w:val="20"/>
-              </w:rPr>
-            </w:pPr>
-            <w:r>
-              <w:rPr>
-                <w:rFonts w:asciiTheme="minorHAnsi" w:eastAsia="Times New Roman" w:hAnsiTheme="minorHAnsi" w:cstheme="minorHAnsi"/>
-                <w:color w:val="000000" w:themeColor="text1"/>
-                <w:sz w:val="20"/>
-                <w:szCs w:val="20"/>
-              </w:rPr>
-              <w:t xml:space="preserve">ejecuta </w:t>
-            </w:r>
-            <w:r>
-              <w:rPr>
-                <w:rFonts w:asciiTheme="minorHAnsi" w:eastAsia="Times New Roman" w:hAnsiTheme="minorHAnsi" w:cstheme="minorHAnsi"/>
-                <w:color w:val="000000" w:themeColor="text1"/>
-                <w:sz w:val="20"/>
-                <w:szCs w:val="20"/>
-              </w:rPr>
-              <w:t>[[sentencia_return  →  expresion:expr ]] =</w:t>
-            </w:r>
-          </w:p>
-          <w:p>
-            <w:pPr>
+              <w:cnfStyle w:val="000000000000" w:firstRow="0" w:lastRow="0" w:firstColumn="0" w:lastColumn="0" w:oddVBand="0" w:evenVBand="0" w:oddHBand="0" w:evenHBand="0" w:firstRowFirstColumn="0" w:firstRowLastColumn="0" w:lastRowFirstColumn="0" w:lastRowLastColumn="0"/>
+              <w:rPr>
+                <w:rFonts w:asciiTheme="minorHAnsi" w:eastAsia="Times New Roman" w:hAnsiTheme="minorHAnsi" w:cstheme="minorHAnsi"/>
+                <w:color w:val="000000" w:themeColor="text1"/>
+                <w:sz w:val="20"/>
+                <w:szCs w:val="20"/>
+              </w:rPr>
+            </w:pPr>
+            <w:r>
+              <w:rPr>
+                <w:rFonts w:asciiTheme="minorHAnsi" w:eastAsia="Times New Roman" w:hAnsiTheme="minorHAnsi" w:cstheme="minorHAnsi"/>
+                <w:color w:val="000000" w:themeColor="text1"/>
+                <w:sz w:val="20"/>
+                <w:szCs w:val="20"/>
+              </w:rPr>
+              <w:t>ejecuta [[sentencia_return  →  expresion:expr ]] =</w:t>
+            </w:r>
+          </w:p>
+          <w:p>
+            <w:pPr>
+              <w:cnfStyle w:val="000000000000" w:firstRow="0" w:lastRow="0" w:firstColumn="0" w:lastColumn="0" w:oddVBand="0" w:evenVBand="0" w:oddHBand="0" w:evenHBand="0" w:firstRowFirstColumn="0" w:firstRowLastColumn="0" w:lastRowFirstColumn="0" w:lastRowLastColumn="0"/>
               <w:rPr>
                 <w:rFonts w:asciiTheme="minorHAnsi" w:eastAsia="Times New Roman" w:hAnsiTheme="minorHAnsi" w:cstheme="minorHAnsi"/>
                 <w:color w:val="000000" w:themeColor="text1"/>
@@ -2092,304 +1823,134 @@
           </w:p>
           <w:p>
             <w:pPr>
-              <w:rPr>
-                <w:rFonts w:asciiTheme="minorHAnsi" w:eastAsia="Times New Roman" w:hAnsiTheme="minorHAnsi" w:cstheme="minorHAnsi"/>
-                <w:color w:val="000000" w:themeColor="text1"/>
-                <w:sz w:val="20"/>
-                <w:szCs w:val="20"/>
-              </w:rPr>
-            </w:pPr>
-            <w:r>
-              <w:rPr>
-                <w:rFonts w:asciiTheme="minorHAnsi" w:eastAsia="Times New Roman" w:hAnsiTheme="minorHAnsi" w:cstheme="minorHAnsi"/>
-                <w:color w:val="000000" w:themeColor="text1"/>
-                <w:sz w:val="20"/>
-                <w:szCs w:val="20"/>
-              </w:rPr>
-              <w:tab/>
-            </w:r>
-            <w:r>
-              <w:rPr>
-                <w:rFonts w:asciiTheme="minorHAnsi" w:eastAsia="Times New Roman" w:hAnsiTheme="minorHAnsi" w:cstheme="minorHAnsi"/>
-                <w:color w:val="000000" w:themeColor="text1"/>
-                <w:sz w:val="20"/>
-                <w:szCs w:val="20"/>
-              </w:rPr>
-              <w:t xml:space="preserve">si </w:t>
-            </w:r>
-            <w:r>
-              <w:rPr>
-                <w:rFonts w:asciiTheme="minorHAnsi" w:eastAsia="Times New Roman" w:hAnsiTheme="minorHAnsi" w:cstheme="minorHAnsi"/>
-                <w:color w:val="000000" w:themeColor="text1"/>
-                <w:sz w:val="20"/>
-                <w:szCs w:val="20"/>
-              </w:rPr>
-              <w:t>expresion</w:t>
-            </w:r>
-            <w:r>
-              <w:rPr>
-                <w:rFonts w:asciiTheme="minorHAnsi" w:eastAsia="Times New Roman" w:hAnsiTheme="minorHAnsi" w:cstheme="minorHAnsi"/>
-                <w:color w:val="000000" w:themeColor="text1"/>
-                <w:sz w:val="20"/>
-                <w:szCs w:val="20"/>
-              </w:rPr>
-              <w:t xml:space="preserve"> ≠ null</w:t>
-            </w:r>
-          </w:p>
-          <w:p>
-            <w:pPr>
-              <w:rPr>
-                <w:rFonts w:asciiTheme="minorHAnsi" w:eastAsia="Times New Roman" w:hAnsiTheme="minorHAnsi" w:cstheme="minorHAnsi"/>
-                <w:color w:val="000000" w:themeColor="text1"/>
-                <w:sz w:val="20"/>
-                <w:szCs w:val="20"/>
-              </w:rPr>
-            </w:pPr>
-            <w:r>
-              <w:rPr>
-                <w:rFonts w:asciiTheme="minorHAnsi" w:eastAsia="Times New Roman" w:hAnsiTheme="minorHAnsi" w:cstheme="minorHAnsi"/>
-                <w:color w:val="000000" w:themeColor="text1"/>
-                <w:sz w:val="20"/>
-                <w:szCs w:val="20"/>
-              </w:rPr>
-              <w:tab/>
-            </w:r>
-            <w:r>
-              <w:rPr>
-                <w:rFonts w:asciiTheme="minorHAnsi" w:eastAsia="Times New Roman" w:hAnsiTheme="minorHAnsi" w:cstheme="minorHAnsi"/>
-                <w:color w:val="000000" w:themeColor="text1"/>
-                <w:sz w:val="20"/>
-                <w:szCs w:val="20"/>
-              </w:rPr>
-              <w:tab/>
-            </w:r>
-            <w:r>
-              <w:rPr>
-                <w:rFonts w:asciiTheme="minorHAnsi" w:eastAsia="Times New Roman" w:hAnsiTheme="minorHAnsi" w:cstheme="minorHAnsi"/>
-                <w:color w:val="000000" w:themeColor="text1"/>
-                <w:sz w:val="20"/>
-                <w:szCs w:val="20"/>
-              </w:rPr>
+              <w:cnfStyle w:val="000000000000" w:firstRow="0" w:lastRow="0" w:firstColumn="0" w:lastColumn="0" w:oddVBand="0" w:evenVBand="0" w:oddHBand="0" w:evenHBand="0" w:firstRowFirstColumn="0" w:firstRowLastColumn="0" w:lastRowFirstColumn="0" w:lastRowLastColumn="0"/>
+              <w:rPr>
+                <w:rFonts w:asciiTheme="minorHAnsi" w:eastAsia="Times New Roman" w:hAnsiTheme="minorHAnsi" w:cstheme="minorHAnsi"/>
+                <w:color w:val="000000" w:themeColor="text1"/>
+                <w:sz w:val="20"/>
+                <w:szCs w:val="20"/>
+              </w:rPr>
+            </w:pPr>
+            <w:r>
+              <w:rPr>
+                <w:rFonts w:asciiTheme="minorHAnsi" w:eastAsia="Times New Roman" w:hAnsiTheme="minorHAnsi" w:cstheme="minorHAnsi"/>
+                <w:color w:val="000000" w:themeColor="text1"/>
+                <w:sz w:val="20"/>
+                <w:szCs w:val="20"/>
+              </w:rPr>
+              <w:tab/>
+              <w:t>si expresion ≠ null</w:t>
+            </w:r>
+          </w:p>
+          <w:p>
+            <w:pPr>
+              <w:cnfStyle w:val="000000000000" w:firstRow="0" w:lastRow="0" w:firstColumn="0" w:lastColumn="0" w:oddVBand="0" w:evenVBand="0" w:oddHBand="0" w:evenHBand="0" w:firstRowFirstColumn="0" w:firstRowLastColumn="0" w:lastRowFirstColumn="0" w:lastRowLastColumn="0"/>
+              <w:rPr>
+                <w:rFonts w:asciiTheme="minorHAnsi" w:eastAsia="Times New Roman" w:hAnsiTheme="minorHAnsi" w:cstheme="minorHAnsi"/>
+                <w:color w:val="000000" w:themeColor="text1"/>
+                <w:sz w:val="20"/>
+                <w:szCs w:val="20"/>
+              </w:rPr>
+            </w:pPr>
+            <w:r>
+              <w:rPr>
+                <w:rFonts w:asciiTheme="minorHAnsi" w:eastAsia="Times New Roman" w:hAnsiTheme="minorHAnsi" w:cstheme="minorHAnsi"/>
+                <w:color w:val="000000" w:themeColor="text1"/>
+                <w:sz w:val="20"/>
+                <w:szCs w:val="20"/>
+              </w:rPr>
+              <w:tab/>
+            </w:r>
+            <w:r>
+              <w:rPr>
+                <w:rFonts w:asciiTheme="minorHAnsi" w:eastAsia="Times New Roman" w:hAnsiTheme="minorHAnsi" w:cstheme="minorHAnsi"/>
+                <w:color w:val="000000" w:themeColor="text1"/>
+                <w:sz w:val="20"/>
+                <w:szCs w:val="20"/>
+              </w:rPr>
+              <w:tab/>
               <w:t>valor[[expr]]</w:t>
             </w:r>
           </w:p>
           <w:p>
             <w:pPr>
-              <w:rPr>
-                <w:rFonts w:asciiTheme="minorHAnsi" w:eastAsia="Times New Roman" w:hAnsiTheme="minorHAnsi" w:cstheme="minorHAnsi"/>
-                <w:color w:val="000000" w:themeColor="text1"/>
-                <w:sz w:val="20"/>
-                <w:szCs w:val="20"/>
-              </w:rPr>
-            </w:pPr>
-            <w:r>
-              <w:rPr>
-                <w:rFonts w:asciiTheme="minorHAnsi" w:eastAsia="Times New Roman" w:hAnsiTheme="minorHAnsi" w:cstheme="minorHAnsi"/>
-                <w:color w:val="000000" w:themeColor="text1"/>
-                <w:sz w:val="20"/>
-                <w:szCs w:val="20"/>
-              </w:rPr>
-              <w:tab/>
-            </w:r>
-            <w:r>
-              <w:rPr>
-                <w:rFonts w:asciiTheme="minorHAnsi" w:eastAsia="Times New Roman" w:hAnsiTheme="minorHAnsi" w:cstheme="minorHAnsi"/>
-                <w:color w:val="000000" w:themeColor="text1"/>
-                <w:sz w:val="20"/>
-                <w:szCs w:val="20"/>
-              </w:rPr>
-              <w:t xml:space="preserve">RET </w:t>
-            </w:r>
-            <w:r>
-              <w:rPr>
-                <w:rFonts w:asciiTheme="minorHAnsi" w:eastAsia="Times New Roman" w:hAnsiTheme="minorHAnsi" w:cstheme="minorHAnsi"/>
-                <w:color w:val="000000" w:themeColor="text1"/>
-                <w:sz w:val="20"/>
-                <w:szCs w:val="20"/>
-              </w:rPr>
-              <w:t xml:space="preserve"> </w:t>
-            </w:r>
-            <w:r>
-              <w:rPr>
-                <w:rFonts w:asciiTheme="minorHAnsi" w:eastAsia="Times New Roman" w:hAnsiTheme="minorHAnsi" w:cstheme="minorHAnsi"/>
-                <w:color w:val="000000" w:themeColor="text1"/>
-                <w:sz w:val="20"/>
-                <w:szCs w:val="20"/>
-              </w:rPr>
-              <w:t>{</w:t>
-            </w:r>
-            <w:r>
-              <w:rPr>
-                <w:rFonts w:asciiTheme="minorHAnsi" w:eastAsia="Times New Roman" w:hAnsiTheme="minorHAnsi" w:cstheme="minorHAnsi"/>
-                <w:color w:val="000000" w:themeColor="text1"/>
-                <w:sz w:val="20"/>
-                <w:szCs w:val="20"/>
-              </w:rPr>
-              <w:t>sentencia_return</w:t>
-            </w:r>
-            <w:r>
-              <w:rPr>
-                <w:rFonts w:asciiTheme="minorHAnsi" w:eastAsia="Times New Roman" w:hAnsiTheme="minorHAnsi" w:cstheme="minorHAnsi"/>
-                <w:color w:val="000000" w:themeColor="text1"/>
-                <w:sz w:val="20"/>
-                <w:szCs w:val="20"/>
-              </w:rPr>
-              <w:t>.funcio</w:t>
-            </w:r>
-            <w:r>
-              <w:rPr>
-                <w:rFonts w:asciiTheme="minorHAnsi" w:eastAsia="Times New Roman" w:hAnsiTheme="minorHAnsi" w:cstheme="minorHAnsi"/>
-                <w:color w:val="000000" w:themeColor="text1"/>
-                <w:sz w:val="20"/>
-                <w:szCs w:val="20"/>
-              </w:rPr>
-              <w:t>n.retorno.size},</w:t>
-            </w:r>
-          </w:p>
-          <w:p>
-            <w:pPr>
-              <w:rPr>
-                <w:rFonts w:asciiTheme="minorHAnsi" w:eastAsia="Times New Roman" w:hAnsiTheme="minorHAnsi" w:cstheme="minorHAnsi"/>
-                <w:color w:val="000000" w:themeColor="text1"/>
-                <w:sz w:val="20"/>
-                <w:szCs w:val="20"/>
-              </w:rPr>
-            </w:pPr>
-            <w:r>
-              <w:rPr>
-                <w:rFonts w:asciiTheme="minorHAnsi" w:eastAsia="Times New Roman" w:hAnsiTheme="minorHAnsi" w:cstheme="minorHAnsi"/>
-                <w:color w:val="000000" w:themeColor="text1"/>
-                <w:sz w:val="20"/>
-                <w:szCs w:val="20"/>
-              </w:rPr>
-              <w:tab/>
-            </w:r>
-            <w:r>
-              <w:rPr>
-                <w:rFonts w:asciiTheme="minorHAnsi" w:eastAsia="Times New Roman" w:hAnsiTheme="minorHAnsi" w:cstheme="minorHAnsi"/>
-                <w:color w:val="000000" w:themeColor="text1"/>
-                <w:sz w:val="20"/>
-                <w:szCs w:val="20"/>
-              </w:rPr>
-              <w:tab/>
-            </w:r>
-            <w:r>
-              <w:rPr>
-                <w:rFonts w:asciiTheme="minorHAnsi" w:eastAsia="Times New Roman" w:hAnsiTheme="minorHAnsi" w:cstheme="minorHAnsi"/>
-                <w:color w:val="000000" w:themeColor="text1"/>
-                <w:sz w:val="20"/>
-                <w:szCs w:val="20"/>
-              </w:rPr>
-              <w:t>{∑</w:t>
-            </w:r>
-            <w:r>
-              <w:rPr>
-                <w:rFonts w:asciiTheme="minorHAnsi" w:eastAsia="Times New Roman" w:hAnsiTheme="minorHAnsi" w:cstheme="minorHAnsi"/>
-                <w:color w:val="000000" w:themeColor="text1"/>
-                <w:sz w:val="20"/>
-                <w:szCs w:val="20"/>
-              </w:rPr>
-              <w:t>sentencia_return</w:t>
-            </w:r>
-            <w:r>
-              <w:rPr>
-                <w:rFonts w:asciiTheme="minorHAnsi" w:eastAsia="Times New Roman" w:hAnsiTheme="minorHAnsi" w:cstheme="minorHAnsi"/>
-                <w:color w:val="000000" w:themeColor="text1"/>
-                <w:sz w:val="20"/>
-                <w:szCs w:val="20"/>
-              </w:rPr>
-              <w:t>.funci</w:t>
-            </w:r>
-            <w:r>
-              <w:rPr>
-                <w:rFonts w:asciiTheme="minorHAnsi" w:eastAsia="Times New Roman" w:hAnsiTheme="minorHAnsi" w:cstheme="minorHAnsi"/>
-                <w:color w:val="000000" w:themeColor="text1"/>
-                <w:sz w:val="20"/>
-                <w:szCs w:val="20"/>
-              </w:rPr>
-              <w:t>o</w:t>
-            </w:r>
-            <w:r>
-              <w:rPr>
-                <w:rFonts w:asciiTheme="minorHAnsi" w:eastAsia="Times New Roman" w:hAnsiTheme="minorHAnsi" w:cstheme="minorHAnsi"/>
-                <w:color w:val="000000" w:themeColor="text1"/>
-                <w:sz w:val="20"/>
-                <w:szCs w:val="20"/>
-              </w:rPr>
-              <w:t>n.localesi.tipo.size},</w:t>
-            </w:r>
-          </w:p>
-          <w:p>
-            <w:pPr>
-              <w:rPr>
-                <w:rFonts w:asciiTheme="minorHAnsi" w:eastAsia="Times New Roman" w:hAnsiTheme="minorHAnsi" w:cstheme="minorHAnsi"/>
-                <w:color w:val="000000" w:themeColor="text1"/>
-                <w:sz w:val="20"/>
-                <w:szCs w:val="20"/>
-              </w:rPr>
-            </w:pPr>
-            <w:r>
-              <w:rPr>
-                <w:rFonts w:asciiTheme="minorHAnsi" w:eastAsia="Times New Roman" w:hAnsiTheme="minorHAnsi" w:cstheme="minorHAnsi"/>
-                <w:color w:val="000000" w:themeColor="text1"/>
-                <w:sz w:val="20"/>
-                <w:szCs w:val="20"/>
-              </w:rPr>
-              <w:tab/>
-            </w:r>
-            <w:r>
-              <w:rPr>
-                <w:rFonts w:asciiTheme="minorHAnsi" w:eastAsia="Times New Roman" w:hAnsiTheme="minorHAnsi" w:cstheme="minorHAnsi"/>
-                <w:color w:val="000000" w:themeColor="text1"/>
-                <w:sz w:val="20"/>
-                <w:szCs w:val="20"/>
-              </w:rPr>
-              <w:tab/>
-            </w:r>
-            <w:r>
-              <w:rPr>
-                <w:rFonts w:asciiTheme="minorHAnsi" w:eastAsia="Times New Roman" w:hAnsiTheme="minorHAnsi" w:cstheme="minorHAnsi"/>
-                <w:color w:val="000000" w:themeColor="text1"/>
-                <w:sz w:val="20"/>
-                <w:szCs w:val="20"/>
-              </w:rPr>
-              <w:t>{∑</w:t>
-            </w:r>
-            <w:r>
-              <w:rPr>
-                <w:rFonts w:asciiTheme="minorHAnsi" w:eastAsia="Times New Roman" w:hAnsiTheme="minorHAnsi" w:cstheme="minorHAnsi"/>
-                <w:color w:val="000000" w:themeColor="text1"/>
-                <w:sz w:val="20"/>
-                <w:szCs w:val="20"/>
-              </w:rPr>
-              <w:t>sentencia_return</w:t>
-            </w:r>
-            <w:r>
-              <w:rPr>
-                <w:rFonts w:asciiTheme="minorHAnsi" w:eastAsia="Times New Roman" w:hAnsiTheme="minorHAnsi" w:cstheme="minorHAnsi"/>
-                <w:color w:val="000000" w:themeColor="text1"/>
-                <w:sz w:val="20"/>
-                <w:szCs w:val="20"/>
-              </w:rPr>
-              <w:t>.funci</w:t>
-            </w:r>
-            <w:r>
-              <w:rPr>
-                <w:rFonts w:asciiTheme="minorHAnsi" w:eastAsia="Times New Roman" w:hAnsiTheme="minorHAnsi" w:cstheme="minorHAnsi"/>
-                <w:color w:val="000000" w:themeColor="text1"/>
-                <w:sz w:val="20"/>
-                <w:szCs w:val="20"/>
-              </w:rPr>
-              <w:t>o</w:t>
-            </w:r>
-            <w:r>
-              <w:rPr>
-                <w:rFonts w:asciiTheme="minorHAnsi" w:eastAsia="Times New Roman" w:hAnsiTheme="minorHAnsi" w:cstheme="minorHAnsi"/>
-                <w:color w:val="000000" w:themeColor="text1"/>
-                <w:sz w:val="20"/>
-                <w:szCs w:val="20"/>
-              </w:rPr>
-              <w:t>n.parametrosi.tipo.size}</w:t>
+              <w:cnfStyle w:val="000000000000" w:firstRow="0" w:lastRow="0" w:firstColumn="0" w:lastColumn="0" w:oddVBand="0" w:evenVBand="0" w:oddHBand="0" w:evenHBand="0" w:firstRowFirstColumn="0" w:firstRowLastColumn="0" w:lastRowFirstColumn="0" w:lastRowLastColumn="0"/>
+              <w:rPr>
+                <w:rFonts w:asciiTheme="minorHAnsi" w:eastAsia="Times New Roman" w:hAnsiTheme="minorHAnsi" w:cstheme="minorHAnsi"/>
+                <w:color w:val="000000" w:themeColor="text1"/>
+                <w:sz w:val="20"/>
+                <w:szCs w:val="20"/>
+              </w:rPr>
+            </w:pPr>
+            <w:r>
+              <w:rPr>
+                <w:rFonts w:asciiTheme="minorHAnsi" w:eastAsia="Times New Roman" w:hAnsiTheme="minorHAnsi" w:cstheme="minorHAnsi"/>
+                <w:color w:val="000000" w:themeColor="text1"/>
+                <w:sz w:val="20"/>
+                <w:szCs w:val="20"/>
+              </w:rPr>
+              <w:tab/>
+              <w:t>RET  {sentencia_return.funcion.retorno.size},</w:t>
+            </w:r>
+          </w:p>
+          <w:p>
+            <w:pPr>
+              <w:cnfStyle w:val="000000000000" w:firstRow="0" w:lastRow="0" w:firstColumn="0" w:lastColumn="0" w:oddVBand="0" w:evenVBand="0" w:oddHBand="0" w:evenHBand="0" w:firstRowFirstColumn="0" w:firstRowLastColumn="0" w:lastRowFirstColumn="0" w:lastRowLastColumn="0"/>
+              <w:rPr>
+                <w:rFonts w:asciiTheme="minorHAnsi" w:eastAsia="Times New Roman" w:hAnsiTheme="minorHAnsi" w:cstheme="minorHAnsi"/>
+                <w:color w:val="000000" w:themeColor="text1"/>
+                <w:sz w:val="20"/>
+                <w:szCs w:val="20"/>
+              </w:rPr>
+            </w:pPr>
+            <w:r>
+              <w:rPr>
+                <w:rFonts w:asciiTheme="minorHAnsi" w:eastAsia="Times New Roman" w:hAnsiTheme="minorHAnsi" w:cstheme="minorHAnsi"/>
+                <w:color w:val="000000" w:themeColor="text1"/>
+                <w:sz w:val="20"/>
+                <w:szCs w:val="20"/>
+              </w:rPr>
+              <w:tab/>
+            </w:r>
+            <w:r>
+              <w:rPr>
+                <w:rFonts w:asciiTheme="minorHAnsi" w:eastAsia="Times New Roman" w:hAnsiTheme="minorHAnsi" w:cstheme="minorHAnsi"/>
+                <w:color w:val="000000" w:themeColor="text1"/>
+                <w:sz w:val="20"/>
+                <w:szCs w:val="20"/>
+              </w:rPr>
+              <w:tab/>
+              <w:t>{∑sentencia_return.funcion.localesi.tipo.size},</w:t>
+            </w:r>
+          </w:p>
+          <w:p>
+            <w:pPr>
+              <w:cnfStyle w:val="000000000000" w:firstRow="0" w:lastRow="0" w:firstColumn="0" w:lastColumn="0" w:oddVBand="0" w:evenVBand="0" w:oddHBand="0" w:evenHBand="0" w:firstRowFirstColumn="0" w:firstRowLastColumn="0" w:lastRowFirstColumn="0" w:lastRowLastColumn="0"/>
+              <w:rPr>
+                <w:rFonts w:asciiTheme="minorHAnsi" w:eastAsia="Times New Roman" w:hAnsiTheme="minorHAnsi" w:cstheme="minorHAnsi"/>
+                <w:color w:val="000000" w:themeColor="text1"/>
+                <w:sz w:val="20"/>
+                <w:szCs w:val="20"/>
+              </w:rPr>
+            </w:pPr>
+            <w:r>
+              <w:rPr>
+                <w:rFonts w:asciiTheme="minorHAnsi" w:eastAsia="Times New Roman" w:hAnsiTheme="minorHAnsi" w:cstheme="minorHAnsi"/>
+                <w:color w:val="000000" w:themeColor="text1"/>
+                <w:sz w:val="20"/>
+                <w:szCs w:val="20"/>
+              </w:rPr>
+              <w:tab/>
+            </w:r>
+            <w:r>
+              <w:rPr>
+                <w:rFonts w:asciiTheme="minorHAnsi" w:eastAsia="Times New Roman" w:hAnsiTheme="minorHAnsi" w:cstheme="minorHAnsi"/>
+                <w:color w:val="000000" w:themeColor="text1"/>
+                <w:sz w:val="20"/>
+                <w:szCs w:val="20"/>
+              </w:rPr>
+              <w:tab/>
+              <w:t>{∑sentencia_return.funcion.parametrosi.tipo.size}</w:t>
             </w:r>
           </w:p>
         </w:tc>
@@ -2410,6 +1971,7 @@
               <w:rPr>
                 <w:rFonts w:asciiTheme="minorHAnsi" w:eastAsia="Times New Roman" w:hAnsiTheme="minorHAnsi" w:cstheme="minorHAnsi"/>
                 <w:b w:val="0"/>
+                <w:color w:val="000000" w:themeColor="text1"/>
                 <w:sz w:val="20"/>
                 <w:szCs w:val="20"/>
               </w:rPr>
@@ -2418,6 +1980,7 @@
               <w:rPr>
                 <w:rFonts w:asciiTheme="minorHAnsi" w:eastAsia="Times New Roman" w:hAnsiTheme="minorHAnsi" w:cstheme="minorHAnsi"/>
                 <w:b w:val="0"/>
+                <w:color w:val="000000" w:themeColor="text1"/>
                 <w:sz w:val="20"/>
                 <w:szCs w:val="20"/>
               </w:rPr>
@@ -2459,6 +2022,7 @@
               <w:rPr>
                 <w:rFonts w:asciiTheme="minorHAnsi" w:eastAsia="Times New Roman" w:hAnsiTheme="minorHAnsi" w:cstheme="minorHAnsi"/>
                 <w:b w:val="0"/>
+                <w:color w:val="000000" w:themeColor="text1"/>
                 <w:sz w:val="20"/>
                 <w:szCs w:val="20"/>
               </w:rPr>
@@ -2467,6 +2031,7 @@
               <w:rPr>
                 <w:rFonts w:asciiTheme="minorHAnsi" w:eastAsia="Times New Roman" w:hAnsiTheme="minorHAnsi" w:cstheme="minorHAnsi"/>
                 <w:b w:val="0"/>
+                <w:color w:val="000000" w:themeColor="text1"/>
                 <w:sz w:val="20"/>
                 <w:szCs w:val="20"/>
               </w:rPr>
@@ -2483,6 +2048,28 @@
               <w:cnfStyle w:val="000000000000" w:firstRow="0" w:lastRow="0" w:firstColumn="0" w:lastColumn="0" w:oddVBand="0" w:evenVBand="0" w:oddHBand="0" w:evenHBand="0" w:firstRowFirstColumn="0" w:firstRowLastColumn="0" w:lastRowFirstColumn="0" w:lastRowLastColumn="0"/>
               <w:rPr>
                 <w:rFonts w:asciiTheme="minorHAnsi" w:hAnsiTheme="minorHAnsi" w:cstheme="minorHAnsi"/>
+                <w:color w:val="000000" w:themeColor="text1"/>
+                <w:sz w:val="20"/>
+                <w:szCs w:val="20"/>
+                <w:lang w:val="en-US"/>
+              </w:rPr>
+            </w:pPr>
+            <w:r>
+              <w:rPr>
+                <w:rFonts w:asciiTheme="minorHAnsi" w:hAnsiTheme="minorHAnsi" w:cstheme="minorHAnsi"/>
+                <w:color w:val="000000" w:themeColor="text1"/>
+                <w:sz w:val="20"/>
+                <w:szCs w:val="20"/>
+                <w:lang w:val="en-US"/>
+              </w:rPr>
+              <w:t xml:space="preserve">valor [[expr_int  →  string:String ]] = </w:t>
+            </w:r>
+          </w:p>
+          <w:p>
+            <w:pPr>
+              <w:cnfStyle w:val="000000000000" w:firstRow="0" w:lastRow="0" w:firstColumn="0" w:lastColumn="0" w:oddVBand="0" w:evenVBand="0" w:oddHBand="0" w:evenHBand="0" w:firstRowFirstColumn="0" w:firstRowLastColumn="0" w:lastRowFirstColumn="0" w:lastRowLastColumn="0"/>
+              <w:rPr>
+                <w:rFonts w:asciiTheme="minorHAnsi" w:eastAsia="Times New Roman" w:hAnsiTheme="minorHAnsi" w:cstheme="minorHAnsi"/>
                 <w:color w:val="548DD4" w:themeColor="text2" w:themeTint="99"/>
                 <w:sz w:val="20"/>
                 <w:szCs w:val="20"/>
@@ -2491,40 +2078,18 @@
             </w:pPr>
             <w:r>
               <w:rPr>
-                <w:rFonts w:asciiTheme="minorHAnsi" w:hAnsiTheme="minorHAnsi" w:cstheme="minorHAnsi"/>
-                <w:color w:val="548DD4" w:themeColor="text2" w:themeTint="99"/>
-                <w:sz w:val="20"/>
-                <w:szCs w:val="20"/>
-                <w:lang w:val="en-US"/>
-              </w:rPr>
-              <w:t xml:space="preserve">valor [[expr_int  →  string:String ]] = </w:t>
-            </w:r>
-          </w:p>
-          <w:p>
-            <w:pPr>
-              <w:cnfStyle w:val="000000000000" w:firstRow="0" w:lastRow="0" w:firstColumn="0" w:lastColumn="0" w:oddVBand="0" w:evenVBand="0" w:oddHBand="0" w:evenHBand="0" w:firstRowFirstColumn="0" w:firstRowLastColumn="0" w:lastRowFirstColumn="0" w:lastRowLastColumn="0"/>
-              <w:rPr>
-                <w:rFonts w:asciiTheme="minorHAnsi" w:eastAsia="Times New Roman" w:hAnsiTheme="minorHAnsi" w:cstheme="minorHAnsi"/>
-                <w:color w:val="548DD4" w:themeColor="text2" w:themeTint="99"/>
-                <w:sz w:val="20"/>
-                <w:szCs w:val="20"/>
-                <w:lang w:val="en-US"/>
-              </w:rPr>
-            </w:pPr>
-            <w:r>
-              <w:rPr>
-                <w:rFonts w:asciiTheme="minorHAnsi" w:eastAsia="Times New Roman" w:hAnsiTheme="minorHAnsi" w:cstheme="minorHAnsi"/>
-                <w:color w:val="548DD4" w:themeColor="text2" w:themeTint="99"/>
-                <w:sz w:val="20"/>
-                <w:szCs w:val="20"/>
-                <w:lang w:val="en-US"/>
-              </w:rPr>
-              <w:tab/>
-            </w:r>
-            <w:r>
-              <w:rPr>
-                <w:rFonts w:asciiTheme="minorHAnsi" w:eastAsia="Times New Roman" w:hAnsiTheme="minorHAnsi" w:cstheme="minorHAnsi"/>
-                <w:color w:val="548DD4" w:themeColor="text2" w:themeTint="99"/>
+                <w:rFonts w:asciiTheme="minorHAnsi" w:eastAsia="Times New Roman" w:hAnsiTheme="minorHAnsi" w:cstheme="minorHAnsi"/>
+                <w:color w:val="000000" w:themeColor="text1"/>
+                <w:sz w:val="20"/>
+                <w:szCs w:val="20"/>
+                <w:lang w:val="en-US"/>
+              </w:rPr>
+              <w:tab/>
+            </w:r>
+            <w:r>
+              <w:rPr>
+                <w:rFonts w:asciiTheme="minorHAnsi" w:eastAsia="Times New Roman" w:hAnsiTheme="minorHAnsi" w:cstheme="minorHAnsi"/>
+                <w:color w:val="000000" w:themeColor="text1"/>
                 <w:sz w:val="20"/>
                 <w:szCs w:val="20"/>
               </w:rPr>
@@ -2547,6 +2112,7 @@
               <w:rPr>
                 <w:rFonts w:asciiTheme="minorHAnsi" w:eastAsia="Times New Roman" w:hAnsiTheme="minorHAnsi" w:cstheme="minorHAnsi"/>
                 <w:b w:val="0"/>
+                <w:color w:val="000000" w:themeColor="text1"/>
                 <w:sz w:val="20"/>
                 <w:szCs w:val="20"/>
                 <w:lang w:val="en-US"/>
@@ -2563,6 +2129,28 @@
               <w:cnfStyle w:val="000000000000" w:firstRow="0" w:lastRow="0" w:firstColumn="0" w:lastColumn="0" w:oddVBand="0" w:evenVBand="0" w:oddHBand="0" w:evenHBand="0" w:firstRowFirstColumn="0" w:firstRowLastColumn="0" w:lastRowFirstColumn="0" w:lastRowLastColumn="0"/>
               <w:rPr>
                 <w:rFonts w:asciiTheme="minorHAnsi" w:hAnsiTheme="minorHAnsi" w:cstheme="minorHAnsi"/>
+                <w:color w:val="000000" w:themeColor="text1"/>
+                <w:sz w:val="20"/>
+                <w:szCs w:val="20"/>
+                <w:lang w:val="en-US"/>
+              </w:rPr>
+            </w:pPr>
+            <w:r>
+              <w:rPr>
+                <w:rFonts w:asciiTheme="minorHAnsi" w:hAnsiTheme="minorHAnsi" w:cstheme="minorHAnsi"/>
+                <w:color w:val="000000" w:themeColor="text1"/>
+                <w:sz w:val="20"/>
+                <w:szCs w:val="20"/>
+                <w:lang w:val="en-US"/>
+              </w:rPr>
+              <w:t xml:space="preserve">valor [[expr_real  →  string:String ]] = </w:t>
+            </w:r>
+          </w:p>
+          <w:p>
+            <w:pPr>
+              <w:cnfStyle w:val="000000000000" w:firstRow="0" w:lastRow="0" w:firstColumn="0" w:lastColumn="0" w:oddVBand="0" w:evenVBand="0" w:oddHBand="0" w:evenHBand="0" w:firstRowFirstColumn="0" w:firstRowLastColumn="0" w:lastRowFirstColumn="0" w:lastRowLastColumn="0"/>
+              <w:rPr>
+                <w:rFonts w:asciiTheme="minorHAnsi" w:eastAsia="Times New Roman" w:hAnsiTheme="minorHAnsi" w:cstheme="minorHAnsi"/>
                 <w:color w:val="548DD4" w:themeColor="text2" w:themeTint="99"/>
                 <w:sz w:val="20"/>
                 <w:szCs w:val="20"/>
@@ -2571,40 +2159,18 @@
             </w:pPr>
             <w:r>
               <w:rPr>
-                <w:rFonts w:asciiTheme="minorHAnsi" w:hAnsiTheme="minorHAnsi" w:cstheme="minorHAnsi"/>
-                <w:color w:val="548DD4" w:themeColor="text2" w:themeTint="99"/>
-                <w:sz w:val="20"/>
-                <w:szCs w:val="20"/>
-                <w:lang w:val="en-US"/>
-              </w:rPr>
-              <w:t xml:space="preserve">valor [[expr_real  →  string:String ]] = </w:t>
-            </w:r>
-          </w:p>
-          <w:p>
-            <w:pPr>
-              <w:cnfStyle w:val="000000000000" w:firstRow="0" w:lastRow="0" w:firstColumn="0" w:lastColumn="0" w:oddVBand="0" w:evenVBand="0" w:oddHBand="0" w:evenHBand="0" w:firstRowFirstColumn="0" w:firstRowLastColumn="0" w:lastRowFirstColumn="0" w:lastRowLastColumn="0"/>
-              <w:rPr>
-                <w:rFonts w:asciiTheme="minorHAnsi" w:eastAsia="Times New Roman" w:hAnsiTheme="minorHAnsi" w:cstheme="minorHAnsi"/>
-                <w:color w:val="548DD4" w:themeColor="text2" w:themeTint="99"/>
-                <w:sz w:val="20"/>
-                <w:szCs w:val="20"/>
-                <w:lang w:val="en-US"/>
-              </w:rPr>
-            </w:pPr>
-            <w:r>
-              <w:rPr>
-                <w:rFonts w:asciiTheme="minorHAnsi" w:eastAsia="Times New Roman" w:hAnsiTheme="minorHAnsi" w:cstheme="minorHAnsi"/>
-                <w:color w:val="548DD4" w:themeColor="text2" w:themeTint="99"/>
-                <w:sz w:val="20"/>
-                <w:szCs w:val="20"/>
-                <w:lang w:val="en-US"/>
-              </w:rPr>
-              <w:tab/>
-            </w:r>
-            <w:r>
-              <w:rPr>
-                <w:rFonts w:asciiTheme="minorHAnsi" w:eastAsia="Times New Roman" w:hAnsiTheme="minorHAnsi" w:cstheme="minorHAnsi"/>
-                <w:color w:val="548DD4" w:themeColor="text2" w:themeTint="99"/>
+                <w:rFonts w:asciiTheme="minorHAnsi" w:eastAsia="Times New Roman" w:hAnsiTheme="minorHAnsi" w:cstheme="minorHAnsi"/>
+                <w:color w:val="000000" w:themeColor="text1"/>
+                <w:sz w:val="20"/>
+                <w:szCs w:val="20"/>
+                <w:lang w:val="en-US"/>
+              </w:rPr>
+              <w:tab/>
+            </w:r>
+            <w:r>
+              <w:rPr>
+                <w:rFonts w:asciiTheme="minorHAnsi" w:eastAsia="Times New Roman" w:hAnsiTheme="minorHAnsi" w:cstheme="minorHAnsi"/>
+                <w:color w:val="000000" w:themeColor="text1"/>
                 <w:sz w:val="20"/>
                 <w:szCs w:val="20"/>
               </w:rPr>
@@ -2627,6 +2193,7 @@
               <w:rPr>
                 <w:rFonts w:asciiTheme="minorHAnsi" w:eastAsia="Times New Roman" w:hAnsiTheme="minorHAnsi" w:cstheme="minorHAnsi"/>
                 <w:b w:val="0"/>
+                <w:color w:val="000000" w:themeColor="text1"/>
                 <w:sz w:val="20"/>
                 <w:szCs w:val="20"/>
                 <w:lang w:val="en-US"/>
@@ -2643,16 +2210,16 @@
               <w:cnfStyle w:val="000000000000" w:firstRow="0" w:lastRow="0" w:firstColumn="0" w:lastColumn="0" w:oddVBand="0" w:evenVBand="0" w:oddHBand="0" w:evenHBand="0" w:firstRowFirstColumn="0" w:firstRowLastColumn="0" w:lastRowFirstColumn="0" w:lastRowLastColumn="0"/>
               <w:rPr>
                 <w:rFonts w:asciiTheme="minorHAnsi" w:hAnsiTheme="minorHAnsi" w:cstheme="minorHAnsi"/>
-                <w:color w:val="548DD4" w:themeColor="text2" w:themeTint="99"/>
-                <w:sz w:val="20"/>
-                <w:szCs w:val="20"/>
-                <w:lang w:val="en-US"/>
-              </w:rPr>
-            </w:pPr>
-            <w:r>
-              <w:rPr>
-                <w:rFonts w:asciiTheme="minorHAnsi" w:hAnsiTheme="minorHAnsi" w:cstheme="minorHAnsi"/>
-                <w:color w:val="548DD4" w:themeColor="text2" w:themeTint="99"/>
+                <w:color w:val="000000" w:themeColor="text1"/>
+                <w:sz w:val="20"/>
+                <w:szCs w:val="20"/>
+                <w:lang w:val="en-US"/>
+              </w:rPr>
+            </w:pPr>
+            <w:r>
+              <w:rPr>
+                <w:rFonts w:asciiTheme="minorHAnsi" w:hAnsiTheme="minorHAnsi" w:cstheme="minorHAnsi"/>
+                <w:color w:val="000000" w:themeColor="text1"/>
                 <w:sz w:val="20"/>
                 <w:szCs w:val="20"/>
                 <w:lang w:val="en-US"/>
@@ -2665,26 +2232,26 @@
               <w:cnfStyle w:val="000000000000" w:firstRow="0" w:lastRow="0" w:firstColumn="0" w:lastColumn="0" w:oddVBand="0" w:evenVBand="0" w:oddHBand="0" w:evenHBand="0" w:firstRowFirstColumn="0" w:firstRowLastColumn="0" w:lastRowFirstColumn="0" w:lastRowLastColumn="0"/>
               <w:rPr>
                 <w:rFonts w:asciiTheme="minorHAnsi" w:eastAsia="Times New Roman" w:hAnsiTheme="minorHAnsi" w:cstheme="minorHAnsi"/>
-                <w:color w:val="548DD4" w:themeColor="text2" w:themeTint="99"/>
-                <w:sz w:val="20"/>
-                <w:szCs w:val="20"/>
-                <w:lang w:val="en-US"/>
-              </w:rPr>
-            </w:pPr>
-            <w:r>
-              <w:rPr>
-                <w:rFonts w:asciiTheme="minorHAnsi" w:eastAsia="Times New Roman" w:hAnsiTheme="minorHAnsi" w:cstheme="minorHAnsi"/>
-                <w:color w:val="548DD4" w:themeColor="text2" w:themeTint="99"/>
-                <w:sz w:val="20"/>
-                <w:szCs w:val="20"/>
-                <w:lang w:val="en-US"/>
-              </w:rPr>
-              <w:tab/>
-            </w:r>
-            <w:r>
-              <w:rPr>
-                <w:rFonts w:asciiTheme="minorHAnsi" w:eastAsia="Times New Roman" w:hAnsiTheme="minorHAnsi" w:cstheme="minorHAnsi"/>
-                <w:color w:val="548DD4" w:themeColor="text2" w:themeTint="99"/>
+                <w:color w:val="000000" w:themeColor="text1"/>
+                <w:sz w:val="20"/>
+                <w:szCs w:val="20"/>
+                <w:lang w:val="en-US"/>
+              </w:rPr>
+            </w:pPr>
+            <w:r>
+              <w:rPr>
+                <w:rFonts w:asciiTheme="minorHAnsi" w:eastAsia="Times New Roman" w:hAnsiTheme="minorHAnsi" w:cstheme="minorHAnsi"/>
+                <w:color w:val="000000" w:themeColor="text1"/>
+                <w:sz w:val="20"/>
+                <w:szCs w:val="20"/>
+                <w:lang w:val="en-US"/>
+              </w:rPr>
+              <w:tab/>
+            </w:r>
+            <w:r>
+              <w:rPr>
+                <w:rFonts w:asciiTheme="minorHAnsi" w:eastAsia="Times New Roman" w:hAnsiTheme="minorHAnsi" w:cstheme="minorHAnsi"/>
+                <w:color w:val="000000" w:themeColor="text1"/>
                 <w:sz w:val="20"/>
                 <w:szCs w:val="20"/>
               </w:rPr>
@@ -2707,6 +2274,7 @@
               <w:rPr>
                 <w:rFonts w:asciiTheme="minorHAnsi" w:eastAsia="Times New Roman" w:hAnsiTheme="minorHAnsi" w:cstheme="minorHAnsi"/>
                 <w:b w:val="0"/>
+                <w:color w:val="000000" w:themeColor="text1"/>
                 <w:sz w:val="20"/>
                 <w:szCs w:val="20"/>
                 <w:lang w:val="en-US"/>
@@ -2723,16 +2291,16 @@
               <w:cnfStyle w:val="000000000000" w:firstRow="0" w:lastRow="0" w:firstColumn="0" w:lastColumn="0" w:oddVBand="0" w:evenVBand="0" w:oddHBand="0" w:evenHBand="0" w:firstRowFirstColumn="0" w:firstRowLastColumn="0" w:lastRowFirstColumn="0" w:lastRowLastColumn="0"/>
               <w:rPr>
                 <w:rFonts w:asciiTheme="minorHAnsi" w:hAnsiTheme="minorHAnsi" w:cstheme="minorHAnsi"/>
-                <w:color w:val="548DD4" w:themeColor="text2" w:themeTint="99"/>
-                <w:sz w:val="20"/>
-                <w:szCs w:val="20"/>
-                <w:lang w:val="en-US"/>
-              </w:rPr>
-            </w:pPr>
-            <w:r>
-              <w:rPr>
-                <w:rFonts w:asciiTheme="minorHAnsi" w:hAnsiTheme="minorHAnsi" w:cstheme="minorHAnsi"/>
-                <w:color w:val="548DD4" w:themeColor="text2" w:themeTint="99"/>
+                <w:color w:val="000000" w:themeColor="text1"/>
+                <w:sz w:val="20"/>
+                <w:szCs w:val="20"/>
+                <w:lang w:val="en-US"/>
+              </w:rPr>
+            </w:pPr>
+            <w:r>
+              <w:rPr>
+                <w:rFonts w:asciiTheme="minorHAnsi" w:hAnsiTheme="minorHAnsi" w:cstheme="minorHAnsi"/>
+                <w:color w:val="000000" w:themeColor="text1"/>
                 <w:sz w:val="20"/>
                 <w:szCs w:val="20"/>
                 <w:lang w:val="en-US"/>
@@ -2745,26 +2313,26 @@
               <w:cnfStyle w:val="000000000000" w:firstRow="0" w:lastRow="0" w:firstColumn="0" w:lastColumn="0" w:oddVBand="0" w:evenVBand="0" w:oddHBand="0" w:evenHBand="0" w:firstRowFirstColumn="0" w:firstRowLastColumn="0" w:lastRowFirstColumn="0" w:lastRowLastColumn="0"/>
               <w:rPr>
                 <w:rFonts w:asciiTheme="minorHAnsi" w:eastAsia="Times New Roman" w:hAnsiTheme="minorHAnsi" w:cstheme="minorHAnsi"/>
-                <w:color w:val="548DD4" w:themeColor="text2" w:themeTint="99"/>
-                <w:sz w:val="20"/>
-                <w:szCs w:val="20"/>
-                <w:lang w:val="en-US"/>
-              </w:rPr>
-            </w:pPr>
-            <w:r>
-              <w:rPr>
-                <w:rFonts w:asciiTheme="minorHAnsi" w:eastAsia="Times New Roman" w:hAnsiTheme="minorHAnsi" w:cstheme="minorHAnsi"/>
-                <w:color w:val="548DD4" w:themeColor="text2" w:themeTint="99"/>
-                <w:sz w:val="20"/>
-                <w:szCs w:val="20"/>
-                <w:lang w:val="en-US"/>
-              </w:rPr>
-              <w:tab/>
-            </w:r>
-            <w:r>
-              <w:rPr>
-                <w:rFonts w:asciiTheme="minorHAnsi" w:hAnsiTheme="minorHAnsi" w:cstheme="minorHAnsi"/>
-                <w:color w:val="548DD4" w:themeColor="text2" w:themeTint="99"/>
+                <w:color w:val="000000" w:themeColor="text1"/>
+                <w:sz w:val="20"/>
+                <w:szCs w:val="20"/>
+                <w:lang w:val="en-US"/>
+              </w:rPr>
+            </w:pPr>
+            <w:r>
+              <w:rPr>
+                <w:rFonts w:asciiTheme="minorHAnsi" w:eastAsia="Times New Roman" w:hAnsiTheme="minorHAnsi" w:cstheme="minorHAnsi"/>
+                <w:color w:val="000000" w:themeColor="text1"/>
+                <w:sz w:val="20"/>
+                <w:szCs w:val="20"/>
+                <w:lang w:val="en-US"/>
+              </w:rPr>
+              <w:tab/>
+            </w:r>
+            <w:r>
+              <w:rPr>
+                <w:rFonts w:asciiTheme="minorHAnsi" w:hAnsiTheme="minorHAnsi" w:cstheme="minorHAnsi"/>
+                <w:color w:val="000000" w:themeColor="text1"/>
                 <w:sz w:val="20"/>
                 <w:szCs w:val="20"/>
                 <w:lang w:val="en-US"/>
@@ -2774,7 +2342,7 @@
             <w:r>
               <w:rPr>
                 <w:rFonts w:asciiTheme="minorHAnsi" w:eastAsia="Times New Roman" w:hAnsiTheme="minorHAnsi" w:cstheme="minorHAnsi"/>
-                <w:color w:val="548DD4" w:themeColor="text2" w:themeTint="99"/>
+                <w:color w:val="000000" w:themeColor="text1"/>
                 <w:sz w:val="20"/>
                 <w:szCs w:val="20"/>
                 <w:lang w:val="en-US"/>
@@ -2787,16 +2355,16 @@
               <w:cnfStyle w:val="000000000000" w:firstRow="0" w:lastRow="0" w:firstColumn="0" w:lastColumn="0" w:oddVBand="0" w:evenVBand="0" w:oddHBand="0" w:evenHBand="0" w:firstRowFirstColumn="0" w:firstRowLastColumn="0" w:lastRowFirstColumn="0" w:lastRowLastColumn="0"/>
               <w:rPr>
                 <w:rFonts w:asciiTheme="minorHAnsi" w:eastAsia="Times New Roman" w:hAnsiTheme="minorHAnsi" w:cstheme="minorHAnsi"/>
-                <w:color w:val="548DD4" w:themeColor="text2" w:themeTint="99"/>
-                <w:sz w:val="20"/>
-                <w:szCs w:val="20"/>
-                <w:lang w:val="en-US"/>
-              </w:rPr>
-            </w:pPr>
-            <w:r>
-              <w:rPr>
-                <w:rFonts w:asciiTheme="minorHAnsi" w:eastAsia="Times New Roman" w:hAnsiTheme="minorHAnsi" w:cstheme="minorHAnsi"/>
-                <w:color w:val="548DD4" w:themeColor="text2" w:themeTint="99"/>
+                <w:color w:val="000000" w:themeColor="text1"/>
+                <w:sz w:val="20"/>
+                <w:szCs w:val="20"/>
+                <w:lang w:val="en-US"/>
+              </w:rPr>
+            </w:pPr>
+            <w:r>
+              <w:rPr>
+                <w:rFonts w:asciiTheme="minorHAnsi" w:eastAsia="Times New Roman" w:hAnsiTheme="minorHAnsi" w:cstheme="minorHAnsi"/>
+                <w:color w:val="000000" w:themeColor="text1"/>
                 <w:sz w:val="20"/>
                 <w:szCs w:val="20"/>
                 <w:lang w:val="en-US"/>
@@ -2807,7 +2375,7 @@
             <w:r>
               <w:rPr>
                 <w:rFonts w:asciiTheme="minorHAnsi" w:eastAsia="Times New Roman" w:hAnsiTheme="minorHAnsi" w:cstheme="minorHAnsi"/>
-                <w:color w:val="548DD4" w:themeColor="text2" w:themeTint="99"/>
+                <w:color w:val="000000" w:themeColor="text1"/>
                 <w:sz w:val="20"/>
                 <w:szCs w:val="20"/>
                 <w:vertAlign w:val="subscript"/>
@@ -2818,7 +2386,7 @@
             <w:r>
               <w:rPr>
                 <w:rFonts w:asciiTheme="minorHAnsi" w:hAnsiTheme="minorHAnsi" w:cstheme="minorHAnsi"/>
-                <w:color w:val="548DD4" w:themeColor="text2" w:themeTint="99"/>
+                <w:color w:val="000000" w:themeColor="text1"/>
                 <w:sz w:val="20"/>
                 <w:szCs w:val="20"/>
                 <w:lang w:val="en-US"/>
@@ -2828,7 +2396,7 @@
             <w:r>
               <w:rPr>
                 <w:rFonts w:asciiTheme="minorHAnsi" w:eastAsia="Times New Roman" w:hAnsiTheme="minorHAnsi" w:cstheme="minorHAnsi"/>
-                <w:color w:val="548DD4" w:themeColor="text2" w:themeTint="99"/>
+                <w:color w:val="000000" w:themeColor="text1"/>
                 <w:sz w:val="20"/>
                 <w:szCs w:val="20"/>
                 <w:vertAlign w:val="subscript"/>
@@ -2853,6 +2421,7 @@
               <w:rPr>
                 <w:rFonts w:asciiTheme="minorHAnsi" w:eastAsia="Times New Roman" w:hAnsiTheme="minorHAnsi" w:cstheme="minorHAnsi"/>
                 <w:b w:val="0"/>
+                <w:color w:val="000000" w:themeColor="text1"/>
                 <w:sz w:val="20"/>
                 <w:szCs w:val="20"/>
                 <w:lang w:val="en-US"/>
@@ -2869,15 +2438,15 @@
               <w:cnfStyle w:val="000000000000" w:firstRow="0" w:lastRow="0" w:firstColumn="0" w:lastColumn="0" w:oddVBand="0" w:evenVBand="0" w:oddHBand="0" w:evenHBand="0" w:firstRowFirstColumn="0" w:firstRowLastColumn="0" w:lastRowFirstColumn="0" w:lastRowLastColumn="0"/>
               <w:rPr>
                 <w:rFonts w:asciiTheme="minorHAnsi" w:hAnsiTheme="minorHAnsi" w:cstheme="minorHAnsi"/>
-                <w:color w:val="548DD4" w:themeColor="text2" w:themeTint="99"/>
-                <w:sz w:val="20"/>
-                <w:szCs w:val="20"/>
-              </w:rPr>
-            </w:pPr>
-            <w:r>
-              <w:rPr>
-                <w:rFonts w:asciiTheme="minorHAnsi" w:hAnsiTheme="minorHAnsi" w:cstheme="minorHAnsi"/>
-                <w:color w:val="548DD4" w:themeColor="text2" w:themeTint="99"/>
+                <w:color w:val="000000" w:themeColor="text1"/>
+                <w:sz w:val="20"/>
+                <w:szCs w:val="20"/>
+              </w:rPr>
+            </w:pPr>
+            <w:r>
+              <w:rPr>
+                <w:rFonts w:asciiTheme="minorHAnsi" w:hAnsiTheme="minorHAnsi" w:cstheme="minorHAnsi"/>
+                <w:color w:val="000000" w:themeColor="text1"/>
                 <w:sz w:val="20"/>
                 <w:szCs w:val="20"/>
               </w:rPr>
@@ -2889,15 +2458,15 @@
               <w:cnfStyle w:val="000000000000" w:firstRow="0" w:lastRow="0" w:firstColumn="0" w:lastColumn="0" w:oddVBand="0" w:evenVBand="0" w:oddHBand="0" w:evenHBand="0" w:firstRowFirstColumn="0" w:firstRowLastColumn="0" w:lastRowFirstColumn="0" w:lastRowLastColumn="0"/>
               <w:rPr>
                 <w:rFonts w:asciiTheme="minorHAnsi" w:eastAsia="Times New Roman" w:hAnsiTheme="minorHAnsi" w:cstheme="minorHAnsi"/>
-                <w:color w:val="548DD4" w:themeColor="text2" w:themeTint="99"/>
-                <w:sz w:val="20"/>
-                <w:szCs w:val="20"/>
-              </w:rPr>
-            </w:pPr>
-            <w:r>
-              <w:rPr>
-                <w:rFonts w:asciiTheme="minorHAnsi" w:eastAsia="Times New Roman" w:hAnsiTheme="minorHAnsi" w:cstheme="minorHAnsi"/>
-                <w:color w:val="548DD4" w:themeColor="text2" w:themeTint="99"/>
+                <w:color w:val="000000" w:themeColor="text1"/>
+                <w:sz w:val="20"/>
+                <w:szCs w:val="20"/>
+              </w:rPr>
+            </w:pPr>
+            <w:r>
+              <w:rPr>
+                <w:rFonts w:asciiTheme="minorHAnsi" w:eastAsia="Times New Roman" w:hAnsiTheme="minorHAnsi" w:cstheme="minorHAnsi"/>
+                <w:color w:val="000000" w:themeColor="text1"/>
                 <w:sz w:val="20"/>
                 <w:szCs w:val="20"/>
               </w:rPr>
@@ -2910,15 +2479,15 @@
               <w:cnfStyle w:val="000000000000" w:firstRow="0" w:lastRow="0" w:firstColumn="0" w:lastColumn="0" w:oddVBand="0" w:evenVBand="0" w:oddHBand="0" w:evenHBand="0" w:firstRowFirstColumn="0" w:firstRowLastColumn="0" w:lastRowFirstColumn="0" w:lastRowLastColumn="0"/>
               <w:rPr>
                 <w:rFonts w:asciiTheme="minorHAnsi" w:eastAsia="Times New Roman" w:hAnsiTheme="minorHAnsi" w:cstheme="minorHAnsi"/>
-                <w:color w:val="548DD4" w:themeColor="text2" w:themeTint="99"/>
-                <w:sz w:val="20"/>
-                <w:szCs w:val="20"/>
-              </w:rPr>
-            </w:pPr>
-            <w:r>
-              <w:rPr>
-                <w:rFonts w:asciiTheme="minorHAnsi" w:eastAsia="Times New Roman" w:hAnsiTheme="minorHAnsi" w:cstheme="minorHAnsi"/>
-                <w:color w:val="548DD4" w:themeColor="text2" w:themeTint="99"/>
+                <w:color w:val="000000" w:themeColor="text1"/>
+                <w:sz w:val="20"/>
+                <w:szCs w:val="20"/>
+              </w:rPr>
+            </w:pPr>
+            <w:r>
+              <w:rPr>
+                <w:rFonts w:asciiTheme="minorHAnsi" w:eastAsia="Times New Roman" w:hAnsiTheme="minorHAnsi" w:cstheme="minorHAnsi"/>
+                <w:color w:val="000000" w:themeColor="text1"/>
                 <w:sz w:val="20"/>
                 <w:szCs w:val="20"/>
               </w:rPr>
@@ -2928,7 +2497,7 @@
           </w:p>
           <w:p>
             <w:pPr>
-              <w:pStyle w:val="NoSpacing"/>
+              <w:pStyle w:val="Sinespaciado"/>
               <w:cnfStyle w:val="000000000000" w:firstRow="0" w:lastRow="0" w:firstColumn="0" w:lastColumn="0" w:oddVBand="0" w:evenVBand="0" w:oddHBand="0" w:evenHBand="0" w:firstRowFirstColumn="0" w:firstRowLastColumn="0" w:lastRowFirstColumn="0" w:lastRowLastColumn="0"/>
               <w:rPr>
                 <w:rFonts w:eastAsia="Times New Roman" w:cstheme="minorHAnsi"/>
@@ -2940,7 +2509,7 @@
             <w:r>
               <w:rPr>
                 <w:rFonts w:cstheme="minorHAnsi"/>
-                <w:color w:val="548DD4" w:themeColor="text2" w:themeTint="99"/>
+                <w:color w:val="000000" w:themeColor="text1"/>
                 <w:sz w:val="20"/>
                 <w:szCs w:val="20"/>
               </w:rPr>
@@ -2949,7 +2518,7 @@
             <w:r>
               <w:rPr>
                 <w:rFonts w:cstheme="minorHAnsi"/>
-                <w:color w:val="548DD4" w:themeColor="text2" w:themeTint="99"/>
+                <w:color w:val="000000" w:themeColor="text1"/>
                 <w:sz w:val="20"/>
                 <w:szCs w:val="20"/>
               </w:rPr>
@@ -2958,7 +2527,7 @@
             <w:r>
               <w:rPr>
                 <w:rFonts w:cstheme="minorHAnsi"/>
-                <w:color w:val="548DD4" w:themeColor="text2" w:themeTint="99"/>
+                <w:color w:val="000000" w:themeColor="text1"/>
                 <w:sz w:val="20"/>
                 <w:szCs w:val="20"/>
               </w:rPr>
@@ -2967,7 +2536,7 @@
             <w:r>
               <w:rPr>
                 <w:rFonts w:cstheme="minorHAnsi"/>
-                <w:color w:val="548DD4" w:themeColor="text2" w:themeTint="99"/>
+                <w:color w:val="000000" w:themeColor="text1"/>
                 <w:sz w:val="20"/>
                 <w:szCs w:val="20"/>
               </w:rPr>
@@ -2990,6 +2559,7 @@
               <w:rPr>
                 <w:rFonts w:asciiTheme="minorHAnsi" w:eastAsia="Times New Roman" w:hAnsiTheme="minorHAnsi" w:cstheme="minorHAnsi"/>
                 <w:b w:val="0"/>
+                <w:color w:val="000000" w:themeColor="text1"/>
                 <w:sz w:val="20"/>
                 <w:szCs w:val="20"/>
               </w:rPr>
@@ -3005,136 +2575,136 @@
               <w:cnfStyle w:val="000000000000" w:firstRow="0" w:lastRow="0" w:firstColumn="0" w:lastColumn="0" w:oddVBand="0" w:evenVBand="0" w:oddHBand="0" w:evenHBand="0" w:firstRowFirstColumn="0" w:firstRowLastColumn="0" w:lastRowFirstColumn="0" w:lastRowLastColumn="0"/>
               <w:rPr>
                 <w:rFonts w:asciiTheme="minorHAnsi" w:hAnsiTheme="minorHAnsi" w:cstheme="minorHAnsi"/>
+                <w:color w:val="000000" w:themeColor="text1"/>
+                <w:sz w:val="20"/>
+                <w:szCs w:val="20"/>
+              </w:rPr>
+            </w:pPr>
+            <w:r>
+              <w:rPr>
+                <w:rFonts w:asciiTheme="minorHAnsi" w:hAnsiTheme="minorHAnsi" w:cstheme="minorHAnsi"/>
+                <w:color w:val="000000" w:themeColor="text1"/>
+                <w:sz w:val="20"/>
+                <w:szCs w:val="20"/>
+              </w:rPr>
+              <w:t xml:space="preserve">valor [[expr_vector  →  fuera:expr  dentro:expr ]] = </w:t>
+            </w:r>
+          </w:p>
+          <w:p>
+            <w:pPr>
+              <w:cnfStyle w:val="000000000000" w:firstRow="0" w:lastRow="0" w:firstColumn="0" w:lastColumn="0" w:oddVBand="0" w:evenVBand="0" w:oddHBand="0" w:evenHBand="0" w:firstRowFirstColumn="0" w:firstRowLastColumn="0" w:lastRowFirstColumn="0" w:lastRowLastColumn="0"/>
+              <w:rPr>
+                <w:rFonts w:asciiTheme="minorHAnsi" w:eastAsia="Times New Roman" w:hAnsiTheme="minorHAnsi" w:cstheme="minorHAnsi"/>
+                <w:color w:val="000000" w:themeColor="text1"/>
+                <w:sz w:val="20"/>
+                <w:szCs w:val="20"/>
+                <w:lang w:val="en-US"/>
+              </w:rPr>
+            </w:pPr>
+            <w:r>
+              <w:rPr>
+                <w:rFonts w:asciiTheme="minorHAnsi" w:hAnsiTheme="minorHAnsi" w:cstheme="minorHAnsi"/>
+                <w:color w:val="000000" w:themeColor="text1"/>
+                <w:sz w:val="20"/>
+                <w:szCs w:val="20"/>
+              </w:rPr>
+              <w:tab/>
+            </w:r>
+            <w:r>
+              <w:rPr>
+                <w:rFonts w:asciiTheme="minorHAnsi" w:eastAsia="Times New Roman" w:hAnsiTheme="minorHAnsi" w:cstheme="minorHAnsi"/>
+                <w:color w:val="000000" w:themeColor="text1"/>
+                <w:sz w:val="20"/>
+                <w:szCs w:val="20"/>
+                <w:lang w:val="en-US"/>
+              </w:rPr>
+              <w:t>address[[fuera]]</w:t>
+            </w:r>
+          </w:p>
+          <w:p>
+            <w:pPr>
+              <w:cnfStyle w:val="000000000000" w:firstRow="0" w:lastRow="0" w:firstColumn="0" w:lastColumn="0" w:oddVBand="0" w:evenVBand="0" w:oddHBand="0" w:evenHBand="0" w:firstRowFirstColumn="0" w:firstRowLastColumn="0" w:lastRowFirstColumn="0" w:lastRowLastColumn="0"/>
+              <w:rPr>
+                <w:rFonts w:asciiTheme="minorHAnsi" w:hAnsiTheme="minorHAnsi" w:cstheme="minorHAnsi"/>
+                <w:color w:val="000000" w:themeColor="text1"/>
+                <w:sz w:val="20"/>
+                <w:szCs w:val="20"/>
+                <w:lang w:val="en-US"/>
+              </w:rPr>
+            </w:pPr>
+            <w:r>
+              <w:rPr>
+                <w:rFonts w:asciiTheme="minorHAnsi" w:hAnsiTheme="minorHAnsi" w:cstheme="minorHAnsi"/>
+                <w:color w:val="000000" w:themeColor="text1"/>
+                <w:sz w:val="20"/>
+                <w:szCs w:val="20"/>
+                <w:lang w:val="en-US"/>
+              </w:rPr>
+              <w:tab/>
+              <w:t>value[[dentro]]</w:t>
+            </w:r>
+          </w:p>
+          <w:p>
+            <w:pPr>
+              <w:cnfStyle w:val="000000000000" w:firstRow="0" w:lastRow="0" w:firstColumn="0" w:lastColumn="0" w:oddVBand="0" w:evenVBand="0" w:oddHBand="0" w:evenHBand="0" w:firstRowFirstColumn="0" w:firstRowLastColumn="0" w:lastRowFirstColumn="0" w:lastRowLastColumn="0"/>
+              <w:rPr>
+                <w:rFonts w:asciiTheme="minorHAnsi" w:hAnsiTheme="minorHAnsi" w:cstheme="minorHAnsi"/>
+                <w:color w:val="000000" w:themeColor="text1"/>
+                <w:sz w:val="20"/>
+                <w:szCs w:val="20"/>
+                <w:lang w:val="en-US"/>
+              </w:rPr>
+            </w:pPr>
+            <w:r>
+              <w:rPr>
+                <w:rFonts w:asciiTheme="minorHAnsi" w:hAnsiTheme="minorHAnsi" w:cstheme="minorHAnsi"/>
+                <w:color w:val="000000" w:themeColor="text1"/>
+                <w:sz w:val="20"/>
+                <w:szCs w:val="20"/>
+                <w:lang w:val="en-US"/>
+              </w:rPr>
+              <w:tab/>
+              <w:t>PUSHA {tipo.size}</w:t>
+            </w:r>
+          </w:p>
+          <w:p>
+            <w:pPr>
+              <w:cnfStyle w:val="000000000000" w:firstRow="0" w:lastRow="0" w:firstColumn="0" w:lastColumn="0" w:oddVBand="0" w:evenVBand="0" w:oddHBand="0" w:evenHBand="0" w:firstRowFirstColumn="0" w:firstRowLastColumn="0" w:lastRowFirstColumn="0" w:lastRowLastColumn="0"/>
+              <w:rPr>
+                <w:rFonts w:asciiTheme="minorHAnsi" w:hAnsiTheme="minorHAnsi" w:cstheme="minorHAnsi"/>
+                <w:color w:val="000000" w:themeColor="text1"/>
+                <w:sz w:val="20"/>
+                <w:szCs w:val="20"/>
+                <w:lang w:val="en-US"/>
+              </w:rPr>
+            </w:pPr>
+            <w:r>
+              <w:rPr>
+                <w:rFonts w:asciiTheme="minorHAnsi" w:hAnsiTheme="minorHAnsi" w:cstheme="minorHAnsi"/>
+                <w:color w:val="000000" w:themeColor="text1"/>
+                <w:sz w:val="20"/>
+                <w:szCs w:val="20"/>
+                <w:lang w:val="en-US"/>
+              </w:rPr>
+              <w:tab/>
+              <w:t>MUL</w:t>
+            </w:r>
+          </w:p>
+          <w:p>
+            <w:pPr>
+              <w:cnfStyle w:val="000000000000" w:firstRow="0" w:lastRow="0" w:firstColumn="0" w:lastColumn="0" w:oddVBand="0" w:evenVBand="0" w:oddHBand="0" w:evenHBand="0" w:firstRowFirstColumn="0" w:firstRowLastColumn="0" w:lastRowFirstColumn="0" w:lastRowLastColumn="0"/>
+              <w:rPr>
+                <w:rFonts w:asciiTheme="minorHAnsi" w:eastAsia="Times New Roman" w:hAnsiTheme="minorHAnsi" w:cstheme="minorHAnsi"/>
                 <w:color w:val="548DD4" w:themeColor="text2" w:themeTint="99"/>
                 <w:sz w:val="20"/>
                 <w:szCs w:val="20"/>
-              </w:rPr>
-            </w:pPr>
-            <w:r>
-              <w:rPr>
-                <w:rFonts w:asciiTheme="minorHAnsi" w:hAnsiTheme="minorHAnsi" w:cstheme="minorHAnsi"/>
-                <w:color w:val="548DD4" w:themeColor="text2" w:themeTint="99"/>
-                <w:sz w:val="20"/>
-                <w:szCs w:val="20"/>
-              </w:rPr>
-              <w:t xml:space="preserve">valor [[expr_vector  →  fuera:expr  dentro:expr ]] = </w:t>
-            </w:r>
-          </w:p>
-          <w:p>
-            <w:pPr>
-              <w:cnfStyle w:val="000000000000" w:firstRow="0" w:lastRow="0" w:firstColumn="0" w:lastColumn="0" w:oddVBand="0" w:evenVBand="0" w:oddHBand="0" w:evenHBand="0" w:firstRowFirstColumn="0" w:firstRowLastColumn="0" w:lastRowFirstColumn="0" w:lastRowLastColumn="0"/>
-              <w:rPr>
-                <w:rFonts w:asciiTheme="minorHAnsi" w:eastAsia="Times New Roman" w:hAnsiTheme="minorHAnsi" w:cstheme="minorHAnsi"/>
-                <w:color w:val="548DD4" w:themeColor="text2" w:themeTint="99"/>
-                <w:sz w:val="20"/>
-                <w:szCs w:val="20"/>
-                <w:lang w:val="en-US"/>
-              </w:rPr>
-            </w:pPr>
-            <w:r>
-              <w:rPr>
-                <w:rFonts w:asciiTheme="minorHAnsi" w:hAnsiTheme="minorHAnsi" w:cstheme="minorHAnsi"/>
-                <w:color w:val="548DD4" w:themeColor="text2" w:themeTint="99"/>
-                <w:sz w:val="20"/>
-                <w:szCs w:val="20"/>
-              </w:rPr>
-              <w:tab/>
-            </w:r>
-            <w:r>
-              <w:rPr>
-                <w:rFonts w:asciiTheme="minorHAnsi" w:eastAsia="Times New Roman" w:hAnsiTheme="minorHAnsi" w:cstheme="minorHAnsi"/>
-                <w:color w:val="548DD4" w:themeColor="text2" w:themeTint="99"/>
-                <w:sz w:val="20"/>
-                <w:szCs w:val="20"/>
-                <w:lang w:val="en-US"/>
-              </w:rPr>
-              <w:t>address[[fuera]]</w:t>
-            </w:r>
-          </w:p>
-          <w:p>
-            <w:pPr>
-              <w:cnfStyle w:val="000000000000" w:firstRow="0" w:lastRow="0" w:firstColumn="0" w:lastColumn="0" w:oddVBand="0" w:evenVBand="0" w:oddHBand="0" w:evenHBand="0" w:firstRowFirstColumn="0" w:firstRowLastColumn="0" w:lastRowFirstColumn="0" w:lastRowLastColumn="0"/>
-              <w:rPr>
-                <w:rFonts w:asciiTheme="minorHAnsi" w:hAnsiTheme="minorHAnsi" w:cstheme="minorHAnsi"/>
-                <w:color w:val="548DD4" w:themeColor="text2" w:themeTint="99"/>
-                <w:sz w:val="20"/>
-                <w:szCs w:val="20"/>
-                <w:lang w:val="en-US"/>
-              </w:rPr>
-            </w:pPr>
-            <w:r>
-              <w:rPr>
-                <w:rFonts w:asciiTheme="minorHAnsi" w:hAnsiTheme="minorHAnsi" w:cstheme="minorHAnsi"/>
-                <w:color w:val="548DD4" w:themeColor="text2" w:themeTint="99"/>
-                <w:sz w:val="20"/>
-                <w:szCs w:val="20"/>
-                <w:lang w:val="en-US"/>
-              </w:rPr>
-              <w:tab/>
-              <w:t>value[[dentro]]</w:t>
-            </w:r>
-          </w:p>
-          <w:p>
-            <w:pPr>
-              <w:cnfStyle w:val="000000000000" w:firstRow="0" w:lastRow="0" w:firstColumn="0" w:lastColumn="0" w:oddVBand="0" w:evenVBand="0" w:oddHBand="0" w:evenHBand="0" w:firstRowFirstColumn="0" w:firstRowLastColumn="0" w:lastRowFirstColumn="0" w:lastRowLastColumn="0"/>
-              <w:rPr>
-                <w:rFonts w:asciiTheme="minorHAnsi" w:hAnsiTheme="minorHAnsi" w:cstheme="minorHAnsi"/>
-                <w:color w:val="548DD4" w:themeColor="text2" w:themeTint="99"/>
-                <w:sz w:val="20"/>
-                <w:szCs w:val="20"/>
-                <w:lang w:val="en-US"/>
-              </w:rPr>
-            </w:pPr>
-            <w:r>
-              <w:rPr>
-                <w:rFonts w:asciiTheme="minorHAnsi" w:hAnsiTheme="minorHAnsi" w:cstheme="minorHAnsi"/>
-                <w:color w:val="548DD4" w:themeColor="text2" w:themeTint="99"/>
-                <w:sz w:val="20"/>
-                <w:szCs w:val="20"/>
-                <w:lang w:val="en-US"/>
-              </w:rPr>
-              <w:tab/>
-              <w:t>PUSHA {tipo.size}</w:t>
-            </w:r>
-          </w:p>
-          <w:p>
-            <w:pPr>
-              <w:cnfStyle w:val="000000000000" w:firstRow="0" w:lastRow="0" w:firstColumn="0" w:lastColumn="0" w:oddVBand="0" w:evenVBand="0" w:oddHBand="0" w:evenHBand="0" w:firstRowFirstColumn="0" w:firstRowLastColumn="0" w:lastRowFirstColumn="0" w:lastRowLastColumn="0"/>
-              <w:rPr>
-                <w:rFonts w:asciiTheme="minorHAnsi" w:hAnsiTheme="minorHAnsi" w:cstheme="minorHAnsi"/>
-                <w:color w:val="548DD4" w:themeColor="text2" w:themeTint="99"/>
-                <w:sz w:val="20"/>
-                <w:szCs w:val="20"/>
-                <w:lang w:val="en-US"/>
-              </w:rPr>
-            </w:pPr>
-            <w:r>
-              <w:rPr>
-                <w:rFonts w:asciiTheme="minorHAnsi" w:hAnsiTheme="minorHAnsi" w:cstheme="minorHAnsi"/>
-                <w:color w:val="548DD4" w:themeColor="text2" w:themeTint="99"/>
-                <w:sz w:val="20"/>
-                <w:szCs w:val="20"/>
-                <w:lang w:val="en-US"/>
-              </w:rPr>
-              <w:tab/>
-              <w:t>MUL</w:t>
-            </w:r>
-          </w:p>
-          <w:p>
-            <w:pPr>
-              <w:cnfStyle w:val="000000000000" w:firstRow="0" w:lastRow="0" w:firstColumn="0" w:lastColumn="0" w:oddVBand="0" w:evenVBand="0" w:oddHBand="0" w:evenHBand="0" w:firstRowFirstColumn="0" w:firstRowLastColumn="0" w:lastRowFirstColumn="0" w:lastRowLastColumn="0"/>
-              <w:rPr>
-                <w:rFonts w:asciiTheme="minorHAnsi" w:eastAsia="Times New Roman" w:hAnsiTheme="minorHAnsi" w:cstheme="minorHAnsi"/>
-                <w:color w:val="548DD4" w:themeColor="text2" w:themeTint="99"/>
-                <w:sz w:val="20"/>
-                <w:szCs w:val="20"/>
-                <w:lang w:val="en-US"/>
-              </w:rPr>
-            </w:pPr>
-            <w:r>
-              <w:rPr>
-                <w:rFonts w:asciiTheme="minorHAnsi" w:hAnsiTheme="minorHAnsi" w:cstheme="minorHAnsi"/>
-                <w:color w:val="548DD4" w:themeColor="text2" w:themeTint="99"/>
+                <w:lang w:val="en-US"/>
+              </w:rPr>
+            </w:pPr>
+            <w:r>
+              <w:rPr>
+                <w:rFonts w:asciiTheme="minorHAnsi" w:hAnsiTheme="minorHAnsi" w:cstheme="minorHAnsi"/>
+                <w:color w:val="000000" w:themeColor="text1"/>
                 <w:sz w:val="20"/>
                 <w:szCs w:val="20"/>
                 <w:lang w:val="en-US"/>
@@ -3159,9 +2729,9 @@
               <w:rPr>
                 <w:rFonts w:asciiTheme="minorHAnsi" w:eastAsia="Times New Roman" w:hAnsiTheme="minorHAnsi" w:cstheme="minorHAnsi"/>
                 <w:b w:val="0"/>
-                <w:sz w:val="20"/>
-                <w:szCs w:val="20"/>
-                <w:lang w:val="en-US"/>
+                <w:color w:val="000000" w:themeColor="text1"/>
+                <w:sz w:val="20"/>
+                <w:szCs w:val="20"/>
               </w:rPr>
             </w:pPr>
           </w:p>
@@ -3175,134 +2745,61 @@
               <w:cnfStyle w:val="000000000000" w:firstRow="0" w:lastRow="0" w:firstColumn="0" w:lastColumn="0" w:oddVBand="0" w:evenVBand="0" w:oddHBand="0" w:evenHBand="0" w:firstRowFirstColumn="0" w:firstRowLastColumn="0" w:lastRowFirstColumn="0" w:lastRowLastColumn="0"/>
               <w:rPr>
                 <w:rFonts w:asciiTheme="minorHAnsi" w:hAnsiTheme="minorHAnsi" w:cstheme="minorHAnsi"/>
-                <w:color w:val="548DD4" w:themeColor="text2" w:themeTint="99"/>
-                <w:sz w:val="20"/>
-                <w:szCs w:val="20"/>
-              </w:rPr>
-            </w:pPr>
-            <w:r>
-              <w:rPr>
-                <w:rFonts w:asciiTheme="minorHAnsi" w:hAnsiTheme="minorHAnsi" w:cstheme="minorHAnsi"/>
-                <w:color w:val="548DD4" w:themeColor="text2" w:themeTint="99"/>
-                <w:sz w:val="20"/>
-                <w:szCs w:val="20"/>
-              </w:rPr>
-              <w:t xml:space="preserve">valor [[expr_punto  →  izquierda:expr  derecha:expr ]] = </w:t>
-            </w:r>
-          </w:p>
-          <w:p>
-            <w:pPr>
-              <w:cnfStyle w:val="000000000000" w:firstRow="0" w:lastRow="0" w:firstColumn="0" w:lastColumn="0" w:oddVBand="0" w:evenVBand="0" w:oddHBand="0" w:evenHBand="0" w:firstRowFirstColumn="0" w:firstRowLastColumn="0" w:lastRowFirstColumn="0" w:lastRowLastColumn="0"/>
-              <w:rPr>
-                <w:rFonts w:asciiTheme="minorHAnsi" w:hAnsiTheme="minorHAnsi" w:cstheme="minorHAnsi"/>
-                <w:color w:val="548DD4" w:themeColor="text2" w:themeTint="99"/>
-                <w:sz w:val="20"/>
-                <w:szCs w:val="20"/>
-              </w:rPr>
-            </w:pPr>
-            <w:r>
-              <w:rPr>
-                <w:rFonts w:asciiTheme="minorHAnsi" w:hAnsiTheme="minorHAnsi" w:cstheme="minorHAnsi"/>
-                <w:color w:val="548DD4" w:themeColor="text2" w:themeTint="99"/>
-                <w:sz w:val="20"/>
-                <w:szCs w:val="20"/>
-              </w:rPr>
-              <w:tab/>
-            </w:r>
-            <w:r>
-              <w:rPr>
-                <w:rFonts w:asciiTheme="minorHAnsi" w:eastAsia="Times New Roman" w:hAnsiTheme="minorHAnsi" w:cstheme="minorHAnsi"/>
-                <w:color w:val="548DD4" w:themeColor="text2" w:themeTint="99"/>
-                <w:sz w:val="20"/>
-                <w:szCs w:val="20"/>
-              </w:rPr>
-              <w:t>address[[</w:t>
-            </w:r>
-            <w:r>
-              <w:rPr>
-                <w:rFonts w:asciiTheme="minorHAnsi" w:hAnsiTheme="minorHAnsi" w:cstheme="minorHAnsi"/>
-                <w:color w:val="548DD4" w:themeColor="text2" w:themeTint="99"/>
-                <w:sz w:val="20"/>
-                <w:szCs w:val="20"/>
-              </w:rPr>
-              <w:t>izquierda</w:t>
-            </w:r>
-            <w:r>
-              <w:rPr>
-                <w:rFonts w:asciiTheme="minorHAnsi" w:eastAsia="Times New Roman" w:hAnsiTheme="minorHAnsi" w:cstheme="minorHAnsi"/>
-                <w:color w:val="548DD4" w:themeColor="text2" w:themeTint="99"/>
-                <w:sz w:val="20"/>
-                <w:szCs w:val="20"/>
-              </w:rPr>
-              <w:t>]]</w:t>
-            </w:r>
-          </w:p>
-          <w:p>
-            <w:pPr>
-              <w:cnfStyle w:val="000000000000" w:firstRow="0" w:lastRow="0" w:firstColumn="0" w:lastColumn="0" w:oddVBand="0" w:evenVBand="0" w:oddHBand="0" w:evenHBand="0" w:firstRowFirstColumn="0" w:firstRowLastColumn="0" w:lastRowFirstColumn="0" w:lastRowLastColumn="0"/>
-              <w:rPr>
-                <w:rFonts w:asciiTheme="minorHAnsi" w:hAnsiTheme="minorHAnsi" w:cstheme="minorHAnsi"/>
-                <w:color w:val="548DD4" w:themeColor="text2" w:themeTint="99"/>
-                <w:sz w:val="20"/>
-                <w:szCs w:val="20"/>
-              </w:rPr>
-            </w:pPr>
-            <w:r>
-              <w:rPr>
-                <w:rFonts w:asciiTheme="minorHAnsi" w:hAnsiTheme="minorHAnsi" w:cstheme="minorHAnsi"/>
-                <w:color w:val="548DD4" w:themeColor="text2" w:themeTint="99"/>
-                <w:sz w:val="20"/>
-                <w:szCs w:val="20"/>
-              </w:rPr>
-              <w:tab/>
-            </w:r>
-            <w:r>
-              <w:rPr>
-                <w:rFonts w:asciiTheme="minorHAnsi" w:eastAsia="Times New Roman" w:hAnsiTheme="minorHAnsi" w:cstheme="minorHAnsi"/>
-                <w:color w:val="548DD4" w:themeColor="text2" w:themeTint="99"/>
-                <w:sz w:val="20"/>
-                <w:szCs w:val="20"/>
-              </w:rPr>
-              <w:t>address[[</w:t>
-            </w:r>
-            <w:r>
-              <w:rPr>
-                <w:rFonts w:asciiTheme="minorHAnsi" w:hAnsiTheme="minorHAnsi" w:cstheme="minorHAnsi"/>
-                <w:color w:val="548DD4" w:themeColor="text2" w:themeTint="99"/>
-                <w:sz w:val="20"/>
-                <w:szCs w:val="20"/>
-              </w:rPr>
-              <w:t>derecha</w:t>
-            </w:r>
-            <w:r>
-              <w:rPr>
-                <w:rFonts w:asciiTheme="minorHAnsi" w:eastAsia="Times New Roman" w:hAnsiTheme="minorHAnsi" w:cstheme="minorHAnsi"/>
-                <w:color w:val="548DD4" w:themeColor="text2" w:themeTint="99"/>
-                <w:sz w:val="20"/>
-                <w:szCs w:val="20"/>
-              </w:rPr>
-              <w:t>]]</w:t>
-            </w:r>
-          </w:p>
-          <w:p>
-            <w:pPr>
-              <w:cnfStyle w:val="000000000000" w:firstRow="0" w:lastRow="0" w:firstColumn="0" w:lastColumn="0" w:oddVBand="0" w:evenVBand="0" w:oddHBand="0" w:evenHBand="0" w:firstRowFirstColumn="0" w:firstRowLastColumn="0" w:lastRowFirstColumn="0" w:lastRowLastColumn="0"/>
-              <w:rPr>
-                <w:rFonts w:asciiTheme="minorHAnsi" w:eastAsia="Times New Roman" w:hAnsiTheme="minorHAnsi" w:cstheme="minorHAnsi"/>
-                <w:color w:val="548DD4" w:themeColor="text2" w:themeTint="99"/>
-                <w:sz w:val="20"/>
-                <w:szCs w:val="20"/>
-              </w:rPr>
-            </w:pPr>
-            <w:r>
-              <w:rPr>
-                <w:rFonts w:asciiTheme="minorHAnsi" w:hAnsiTheme="minorHAnsi" w:cstheme="minorHAnsi"/>
-                <w:color w:val="548DD4" w:themeColor="text2" w:themeTint="99"/>
-                <w:sz w:val="20"/>
-                <w:szCs w:val="20"/>
-              </w:rPr>
-              <w:tab/>
-              <w:t>ADD</w:t>
+                <w:color w:val="000000" w:themeColor="text1"/>
+                <w:sz w:val="20"/>
+                <w:szCs w:val="20"/>
+              </w:rPr>
+            </w:pPr>
+            <w:r>
+              <w:rPr>
+                <w:rFonts w:asciiTheme="minorHAnsi" w:hAnsiTheme="minorHAnsi" w:cstheme="minorHAnsi"/>
+                <w:color w:val="000000" w:themeColor="text1"/>
+                <w:sz w:val="20"/>
+                <w:szCs w:val="20"/>
+              </w:rPr>
+              <w:t>valor[[expr_negada  →  operador:operador  derecha:expr ]] =</w:t>
+            </w:r>
+          </w:p>
+          <w:p>
+            <w:pPr>
+              <w:cnfStyle w:val="000000000000" w:firstRow="0" w:lastRow="0" w:firstColumn="0" w:lastColumn="0" w:oddVBand="0" w:evenVBand="0" w:oddHBand="0" w:evenHBand="0" w:firstRowFirstColumn="0" w:firstRowLastColumn="0" w:lastRowFirstColumn="0" w:lastRowLastColumn="0"/>
+              <w:rPr>
+                <w:rFonts w:asciiTheme="minorHAnsi" w:eastAsia="Times New Roman" w:hAnsiTheme="minorHAnsi" w:cstheme="minorHAnsi"/>
+                <w:color w:val="000000" w:themeColor="text1"/>
+                <w:sz w:val="20"/>
+                <w:szCs w:val="20"/>
+              </w:rPr>
+            </w:pPr>
+            <w:r>
+              <w:rPr>
+                <w:rFonts w:asciiTheme="minorHAnsi" w:eastAsia="Times New Roman" w:hAnsiTheme="minorHAnsi" w:cstheme="minorHAnsi"/>
+                <w:color w:val="000000" w:themeColor="text1"/>
+                <w:sz w:val="20"/>
+                <w:szCs w:val="20"/>
+              </w:rPr>
+              <w:tab/>
+              <w:t>value[[derecha]]</w:t>
+            </w:r>
+          </w:p>
+          <w:p>
+            <w:pPr>
+              <w:cnfStyle w:val="000000000000" w:firstRow="0" w:lastRow="0" w:firstColumn="0" w:lastColumn="0" w:oddVBand="0" w:evenVBand="0" w:oddHBand="0" w:evenHBand="0" w:firstRowFirstColumn="0" w:firstRowLastColumn="0" w:lastRowFirstColumn="0" w:lastRowLastColumn="0"/>
+              <w:rPr>
+                <w:rFonts w:asciiTheme="minorHAnsi" w:hAnsiTheme="minorHAnsi" w:cstheme="minorHAnsi"/>
+                <w:color w:val="FF0000"/>
+                <w:sz w:val="20"/>
+                <w:szCs w:val="20"/>
+              </w:rPr>
+            </w:pPr>
+            <w:r>
+              <w:rPr>
+                <w:rFonts w:asciiTheme="minorHAnsi" w:hAnsiTheme="minorHAnsi" w:cstheme="minorHAnsi"/>
+                <w:color w:val="000000" w:themeColor="text1"/>
+                <w:sz w:val="20"/>
+                <w:szCs w:val="20"/>
+              </w:rPr>
+              <w:tab/>
+              <w:t>{operador.instruccion}</w:t>
             </w:r>
           </w:p>
         </w:tc>
@@ -3321,8 +2818,10 @@
               <w:rPr>
                 <w:rFonts w:asciiTheme="minorHAnsi" w:eastAsia="Times New Roman" w:hAnsiTheme="minorHAnsi" w:cstheme="minorHAnsi"/>
                 <w:b w:val="0"/>
-                <w:sz w:val="20"/>
-                <w:szCs w:val="20"/>
+                <w:color w:val="000000" w:themeColor="text1"/>
+                <w:sz w:val="20"/>
+                <w:szCs w:val="20"/>
+                <w:lang w:val="en-US"/>
               </w:rPr>
             </w:pPr>
           </w:p>
@@ -3336,6 +2835,120 @@
               <w:cnfStyle w:val="000000000000" w:firstRow="0" w:lastRow="0" w:firstColumn="0" w:lastColumn="0" w:oddVBand="0" w:evenVBand="0" w:oddHBand="0" w:evenHBand="0" w:firstRowFirstColumn="0" w:firstRowLastColumn="0" w:lastRowFirstColumn="0" w:lastRowLastColumn="0"/>
               <w:rPr>
                 <w:rFonts w:asciiTheme="minorHAnsi" w:hAnsiTheme="minorHAnsi" w:cstheme="minorHAnsi"/>
+                <w:color w:val="FF0000"/>
+                <w:sz w:val="20"/>
+                <w:szCs w:val="20"/>
+              </w:rPr>
+            </w:pPr>
+            <w:r>
+              <w:rPr>
+                <w:rFonts w:asciiTheme="minorHAnsi" w:hAnsiTheme="minorHAnsi" w:cstheme="minorHAnsi"/>
+                <w:color w:val="FF0000"/>
+                <w:sz w:val="20"/>
+                <w:szCs w:val="20"/>
+              </w:rPr>
+              <w:t xml:space="preserve">valor [[expr_punto  →  izquierda:expr  derecha:expr ]] = </w:t>
+            </w:r>
+          </w:p>
+          <w:p>
+            <w:pPr>
+              <w:cnfStyle w:val="000000000000" w:firstRow="0" w:lastRow="0" w:firstColumn="0" w:lastColumn="0" w:oddVBand="0" w:evenVBand="0" w:oddHBand="0" w:evenHBand="0" w:firstRowFirstColumn="0" w:firstRowLastColumn="0" w:lastRowFirstColumn="0" w:lastRowLastColumn="0"/>
+              <w:rPr>
+                <w:rFonts w:asciiTheme="minorHAnsi" w:hAnsiTheme="minorHAnsi" w:cstheme="minorHAnsi"/>
+                <w:color w:val="FF0000"/>
+                <w:sz w:val="20"/>
+                <w:szCs w:val="20"/>
+              </w:rPr>
+            </w:pPr>
+            <w:r>
+              <w:rPr>
+                <w:rFonts w:asciiTheme="minorHAnsi" w:hAnsiTheme="minorHAnsi" w:cstheme="minorHAnsi"/>
+                <w:color w:val="FF0000"/>
+                <w:sz w:val="20"/>
+                <w:szCs w:val="20"/>
+              </w:rPr>
+              <w:tab/>
+            </w:r>
+            <w:r>
+              <w:rPr>
+                <w:rFonts w:asciiTheme="minorHAnsi" w:eastAsia="Times New Roman" w:hAnsiTheme="minorHAnsi" w:cstheme="minorHAnsi"/>
+                <w:color w:val="FF0000"/>
+                <w:sz w:val="20"/>
+                <w:szCs w:val="20"/>
+              </w:rPr>
+              <w:t>address[[</w:t>
+            </w:r>
+            <w:r>
+              <w:rPr>
+                <w:rFonts w:asciiTheme="minorHAnsi" w:hAnsiTheme="minorHAnsi" w:cstheme="minorHAnsi"/>
+                <w:color w:val="FF0000"/>
+                <w:sz w:val="20"/>
+                <w:szCs w:val="20"/>
+              </w:rPr>
+              <w:t>izquierda</w:t>
+            </w:r>
+            <w:r>
+              <w:rPr>
+                <w:rFonts w:asciiTheme="minorHAnsi" w:eastAsia="Times New Roman" w:hAnsiTheme="minorHAnsi" w:cstheme="minorHAnsi"/>
+                <w:color w:val="FF0000"/>
+                <w:sz w:val="20"/>
+                <w:szCs w:val="20"/>
+              </w:rPr>
+              <w:t>]]</w:t>
+            </w:r>
+          </w:p>
+          <w:p>
+            <w:pPr>
+              <w:cnfStyle w:val="000000000000" w:firstRow="0" w:lastRow="0" w:firstColumn="0" w:lastColumn="0" w:oddVBand="0" w:evenVBand="0" w:oddHBand="0" w:evenHBand="0" w:firstRowFirstColumn="0" w:firstRowLastColumn="0" w:lastRowFirstColumn="0" w:lastRowLastColumn="0"/>
+              <w:rPr>
+                <w:rFonts w:asciiTheme="minorHAnsi" w:hAnsiTheme="minorHAnsi" w:cstheme="minorHAnsi"/>
+                <w:color w:val="FF0000"/>
+                <w:sz w:val="20"/>
+                <w:szCs w:val="20"/>
+              </w:rPr>
+            </w:pPr>
+            <w:r>
+              <w:rPr>
+                <w:rFonts w:asciiTheme="minorHAnsi" w:hAnsiTheme="minorHAnsi" w:cstheme="minorHAnsi"/>
+                <w:color w:val="FF0000"/>
+                <w:sz w:val="20"/>
+                <w:szCs w:val="20"/>
+              </w:rPr>
+              <w:tab/>
+            </w:r>
+            <w:r>
+              <w:rPr>
+                <w:rFonts w:asciiTheme="minorHAnsi" w:eastAsia="Times New Roman" w:hAnsiTheme="minorHAnsi" w:cstheme="minorHAnsi"/>
+                <w:color w:val="FF0000"/>
+                <w:sz w:val="20"/>
+                <w:szCs w:val="20"/>
+              </w:rPr>
+              <w:t>address[[</w:t>
+            </w:r>
+            <w:r>
+              <w:rPr>
+                <w:rFonts w:asciiTheme="minorHAnsi" w:hAnsiTheme="minorHAnsi" w:cstheme="minorHAnsi"/>
+                <w:color w:val="FF0000"/>
+                <w:sz w:val="20"/>
+                <w:szCs w:val="20"/>
+              </w:rPr>
+              <w:t>derecha</w:t>
+            </w:r>
+            <w:r>
+              <w:rPr>
+                <w:rFonts w:asciiTheme="minorHAnsi" w:eastAsia="Times New Roman" w:hAnsiTheme="minorHAnsi" w:cstheme="minorHAnsi"/>
+                <w:color w:val="FF0000"/>
+                <w:sz w:val="20"/>
+                <w:szCs w:val="20"/>
+              </w:rPr>
+              <w:t>]]</w:t>
+            </w:r>
+          </w:p>
+          <w:p>
+            <w:pPr>
+              <w:cnfStyle w:val="000000000000" w:firstRow="0" w:lastRow="0" w:firstColumn="0" w:lastColumn="0" w:oddVBand="0" w:evenVBand="0" w:oddHBand="0" w:evenHBand="0" w:firstRowFirstColumn="0" w:firstRowLastColumn="0" w:lastRowFirstColumn="0" w:lastRowLastColumn="0"/>
+              <w:rPr>
+                <w:rFonts w:asciiTheme="minorHAnsi" w:eastAsia="Times New Roman" w:hAnsiTheme="minorHAnsi" w:cstheme="minorHAnsi"/>
                 <w:color w:val="548DD4" w:themeColor="text2" w:themeTint="99"/>
                 <w:sz w:val="20"/>
                 <w:szCs w:val="20"/>
@@ -3344,32 +2957,12 @@
             <w:r>
               <w:rPr>
                 <w:rFonts w:asciiTheme="minorHAnsi" w:hAnsiTheme="minorHAnsi" w:cstheme="minorHAnsi"/>
-                <w:color w:val="548DD4" w:themeColor="text2" w:themeTint="99"/>
-                <w:sz w:val="20"/>
-                <w:szCs w:val="20"/>
-              </w:rPr>
-              <w:t xml:space="preserve">valor [[expr_parentesis  →  expr:expr ]] = </w:t>
-            </w:r>
-          </w:p>
-          <w:p>
-            <w:pPr>
-              <w:cnfStyle w:val="000000000000" w:firstRow="0" w:lastRow="0" w:firstColumn="0" w:lastColumn="0" w:oddVBand="0" w:evenVBand="0" w:oddHBand="0" w:evenHBand="0" w:firstRowFirstColumn="0" w:firstRowLastColumn="0" w:lastRowFirstColumn="0" w:lastRowLastColumn="0"/>
-              <w:rPr>
-                <w:rFonts w:asciiTheme="minorHAnsi" w:eastAsia="Times New Roman" w:hAnsiTheme="minorHAnsi" w:cstheme="minorHAnsi"/>
-                <w:color w:val="548DD4" w:themeColor="text2" w:themeTint="99"/>
-                <w:sz w:val="20"/>
-                <w:szCs w:val="20"/>
-              </w:rPr>
-            </w:pPr>
-            <w:r>
-              <w:rPr>
-                <w:rFonts w:asciiTheme="minorHAnsi" w:hAnsiTheme="minorHAnsi" w:cstheme="minorHAnsi"/>
-                <w:color w:val="548DD4" w:themeColor="text2" w:themeTint="99"/>
-                <w:sz w:val="20"/>
-                <w:szCs w:val="20"/>
-              </w:rPr>
-              <w:tab/>
-              <w:t>value[[expr]]</w:t>
+                <w:color w:val="FF0000"/>
+                <w:sz w:val="20"/>
+                <w:szCs w:val="20"/>
+              </w:rPr>
+              <w:tab/>
+              <w:t>ADD</w:t>
             </w:r>
           </w:p>
         </w:tc>
@@ -3388,6 +2981,7 @@
               <w:rPr>
                 <w:rFonts w:asciiTheme="minorHAnsi" w:eastAsia="Times New Roman" w:hAnsiTheme="minorHAnsi" w:cstheme="minorHAnsi"/>
                 <w:b w:val="0"/>
+                <w:color w:val="000000" w:themeColor="text1"/>
                 <w:sz w:val="20"/>
                 <w:szCs w:val="20"/>
               </w:rPr>
@@ -3403,6 +2997,26 @@
               <w:cnfStyle w:val="000000000000" w:firstRow="0" w:lastRow="0" w:firstColumn="0" w:lastColumn="0" w:oddVBand="0" w:evenVBand="0" w:oddHBand="0" w:evenHBand="0" w:firstRowFirstColumn="0" w:firstRowLastColumn="0" w:lastRowFirstColumn="0" w:lastRowLastColumn="0"/>
               <w:rPr>
                 <w:rFonts w:asciiTheme="minorHAnsi" w:hAnsiTheme="minorHAnsi" w:cstheme="minorHAnsi"/>
+                <w:color w:val="000000" w:themeColor="text1"/>
+                <w:sz w:val="20"/>
+                <w:szCs w:val="20"/>
+              </w:rPr>
+            </w:pPr>
+            <w:r>
+              <w:rPr>
+                <w:rFonts w:asciiTheme="minorHAnsi" w:hAnsiTheme="minorHAnsi" w:cstheme="minorHAnsi"/>
+                <w:color w:val="000000" w:themeColor="text1"/>
+                <w:sz w:val="20"/>
+                <w:szCs w:val="20"/>
+              </w:rPr>
+              <w:t xml:space="preserve">valor [[expr_parentesis  →  expr:expr ]] = </w:t>
+            </w:r>
+          </w:p>
+          <w:p>
+            <w:pPr>
+              <w:cnfStyle w:val="000000000000" w:firstRow="0" w:lastRow="0" w:firstColumn="0" w:lastColumn="0" w:oddVBand="0" w:evenVBand="0" w:oddHBand="0" w:evenHBand="0" w:firstRowFirstColumn="0" w:firstRowLastColumn="0" w:lastRowFirstColumn="0" w:lastRowLastColumn="0"/>
+              <w:rPr>
+                <w:rFonts w:asciiTheme="minorHAnsi" w:eastAsia="Times New Roman" w:hAnsiTheme="minorHAnsi" w:cstheme="minorHAnsi"/>
                 <w:color w:val="548DD4" w:themeColor="text2" w:themeTint="99"/>
                 <w:sz w:val="20"/>
                 <w:szCs w:val="20"/>
@@ -3411,53 +3025,12 @@
             <w:r>
               <w:rPr>
                 <w:rFonts w:asciiTheme="minorHAnsi" w:hAnsiTheme="minorHAnsi" w:cstheme="minorHAnsi"/>
-                <w:color w:val="548DD4" w:themeColor="text2" w:themeTint="99"/>
-                <w:sz w:val="20"/>
-                <w:szCs w:val="20"/>
-              </w:rPr>
-              <w:t>valor[[expr_cast  →  tipo_convertido:tipo  expr:expr ]] =</w:t>
-            </w:r>
-          </w:p>
-          <w:p>
-            <w:pPr>
-              <w:cnfStyle w:val="000000000000" w:firstRow="0" w:lastRow="0" w:firstColumn="0" w:lastColumn="0" w:oddVBand="0" w:evenVBand="0" w:oddHBand="0" w:evenHBand="0" w:firstRowFirstColumn="0" w:firstRowLastColumn="0" w:lastRowFirstColumn="0" w:lastRowLastColumn="0"/>
-              <w:rPr>
-                <w:rFonts w:asciiTheme="minorHAnsi" w:hAnsiTheme="minorHAnsi" w:cstheme="minorHAnsi"/>
-                <w:color w:val="548DD4" w:themeColor="text2" w:themeTint="99"/>
-                <w:sz w:val="20"/>
-                <w:szCs w:val="20"/>
-              </w:rPr>
-            </w:pPr>
-            <w:r>
-              <w:rPr>
-                <w:rFonts w:asciiTheme="minorHAnsi" w:hAnsiTheme="minorHAnsi" w:cstheme="minorHAnsi"/>
-                <w:color w:val="548DD4" w:themeColor="text2" w:themeTint="99"/>
+                <w:color w:val="000000" w:themeColor="text1"/>
                 <w:sz w:val="20"/>
                 <w:szCs w:val="20"/>
               </w:rPr>
               <w:tab/>
               <w:t>value[[expr]]</w:t>
-            </w:r>
-          </w:p>
-          <w:p>
-            <w:pPr>
-              <w:cnfStyle w:val="000000000000" w:firstRow="0" w:lastRow="0" w:firstColumn="0" w:lastColumn="0" w:oddVBand="0" w:evenVBand="0" w:oddHBand="0" w:evenHBand="0" w:firstRowFirstColumn="0" w:firstRowLastColumn="0" w:lastRowFirstColumn="0" w:lastRowLastColumn="0"/>
-              <w:rPr>
-                <w:rFonts w:asciiTheme="minorHAnsi" w:hAnsiTheme="minorHAnsi" w:cstheme="minorHAnsi"/>
-                <w:color w:val="548DD4" w:themeColor="text2" w:themeTint="99"/>
-                <w:sz w:val="20"/>
-                <w:szCs w:val="20"/>
-              </w:rPr>
-            </w:pPr>
-            <w:r>
-              <w:rPr>
-                <w:rFonts w:asciiTheme="minorHAnsi" w:hAnsiTheme="minorHAnsi" w:cstheme="minorHAnsi"/>
-                <w:color w:val="548DD4" w:themeColor="text2" w:themeTint="99"/>
-                <w:sz w:val="20"/>
-                <w:szCs w:val="20"/>
-              </w:rPr>
-              <w:tab/>
-              <w:t>{expr.tipo}2{tipo_convertido}</w:t>
             </w:r>
           </w:p>
         </w:tc>
@@ -3476,6 +3049,7 @@
               <w:rPr>
                 <w:rFonts w:asciiTheme="minorHAnsi" w:eastAsia="Times New Roman" w:hAnsiTheme="minorHAnsi" w:cstheme="minorHAnsi"/>
                 <w:b w:val="0"/>
+                <w:color w:val="000000" w:themeColor="text1"/>
                 <w:sz w:val="20"/>
                 <w:szCs w:val="20"/>
               </w:rPr>
@@ -3503,45 +3077,28 @@
                 <w:sz w:val="20"/>
                 <w:szCs w:val="20"/>
               </w:rPr>
-              <w:t>valor</w:t>
-            </w:r>
-            <w:r>
-              <w:rPr>
-                <w:rFonts w:asciiTheme="minorHAnsi" w:hAnsiTheme="minorHAnsi" w:cstheme="minorHAnsi"/>
-                <w:color w:val="000000" w:themeColor="text1"/>
-                <w:sz w:val="20"/>
-                <w:szCs w:val="20"/>
-              </w:rPr>
-              <w:t>[[expr_llamada_funcion  →  nombre:String  parametros:expr* ]] =</w:t>
-            </w:r>
-          </w:p>
-          <w:p>
-            <w:pPr>
-              <w:cnfStyle w:val="000000000000" w:firstRow="0" w:lastRow="0" w:firstColumn="0" w:lastColumn="0" w:oddVBand="0" w:evenVBand="0" w:oddHBand="0" w:evenHBand="0" w:firstRowFirstColumn="0" w:firstRowLastColumn="0" w:lastRowFirstColumn="0" w:lastRowLastColumn="0"/>
-              <w:rPr>
-                <w:rFonts w:asciiTheme="minorHAnsi" w:eastAsia="Times New Roman" w:hAnsiTheme="minorHAnsi" w:cstheme="minorHAnsi"/>
-                <w:color w:val="000000" w:themeColor="text1"/>
-                <w:sz w:val="20"/>
-                <w:szCs w:val="20"/>
-              </w:rPr>
-            </w:pPr>
-            <w:r>
-              <w:rPr>
-                <w:rFonts w:asciiTheme="minorHAnsi" w:hAnsiTheme="minorHAnsi" w:cstheme="minorHAnsi"/>
-                <w:color w:val="000000" w:themeColor="text1"/>
-                <w:sz w:val="20"/>
-                <w:szCs w:val="20"/>
-              </w:rPr>
-              <w:tab/>
-            </w:r>
-            <w:r>
-              <w:rPr>
-                <w:rFonts w:asciiTheme="minorHAnsi" w:eastAsia="Times New Roman" w:hAnsiTheme="minorHAnsi" w:cstheme="minorHAnsi"/>
-                <w:color w:val="000000" w:themeColor="text1"/>
-                <w:sz w:val="20"/>
-                <w:szCs w:val="20"/>
-              </w:rPr>
-              <w:t>valor[[parametrosi]]</w:t>
+              <w:t>valor[[expr_cast  →  tipo_convertido:tipo  expr:expr ]] =</w:t>
+            </w:r>
+          </w:p>
+          <w:p>
+            <w:pPr>
+              <w:cnfStyle w:val="000000000000" w:firstRow="0" w:lastRow="0" w:firstColumn="0" w:lastColumn="0" w:oddVBand="0" w:evenVBand="0" w:oddHBand="0" w:evenHBand="0" w:firstRowFirstColumn="0" w:firstRowLastColumn="0" w:lastRowFirstColumn="0" w:lastRowLastColumn="0"/>
+              <w:rPr>
+                <w:rFonts w:asciiTheme="minorHAnsi" w:hAnsiTheme="minorHAnsi" w:cstheme="minorHAnsi"/>
+                <w:color w:val="000000" w:themeColor="text1"/>
+                <w:sz w:val="20"/>
+                <w:szCs w:val="20"/>
+              </w:rPr>
+            </w:pPr>
+            <w:r>
+              <w:rPr>
+                <w:rFonts w:asciiTheme="minorHAnsi" w:hAnsiTheme="minorHAnsi" w:cstheme="minorHAnsi"/>
+                <w:color w:val="000000" w:themeColor="text1"/>
+                <w:sz w:val="20"/>
+                <w:szCs w:val="20"/>
+              </w:rPr>
+              <w:tab/>
+              <w:t>value[[expr]]</w:t>
             </w:r>
           </w:p>
           <w:p>
@@ -3556,13 +3113,13 @@
             </w:pPr>
             <w:r>
               <w:rPr>
-                <w:rFonts w:asciiTheme="minorHAnsi" w:eastAsia="Times New Roman" w:hAnsiTheme="minorHAnsi" w:cstheme="minorHAnsi"/>
-                <w:color w:val="000000" w:themeColor="text1"/>
-                <w:sz w:val="20"/>
-                <w:szCs w:val="20"/>
-              </w:rPr>
-              <w:tab/>
-              <w:t>CALL {nombre}</w:t>
+                <w:rFonts w:asciiTheme="minorHAnsi" w:hAnsiTheme="minorHAnsi" w:cstheme="minorHAnsi"/>
+                <w:color w:val="000000" w:themeColor="text1"/>
+                <w:sz w:val="20"/>
+                <w:szCs w:val="20"/>
+              </w:rPr>
+              <w:tab/>
+              <w:t>{expr.tipo}2{tipo_convertido}</w:t>
             </w:r>
           </w:p>
         </w:tc>
@@ -3575,13 +3132,13 @@
           <w:tcPr>
             <w:cnfStyle w:val="001000000000" w:firstRow="0" w:lastRow="0" w:firstColumn="1" w:lastColumn="0" w:oddVBand="0" w:evenVBand="0" w:oddHBand="0" w:evenHBand="0" w:firstRowFirstColumn="0" w:firstRowLastColumn="0" w:lastRowFirstColumn="0" w:lastRowLastColumn="0"/>
             <w:tcW w:w="2518" w:type="dxa"/>
-            <w:shd w:val="clear" w:color="auto" w:fill="C6D9F1" w:themeFill="text2" w:themeFillTint="33"/>
           </w:tcPr>
           <w:p>
             <w:pPr>
               <w:rPr>
                 <w:rFonts w:asciiTheme="minorHAnsi" w:eastAsia="Times New Roman" w:hAnsiTheme="minorHAnsi" w:cstheme="minorHAnsi"/>
                 <w:b w:val="0"/>
+                <w:color w:val="000000" w:themeColor="text1"/>
                 <w:sz w:val="20"/>
                 <w:szCs w:val="20"/>
               </w:rPr>
@@ -3591,13 +3148,61 @@
         <w:tc>
           <w:tcPr>
             <w:tcW w:w="7484" w:type="dxa"/>
-            <w:shd w:val="clear" w:color="auto" w:fill="C6D9F1" w:themeFill="text2" w:themeFillTint="33"/>
-          </w:tcPr>
-          <w:p>
-            <w:pPr>
-              <w:cnfStyle w:val="000000000000" w:firstRow="0" w:lastRow="0" w:firstColumn="0" w:lastColumn="0" w:oddVBand="0" w:evenVBand="0" w:oddHBand="0" w:evenHBand="0" w:firstRowFirstColumn="0" w:firstRowLastColumn="0" w:lastRowFirstColumn="0" w:lastRowLastColumn="0"/>
-              <w:rPr>
-                <w:rFonts w:asciiTheme="minorHAnsi" w:eastAsia="Times New Roman" w:hAnsiTheme="minorHAnsi" w:cstheme="minorHAnsi"/>
+          </w:tcPr>
+          <w:p>
+            <w:pPr>
+              <w:cnfStyle w:val="000000000000" w:firstRow="0" w:lastRow="0" w:firstColumn="0" w:lastColumn="0" w:oddVBand="0" w:evenVBand="0" w:oddHBand="0" w:evenHBand="0" w:firstRowFirstColumn="0" w:firstRowLastColumn="0" w:lastRowFirstColumn="0" w:lastRowLastColumn="0"/>
+              <w:rPr>
+                <w:rFonts w:asciiTheme="minorHAnsi" w:hAnsiTheme="minorHAnsi" w:cstheme="minorHAnsi"/>
+                <w:color w:val="000000" w:themeColor="text1"/>
+                <w:sz w:val="20"/>
+                <w:szCs w:val="20"/>
+              </w:rPr>
+            </w:pPr>
+            <w:r>
+              <w:rPr>
+                <w:rFonts w:asciiTheme="minorHAnsi" w:hAnsiTheme="minorHAnsi" w:cstheme="minorHAnsi"/>
+                <w:color w:val="000000" w:themeColor="text1"/>
+                <w:sz w:val="20"/>
+                <w:szCs w:val="20"/>
+              </w:rPr>
+              <w:t>valor[[expr_llamada_funcion  →  nombre:String  parametros:expr* ]] =</w:t>
+            </w:r>
+          </w:p>
+          <w:p>
+            <w:pPr>
+              <w:cnfStyle w:val="000000000000" w:firstRow="0" w:lastRow="0" w:firstColumn="0" w:lastColumn="0" w:oddVBand="0" w:evenVBand="0" w:oddHBand="0" w:evenHBand="0" w:firstRowFirstColumn="0" w:firstRowLastColumn="0" w:lastRowFirstColumn="0" w:lastRowLastColumn="0"/>
+              <w:rPr>
+                <w:rFonts w:asciiTheme="minorHAnsi" w:eastAsia="Times New Roman" w:hAnsiTheme="minorHAnsi" w:cstheme="minorHAnsi"/>
+                <w:color w:val="000000" w:themeColor="text1"/>
+                <w:sz w:val="20"/>
+                <w:szCs w:val="20"/>
+              </w:rPr>
+            </w:pPr>
+            <w:r>
+              <w:rPr>
+                <w:rFonts w:asciiTheme="minorHAnsi" w:hAnsiTheme="minorHAnsi" w:cstheme="minorHAnsi"/>
+                <w:color w:val="000000" w:themeColor="text1"/>
+                <w:sz w:val="20"/>
+                <w:szCs w:val="20"/>
+              </w:rPr>
+              <w:tab/>
+            </w:r>
+            <w:r>
+              <w:rPr>
+                <w:rFonts w:asciiTheme="minorHAnsi" w:eastAsia="Times New Roman" w:hAnsiTheme="minorHAnsi" w:cstheme="minorHAnsi"/>
+                <w:color w:val="000000" w:themeColor="text1"/>
+                <w:sz w:val="20"/>
+                <w:szCs w:val="20"/>
+              </w:rPr>
+              <w:t>valor[[parametrosi]]</w:t>
+            </w:r>
+          </w:p>
+          <w:p>
+            <w:pPr>
+              <w:cnfStyle w:val="000000000000" w:firstRow="0" w:lastRow="0" w:firstColumn="0" w:lastColumn="0" w:oddVBand="0" w:evenVBand="0" w:oddHBand="0" w:evenHBand="0" w:firstRowFirstColumn="0" w:firstRowLastColumn="0" w:lastRowFirstColumn="0" w:lastRowLastColumn="0"/>
+              <w:rPr>
+                <w:rFonts w:asciiTheme="minorHAnsi" w:hAnsiTheme="minorHAnsi" w:cstheme="minorHAnsi"/>
                 <w:color w:val="548DD4" w:themeColor="text2" w:themeTint="99"/>
                 <w:sz w:val="20"/>
                 <w:szCs w:val="20"/>
@@ -3605,12 +3210,13 @@
             </w:pPr>
             <w:r>
               <w:rPr>
-                <w:rFonts w:asciiTheme="minorHAnsi" w:hAnsiTheme="minorHAnsi" w:cstheme="minorHAnsi"/>
-                <w:color w:val="548DD4" w:themeColor="text2" w:themeTint="99"/>
-                <w:sz w:val="20"/>
-                <w:szCs w:val="20"/>
-              </w:rPr>
-              <w:t xml:space="preserve"> </w:t>
+                <w:rFonts w:asciiTheme="minorHAnsi" w:eastAsia="Times New Roman" w:hAnsiTheme="minorHAnsi" w:cstheme="minorHAnsi"/>
+                <w:color w:val="000000" w:themeColor="text1"/>
+                <w:sz w:val="20"/>
+                <w:szCs w:val="20"/>
+              </w:rPr>
+              <w:tab/>
+              <w:t>CALL {nombre}</w:t>
             </w:r>
           </w:p>
         </w:tc>
@@ -3623,6 +3229,55 @@
           <w:tcPr>
             <w:cnfStyle w:val="001000000000" w:firstRow="0" w:lastRow="0" w:firstColumn="1" w:lastColumn="0" w:oddVBand="0" w:evenVBand="0" w:oddHBand="0" w:evenHBand="0" w:firstRowFirstColumn="0" w:firstRowLastColumn="0" w:lastRowFirstColumn="0" w:lastRowLastColumn="0"/>
             <w:tcW w:w="2518" w:type="dxa"/>
+            <w:shd w:val="clear" w:color="auto" w:fill="C6D9F1" w:themeFill="text2" w:themeFillTint="33"/>
+          </w:tcPr>
+          <w:p>
+            <w:pPr>
+              <w:rPr>
+                <w:rFonts w:asciiTheme="minorHAnsi" w:eastAsia="Times New Roman" w:hAnsiTheme="minorHAnsi" w:cstheme="minorHAnsi"/>
+                <w:b w:val="0"/>
+                <w:color w:val="000000" w:themeColor="text1"/>
+                <w:sz w:val="20"/>
+                <w:szCs w:val="20"/>
+              </w:rPr>
+            </w:pPr>
+          </w:p>
+        </w:tc>
+        <w:tc>
+          <w:tcPr>
+            <w:tcW w:w="7484" w:type="dxa"/>
+            <w:shd w:val="clear" w:color="auto" w:fill="C6D9F1" w:themeFill="text2" w:themeFillTint="33"/>
+          </w:tcPr>
+          <w:p>
+            <w:pPr>
+              <w:cnfStyle w:val="000000000000" w:firstRow="0" w:lastRow="0" w:firstColumn="0" w:lastColumn="0" w:oddVBand="0" w:evenVBand="0" w:oddHBand="0" w:evenHBand="0" w:firstRowFirstColumn="0" w:firstRowLastColumn="0" w:lastRowFirstColumn="0" w:lastRowLastColumn="0"/>
+              <w:rPr>
+                <w:rFonts w:asciiTheme="minorHAnsi" w:eastAsia="Times New Roman" w:hAnsiTheme="minorHAnsi" w:cstheme="minorHAnsi"/>
+                <w:color w:val="548DD4" w:themeColor="text2" w:themeTint="99"/>
+                <w:sz w:val="20"/>
+                <w:szCs w:val="20"/>
+              </w:rPr>
+            </w:pPr>
+            <w:r>
+              <w:rPr>
+                <w:rFonts w:asciiTheme="minorHAnsi" w:hAnsiTheme="minorHAnsi" w:cstheme="minorHAnsi"/>
+                <w:color w:val="548DD4" w:themeColor="text2" w:themeTint="99"/>
+                <w:sz w:val="20"/>
+                <w:szCs w:val="20"/>
+              </w:rPr>
+              <w:t xml:space="preserve"> </w:t>
+            </w:r>
+          </w:p>
+        </w:tc>
+      </w:tr>
+      <w:tr>
+        <w:trPr>
+          <w:trHeight w:val="203"/>
+        </w:trPr>
+        <w:tc>
+          <w:tcPr>
+            <w:cnfStyle w:val="001000000000" w:firstRow="0" w:lastRow="0" w:firstColumn="1" w:lastColumn="0" w:oddVBand="0" w:evenVBand="0" w:oddHBand="0" w:evenHBand="0" w:firstRowFirstColumn="0" w:firstRowLastColumn="0" w:lastRowFirstColumn="0" w:lastRowLastColumn="0"/>
+            <w:tcW w:w="2518" w:type="dxa"/>
             <w:shd w:val="clear" w:color="auto" w:fill="auto"/>
           </w:tcPr>
           <w:p>
@@ -3630,6 +3285,7 @@
               <w:rPr>
                 <w:rFonts w:asciiTheme="minorHAnsi" w:eastAsia="Times New Roman" w:hAnsiTheme="minorHAnsi" w:cstheme="minorHAnsi"/>
                 <w:b w:val="0"/>
+                <w:color w:val="000000" w:themeColor="text1"/>
                 <w:sz w:val="20"/>
                 <w:szCs w:val="20"/>
               </w:rPr>
@@ -3638,6 +3294,7 @@
               <w:rPr>
                 <w:rFonts w:asciiTheme="minorHAnsi" w:hAnsiTheme="minorHAnsi" w:cstheme="minorHAnsi"/>
                 <w:b w:val="0"/>
+                <w:color w:val="000000" w:themeColor="text1"/>
                 <w:sz w:val="20"/>
                 <w:szCs w:val="20"/>
               </w:rPr>
@@ -3655,6 +3312,28 @@
               <w:cnfStyle w:val="000000000000" w:firstRow="0" w:lastRow="0" w:firstColumn="0" w:lastColumn="0" w:oddVBand="0" w:evenVBand="0" w:oddHBand="0" w:evenHBand="0" w:firstRowFirstColumn="0" w:firstRowLastColumn="0" w:lastRowFirstColumn="0" w:lastRowLastColumn="0"/>
               <w:rPr>
                 <w:rFonts w:asciiTheme="minorHAnsi" w:hAnsiTheme="minorHAnsi" w:cstheme="minorHAnsi"/>
+                <w:color w:val="000000" w:themeColor="text1"/>
+                <w:sz w:val="20"/>
+                <w:szCs w:val="20"/>
+                <w:lang w:val="en-US"/>
+              </w:rPr>
+            </w:pPr>
+            <w:r>
+              <w:rPr>
+                <w:rFonts w:asciiTheme="minorHAnsi" w:hAnsiTheme="minorHAnsi" w:cstheme="minorHAnsi"/>
+                <w:color w:val="000000" w:themeColor="text1"/>
+                <w:sz w:val="20"/>
+                <w:szCs w:val="20"/>
+                <w:lang w:val="en-US"/>
+              </w:rPr>
+              <w:t>address[[variable  →  name:String ]] =</w:t>
+            </w:r>
+          </w:p>
+          <w:p>
+            <w:pPr>
+              <w:cnfStyle w:val="000000000000" w:firstRow="0" w:lastRow="0" w:firstColumn="0" w:lastColumn="0" w:oddVBand="0" w:evenVBand="0" w:oddHBand="0" w:evenHBand="0" w:firstRowFirstColumn="0" w:firstRowLastColumn="0" w:lastRowFirstColumn="0" w:lastRowLastColumn="0"/>
+              <w:rPr>
+                <w:rFonts w:asciiTheme="minorHAnsi" w:hAnsiTheme="minorHAnsi" w:cstheme="minorHAnsi"/>
                 <w:color w:val="548DD4" w:themeColor="text2" w:themeTint="99"/>
                 <w:sz w:val="20"/>
                 <w:szCs w:val="20"/>
@@ -3663,30 +3342,8 @@
             </w:pPr>
             <w:r>
               <w:rPr>
-                <w:rFonts w:asciiTheme="minorHAnsi" w:hAnsiTheme="minorHAnsi" w:cstheme="minorHAnsi"/>
-                <w:color w:val="548DD4" w:themeColor="text2" w:themeTint="99"/>
-                <w:sz w:val="20"/>
-                <w:szCs w:val="20"/>
-                <w:lang w:val="en-US"/>
-              </w:rPr>
-              <w:t>address[[variable  →  name:String ]] =</w:t>
-            </w:r>
-          </w:p>
-          <w:p>
-            <w:pPr>
-              <w:cnfStyle w:val="000000000000" w:firstRow="0" w:lastRow="0" w:firstColumn="0" w:lastColumn="0" w:oddVBand="0" w:evenVBand="0" w:oddHBand="0" w:evenHBand="0" w:firstRowFirstColumn="0" w:firstRowLastColumn="0" w:lastRowFirstColumn="0" w:lastRowLastColumn="0"/>
-              <w:rPr>
-                <w:rFonts w:asciiTheme="minorHAnsi" w:hAnsiTheme="minorHAnsi" w:cstheme="minorHAnsi"/>
-                <w:color w:val="548DD4" w:themeColor="text2" w:themeTint="99"/>
-                <w:sz w:val="20"/>
-                <w:szCs w:val="20"/>
-                <w:lang w:val="en-US"/>
-              </w:rPr>
-            </w:pPr>
-            <w:r>
-              <w:rPr>
-                <w:rFonts w:asciiTheme="minorHAnsi" w:eastAsia="Times New Roman" w:hAnsiTheme="minorHAnsi" w:cstheme="minorHAnsi"/>
-                <w:color w:val="548DD4" w:themeColor="text2" w:themeTint="99"/>
+                <w:rFonts w:asciiTheme="minorHAnsi" w:eastAsia="Times New Roman" w:hAnsiTheme="minorHAnsi" w:cstheme="minorHAnsi"/>
+                <w:color w:val="000000" w:themeColor="text1"/>
                 <w:sz w:val="20"/>
                 <w:szCs w:val="20"/>
                 <w:lang w:val="en-US"/>
@@ -3698,29 +3355,7 @@
         </w:tc>
       </w:tr>
     </w:tbl>
-    <w:p>
-      <w:pPr>
-        <w:pStyle w:val="Heading3"/>
-        <w:rPr>
-          <w:rFonts w:eastAsia="Times New Roman"/>
-          <w:lang w:val="en-US"/>
-        </w:rPr>
-      </w:pPr>
-    </w:p>
-    <w:p>
-      <w:r>
-        <w:t xml:space="preserve">NOTA: Lo que está en </w:t>
-      </w:r>
-      <w:r>
-        <w:rPr>
-          <w:color w:val="F79646" w:themeColor="accent6"/>
-        </w:rPr>
-        <w:t xml:space="preserve">naranja </w:t>
-      </w:r>
-      <w:r>
-        <w:t>es temporal para esta clase y habrá que ampliarlo en la siguiente.</w:t>
-      </w:r>
-    </w:p>
+    <w:p/>
     <w:sectPr>
       <w:footerReference w:type="default" r:id="rId7"/>
       <w:pgSz w:w="11906" w:h="16838"/>
@@ -3733,7 +3368,7 @@
 </file>
 
 <file path=word/endnotes.xml><?xml version="1.0" encoding="utf-8"?>
-<w:endnotes xmlns:wpc="http://schemas.microsoft.com/office/word/2010/wordprocessingCanvas" xmlns:cx="http://schemas.microsoft.com/office/drawing/2014/chartex" xmlns:cx1="http://schemas.microsoft.com/office/drawing/2015/9/8/chartex" xmlns:mc="http://schemas.openxmlformats.org/markup-compatibility/2006" xmlns:o="urn:schemas-microsoft-com:office:office" xmlns:r="http://schemas.openxmlformats.org/officeDocument/2006/relationships" xmlns:m="http://schemas.openxmlformats.org/officeDocument/2006/math" xmlns:v="urn:schemas-microsoft-com:vml" xmlns:wp14="http://schemas.microsoft.com/office/word/2010/wordprocessingDrawing" xmlns:wp="http://schemas.openxmlformats.org/drawingml/2006/wordprocessingDrawing" xmlns:w10="urn:schemas-microsoft-com:office:word" xmlns:w="http://schemas.openxmlformats.org/wordprocessingml/2006/main" xmlns:w14="http://schemas.microsoft.com/office/word/2010/wordml" xmlns:w15="http://schemas.microsoft.com/office/word/2012/wordml" xmlns:w16se="http://schemas.microsoft.com/office/word/2015/wordml/symex" xmlns:wpg="http://schemas.microsoft.com/office/word/2010/wordprocessingGroup" xmlns:wpi="http://schemas.microsoft.com/office/word/2010/wordprocessingInk" xmlns:wne="http://schemas.microsoft.com/office/word/2006/wordml" xmlns:wps="http://schemas.microsoft.com/office/word/2010/wordprocessingShape" mc:Ignorable="w14 w15 w16se wp14">
+<w:endnotes xmlns:wpc="http://schemas.microsoft.com/office/word/2010/wordprocessingCanvas" xmlns:cx="http://schemas.microsoft.com/office/drawing/2014/chartex" xmlns:cx1="http://schemas.microsoft.com/office/drawing/2015/9/8/chartex" xmlns:cx2="http://schemas.microsoft.com/office/drawing/2015/10/21/chartex" xmlns:cx3="http://schemas.microsoft.com/office/drawing/2016/5/9/chartex" xmlns:cx4="http://schemas.microsoft.com/office/drawing/2016/5/10/chartex" xmlns:cx5="http://schemas.microsoft.com/office/drawing/2016/5/11/chartex" xmlns:cx6="http://schemas.microsoft.com/office/drawing/2016/5/12/chartex" xmlns:cx7="http://schemas.microsoft.com/office/drawing/2016/5/13/chartex" xmlns:cx8="http://schemas.microsoft.com/office/drawing/2016/5/14/chartex" xmlns:mc="http://schemas.openxmlformats.org/markup-compatibility/2006" xmlns:aink="http://schemas.microsoft.com/office/drawing/2016/ink" xmlns:am3d="http://schemas.microsoft.com/office/drawing/2017/model3d" xmlns:o="urn:schemas-microsoft-com:office:office" xmlns:r="http://schemas.openxmlformats.org/officeDocument/2006/relationships" xmlns:m="http://schemas.openxmlformats.org/officeDocument/2006/math" xmlns:v="urn:schemas-microsoft-com:vml" xmlns:wp14="http://schemas.microsoft.com/office/word/2010/wordprocessingDrawing" xmlns:wp="http://schemas.openxmlformats.org/drawingml/2006/wordprocessingDrawing" xmlns:w10="urn:schemas-microsoft-com:office:word" xmlns:w="http://schemas.openxmlformats.org/wordprocessingml/2006/main" xmlns:w14="http://schemas.microsoft.com/office/word/2010/wordml" xmlns:w15="http://schemas.microsoft.com/office/word/2012/wordml" xmlns:w16cid="http://schemas.microsoft.com/office/word/2016/wordml/cid" xmlns:w16se="http://schemas.microsoft.com/office/word/2015/wordml/symex" xmlns:wpg="http://schemas.microsoft.com/office/word/2010/wordprocessingGroup" xmlns:wpi="http://schemas.microsoft.com/office/word/2010/wordprocessingInk" xmlns:wne="http://schemas.microsoft.com/office/word/2006/wordml" xmlns:wps="http://schemas.microsoft.com/office/word/2010/wordprocessingShape" mc:Ignorable="w14 w15 w16se w16cid wp14">
   <w:endnote w:type="separator" w:id="-1">
     <w:p>
       <w:r>
@@ -3752,7 +3387,7 @@
 </file>
 
 <file path=word/footer1.xml><?xml version="1.0" encoding="utf-8"?>
-<w:ftr xmlns:wpc="http://schemas.microsoft.com/office/word/2010/wordprocessingCanvas" xmlns:cx="http://schemas.microsoft.com/office/drawing/2014/chartex" xmlns:cx1="http://schemas.microsoft.com/office/drawing/2015/9/8/chartex" xmlns:mc="http://schemas.openxmlformats.org/markup-compatibility/2006" xmlns:o="urn:schemas-microsoft-com:office:office" xmlns:r="http://schemas.openxmlformats.org/officeDocument/2006/relationships" xmlns:m="http://schemas.openxmlformats.org/officeDocument/2006/math" xmlns:v="urn:schemas-microsoft-com:vml" xmlns:wp14="http://schemas.microsoft.com/office/word/2010/wordprocessingDrawing" xmlns:wp="http://schemas.openxmlformats.org/drawingml/2006/wordprocessingDrawing" xmlns:w10="urn:schemas-microsoft-com:office:word" xmlns:w="http://schemas.openxmlformats.org/wordprocessingml/2006/main" xmlns:w14="http://schemas.microsoft.com/office/word/2010/wordml" xmlns:w15="http://schemas.microsoft.com/office/word/2012/wordml" xmlns:w16se="http://schemas.microsoft.com/office/word/2015/wordml/symex" xmlns:wpg="http://schemas.microsoft.com/office/word/2010/wordprocessingGroup" xmlns:wpi="http://schemas.microsoft.com/office/word/2010/wordprocessingInk" xmlns:wne="http://schemas.microsoft.com/office/word/2006/wordml" xmlns:wps="http://schemas.microsoft.com/office/word/2010/wordprocessingShape" mc:Ignorable="w14 w15 w16se wp14">
+<w:ftr xmlns:wpc="http://schemas.microsoft.com/office/word/2010/wordprocessingCanvas" xmlns:cx="http://schemas.microsoft.com/office/drawing/2014/chartex" xmlns:cx1="http://schemas.microsoft.com/office/drawing/2015/9/8/chartex" xmlns:cx2="http://schemas.microsoft.com/office/drawing/2015/10/21/chartex" xmlns:cx3="http://schemas.microsoft.com/office/drawing/2016/5/9/chartex" xmlns:cx4="http://schemas.microsoft.com/office/drawing/2016/5/10/chartex" xmlns:cx5="http://schemas.microsoft.com/office/drawing/2016/5/11/chartex" xmlns:cx6="http://schemas.microsoft.com/office/drawing/2016/5/12/chartex" xmlns:cx7="http://schemas.microsoft.com/office/drawing/2016/5/13/chartex" xmlns:cx8="http://schemas.microsoft.com/office/drawing/2016/5/14/chartex" xmlns:mc="http://schemas.openxmlformats.org/markup-compatibility/2006" xmlns:aink="http://schemas.microsoft.com/office/drawing/2016/ink" xmlns:am3d="http://schemas.microsoft.com/office/drawing/2017/model3d" xmlns:o="urn:schemas-microsoft-com:office:office" xmlns:r="http://schemas.openxmlformats.org/officeDocument/2006/relationships" xmlns:m="http://schemas.openxmlformats.org/officeDocument/2006/math" xmlns:v="urn:schemas-microsoft-com:vml" xmlns:wp14="http://schemas.microsoft.com/office/word/2010/wordprocessingDrawing" xmlns:wp="http://schemas.openxmlformats.org/drawingml/2006/wordprocessingDrawing" xmlns:w10="urn:schemas-microsoft-com:office:word" xmlns:w="http://schemas.openxmlformats.org/wordprocessingml/2006/main" xmlns:w14="http://schemas.microsoft.com/office/word/2010/wordml" xmlns:w15="http://schemas.microsoft.com/office/word/2012/wordml" xmlns:w16cid="http://schemas.microsoft.com/office/word/2016/wordml/cid" xmlns:w16se="http://schemas.microsoft.com/office/word/2015/wordml/symex" xmlns:wpg="http://schemas.microsoft.com/office/word/2010/wordprocessingGroup" xmlns:wpi="http://schemas.microsoft.com/office/word/2010/wordprocessingInk" xmlns:wne="http://schemas.microsoft.com/office/word/2006/wordml" xmlns:wps="http://schemas.microsoft.com/office/word/2010/wordprocessingShape" mc:Ignorable="w14 w15 w16se w16cid wp14">
   <w:sdt>
     <w:sdtPr>
       <w:id w:val="1227032194"/>
@@ -3765,7 +3400,7 @@
     <w:sdtContent>
       <w:p>
         <w:pPr>
-          <w:pStyle w:val="Footer"/>
+          <w:pStyle w:val="Piedepgina"/>
           <w:jc w:val="right"/>
         </w:pPr>
         <w:r>
@@ -3791,14 +3426,14 @@
   </w:sdt>
   <w:p>
     <w:pPr>
-      <w:pStyle w:val="Footer"/>
+      <w:pStyle w:val="Piedepgina"/>
     </w:pPr>
   </w:p>
 </w:ftr>
 </file>
 
 <file path=word/footnotes.xml><?xml version="1.0" encoding="utf-8"?>
-<w:footnotes xmlns:wpc="http://schemas.microsoft.com/office/word/2010/wordprocessingCanvas" xmlns:cx="http://schemas.microsoft.com/office/drawing/2014/chartex" xmlns:cx1="http://schemas.microsoft.com/office/drawing/2015/9/8/chartex" xmlns:mc="http://schemas.openxmlformats.org/markup-compatibility/2006" xmlns:o="urn:schemas-microsoft-com:office:office" xmlns:r="http://schemas.openxmlformats.org/officeDocument/2006/relationships" xmlns:m="http://schemas.openxmlformats.org/officeDocument/2006/math" xmlns:v="urn:schemas-microsoft-com:vml" xmlns:wp14="http://schemas.microsoft.com/office/word/2010/wordprocessingDrawing" xmlns:wp="http://schemas.openxmlformats.org/drawingml/2006/wordprocessingDrawing" xmlns:w10="urn:schemas-microsoft-com:office:word" xmlns:w="http://schemas.openxmlformats.org/wordprocessingml/2006/main" xmlns:w14="http://schemas.microsoft.com/office/word/2010/wordml" xmlns:w15="http://schemas.microsoft.com/office/word/2012/wordml" xmlns:w16se="http://schemas.microsoft.com/office/word/2015/wordml/symex" xmlns:wpg="http://schemas.microsoft.com/office/word/2010/wordprocessingGroup" xmlns:wpi="http://schemas.microsoft.com/office/word/2010/wordprocessingInk" xmlns:wne="http://schemas.microsoft.com/office/word/2006/wordml" xmlns:wps="http://schemas.microsoft.com/office/word/2010/wordprocessingShape" mc:Ignorable="w14 w15 w16se wp14">
+<w:footnotes xmlns:wpc="http://schemas.microsoft.com/office/word/2010/wordprocessingCanvas" xmlns:cx="http://schemas.microsoft.com/office/drawing/2014/chartex" xmlns:cx1="http://schemas.microsoft.com/office/drawing/2015/9/8/chartex" xmlns:cx2="http://schemas.microsoft.com/office/drawing/2015/10/21/chartex" xmlns:cx3="http://schemas.microsoft.com/office/drawing/2016/5/9/chartex" xmlns:cx4="http://schemas.microsoft.com/office/drawing/2016/5/10/chartex" xmlns:cx5="http://schemas.microsoft.com/office/drawing/2016/5/11/chartex" xmlns:cx6="http://schemas.microsoft.com/office/drawing/2016/5/12/chartex" xmlns:cx7="http://schemas.microsoft.com/office/drawing/2016/5/13/chartex" xmlns:cx8="http://schemas.microsoft.com/office/drawing/2016/5/14/chartex" xmlns:mc="http://schemas.openxmlformats.org/markup-compatibility/2006" xmlns:aink="http://schemas.microsoft.com/office/drawing/2016/ink" xmlns:am3d="http://schemas.microsoft.com/office/drawing/2017/model3d" xmlns:o="urn:schemas-microsoft-com:office:office" xmlns:r="http://schemas.openxmlformats.org/officeDocument/2006/relationships" xmlns:m="http://schemas.openxmlformats.org/officeDocument/2006/math" xmlns:v="urn:schemas-microsoft-com:vml" xmlns:wp14="http://schemas.microsoft.com/office/word/2010/wordprocessingDrawing" xmlns:wp="http://schemas.openxmlformats.org/drawingml/2006/wordprocessingDrawing" xmlns:w10="urn:schemas-microsoft-com:office:word" xmlns:w="http://schemas.openxmlformats.org/wordprocessingml/2006/main" xmlns:w14="http://schemas.microsoft.com/office/word/2010/wordml" xmlns:w15="http://schemas.microsoft.com/office/word/2012/wordml" xmlns:w16cid="http://schemas.microsoft.com/office/word/2016/wordml/cid" xmlns:w16se="http://schemas.microsoft.com/office/word/2015/wordml/symex" xmlns:wpg="http://schemas.microsoft.com/office/word/2010/wordprocessingGroup" xmlns:wpi="http://schemas.microsoft.com/office/word/2010/wordprocessingInk" xmlns:wne="http://schemas.microsoft.com/office/word/2006/wordml" xmlns:wps="http://schemas.microsoft.com/office/word/2010/wordprocessingShape" mc:Ignorable="w14 w15 w16se w16cid wp14">
   <w:footnote w:type="separator" w:id="-1">
     <w:p>
       <w:r>
@@ -3817,7 +3452,7 @@
 </file>
 
 <file path=word/styles.xml><?xml version="1.0" encoding="utf-8"?>
-<w:styles xmlns:mc="http://schemas.openxmlformats.org/markup-compatibility/2006" xmlns:r="http://schemas.openxmlformats.org/officeDocument/2006/relationships" xmlns:w="http://schemas.openxmlformats.org/wordprocessingml/2006/main" xmlns:w14="http://schemas.microsoft.com/office/word/2010/wordml" xmlns:w15="http://schemas.microsoft.com/office/word/2012/wordml" xmlns:w16se="http://schemas.microsoft.com/office/word/2015/wordml/symex" mc:Ignorable="w14 w15 w16se">
+<w:styles xmlns:mc="http://schemas.openxmlformats.org/markup-compatibility/2006" xmlns:r="http://schemas.openxmlformats.org/officeDocument/2006/relationships" xmlns:w="http://schemas.openxmlformats.org/wordprocessingml/2006/main" xmlns:w14="http://schemas.microsoft.com/office/word/2010/wordml" xmlns:w15="http://schemas.microsoft.com/office/word/2012/wordml" xmlns:w16cid="http://schemas.microsoft.com/office/word/2016/wordml/cid" xmlns:w16se="http://schemas.microsoft.com/office/word/2015/wordml/symex" mc:Ignorable="w14 w15 w16se w16cid">
   <w:docDefaults>
     <w:rPrDefault>
       <w:rPr>
@@ -3827,7 +3462,7 @@
     </w:rPrDefault>
     <w:pPrDefault/>
   </w:docDefaults>
-  <w:latentStyles w:defLockedState="0" w:defUIPriority="99" w:defSemiHidden="0" w:defUnhideWhenUsed="0" w:defQFormat="0" w:count="371">
+  <w:latentStyles w:defLockedState="0" w:defUIPriority="99" w:defSemiHidden="0" w:defUnhideWhenUsed="0" w:defQFormat="0" w:count="375">
     <w:lsdException w:name="Normal" w:uiPriority="0" w:qFormat="1"/>
     <w:lsdException w:name="heading 1" w:uiPriority="9" w:qFormat="1"/>
     <w:lsdException w:name="heading 2" w:uiPriority="9" w:qFormat="1"/>
@@ -3933,7 +3568,6 @@
     <w:lsdException w:name="HTML Sample" w:semiHidden="1" w:unhideWhenUsed="1"/>
     <w:lsdException w:name="HTML Typewriter" w:semiHidden="1" w:unhideWhenUsed="1"/>
     <w:lsdException w:name="HTML Variable" w:semiHidden="1" w:unhideWhenUsed="1"/>
-    <w:lsdException w:name="Normal Table" w:semiHidden="1" w:unhideWhenUsed="1"/>
     <w:lsdException w:name="annotation subject" w:semiHidden="1" w:unhideWhenUsed="1"/>
     <w:lsdException w:name="No List" w:semiHidden="1" w:unhideWhenUsed="1"/>
     <w:lsdException w:name="Outline List 1" w:semiHidden="1" w:unhideWhenUsed="1"/>
@@ -3977,10 +3611,8 @@
     <w:lsdException w:name="Table Elegant" w:semiHidden="1" w:unhideWhenUsed="1"/>
     <w:lsdException w:name="Table Professional" w:semiHidden="1" w:unhideWhenUsed="1"/>
     <w:lsdException w:name="Table Subtle 1" w:semiHidden="1" w:unhideWhenUsed="1"/>
-    <w:lsdException w:name="Table Subtle 2" w:semiHidden="1" w:unhideWhenUsed="1"/>
     <w:lsdException w:name="Table Web 1" w:semiHidden="1" w:unhideWhenUsed="1"/>
     <w:lsdException w:name="Table Web 2" w:semiHidden="1" w:unhideWhenUsed="1"/>
-    <w:lsdException w:name="Table Web 3" w:semiHidden="1" w:unhideWhenUsed="1"/>
     <w:lsdException w:name="Balloon Text" w:semiHidden="1" w:unhideWhenUsed="1"/>
     <w:lsdException w:name="Table Grid" w:uiPriority="59"/>
     <w:lsdException w:name="Table Theme" w:semiHidden="1" w:unhideWhenUsed="1"/>
@@ -4199,6 +3831,10 @@
     <w:lsdException w:name="List Table 5 Dark Accent 6" w:uiPriority="50"/>
     <w:lsdException w:name="List Table 6 Colorful Accent 6" w:uiPriority="51"/>
     <w:lsdException w:name="List Table 7 Colorful Accent 6" w:uiPriority="52"/>
+    <w:lsdException w:name="Mention" w:semiHidden="1" w:unhideWhenUsed="1"/>
+    <w:lsdException w:name="Smart Hyperlink" w:semiHidden="1" w:unhideWhenUsed="1"/>
+    <w:lsdException w:name="Hashtag" w:semiHidden="1" w:unhideWhenUsed="1"/>
+    <w:lsdException w:name="Unresolved Mention" w:semiHidden="1" w:unhideWhenUsed="1"/>
   </w:latentStyles>
   <w:style w:type="paragraph" w:default="1" w:styleId="Normal">
     <w:name w:val="Normal"/>
@@ -4209,11 +3845,11 @@
       <w:szCs w:val="24"/>
     </w:rPr>
   </w:style>
-  <w:style w:type="paragraph" w:styleId="Heading1">
+  <w:style w:type="paragraph" w:styleId="Ttulo1">
     <w:name w:val="heading 1"/>
     <w:basedOn w:val="Normal"/>
     <w:next w:val="Normal"/>
-    <w:link w:val="Heading1Char"/>
+    <w:link w:val="Ttulo1Car"/>
     <w:uiPriority w:val="9"/>
     <w:qFormat/>
     <w:rsid w:val="00897E5E"/>
@@ -4230,10 +3866,10 @@
       <w:szCs w:val="32"/>
     </w:rPr>
   </w:style>
-  <w:style w:type="paragraph" w:styleId="Heading2">
+  <w:style w:type="paragraph" w:styleId="Ttulo2">
     <w:name w:val="heading 2"/>
     <w:basedOn w:val="Normal"/>
-    <w:link w:val="Heading2Char"/>
+    <w:link w:val="Ttulo2Car"/>
     <w:uiPriority w:val="9"/>
     <w:qFormat/>
     <w:pPr>
@@ -4247,11 +3883,11 @@
       <w:szCs w:val="36"/>
     </w:rPr>
   </w:style>
-  <w:style w:type="paragraph" w:styleId="Heading3">
+  <w:style w:type="paragraph" w:styleId="Ttulo3">
     <w:name w:val="heading 3"/>
     <w:basedOn w:val="Normal"/>
     <w:next w:val="Normal"/>
-    <w:link w:val="Heading3Char"/>
+    <w:link w:val="Ttulo3Car"/>
     <w:uiPriority w:val="9"/>
     <w:unhideWhenUsed/>
     <w:qFormat/>
@@ -4267,13 +3903,13 @@
       <w:color w:val="243F60" w:themeColor="accent1" w:themeShade="7F"/>
     </w:rPr>
   </w:style>
-  <w:style w:type="character" w:default="1" w:styleId="DefaultParagraphFont">
+  <w:style w:type="character" w:default="1" w:styleId="Fuentedeprrafopredeter">
     <w:name w:val="Default Paragraph Font"/>
     <w:uiPriority w:val="1"/>
     <w:semiHidden/>
     <w:unhideWhenUsed/>
   </w:style>
-  <w:style w:type="table" w:default="1" w:styleId="TableNormal">
+  <w:style w:type="table" w:default="1" w:styleId="Tablanormal">
     <w:name w:val="Normal Table"/>
     <w:uiPriority w:val="99"/>
     <w:semiHidden/>
@@ -4288,7 +3924,7 @@
       </w:tblCellMar>
     </w:tblPr>
   </w:style>
-  <w:style w:type="numbering" w:default="1" w:styleId="NoList">
+  <w:style w:type="numbering" w:default="1" w:styleId="Sinlista">
     <w:name w:val="No List"/>
     <w:uiPriority w:val="99"/>
     <w:semiHidden/>
@@ -4350,10 +3986,10 @@
       <w:color w:val="808080"/>
     </w:rPr>
   </w:style>
-  <w:style w:type="character" w:customStyle="1" w:styleId="Heading2Char">
-    <w:name w:val="Heading 2 Char"/>
-    <w:basedOn w:val="DefaultParagraphFont"/>
-    <w:link w:val="Heading2"/>
+  <w:style w:type="character" w:customStyle="1" w:styleId="Ttulo2Car">
+    <w:name w:val="Título 2 Car"/>
+    <w:basedOn w:val="Fuentedeprrafopredeter"/>
+    <w:link w:val="Ttulo2"/>
     <w:uiPriority w:val="9"/>
     <w:semiHidden/>
     <w:rPr>
@@ -4365,9 +4001,9 @@
       <w:szCs w:val="26"/>
     </w:rPr>
   </w:style>
-  <w:style w:type="character" w:styleId="Strong">
+  <w:style w:type="character" w:styleId="Textoennegrita">
     <w:name w:val="Strong"/>
-    <w:basedOn w:val="DefaultParagraphFont"/>
+    <w:basedOn w:val="Fuentedeprrafopredeter"/>
     <w:uiPriority w:val="22"/>
     <w:qFormat/>
     <w:rPr>
@@ -4377,7 +4013,7 @@
   </w:style>
   <w:style w:type="character" w:customStyle="1" w:styleId="categoria1">
     <w:name w:val="categoria1"/>
-    <w:basedOn w:val="DefaultParagraphFont"/>
+    <w:basedOn w:val="Fuentedeprrafopredeter"/>
     <w:rPr>
       <w:b/>
       <w:bCs/>
@@ -4386,7 +4022,7 @@
   </w:style>
   <w:style w:type="character" w:customStyle="1" w:styleId="nodo1">
     <w:name w:val="nodo1"/>
-    <w:basedOn w:val="DefaultParagraphFont"/>
+    <w:basedOn w:val="Fuentedeprrafopredeter"/>
     <w:rPr>
       <w:b/>
       <w:bCs/>
@@ -4395,7 +4031,7 @@
   </w:style>
   <w:style w:type="character" w:customStyle="1" w:styleId="nombreatt1">
     <w:name w:val="nombreatt1"/>
-    <w:basedOn w:val="DefaultParagraphFont"/>
+    <w:basedOn w:val="Fuentedeprrafopredeter"/>
     <w:rPr>
       <w:i/>
       <w:iCs/>
@@ -4403,15 +4039,15 @@
   </w:style>
   <w:style w:type="character" w:customStyle="1" w:styleId="tipo1">
     <w:name w:val="tipo1"/>
-    <w:basedOn w:val="DefaultParagraphFont"/>
+    <w:basedOn w:val="Fuentedeprrafopredeter"/>
     <w:rPr>
       <w:color w:val="808080"/>
     </w:rPr>
   </w:style>
-  <w:style w:type="paragraph" w:styleId="Header">
+  <w:style w:type="paragraph" w:styleId="Encabezado">
     <w:name w:val="header"/>
     <w:basedOn w:val="Normal"/>
-    <w:link w:val="HeaderChar"/>
+    <w:link w:val="EncabezadoCar"/>
     <w:uiPriority w:val="99"/>
     <w:unhideWhenUsed/>
     <w:rsid w:val="0052182C"/>
@@ -4422,10 +4058,10 @@
       </w:tabs>
     </w:pPr>
   </w:style>
-  <w:style w:type="character" w:customStyle="1" w:styleId="HeaderChar">
-    <w:name w:val="Header Char"/>
-    <w:basedOn w:val="DefaultParagraphFont"/>
-    <w:link w:val="Header"/>
+  <w:style w:type="character" w:customStyle="1" w:styleId="EncabezadoCar">
+    <w:name w:val="Encabezado Car"/>
+    <w:basedOn w:val="Fuentedeprrafopredeter"/>
+    <w:link w:val="Encabezado"/>
     <w:uiPriority w:val="99"/>
     <w:rsid w:val="0052182C"/>
     <w:rPr>
@@ -4434,10 +4070,10 @@
       <w:szCs w:val="24"/>
     </w:rPr>
   </w:style>
-  <w:style w:type="paragraph" w:styleId="Footer">
+  <w:style w:type="paragraph" w:styleId="Piedepgina">
     <w:name w:val="footer"/>
     <w:basedOn w:val="Normal"/>
-    <w:link w:val="FooterChar"/>
+    <w:link w:val="PiedepginaCar"/>
     <w:uiPriority w:val="99"/>
     <w:unhideWhenUsed/>
     <w:rsid w:val="0052182C"/>
@@ -4448,10 +4084,10 @@
       </w:tabs>
     </w:pPr>
   </w:style>
-  <w:style w:type="character" w:customStyle="1" w:styleId="FooterChar">
-    <w:name w:val="Footer Char"/>
-    <w:basedOn w:val="DefaultParagraphFont"/>
-    <w:link w:val="Footer"/>
+  <w:style w:type="character" w:customStyle="1" w:styleId="PiedepginaCar">
+    <w:name w:val="Pie de página Car"/>
+    <w:basedOn w:val="Fuentedeprrafopredeter"/>
+    <w:link w:val="Piedepgina"/>
     <w:uiPriority w:val="99"/>
     <w:rsid w:val="0052182C"/>
     <w:rPr>
@@ -4460,10 +4096,10 @@
       <w:szCs w:val="24"/>
     </w:rPr>
   </w:style>
-  <w:style w:type="character" w:customStyle="1" w:styleId="Heading1Char">
-    <w:name w:val="Heading 1 Char"/>
-    <w:basedOn w:val="DefaultParagraphFont"/>
-    <w:link w:val="Heading1"/>
+  <w:style w:type="character" w:customStyle="1" w:styleId="Ttulo1Car">
+    <w:name w:val="Título 1 Car"/>
+    <w:basedOn w:val="Fuentedeprrafopredeter"/>
+    <w:link w:val="Ttulo1"/>
     <w:uiPriority w:val="9"/>
     <w:rsid w:val="00897E5E"/>
     <w:rPr>
@@ -4473,10 +4109,10 @@
       <w:szCs w:val="32"/>
     </w:rPr>
   </w:style>
-  <w:style w:type="character" w:customStyle="1" w:styleId="Heading3Char">
-    <w:name w:val="Heading 3 Char"/>
-    <w:basedOn w:val="DefaultParagraphFont"/>
-    <w:link w:val="Heading3"/>
+  <w:style w:type="character" w:customStyle="1" w:styleId="Ttulo3Car">
+    <w:name w:val="Título 3 Car"/>
+    <w:basedOn w:val="Fuentedeprrafopredeter"/>
+    <w:link w:val="Ttulo3"/>
     <w:uiPriority w:val="9"/>
     <w:rsid w:val="00897E5E"/>
     <w:rPr>
@@ -4486,9 +4122,9 @@
       <w:szCs w:val="24"/>
     </w:rPr>
   </w:style>
-  <w:style w:type="table" w:styleId="TableGrid">
+  <w:style w:type="table" w:styleId="Tablaconcuadrcula">
     <w:name w:val="Table Grid"/>
-    <w:basedOn w:val="TableNormal"/>
+    <w:basedOn w:val="Tablanormal"/>
     <w:uiPriority w:val="59"/>
     <w:rsid w:val="00897E5E"/>
     <w:tblPr>
@@ -4504,7 +4140,7 @@
   </w:style>
   <w:style w:type="table" w:customStyle="1" w:styleId="Tablanormal21">
     <w:name w:val="Tabla normal 21"/>
-    <w:basedOn w:val="TableNormal"/>
+    <w:basedOn w:val="Tablanormal"/>
     <w:uiPriority w:val="42"/>
     <w:rsid w:val="00EC6C10"/>
     <w:tblPr>
@@ -4581,7 +4217,7 @@
   </w:style>
   <w:style w:type="table" w:customStyle="1" w:styleId="Tablanormal51">
     <w:name w:val="Tabla normal 51"/>
-    <w:basedOn w:val="TableNormal"/>
+    <w:basedOn w:val="Tablanormal"/>
     <w:uiPriority w:val="45"/>
     <w:rsid w:val="00EC6C10"/>
     <w:tblPr>
@@ -4698,7 +4334,7 @@
   </w:style>
   <w:style w:type="table" w:customStyle="1" w:styleId="Tabladecuadrcula1clara-nfasis11">
     <w:name w:val="Tabla de cuadrícula 1 clara - Énfasis 11"/>
-    <w:basedOn w:val="TableNormal"/>
+    <w:basedOn w:val="Tablanormal"/>
     <w:uiPriority w:val="46"/>
     <w:rsid w:val="00EC6C10"/>
     <w:tblPr>
@@ -4750,10 +4386,10 @@
       </w:rPr>
     </w:tblStylePr>
   </w:style>
-  <w:style w:type="paragraph" w:styleId="BalloonText">
+  <w:style w:type="paragraph" w:styleId="Textodeglobo">
     <w:name w:val="Balloon Text"/>
     <w:basedOn w:val="Normal"/>
-    <w:link w:val="BalloonTextChar"/>
+    <w:link w:val="TextodegloboCar"/>
     <w:uiPriority w:val="99"/>
     <w:semiHidden/>
     <w:unhideWhenUsed/>
@@ -4764,10 +4400,10 @@
       <w:szCs w:val="18"/>
     </w:rPr>
   </w:style>
-  <w:style w:type="character" w:customStyle="1" w:styleId="BalloonTextChar">
-    <w:name w:val="Balloon Text Char"/>
-    <w:basedOn w:val="DefaultParagraphFont"/>
-    <w:link w:val="BalloonText"/>
+  <w:style w:type="character" w:customStyle="1" w:styleId="TextodegloboCar">
+    <w:name w:val="Texto de globo Car"/>
+    <w:basedOn w:val="Fuentedeprrafopredeter"/>
+    <w:link w:val="Textodeglobo"/>
     <w:uiPriority w:val="99"/>
     <w:semiHidden/>
     <w:rsid w:val="00157361"/>
@@ -4779,10 +4415,10 @@
   </w:style>
   <w:style w:type="character" w:customStyle="1" w:styleId="apple-converted-space">
     <w:name w:val="apple-converted-space"/>
-    <w:basedOn w:val="DefaultParagraphFont"/>
+    <w:basedOn w:val="Fuentedeprrafopredeter"/>
     <w:rsid w:val="001A109E"/>
   </w:style>
-  <w:style w:type="paragraph" w:styleId="NoSpacing">
+  <w:style w:type="paragraph" w:styleId="Sinespaciado">
     <w:name w:val="No Spacing"/>
     <w:uiPriority w:val="1"/>
     <w:qFormat/>
@@ -5090,7 +4726,7 @@
 </file>
 
 <file path=customXml/itemProps1.xml><?xml version="1.0" encoding="utf-8"?>
-<ds:datastoreItem xmlns:ds="http://schemas.openxmlformats.org/officeDocument/2006/customXml" ds:itemID="{59AAE47E-8705-4C0A-A857-B3B86CD11E21}">
+<ds:datastoreItem xmlns:ds="http://schemas.openxmlformats.org/officeDocument/2006/customXml" ds:itemID="{844ECCBB-573F-42A8-AF67-C406C9194C34}">
   <ds:schemaRefs>
     <ds:schemaRef ds:uri="http://schemas.openxmlformats.org/officeDocument/2006/bibliography"/>
   </ds:schemaRefs>

</xml_diff>